<commit_message>
Final report - section 3.2 and 3.3 added
</commit_message>
<xml_diff>
--- a/PV System Effiency Monitor Resources/REPORT/23765518 Final Report.docx
+++ b/PV System Effiency Monitor Resources/REPORT/23765518 Final Report.docx
@@ -137,7 +137,14 @@
       </w:pPr>
       <w:r>
         <w:tab/>
-        <w:t>Dgibrilly M. Mutabazi</w:t>
+      </w:r>
+      <w:proofErr w:type="spellStart"/>
+      <w:r>
+        <w:t>Dgibrilly</w:t>
+      </w:r>
+      <w:proofErr w:type="spellEnd"/>
+      <w:r>
+        <w:t xml:space="preserve"> M. Mutabazi</w:t>
       </w:r>
       <w:r>
         <w:tab/>
@@ -176,12 +183,20 @@
           <w:rStyle w:val="Strong"/>
         </w:rPr>
       </w:pPr>
+      <w:proofErr w:type="spellStart"/>
       <w:r>
         <w:rPr>
           <w:rStyle w:val="Strong"/>
         </w:rPr>
         <w:lastRenderedPageBreak/>
-        <w:t>Plagiaatverklaring / Plagiarism Declaration</w:t>
+        <w:t>Plagiaatverklaring</w:t>
+      </w:r>
+      <w:proofErr w:type="spellEnd"/>
+      <w:r>
+        <w:rPr>
+          <w:rStyle w:val="Strong"/>
+        </w:rPr>
+        <w:t xml:space="preserve"> / Plagiarism Declaration</w:t>
       </w:r>
     </w:p>
     <w:p>
@@ -359,12 +374,21 @@
           <w:szCs w:val="22"/>
         </w:rPr>
       </w:pPr>
+      <w:proofErr w:type="gramStart"/>
       <w:r>
         <w:rPr>
           <w:i/>
           <w:szCs w:val="22"/>
         </w:rPr>
-        <w:t>Accordingly all quotations and contributions from any source whatsoever (including the internet) have been cited fully. I understand that the reproduction of text without quotation marks (even when the source is cited) is plagiarism.</w:t>
+        <w:t>Accordingly</w:t>
+      </w:r>
+      <w:proofErr w:type="gramEnd"/>
+      <w:r>
+        <w:rPr>
+          <w:i/>
+          <w:szCs w:val="22"/>
+        </w:rPr>
+        <w:t xml:space="preserve"> all quotations and contributions from any source whatsoever (including the internet) have been cited fully. I understand that the reproduction of text without quotation marks (even when the source is cited) is plagiarism.</w:t>
       </w:r>
     </w:p>
     <w:p>
@@ -383,19 +407,411 @@
         <w:rPr>
           <w:szCs w:val="22"/>
         </w:rPr>
-        <w:t xml:space="preserve">Ek verklaar dat die werk in hierdie skryfstuk vervat, behalwe waar anders aangedui, my eie oorspronklike werk is en dat ek dit nie vantevore in die geheel of gedeeltelik ingehandig het vir bepunting in hierdie module/werkstuk of </w:t>
-      </w:r>
+        <w:t xml:space="preserve">Ek </w:t>
+      </w:r>
+      <w:proofErr w:type="spellStart"/>
       <w:r>
         <w:rPr>
           <w:szCs w:val="22"/>
         </w:rPr>
+        <w:t>verklaar</w:t>
+      </w:r>
+      <w:proofErr w:type="spellEnd"/>
+      <w:r>
+        <w:rPr>
+          <w:szCs w:val="22"/>
+        </w:rPr>
+        <w:t xml:space="preserve"> </w:t>
+      </w:r>
+      <w:proofErr w:type="spellStart"/>
+      <w:r>
+        <w:rPr>
+          <w:szCs w:val="22"/>
+        </w:rPr>
+        <w:t>dat</w:t>
+      </w:r>
+      <w:proofErr w:type="spellEnd"/>
+      <w:r>
+        <w:rPr>
+          <w:szCs w:val="22"/>
+        </w:rPr>
+        <w:t xml:space="preserve"> die </w:t>
+      </w:r>
+      <w:proofErr w:type="spellStart"/>
+      <w:r>
+        <w:rPr>
+          <w:szCs w:val="22"/>
+        </w:rPr>
+        <w:t>werk</w:t>
+      </w:r>
+      <w:proofErr w:type="spellEnd"/>
+      <w:r>
+        <w:rPr>
+          <w:szCs w:val="22"/>
+        </w:rPr>
+        <w:t xml:space="preserve"> in </w:t>
+      </w:r>
+      <w:proofErr w:type="spellStart"/>
+      <w:r>
+        <w:rPr>
+          <w:szCs w:val="22"/>
+        </w:rPr>
+        <w:t>hierdie</w:t>
+      </w:r>
+      <w:proofErr w:type="spellEnd"/>
+      <w:r>
+        <w:rPr>
+          <w:szCs w:val="22"/>
+        </w:rPr>
+        <w:t xml:space="preserve"> </w:t>
+      </w:r>
+      <w:proofErr w:type="spellStart"/>
+      <w:r>
+        <w:rPr>
+          <w:szCs w:val="22"/>
+        </w:rPr>
+        <w:t>skryfstuk</w:t>
+      </w:r>
+      <w:proofErr w:type="spellEnd"/>
+      <w:r>
+        <w:rPr>
+          <w:szCs w:val="22"/>
+        </w:rPr>
+        <w:t xml:space="preserve"> </w:t>
+      </w:r>
+      <w:proofErr w:type="spellStart"/>
+      <w:r>
+        <w:rPr>
+          <w:szCs w:val="22"/>
+        </w:rPr>
+        <w:t>vervat</w:t>
+      </w:r>
+      <w:proofErr w:type="spellEnd"/>
+      <w:r>
+        <w:rPr>
+          <w:szCs w:val="22"/>
+        </w:rPr>
+        <w:t xml:space="preserve">, </w:t>
+      </w:r>
+      <w:proofErr w:type="spellStart"/>
+      <w:r>
+        <w:rPr>
+          <w:szCs w:val="22"/>
+        </w:rPr>
+        <w:t>behalwe</w:t>
+      </w:r>
+      <w:proofErr w:type="spellEnd"/>
+      <w:r>
+        <w:rPr>
+          <w:szCs w:val="22"/>
+        </w:rPr>
+        <w:t xml:space="preserve"> </w:t>
+      </w:r>
+      <w:proofErr w:type="spellStart"/>
+      <w:r>
+        <w:rPr>
+          <w:szCs w:val="22"/>
+        </w:rPr>
+        <w:t>waar</w:t>
+      </w:r>
+      <w:proofErr w:type="spellEnd"/>
+      <w:r>
+        <w:rPr>
+          <w:szCs w:val="22"/>
+        </w:rPr>
+        <w:t xml:space="preserve"> </w:t>
+      </w:r>
+      <w:proofErr w:type="spellStart"/>
+      <w:r>
+        <w:rPr>
+          <w:szCs w:val="22"/>
+        </w:rPr>
+        <w:t>anders</w:t>
+      </w:r>
+      <w:proofErr w:type="spellEnd"/>
+      <w:r>
+        <w:rPr>
+          <w:szCs w:val="22"/>
+        </w:rPr>
+        <w:t xml:space="preserve"> </w:t>
+      </w:r>
+      <w:proofErr w:type="spellStart"/>
+      <w:r>
+        <w:rPr>
+          <w:szCs w:val="22"/>
+        </w:rPr>
+        <w:t>aangedui</w:t>
+      </w:r>
+      <w:proofErr w:type="spellEnd"/>
+      <w:r>
+        <w:rPr>
+          <w:szCs w:val="22"/>
+        </w:rPr>
+        <w:t xml:space="preserve">, my </w:t>
+      </w:r>
+      <w:proofErr w:type="spellStart"/>
+      <w:r>
+        <w:rPr>
+          <w:szCs w:val="22"/>
+        </w:rPr>
+        <w:t>eie</w:t>
+      </w:r>
+      <w:proofErr w:type="spellEnd"/>
+      <w:r>
+        <w:rPr>
+          <w:szCs w:val="22"/>
+        </w:rPr>
+        <w:t xml:space="preserve"> </w:t>
+      </w:r>
+      <w:proofErr w:type="spellStart"/>
+      <w:r>
+        <w:rPr>
+          <w:szCs w:val="22"/>
+        </w:rPr>
+        <w:t>oorspronklike</w:t>
+      </w:r>
+      <w:proofErr w:type="spellEnd"/>
+      <w:r>
+        <w:rPr>
+          <w:szCs w:val="22"/>
+        </w:rPr>
+        <w:t xml:space="preserve"> </w:t>
+      </w:r>
+      <w:proofErr w:type="spellStart"/>
+      <w:r>
+        <w:rPr>
+          <w:szCs w:val="22"/>
+        </w:rPr>
+        <w:t>werk</w:t>
+      </w:r>
+      <w:proofErr w:type="spellEnd"/>
+      <w:r>
+        <w:rPr>
+          <w:szCs w:val="22"/>
+        </w:rPr>
+        <w:t xml:space="preserve"> is </w:t>
+      </w:r>
+      <w:proofErr w:type="spellStart"/>
+      <w:r>
+        <w:rPr>
+          <w:szCs w:val="22"/>
+        </w:rPr>
+        <w:t>en</w:t>
+      </w:r>
+      <w:proofErr w:type="spellEnd"/>
+      <w:r>
+        <w:rPr>
+          <w:szCs w:val="22"/>
+        </w:rPr>
+        <w:t xml:space="preserve"> </w:t>
+      </w:r>
+      <w:proofErr w:type="spellStart"/>
+      <w:r>
+        <w:rPr>
+          <w:szCs w:val="22"/>
+        </w:rPr>
+        <w:t>dat</w:t>
+      </w:r>
+      <w:proofErr w:type="spellEnd"/>
+      <w:r>
+        <w:rPr>
+          <w:szCs w:val="22"/>
+        </w:rPr>
+        <w:t xml:space="preserve"> ek </w:t>
+      </w:r>
+      <w:proofErr w:type="spellStart"/>
+      <w:r>
+        <w:rPr>
+          <w:szCs w:val="22"/>
+        </w:rPr>
+        <w:t>dit</w:t>
+      </w:r>
+      <w:proofErr w:type="spellEnd"/>
+      <w:r>
+        <w:rPr>
+          <w:szCs w:val="22"/>
+        </w:rPr>
+        <w:t xml:space="preserve"> </w:t>
+      </w:r>
+      <w:proofErr w:type="spellStart"/>
+      <w:r>
+        <w:rPr>
+          <w:szCs w:val="22"/>
+        </w:rPr>
+        <w:t>nie</w:t>
+      </w:r>
+      <w:proofErr w:type="spellEnd"/>
+      <w:r>
+        <w:rPr>
+          <w:szCs w:val="22"/>
+        </w:rPr>
+        <w:t xml:space="preserve"> </w:t>
+      </w:r>
+      <w:proofErr w:type="spellStart"/>
+      <w:r>
+        <w:rPr>
+          <w:szCs w:val="22"/>
+        </w:rPr>
+        <w:t>vantevore</w:t>
+      </w:r>
+      <w:proofErr w:type="spellEnd"/>
+      <w:r>
+        <w:rPr>
+          <w:szCs w:val="22"/>
+        </w:rPr>
+        <w:t xml:space="preserve"> in die </w:t>
+      </w:r>
+      <w:proofErr w:type="spellStart"/>
+      <w:r>
+        <w:rPr>
+          <w:szCs w:val="22"/>
+        </w:rPr>
+        <w:t>geheel</w:t>
+      </w:r>
+      <w:proofErr w:type="spellEnd"/>
+      <w:r>
+        <w:rPr>
+          <w:szCs w:val="22"/>
+        </w:rPr>
+        <w:t xml:space="preserve"> of </w:t>
+      </w:r>
+      <w:proofErr w:type="spellStart"/>
+      <w:r>
+        <w:rPr>
+          <w:szCs w:val="22"/>
+        </w:rPr>
+        <w:t>gedeeltelik</w:t>
+      </w:r>
+      <w:proofErr w:type="spellEnd"/>
+      <w:r>
+        <w:rPr>
+          <w:szCs w:val="22"/>
+        </w:rPr>
+        <w:t xml:space="preserve"> </w:t>
+      </w:r>
+      <w:proofErr w:type="spellStart"/>
+      <w:r>
+        <w:rPr>
+          <w:szCs w:val="22"/>
+        </w:rPr>
+        <w:t>ingehandig</w:t>
+      </w:r>
+      <w:proofErr w:type="spellEnd"/>
+      <w:r>
+        <w:rPr>
+          <w:szCs w:val="22"/>
+        </w:rPr>
+        <w:t xml:space="preserve"> het </w:t>
+      </w:r>
+      <w:proofErr w:type="spellStart"/>
+      <w:r>
+        <w:rPr>
+          <w:szCs w:val="22"/>
+        </w:rPr>
+        <w:t>vir</w:t>
+      </w:r>
+      <w:proofErr w:type="spellEnd"/>
+      <w:r>
+        <w:rPr>
+          <w:szCs w:val="22"/>
+        </w:rPr>
+        <w:t xml:space="preserve"> </w:t>
+      </w:r>
+      <w:proofErr w:type="spellStart"/>
+      <w:r>
+        <w:rPr>
+          <w:szCs w:val="22"/>
+        </w:rPr>
+        <w:t>bepunting</w:t>
+      </w:r>
+      <w:proofErr w:type="spellEnd"/>
+      <w:r>
+        <w:rPr>
+          <w:szCs w:val="22"/>
+        </w:rPr>
+        <w:t xml:space="preserve"> in </w:t>
+      </w:r>
+      <w:proofErr w:type="spellStart"/>
+      <w:r>
+        <w:rPr>
+          <w:szCs w:val="22"/>
+        </w:rPr>
+        <w:t>hierdie</w:t>
+      </w:r>
+      <w:proofErr w:type="spellEnd"/>
+      <w:r>
+        <w:rPr>
+          <w:szCs w:val="22"/>
+        </w:rPr>
+        <w:t xml:space="preserve"> module/</w:t>
+      </w:r>
+      <w:proofErr w:type="spellStart"/>
+      <w:r>
+        <w:rPr>
+          <w:szCs w:val="22"/>
+        </w:rPr>
+        <w:t>werkstuk</w:t>
+      </w:r>
+      <w:proofErr w:type="spellEnd"/>
+      <w:r>
+        <w:rPr>
+          <w:szCs w:val="22"/>
+        </w:rPr>
+        <w:t xml:space="preserve"> of </w:t>
+      </w:r>
+      <w:r>
+        <w:rPr>
+          <w:szCs w:val="22"/>
+        </w:rPr>
         <w:t>’</w:t>
       </w:r>
       <w:r>
         <w:rPr>
           <w:szCs w:val="22"/>
         </w:rPr>
-        <w:t>n ander module/werkstuk nie.</w:t>
+        <w:t xml:space="preserve">n </w:t>
+      </w:r>
+      <w:proofErr w:type="spellStart"/>
+      <w:r>
+        <w:rPr>
+          <w:szCs w:val="22"/>
+        </w:rPr>
+        <w:t>ander</w:t>
+      </w:r>
+      <w:proofErr w:type="spellEnd"/>
+      <w:r>
+        <w:rPr>
+          <w:szCs w:val="22"/>
+        </w:rPr>
+        <w:t xml:space="preserve"> module/</w:t>
+      </w:r>
+      <w:proofErr w:type="spellStart"/>
+      <w:r>
+        <w:rPr>
+          <w:szCs w:val="22"/>
+        </w:rPr>
+        <w:t>werkstuk</w:t>
+      </w:r>
+      <w:proofErr w:type="spellEnd"/>
+      <w:r>
+        <w:rPr>
+          <w:szCs w:val="22"/>
+        </w:rPr>
+        <w:t xml:space="preserve"> </w:t>
+      </w:r>
+      <w:proofErr w:type="spellStart"/>
+      <w:r>
+        <w:rPr>
+          <w:szCs w:val="22"/>
+        </w:rPr>
+        <w:t>nie</w:t>
+      </w:r>
+      <w:proofErr w:type="spellEnd"/>
+      <w:r>
+        <w:rPr>
+          <w:szCs w:val="22"/>
+        </w:rPr>
+        <w:t>.</w:t>
       </w:r>
     </w:p>
     <w:p>
@@ -500,8 +916,13 @@
             <w:pPr>
               <w:ind w:firstLine="0"/>
             </w:pPr>
+            <w:proofErr w:type="spellStart"/>
             <w:r>
-              <w:t xml:space="preserve">Handtekening / </w:t>
+              <w:t>Handtekening</w:t>
+            </w:r>
+            <w:proofErr w:type="spellEnd"/>
+            <w:r>
+              <w:t xml:space="preserve"> / </w:t>
             </w:r>
             <w:r>
               <w:rPr>
@@ -528,8 +949,13 @@
             <w:pPr>
               <w:ind w:firstLine="0"/>
             </w:pPr>
+            <w:proofErr w:type="spellStart"/>
             <w:r>
-              <w:t xml:space="preserve">Studentenommer / </w:t>
+              <w:t>Studentenommer</w:t>
+            </w:r>
+            <w:proofErr w:type="spellEnd"/>
+            <w:r>
+              <w:t xml:space="preserve"> / </w:t>
             </w:r>
             <w:r>
               <w:rPr>
@@ -610,8 +1036,21 @@
             <w:pPr>
               <w:ind w:firstLine="0"/>
             </w:pPr>
+            <w:proofErr w:type="spellStart"/>
             <w:r>
-              <w:t xml:space="preserve">Voorletters en van / </w:t>
+              <w:t>Voorletters</w:t>
+            </w:r>
+            <w:proofErr w:type="spellEnd"/>
+            <w:r>
+              <w:t xml:space="preserve"> </w:t>
+            </w:r>
+            <w:proofErr w:type="spellStart"/>
+            <w:r>
+              <w:t>en</w:t>
+            </w:r>
+            <w:proofErr w:type="spellEnd"/>
+            <w:r>
+              <w:t xml:space="preserve"> van / </w:t>
             </w:r>
             <w:r>
               <w:rPr>
@@ -699,7 +1138,27 @@
           <w:sz w:val="32"/>
           <w:szCs w:val="30"/>
         </w:rPr>
-        <w:t xml:space="preserve"> (paraphase)</w:t>
+        <w:t xml:space="preserve"> (</w:t>
+      </w:r>
+      <w:proofErr w:type="spellStart"/>
+      <w:r>
+        <w:rPr>
+          <w:b/>
+          <w:bCs/>
+          <w:sz w:val="32"/>
+          <w:szCs w:val="30"/>
+        </w:rPr>
+        <w:t>paraphase</w:t>
+      </w:r>
+      <w:proofErr w:type="spellEnd"/>
+      <w:r>
+        <w:rPr>
+          <w:b/>
+          <w:bCs/>
+          <w:sz w:val="32"/>
+          <w:szCs w:val="30"/>
+        </w:rPr>
+        <w:t>)</w:t>
       </w:r>
     </w:p>
     <w:p>
@@ -1086,7 +1545,27 @@
           <w:sz w:val="28"/>
           <w:szCs w:val="28"/>
         </w:rPr>
-        <w:t>LMT01 Sensore……………………………………………………</w:t>
+        <w:t xml:space="preserve">LMT01 </w:t>
+      </w:r>
+      <w:proofErr w:type="spellStart"/>
+      <w:r>
+        <w:rPr>
+          <w:b/>
+          <w:bCs/>
+          <w:sz w:val="28"/>
+          <w:szCs w:val="28"/>
+        </w:rPr>
+        <w:t>Sensore</w:t>
+      </w:r>
+      <w:proofErr w:type="spellEnd"/>
+      <w:r>
+        <w:rPr>
+          <w:b/>
+          <w:bCs/>
+          <w:sz w:val="28"/>
+          <w:szCs w:val="28"/>
+        </w:rPr>
+        <w:t>……………………………………………………</w:t>
       </w:r>
       <w:r>
         <w:rPr>
@@ -1141,7 +1620,27 @@
           <w:sz w:val="28"/>
           <w:szCs w:val="28"/>
         </w:rPr>
-        <w:t>………..5</w:t>
+        <w:t>……</w:t>
+      </w:r>
+      <w:proofErr w:type="gramStart"/>
+      <w:r>
+        <w:rPr>
+          <w:b/>
+          <w:bCs/>
+          <w:sz w:val="28"/>
+          <w:szCs w:val="28"/>
+        </w:rPr>
+        <w:t>…..</w:t>
+      </w:r>
+      <w:proofErr w:type="gramEnd"/>
+      <w:r>
+        <w:rPr>
+          <w:b/>
+          <w:bCs/>
+          <w:sz w:val="28"/>
+          <w:szCs w:val="28"/>
+        </w:rPr>
+        <w:t>5</w:t>
       </w:r>
     </w:p>
     <w:p>
@@ -1169,8 +1668,19 @@
           <w:sz w:val="28"/>
           <w:szCs w:val="28"/>
         </w:rPr>
-        <w:t>……..</w:t>
-      </w:r>
+        <w:t>…</w:t>
+      </w:r>
+      <w:proofErr w:type="gramStart"/>
+      <w:r>
+        <w:rPr>
+          <w:b/>
+          <w:bCs/>
+          <w:sz w:val="28"/>
+          <w:szCs w:val="28"/>
+        </w:rPr>
+        <w:t>…..</w:t>
+      </w:r>
+      <w:proofErr w:type="gramEnd"/>
       <w:r>
         <w:rPr>
           <w:b/>
@@ -1226,14 +1736,25 @@
         </w:rPr>
         <w:t>………</w:t>
       </w:r>
-      <w:r>
-        <w:rPr>
-          <w:b/>
-          <w:bCs/>
-          <w:sz w:val="28"/>
-          <w:szCs w:val="28"/>
-        </w:rPr>
-        <w:t>…..6</w:t>
+      <w:proofErr w:type="gramStart"/>
+      <w:r>
+        <w:rPr>
+          <w:b/>
+          <w:bCs/>
+          <w:sz w:val="28"/>
+          <w:szCs w:val="28"/>
+        </w:rPr>
+        <w:t>…..</w:t>
+      </w:r>
+      <w:proofErr w:type="gramEnd"/>
+      <w:r>
+        <w:rPr>
+          <w:b/>
+          <w:bCs/>
+          <w:sz w:val="28"/>
+          <w:szCs w:val="28"/>
+        </w:rPr>
+        <w:t>6</w:t>
       </w:r>
     </w:p>
     <w:p>
@@ -1488,7 +2009,27 @@
           <w:sz w:val="28"/>
           <w:szCs w:val="28"/>
         </w:rPr>
-        <w:t>circuit…………………………………….…………………………………..9</w:t>
+        <w:t>circuit…………………………………….………………………………</w:t>
+      </w:r>
+      <w:proofErr w:type="gramStart"/>
+      <w:r>
+        <w:rPr>
+          <w:b/>
+          <w:bCs/>
+          <w:sz w:val="28"/>
+          <w:szCs w:val="28"/>
+        </w:rPr>
+        <w:t>…..</w:t>
+      </w:r>
+      <w:proofErr w:type="gramEnd"/>
+      <w:r>
+        <w:rPr>
+          <w:b/>
+          <w:bCs/>
+          <w:sz w:val="28"/>
+          <w:szCs w:val="28"/>
+        </w:rPr>
+        <w:t>9</w:t>
       </w:r>
     </w:p>
     <w:p>
@@ -1511,14 +2052,25 @@
         </w:rPr>
         <w:t xml:space="preserve">   LMT01 Functionality: reaction to changing temperature</w:t>
       </w:r>
-      <w:r>
-        <w:rPr>
-          <w:b/>
-          <w:bCs/>
-          <w:sz w:val="28"/>
-          <w:szCs w:val="28"/>
-        </w:rPr>
-        <w:t>…..9</w:t>
+      <w:proofErr w:type="gramStart"/>
+      <w:r>
+        <w:rPr>
+          <w:b/>
+          <w:bCs/>
+          <w:sz w:val="28"/>
+          <w:szCs w:val="28"/>
+        </w:rPr>
+        <w:t>…..</w:t>
+      </w:r>
+      <w:proofErr w:type="gramEnd"/>
+      <w:r>
+        <w:rPr>
+          <w:b/>
+          <w:bCs/>
+          <w:sz w:val="28"/>
+          <w:szCs w:val="28"/>
+        </w:rPr>
+        <w:t>9</w:t>
       </w:r>
     </w:p>
     <w:p>
@@ -1539,7 +2091,27 @@
           <w:sz w:val="28"/>
           <w:szCs w:val="28"/>
         </w:rPr>
-        <w:t xml:space="preserve">   Referenes…………………………………………………………………………10</w:t>
+        <w:t xml:space="preserve">   </w:t>
+      </w:r>
+      <w:proofErr w:type="spellStart"/>
+      <w:r>
+        <w:rPr>
+          <w:b/>
+          <w:bCs/>
+          <w:sz w:val="28"/>
+          <w:szCs w:val="28"/>
+        </w:rPr>
+        <w:t>Referenes</w:t>
+      </w:r>
+      <w:proofErr w:type="spellEnd"/>
+      <w:r>
+        <w:rPr>
+          <w:b/>
+          <w:bCs/>
+          <w:sz w:val="28"/>
+          <w:szCs w:val="28"/>
+        </w:rPr>
+        <w:t>…………………………………………………………………………10</w:t>
       </w:r>
     </w:p>
     <w:p>
@@ -2340,82 +2912,33 @@
     </w:p>
     <w:p>
       <w:pPr>
-        <w:rPr>
-          <w:b/>
-          <w:bCs/>
-          <w:sz w:val="32"/>
-          <w:szCs w:val="30"/>
-        </w:rPr>
-      </w:pPr>
-    </w:p>
-    <w:p>
-      <w:pPr>
-        <w:rPr>
-          <w:b/>
-          <w:bCs/>
-          <w:sz w:val="32"/>
-          <w:szCs w:val="30"/>
-        </w:rPr>
-      </w:pPr>
-    </w:p>
-    <w:p>
-      <w:pPr>
-        <w:rPr>
-          <w:b/>
-          <w:bCs/>
-          <w:sz w:val="32"/>
-          <w:szCs w:val="30"/>
-        </w:rPr>
-      </w:pPr>
-    </w:p>
-    <w:p>
-      <w:pPr>
-        <w:rPr>
-          <w:b/>
-          <w:bCs/>
-          <w:sz w:val="32"/>
-          <w:szCs w:val="30"/>
-        </w:rPr>
-      </w:pPr>
-    </w:p>
-    <w:p>
-      <w:pPr>
-        <w:rPr>
-          <w:b/>
-          <w:bCs/>
-          <w:sz w:val="32"/>
-          <w:szCs w:val="30"/>
-        </w:rPr>
-      </w:pPr>
-    </w:p>
-    <w:p>
-      <w:pPr>
-        <w:ind w:firstLine="0"/>
-        <w:rPr>
-          <w:b/>
-          <w:bCs/>
-          <w:sz w:val="32"/>
-          <w:szCs w:val="30"/>
-        </w:rPr>
-      </w:pPr>
-    </w:p>
-    <w:p>
-      <w:pPr>
-        <w:ind w:firstLine="0"/>
-        <w:rPr>
-          <w:b/>
-          <w:bCs/>
-          <w:sz w:val="28"/>
-          <w:szCs w:val="28"/>
-        </w:rPr>
-      </w:pPr>
-      <w:r>
-        <w:rPr>
-          <w:b/>
-          <w:bCs/>
-          <w:sz w:val="28"/>
-          <w:szCs w:val="28"/>
-        </w:rPr>
+        <w:ind w:firstLine="0"/>
+        <w:rPr>
+          <w:b/>
+          <w:bCs/>
+          <w:sz w:val="32"/>
+          <w:szCs w:val="30"/>
+        </w:rPr>
+      </w:pPr>
+    </w:p>
+    <w:p>
+      <w:pPr>
+        <w:ind w:firstLine="0"/>
+        <w:rPr>
+          <w:b/>
+          <w:bCs/>
+          <w:sz w:val="28"/>
+          <w:szCs w:val="28"/>
+        </w:rPr>
+      </w:pPr>
+      <w:r>
+        <w:rPr>
+          <w:b/>
+          <w:bCs/>
+          <w:sz w:val="28"/>
+          <w:szCs w:val="28"/>
+        </w:rPr>
+        <w:lastRenderedPageBreak/>
         <w:t>3</w:t>
       </w:r>
       <w:r>
@@ -2447,88 +2970,6 @@
           <w:szCs w:val="28"/>
         </w:rPr>
       </w:pPr>
-    </w:p>
-    <w:p>
-      <w:pPr>
-        <w:ind w:firstLine="0"/>
-        <w:rPr>
-          <w:b/>
-          <w:bCs/>
-          <w:sz w:val="28"/>
-          <w:szCs w:val="28"/>
-        </w:rPr>
-      </w:pPr>
-      <w:r>
-        <w:rPr>
-          <w:b/>
-          <w:bCs/>
-          <w:sz w:val="28"/>
-          <w:szCs w:val="28"/>
-        </w:rPr>
-        <w:t>3.1 Hardware Interaction</w:t>
-      </w:r>
-    </w:p>
-    <w:p>
-      <w:pPr>
-        <w:ind w:firstLine="0"/>
-        <w:rPr>
-          <w:b/>
-          <w:bCs/>
-          <w:sz w:val="28"/>
-          <w:szCs w:val="28"/>
-        </w:rPr>
-      </w:pPr>
-    </w:p>
-    <w:p>
-      <w:pPr>
-        <w:ind w:firstLine="0"/>
-        <w:rPr>
-          <w:b/>
-          <w:bCs/>
-          <w:sz w:val="28"/>
-          <w:szCs w:val="28"/>
-        </w:rPr>
-      </w:pPr>
-      <w:r>
-        <w:rPr>
-          <w:b/>
-          <w:bCs/>
-          <w:sz w:val="28"/>
-          <w:szCs w:val="28"/>
-        </w:rPr>
-        <w:t>3.2 Power Supply</w:t>
-      </w:r>
-    </w:p>
-    <w:p>
-      <w:pPr>
-        <w:ind w:firstLine="0"/>
-        <w:rPr>
-          <w:b/>
-          <w:bCs/>
-          <w:sz w:val="28"/>
-          <w:szCs w:val="28"/>
-        </w:rPr>
-      </w:pPr>
-    </w:p>
-    <w:p>
-      <w:pPr>
-        <w:ind w:firstLine="0"/>
-        <w:rPr>
-          <w:b/>
-          <w:bCs/>
-          <w:sz w:val="28"/>
-          <w:szCs w:val="28"/>
-        </w:rPr>
-      </w:pPr>
-      <w:r>
-        <w:rPr>
-          <w:b/>
-          <w:bCs/>
-          <w:sz w:val="28"/>
-          <w:szCs w:val="28"/>
-        </w:rPr>
-        <w:t>3.3 Push Button</w:t>
-      </w:r>
     </w:p>
     <w:p>
       <w:pPr>
@@ -2547,33 +2988,724 @@
           <w:sz w:val="24"/>
           <w:szCs w:val="26"/>
         </w:rPr>
-        <w:t>Top push button</w:t>
-      </w:r>
-    </w:p>
-    <w:p>
-      <w:pPr>
-        <w:ind w:firstLine="0"/>
-      </w:pPr>
-    </w:p>
-    <w:p>
-      <w:pPr>
-        <w:ind w:firstLine="0"/>
-      </w:pPr>
-      <w:r>
-        <w:t>The top button is used to initiate a measurement command across the LMT01 sensor discussed above and the LM235 analog sensor (not to be discussed). Upon pressing the top button once, it is to begin the measurement sequence, after which when the button is pressed again, the system is to stop measuring and returns the measured temperature value from the LTM01 sensor.</w:t>
-      </w:r>
-    </w:p>
-    <w:p>
-      <w:pPr>
-        <w:ind w:firstLine="0"/>
-      </w:pPr>
-    </w:p>
-    <w:p>
-      <w:pPr>
-        <w:ind w:firstLine="0"/>
-      </w:pPr>
-      <w:r>
-        <w:t>The button is configured in an active low configuration. Where on a button press the signal is to be driven low, upon which the system detects the top push button has been pressed.</w:t>
+        <w:t>3.1 Hardware Interaction</w:t>
+      </w:r>
+    </w:p>
+    <w:p>
+      <w:pPr>
+        <w:ind w:firstLine="0"/>
+        <w:rPr>
+          <w:b/>
+          <w:bCs/>
+          <w:sz w:val="28"/>
+          <w:szCs w:val="28"/>
+        </w:rPr>
+      </w:pPr>
+    </w:p>
+    <w:p>
+      <w:pPr>
+        <w:ind w:firstLine="0"/>
+        <w:rPr>
+          <w:b/>
+          <w:bCs/>
+          <w:sz w:val="24"/>
+          <w:szCs w:val="26"/>
+        </w:rPr>
+      </w:pPr>
+      <w:r>
+        <w:rPr>
+          <w:b/>
+          <w:bCs/>
+          <w:sz w:val="24"/>
+          <w:szCs w:val="26"/>
+        </w:rPr>
+        <w:t>3.2 Power Supply</w:t>
+      </w:r>
+    </w:p>
+    <w:p>
+      <w:pPr>
+        <w:ind w:firstLine="0"/>
+        <w:rPr>
+          <w:b/>
+          <w:bCs/>
+          <w:sz w:val="24"/>
+          <w:szCs w:val="26"/>
+        </w:rPr>
+      </w:pPr>
+    </w:p>
+    <w:p>
+      <w:pPr>
+        <w:ind w:firstLine="0"/>
+        <w:rPr>
+          <w:i/>
+          <w:iCs/>
+        </w:rPr>
+      </w:pPr>
+      <w:r>
+        <w:rPr>
+          <w:b/>
+          <w:bCs/>
+          <w:i/>
+          <w:iCs/>
+          <w:sz w:val="24"/>
+          <w:szCs w:val="26"/>
+        </w:rPr>
+        <w:t>Requirement</w:t>
+      </w:r>
+      <w:r>
+        <w:rPr>
+          <w:b/>
+          <w:bCs/>
+          <w:sz w:val="24"/>
+          <w:szCs w:val="26"/>
+        </w:rPr>
+        <w:t>:</w:t>
+      </w:r>
+      <w:r>
+        <w:rPr>
+          <w:b/>
+          <w:bCs/>
+          <w:i/>
+          <w:iCs/>
+          <w:sz w:val="24"/>
+          <w:szCs w:val="26"/>
+        </w:rPr>
+        <w:t xml:space="preserve"> </w:t>
+      </w:r>
+      <w:r>
+        <w:rPr>
+          <w:i/>
+          <w:iCs/>
+        </w:rPr>
+        <w:t>The system shall generate its own regulated supplies from a nominal 9 V-12 V battery or</w:t>
+      </w:r>
+      <w:r>
+        <w:rPr>
+          <w:i/>
+          <w:iCs/>
+        </w:rPr>
+        <w:t xml:space="preserve"> </w:t>
+      </w:r>
+      <w:r>
+        <w:rPr>
+          <w:i/>
+          <w:iCs/>
+        </w:rPr>
+        <w:t>power supply</w:t>
+      </w:r>
+      <w:r>
+        <w:rPr>
+          <w:i/>
+          <w:iCs/>
+        </w:rPr>
+        <w:t>. The system is to generate a 5V and 3.3V supply voltage from the power supply.</w:t>
+      </w:r>
+    </w:p>
+    <w:p>
+      <w:pPr>
+        <w:ind w:firstLine="0"/>
+      </w:pPr>
+    </w:p>
+    <w:p>
+      <w:pPr>
+        <w:ind w:firstLine="0"/>
+        <w:jc w:val="center"/>
+      </w:pPr>
+      <w:r>
+        <w:rPr>
+          <w:noProof/>
+        </w:rPr>
+        <w:drawing>
+          <wp:inline distT="0" distB="0" distL="0" distR="0">
+            <wp:extent cx="3686175" cy="1400387"/>
+            <wp:effectExtent l="0" t="0" r="0" b="9525"/>
+            <wp:docPr id="714527500" name="Picture 1"/>
+            <wp:cNvGraphicFramePr>
+              <a:graphicFrameLocks xmlns:a="http://schemas.openxmlformats.org/drawingml/2006/main" noChangeAspect="1"/>
+            </wp:cNvGraphicFramePr>
+            <a:graphic xmlns:a="http://schemas.openxmlformats.org/drawingml/2006/main">
+              <a:graphicData uri="http://schemas.openxmlformats.org/drawingml/2006/picture">
+                <pic:pic xmlns:pic="http://schemas.openxmlformats.org/drawingml/2006/picture">
+                  <pic:nvPicPr>
+                    <pic:cNvPr id="0" name="Picture 1"/>
+                    <pic:cNvPicPr>
+                      <a:picLocks noChangeAspect="1" noChangeArrowheads="1"/>
+                    </pic:cNvPicPr>
+                  </pic:nvPicPr>
+                  <pic:blipFill>
+                    <a:blip r:embed="rId10" cstate="print">
+                      <a:extLst>
+                        <a:ext uri="{28A0092B-C50C-407E-A947-70E740481C1C}">
+                          <a14:useLocalDpi xmlns:a14="http://schemas.microsoft.com/office/drawing/2010/main" val="0"/>
+                        </a:ext>
+                      </a:extLst>
+                    </a:blip>
+                    <a:srcRect/>
+                    <a:stretch>
+                      <a:fillRect/>
+                    </a:stretch>
+                  </pic:blipFill>
+                  <pic:spPr bwMode="auto">
+                    <a:xfrm>
+                      <a:off x="0" y="0"/>
+                      <a:ext cx="3686175" cy="1400387"/>
+                    </a:xfrm>
+                    <a:prstGeom prst="rect">
+                      <a:avLst/>
+                    </a:prstGeom>
+                    <a:noFill/>
+                    <a:ln>
+                      <a:noFill/>
+                    </a:ln>
+                  </pic:spPr>
+                </pic:pic>
+              </a:graphicData>
+            </a:graphic>
+          </wp:inline>
+        </w:drawing>
+      </w:r>
+    </w:p>
+    <w:p>
+      <w:pPr>
+        <w:ind w:firstLine="0"/>
+        <w:jc w:val="center"/>
+      </w:pPr>
+      <w:r>
+        <w:t>Figure 1: 5v Power Supply Diagram</w:t>
+      </w:r>
+    </w:p>
+    <w:p>
+      <w:pPr>
+        <w:ind w:firstLine="0"/>
+        <w:jc w:val="left"/>
+      </w:pPr>
+    </w:p>
+    <w:p>
+      <w:pPr>
+        <w:ind w:firstLine="0"/>
+        <w:jc w:val="left"/>
+      </w:pPr>
+      <w:r>
+        <w:t xml:space="preserve">The system takes as input a 9v nominal supply voltage, from which the 7805 </w:t>
+      </w:r>
+      <w:proofErr w:type="gramStart"/>
+      <w:r>
+        <w:t>regulator</w:t>
+      </w:r>
+      <w:proofErr w:type="gramEnd"/>
+      <w:r>
+        <w:t xml:space="preserve"> in a T0220 package regulates the input voltage down to 5v. The circuit implementation is depicted in Figure 1 above. Components used in the 5v regulator circuit not only include the </w:t>
+      </w:r>
+      <w:r>
+        <w:t>7805-voltage</w:t>
+      </w:r>
+      <w:r>
+        <w:t xml:space="preserve"> regulator but also capacitors C1, C2, and C3 and diode</w:t>
+      </w:r>
+      <w:r>
+        <w:t xml:space="preserve"> 1N4007. </w:t>
+      </w:r>
+    </w:p>
+    <w:p>
+      <w:pPr>
+        <w:ind w:firstLine="0"/>
+        <w:jc w:val="left"/>
+      </w:pPr>
+    </w:p>
+    <w:p>
+      <w:pPr>
+        <w:ind w:firstLine="0"/>
+        <w:jc w:val="left"/>
+      </w:pPr>
+      <w:r>
+        <w:t>The cap</w:t>
+      </w:r>
+      <w:r>
+        <w:t>acitors not only serve to filter out noise and high frequency signals from the power supply ensuring a cleaner output, but also smooth out the voltage, reducing voltage ripples, preventing sudden drops in power supply and providing a more stable DC output.</w:t>
+      </w:r>
+    </w:p>
+    <w:p>
+      <w:pPr>
+        <w:ind w:firstLine="0"/>
+        <w:jc w:val="center"/>
+      </w:pPr>
+    </w:p>
+    <w:p>
+      <w:pPr>
+        <w:ind w:firstLine="0"/>
+        <w:jc w:val="center"/>
+      </w:pPr>
+      <w:r>
+        <w:rPr>
+          <w:noProof/>
+        </w:rPr>
+        <w:drawing>
+          <wp:inline distT="0" distB="0" distL="0" distR="0">
+            <wp:extent cx="2695575" cy="1293104"/>
+            <wp:effectExtent l="0" t="0" r="1270" b="2540"/>
+            <wp:docPr id="1182802024" name="Picture 2"/>
+            <wp:cNvGraphicFramePr>
+              <a:graphicFrameLocks xmlns:a="http://schemas.openxmlformats.org/drawingml/2006/main" noChangeAspect="1"/>
+            </wp:cNvGraphicFramePr>
+            <a:graphic xmlns:a="http://schemas.openxmlformats.org/drawingml/2006/main">
+              <a:graphicData uri="http://schemas.openxmlformats.org/drawingml/2006/picture">
+                <pic:pic xmlns:pic="http://schemas.openxmlformats.org/drawingml/2006/picture">
+                  <pic:nvPicPr>
+                    <pic:cNvPr id="0" name="Picture 2"/>
+                    <pic:cNvPicPr>
+                      <a:picLocks noChangeAspect="1" noChangeArrowheads="1"/>
+                    </pic:cNvPicPr>
+                  </pic:nvPicPr>
+                  <pic:blipFill>
+                    <a:blip r:embed="rId11">
+                      <a:extLst>
+                        <a:ext uri="{28A0092B-C50C-407E-A947-70E740481C1C}">
+                          <a14:useLocalDpi xmlns:a14="http://schemas.microsoft.com/office/drawing/2010/main" val="0"/>
+                        </a:ext>
+                      </a:extLst>
+                    </a:blip>
+                    <a:srcRect/>
+                    <a:stretch>
+                      <a:fillRect/>
+                    </a:stretch>
+                  </pic:blipFill>
+                  <pic:spPr bwMode="auto">
+                    <a:xfrm>
+                      <a:off x="0" y="0"/>
+                      <a:ext cx="2695575" cy="1293104"/>
+                    </a:xfrm>
+                    <a:prstGeom prst="rect">
+                      <a:avLst/>
+                    </a:prstGeom>
+                    <a:noFill/>
+                    <a:ln>
+                      <a:noFill/>
+                    </a:ln>
+                  </pic:spPr>
+                </pic:pic>
+              </a:graphicData>
+            </a:graphic>
+          </wp:inline>
+        </w:drawing>
+      </w:r>
+    </w:p>
+    <w:p>
+      <w:pPr>
+        <w:ind w:firstLine="0"/>
+        <w:jc w:val="center"/>
+      </w:pPr>
+    </w:p>
+    <w:p>
+      <w:pPr>
+        <w:ind w:firstLine="0"/>
+        <w:jc w:val="center"/>
+      </w:pPr>
+      <w:r>
+        <w:t>Figure 2: 3.3V Power supply diagram</w:t>
+      </w:r>
+    </w:p>
+    <w:p>
+      <w:pPr>
+        <w:ind w:firstLine="0"/>
+        <w:jc w:val="left"/>
+      </w:pPr>
+    </w:p>
+    <w:p>
+      <w:pPr>
+        <w:ind w:firstLine="0"/>
+        <w:jc w:val="left"/>
+      </w:pPr>
+      <w:r>
+        <w:t xml:space="preserve">All the pins on the stm32f411RE micro-controller are not 5v tolerant, for this reason having 3.3V rails is crucial for the rest of the system functionality to be implement. The MCP1700 </w:t>
+      </w:r>
+      <w:r>
+        <w:t>(</w:t>
+      </w:r>
+      <w:r>
+        <w:t>3.3v regulator</w:t>
+      </w:r>
+      <w:r>
+        <w:t>)</w:t>
+      </w:r>
+      <w:r>
+        <w:t xml:space="preserve"> takes as input the output from the 5v regulator and further reduces the </w:t>
+      </w:r>
+      <w:r>
+        <w:t xml:space="preserve">voltage to 3.3V.  The minimum and maximum input voltages into the regulator is 2.3V and 6V respectively. The purpose of the capacitor is as described for the </w:t>
+      </w:r>
+      <w:r>
+        <w:t>7805-regulator</w:t>
+      </w:r>
+      <w:r>
+        <w:t xml:space="preserve"> circuit.</w:t>
+      </w:r>
+    </w:p>
+    <w:p>
+      <w:pPr>
+        <w:ind w:firstLine="0"/>
+        <w:jc w:val="center"/>
+      </w:pPr>
+    </w:p>
+    <w:p>
+      <w:pPr>
+        <w:ind w:firstLine="0"/>
+        <w:rPr>
+          <w:b/>
+          <w:bCs/>
+        </w:rPr>
+      </w:pPr>
+    </w:p>
+    <w:p>
+      <w:pPr>
+        <w:ind w:firstLine="0"/>
+        <w:rPr>
+          <w:b/>
+          <w:bCs/>
+        </w:rPr>
+      </w:pPr>
+    </w:p>
+    <w:p>
+      <w:pPr>
+        <w:ind w:firstLine="0"/>
+        <w:rPr>
+          <w:b/>
+          <w:bCs/>
+          <w:sz w:val="28"/>
+          <w:szCs w:val="28"/>
+        </w:rPr>
+      </w:pPr>
+    </w:p>
+    <w:p>
+      <w:pPr>
+        <w:ind w:firstLine="0"/>
+        <w:rPr>
+          <w:b/>
+          <w:bCs/>
+          <w:sz w:val="28"/>
+          <w:szCs w:val="28"/>
+        </w:rPr>
+      </w:pPr>
+    </w:p>
+    <w:p>
+      <w:pPr>
+        <w:ind w:firstLine="0"/>
+        <w:rPr>
+          <w:b/>
+          <w:bCs/>
+          <w:sz w:val="28"/>
+          <w:szCs w:val="28"/>
+        </w:rPr>
+      </w:pPr>
+    </w:p>
+    <w:p>
+      <w:pPr>
+        <w:ind w:firstLine="0"/>
+        <w:rPr>
+          <w:b/>
+          <w:bCs/>
+          <w:sz w:val="24"/>
+          <w:szCs w:val="26"/>
+        </w:rPr>
+      </w:pPr>
+      <w:r>
+        <w:rPr>
+          <w:b/>
+          <w:bCs/>
+          <w:sz w:val="24"/>
+          <w:szCs w:val="26"/>
+        </w:rPr>
+        <w:lastRenderedPageBreak/>
+        <w:t>3.3 Push Button</w:t>
+      </w:r>
+    </w:p>
+    <w:p>
+      <w:pPr>
+        <w:ind w:firstLine="0"/>
+      </w:pPr>
+    </w:p>
+    <w:p>
+      <w:pPr>
+        <w:ind w:firstLine="0"/>
+        <w:rPr>
+          <w:i/>
+          <w:iCs/>
+        </w:rPr>
+      </w:pPr>
+      <w:r>
+        <w:rPr>
+          <w:b/>
+          <w:bCs/>
+          <w:i/>
+          <w:iCs/>
+          <w:sz w:val="24"/>
+          <w:szCs w:val="26"/>
+        </w:rPr>
+        <w:t>Requirement:</w:t>
+      </w:r>
+      <w:r>
+        <w:rPr>
+          <w:b/>
+          <w:bCs/>
+          <w:i/>
+          <w:iCs/>
+          <w:sz w:val="24"/>
+          <w:szCs w:val="26"/>
+        </w:rPr>
+        <w:t xml:space="preserve"> </w:t>
+      </w:r>
+      <w:r>
+        <w:rPr>
+          <w:i/>
+          <w:iCs/>
+        </w:rPr>
+        <w:t>The</w:t>
+      </w:r>
+      <w:r>
+        <w:rPr>
+          <w:i/>
+          <w:iCs/>
+          <w:sz w:val="20"/>
+          <w:szCs w:val="22"/>
+        </w:rPr>
+        <w:t xml:space="preserve"> </w:t>
+      </w:r>
+      <w:r>
+        <w:rPr>
+          <w:i/>
+          <w:iCs/>
+        </w:rPr>
+        <w:t xml:space="preserve">system will implement a command interface by using the five push </w:t>
+      </w:r>
+      <w:proofErr w:type="gramStart"/>
+      <w:r>
+        <w:rPr>
+          <w:i/>
+          <w:iCs/>
+        </w:rPr>
+        <w:t>buttons</w:t>
+      </w:r>
+      <w:r>
+        <w:rPr>
+          <w:b/>
+          <w:bCs/>
+          <w:i/>
+          <w:iCs/>
+        </w:rPr>
+        <w:t xml:space="preserve"> .</w:t>
+      </w:r>
+      <w:proofErr w:type="gramEnd"/>
+      <w:r>
+        <w:rPr>
+          <w:b/>
+          <w:bCs/>
+          <w:i/>
+          <w:iCs/>
+        </w:rPr>
+        <w:t xml:space="preserve"> </w:t>
+      </w:r>
+      <w:r>
+        <w:rPr>
+          <w:i/>
+          <w:iCs/>
+        </w:rPr>
+        <w:t xml:space="preserve">The push buttons are to be wired as active low, read as inputs by the GPIO pins of the </w:t>
+      </w:r>
+      <w:proofErr w:type="spellStart"/>
+      <w:r>
+        <w:rPr>
+          <w:i/>
+          <w:iCs/>
+        </w:rPr>
+        <w:t>Nucleo</w:t>
+      </w:r>
+      <w:proofErr w:type="spellEnd"/>
+      <w:r>
+        <w:rPr>
+          <w:i/>
+          <w:iCs/>
+        </w:rPr>
+        <w:t xml:space="preserve"> Board </w:t>
+      </w:r>
+    </w:p>
+    <w:p>
+      <w:pPr>
+        <w:pStyle w:val="ListParagraph"/>
+        <w:numPr>
+          <w:ilvl w:val="0"/>
+          <w:numId w:val="4"/>
+        </w:numPr>
+        <w:rPr>
+          <w:i/>
+          <w:iCs/>
+        </w:rPr>
+      </w:pPr>
+      <w:r>
+        <w:rPr>
+          <w:i/>
+          <w:iCs/>
+        </w:rPr>
+        <w:t>T</w:t>
+      </w:r>
+      <w:r>
+        <w:rPr>
+          <w:i/>
+          <w:iCs/>
+        </w:rPr>
+        <w:t>he RIGHT button initiates a calibration procedure</w:t>
+      </w:r>
+    </w:p>
+    <w:p>
+      <w:pPr>
+        <w:pStyle w:val="ListParagraph"/>
+        <w:numPr>
+          <w:ilvl w:val="0"/>
+          <w:numId w:val="4"/>
+        </w:numPr>
+        <w:rPr>
+          <w:i/>
+          <w:iCs/>
+        </w:rPr>
+      </w:pPr>
+      <w:r>
+        <w:rPr>
+          <w:i/>
+          <w:iCs/>
+        </w:rPr>
+        <w:t>The LEFT button selects the display mode for the LCD</w:t>
+      </w:r>
+    </w:p>
+    <w:p>
+      <w:pPr>
+        <w:pStyle w:val="ListParagraph"/>
+        <w:numPr>
+          <w:ilvl w:val="0"/>
+          <w:numId w:val="4"/>
+        </w:numPr>
+        <w:rPr>
+          <w:i/>
+          <w:iCs/>
+        </w:rPr>
+      </w:pPr>
+      <w:r>
+        <w:rPr>
+          <w:i/>
+          <w:iCs/>
+        </w:rPr>
+        <w:t>The TOP button starts and ends the measurement, calculation, UART transmission, and LCD display of temperatures (Ta, Tsp) and light intensity (L xd) with two presses.</w:t>
+      </w:r>
+    </w:p>
+    <w:p>
+      <w:pPr>
+        <w:pStyle w:val="ListParagraph"/>
+        <w:numPr>
+          <w:ilvl w:val="0"/>
+          <w:numId w:val="4"/>
+        </w:numPr>
+        <w:rPr>
+          <w:i/>
+          <w:iCs/>
+        </w:rPr>
+      </w:pPr>
+      <w:r>
+        <w:rPr>
+          <w:i/>
+          <w:iCs/>
+        </w:rPr>
+        <w:t>The BOTTOM button starts and ends the measurement, calculation, UART transmission, and LCD display of PV parameters with two presses.</w:t>
+      </w:r>
+    </w:p>
+    <w:p>
+      <w:pPr>
+        <w:pStyle w:val="ListParagraph"/>
+        <w:numPr>
+          <w:ilvl w:val="0"/>
+          <w:numId w:val="4"/>
+        </w:numPr>
+        <w:rPr>
+          <w:i/>
+          <w:iCs/>
+        </w:rPr>
+      </w:pPr>
+      <w:r>
+        <w:rPr>
+          <w:i/>
+          <w:iCs/>
+        </w:rPr>
+        <w:t>The MIDDLE button initiates an RTC clock set menu where TOP and BOTTOM buttons adjust values, and MIDDLE confirms each entry, with the final time reported via UART.</w:t>
+      </w:r>
+    </w:p>
+    <w:p>
+      <w:pPr>
+        <w:ind w:firstLine="0"/>
+      </w:pPr>
+    </w:p>
+    <w:p>
+      <w:pPr>
+        <w:ind w:firstLine="0"/>
+      </w:pPr>
+      <w:r>
+        <w:t>The button</w:t>
+      </w:r>
+      <w:r>
+        <w:t>s</w:t>
+      </w:r>
+      <w:r>
+        <w:t xml:space="preserve"> </w:t>
+      </w:r>
+      <w:r>
+        <w:t>are</w:t>
+      </w:r>
+      <w:r>
+        <w:t xml:space="preserve"> configured </w:t>
+      </w:r>
+      <w:r>
+        <w:t>as</w:t>
+      </w:r>
+      <w:r>
+        <w:t xml:space="preserve"> </w:t>
+      </w:r>
+      <w:r>
+        <w:t xml:space="preserve">active low configurations, and read as inputs into GPIO pins of the STM32F411RE </w:t>
+      </w:r>
+      <w:proofErr w:type="spellStart"/>
+      <w:r>
+        <w:t>Nucleo</w:t>
+      </w:r>
+      <w:proofErr w:type="spellEnd"/>
+      <w:r>
+        <w:t xml:space="preserve"> board</w:t>
+      </w:r>
+      <w:r>
+        <w:t xml:space="preserve">. </w:t>
+      </w:r>
+      <w:r>
+        <w:t>O</w:t>
+      </w:r>
+      <w:r>
+        <w:t xml:space="preserve">n a button press the signal is to be driven low, upon which the system detects </w:t>
+      </w:r>
+      <w:r>
+        <w:t>that</w:t>
+      </w:r>
+      <w:r>
+        <w:t xml:space="preserve"> </w:t>
+      </w:r>
+      <w:r>
+        <w:t>a</w:t>
+      </w:r>
+      <w:r>
+        <w:t xml:space="preserve"> push button has been pressed.</w:t>
+      </w:r>
+      <w:r>
+        <w:t xml:space="preserve"> Current limiting resistors have been placed in series with the push buttons, to prevent damage to the </w:t>
+      </w:r>
+      <w:proofErr w:type="spellStart"/>
+      <w:r>
+        <w:t>Nucleo</w:t>
+      </w:r>
+      <w:proofErr w:type="spellEnd"/>
+      <w:r>
+        <w:t xml:space="preserve"> board.</w:t>
       </w:r>
     </w:p>
     <w:p>
@@ -2606,7 +3738,7 @@
                     <pic:cNvPicPr/>
                   </pic:nvPicPr>
                   <pic:blipFill>
-                    <a:blip r:embed="rId10"/>
+                    <a:blip r:embed="rId12"/>
                     <a:stretch>
                       <a:fillRect/>
                     </a:stretch>
@@ -2631,17 +3763,15 @@
       <w:pPr>
         <w:ind w:firstLine="0"/>
         <w:jc w:val="center"/>
-        <w:rPr>
-          <w:b/>
-          <w:bCs/>
-        </w:rPr>
-      </w:pPr>
-      <w:r>
-        <w:rPr>
-          <w:b/>
-          <w:bCs/>
-        </w:rPr>
-        <w:t>Figure 3: Active Low button configuration</w:t>
+      </w:pPr>
+      <w:r>
+        <w:t xml:space="preserve">Figure </w:t>
+      </w:r>
+      <w:r>
+        <w:t>3</w:t>
+      </w:r>
+      <w:r>
+        <w:t>: Active Low button configuration</w:t>
       </w:r>
     </w:p>
     <w:p>
@@ -2675,7 +3805,22 @@
         </m:r>
       </m:oMath>
       <w:r>
-        <w:t xml:space="preserve">.  The top button has been connected physically to GPIO PIN PB9, which has a supply voltage of 3.3V. </w:t>
+        <w:t>.  T</w:t>
+      </w:r>
+      <w:r>
+        <w:t xml:space="preserve">he top, bottom, left, right and middle buttons are connected to GPIO pins PB9, PB13, </w:t>
+      </w:r>
+      <w:r>
+        <w:t>PB8,</w:t>
+      </w:r>
+      <w:r>
+        <w:t xml:space="preserve"> </w:t>
+      </w:r>
+      <w:r>
+        <w:t>PA7 and PA6 respectively,</w:t>
+      </w:r>
+      <w:r>
+        <w:t xml:space="preserve"> </w:t>
       </w:r>
     </w:p>
     <w:p>
@@ -2789,7 +3934,6 @@
         <w:rPr>
           <w:noProof/>
         </w:rPr>
-        <w:lastRenderedPageBreak/>
         <w:drawing>
           <wp:inline distT="0" distB="0" distL="0" distR="0" wp14:anchorId="1A07E04E" wp14:editId="3B34C6F6">
             <wp:extent cx="1058237" cy="2328530"/>
@@ -2808,7 +3952,7 @@
                     </pic:cNvPicPr>
                   </pic:nvPicPr>
                   <pic:blipFill>
-                    <a:blip r:embed="rId11">
+                    <a:blip r:embed="rId13">
                       <a:extLst>
                         <a:ext uri="{28A0092B-C50C-407E-A947-70E740481C1C}">
                           <a14:useLocalDpi xmlns:a14="http://schemas.microsoft.com/office/drawing/2010/main" val="0"/>
@@ -2923,6 +4067,7 @@
       <w:r>
         <w:t xml:space="preserve"> and a forward voltage (</w:t>
       </w:r>
+      <w:proofErr w:type="spellStart"/>
       <w:r>
         <w:rPr>
           <w:b/>
@@ -2942,6 +4087,7 @@
         </w:rPr>
         <w:t>f</w:t>
       </w:r>
+      <w:proofErr w:type="spellEnd"/>
       <w:r>
         <w:t xml:space="preserve">) of </w:t>
       </w:r>
@@ -2974,7 +4120,15 @@
         <w:t>±8mA</w:t>
       </w:r>
       <w:r>
-        <w:t>, and can sink/source a maximum of ±25mA (stm32f411re.pdf) . To prevent any damage to the MCU pin the current is restricted to be 20mA. From this an appropriate resistance value is calculate using:</w:t>
+        <w:t>, and can sink/source a maximum of ±25mA (stm32f411re.pdf</w:t>
+      </w:r>
+      <w:proofErr w:type="gramStart"/>
+      <w:r>
+        <w:t>) .</w:t>
+      </w:r>
+      <w:proofErr w:type="gramEnd"/>
+      <w:r>
+        <w:t xml:space="preserve"> To prevent any damage to the MCU pin the current is restricted to be 20mA. From this an appropriate resistance value is calculate using:</w:t>
       </w:r>
     </w:p>
     <w:p>
@@ -3280,27 +4434,58 @@
           <w:sz w:val="28"/>
           <w:szCs w:val="28"/>
         </w:rPr>
-        <w:t>//refer to cicuit</w:t>
-      </w:r>
-    </w:p>
-    <w:p>
-      <w:pPr>
-        <w:ind w:firstLine="0"/>
-        <w:rPr>
-          <w:b/>
-          <w:bCs/>
-          <w:sz w:val="28"/>
-          <w:szCs w:val="28"/>
-        </w:rPr>
-      </w:pPr>
-      <w:r>
-        <w:rPr>
-          <w:b/>
-          <w:bCs/>
-          <w:sz w:val="28"/>
-          <w:szCs w:val="28"/>
-        </w:rPr>
-        <w:t>// potentiomter and active load</w:t>
+        <w:t xml:space="preserve">//refer to </w:t>
+      </w:r>
+      <w:proofErr w:type="spellStart"/>
+      <w:r>
+        <w:rPr>
+          <w:b/>
+          <w:bCs/>
+          <w:sz w:val="28"/>
+          <w:szCs w:val="28"/>
+        </w:rPr>
+        <w:t>cicuit</w:t>
+      </w:r>
+      <w:proofErr w:type="spellEnd"/>
+    </w:p>
+    <w:p>
+      <w:pPr>
+        <w:ind w:firstLine="0"/>
+        <w:rPr>
+          <w:b/>
+          <w:bCs/>
+          <w:sz w:val="28"/>
+          <w:szCs w:val="28"/>
+        </w:rPr>
+      </w:pPr>
+      <w:r>
+        <w:rPr>
+          <w:b/>
+          <w:bCs/>
+          <w:sz w:val="28"/>
+          <w:szCs w:val="28"/>
+        </w:rPr>
+        <w:t xml:space="preserve">// </w:t>
+      </w:r>
+      <w:proofErr w:type="spellStart"/>
+      <w:r>
+        <w:rPr>
+          <w:b/>
+          <w:bCs/>
+          <w:sz w:val="28"/>
+          <w:szCs w:val="28"/>
+        </w:rPr>
+        <w:t>potentiomter</w:t>
+      </w:r>
+      <w:proofErr w:type="spellEnd"/>
+      <w:r>
+        <w:rPr>
+          <w:b/>
+          <w:bCs/>
+          <w:sz w:val="28"/>
+          <w:szCs w:val="28"/>
+        </w:rPr>
+        <w:t xml:space="preserve"> and active load</w:t>
       </w:r>
     </w:p>
     <w:p>
@@ -3362,7 +4547,6 @@
         <w:rPr>
           <w:noProof/>
         </w:rPr>
-        <w:lastRenderedPageBreak/>
         <w:drawing>
           <wp:inline distT="0" distB="0" distL="0" distR="0" wp14:anchorId="28B741A7" wp14:editId="195E6A54">
             <wp:extent cx="1552574" cy="1722109"/>
@@ -3379,7 +4563,7 @@
                     <pic:cNvPicPr/>
                   </pic:nvPicPr>
                   <pic:blipFill>
-                    <a:blip r:embed="rId12"/>
+                    <a:blip r:embed="rId14"/>
                     <a:stretch>
                       <a:fillRect/>
                     </a:stretch>
@@ -3422,7 +4606,7 @@
                     <pic:cNvPicPr/>
                   </pic:nvPicPr>
                   <pic:blipFill>
-                    <a:blip r:embed="rId13"/>
+                    <a:blip r:embed="rId15"/>
                     <a:stretch>
                       <a:fillRect/>
                     </a:stretch>
@@ -3509,7 +4693,19 @@
         <w:ind w:firstLine="0"/>
       </w:pPr>
       <w:r>
-        <w:t xml:space="preserve">The LMT01 sensor outputs a current pulse that toggles between a high current of 125µA and a low current of 34µA. The LMT01 takes as input 5V source, with the minimum voltage across the sensor to be 5V, with the output of the sensor (VN) connected to pin PA15 on the MCU.  For the MCU pin to be able to detect the output voltage from the pulses, the current is converted to an appropriate voltage by calculating an required resistance value. This value determined by the equation: </w:t>
+        <w:t xml:space="preserve">The LMT01 sensor outputs a current pulse that toggles between a high current of 125µA and a low current of 34µA. The LMT01 takes as input 5V source, with the minimum voltage across the </w:t>
+      </w:r>
+      <w:r>
+        <w:lastRenderedPageBreak/>
+        <w:t xml:space="preserve">sensor to be 5V, with the output of the sensor (VN) connected to pin PA15 on the MCU.  For the MCU pin to be able to detect the output voltage from the pulses, the current is converted to an appropriate voltage by calculating </w:t>
+      </w:r>
+      <w:proofErr w:type="gramStart"/>
+      <w:r>
+        <w:t>an</w:t>
+      </w:r>
+      <w:proofErr w:type="gramEnd"/>
+      <w:r>
+        <w:t xml:space="preserve"> required resistance value. This value determined by the equation: </w:t>
       </w:r>
     </w:p>
     <w:p>
@@ -3573,20 +4769,44 @@
           <w:i/>
           <w:iCs/>
         </w:rPr>
-        <w:t>stm32f411re.pdf pg 98</w:t>
-      </w:r>
-      <w:r>
-        <w:t>). VDD falls in the range of [1.7V, 3.6V] (</w:t>
-      </w:r>
+        <w:t xml:space="preserve">stm32f411re.pdf </w:t>
+      </w:r>
+      <w:proofErr w:type="spellStart"/>
       <w:r>
         <w:rPr>
           <w:i/>
           <w:iCs/>
         </w:rPr>
+        <w:t>pg</w:t>
+      </w:r>
+      <w:proofErr w:type="spellEnd"/>
+      <w:r>
+        <w:rPr>
+          <w:i/>
+          <w:iCs/>
+        </w:rPr>
+        <w:t xml:space="preserve"> 98</w:t>
+      </w:r>
+      <w:r>
+        <w:t>). VDD falls in the range of [1.7V, 3.6V] (</w:t>
+      </w:r>
+      <w:r>
+        <w:rPr>
+          <w:i/>
+          <w:iCs/>
+        </w:rPr>
         <w:t>stm32f411re.pdf</w:t>
       </w:r>
       <w:r>
-        <w:t>). For VDD = 3.6V it is determined that the high input voltage should be greater than 2.52V and the low input voltage should be less than 1.08V maximum. Thus the minimum resistance value for the high current of 125µA is determined by:</w:t>
+        <w:t xml:space="preserve">). For VDD = 3.6V it is determined that the high input voltage should be greater than 2.52V and the low input voltage should be less than 1.08V maximum. </w:t>
+      </w:r>
+      <w:proofErr w:type="gramStart"/>
+      <w:r>
+        <w:t>Thus</w:t>
+      </w:r>
+      <w:proofErr w:type="gramEnd"/>
+      <w:r>
+        <w:t xml:space="preserve"> the minimum resistance value for the high current of 125µA is determined by:</w:t>
       </w:r>
     </w:p>
     <w:p>
@@ -3903,7 +5123,15 @@
         <w:t>IH</w:t>
       </w:r>
       <w:r>
-        <w:t>) from the high voltage is above it’s minimum threshold 2.52V, we compute:</w:t>
+        <w:t xml:space="preserve">) from the high voltage is above </w:t>
+      </w:r>
+      <w:proofErr w:type="spellStart"/>
+      <w:r>
+        <w:t>it’s</w:t>
+      </w:r>
+      <w:proofErr w:type="spellEnd"/>
+      <w:r>
+        <w:t xml:space="preserve"> minimum threshold 2.52V, we compute:</w:t>
       </w:r>
     </w:p>
     <w:p>
@@ -4166,7 +5394,6 @@
           <w:sz w:val="28"/>
           <w:szCs w:val="28"/>
         </w:rPr>
-        <w:lastRenderedPageBreak/>
         <w:t>4.1 Software Interaction</w:t>
       </w:r>
     </w:p>
@@ -4411,6 +5638,7 @@
           <w:sz w:val="24"/>
           <w:szCs w:val="26"/>
         </w:rPr>
+        <w:lastRenderedPageBreak/>
         <w:t>LMT01</w:t>
       </w:r>
       <w:r>
@@ -4501,7 +5729,6 @@
         <w:rPr>
           <w:noProof/>
         </w:rPr>
-        <w:lastRenderedPageBreak/>
         <w:drawing>
           <wp:inline distT="0" distB="0" distL="0" distR="0" wp14:anchorId="602D09D1" wp14:editId="3ADE91BC">
             <wp:extent cx="5731510" cy="4666615"/>
@@ -4520,7 +5747,7 @@
                     </pic:cNvPicPr>
                   </pic:nvPicPr>
                   <pic:blipFill>
-                    <a:blip r:embed="rId14" cstate="print">
+                    <a:blip r:embed="rId16" cstate="print">
                       <a:extLst>
                         <a:ext uri="{28A0092B-C50C-407E-A947-70E740481C1C}">
                           <a14:useLocalDpi xmlns:a14="http://schemas.microsoft.com/office/drawing/2010/main" val="0"/>
@@ -4606,8 +5833,19 @@
           <w:i/>
           <w:iCs/>
         </w:rPr>
-        <w:t>.ioc</w:t>
-      </w:r>
+        <w:t>.</w:t>
+      </w:r>
+      <w:proofErr w:type="spellStart"/>
+      <w:r>
+        <w:rPr>
+          <w:b/>
+          <w:bCs/>
+          <w:i/>
+          <w:iCs/>
+        </w:rPr>
+        <w:t>ioc</w:t>
+      </w:r>
+      <w:proofErr w:type="spellEnd"/>
       <w:r>
         <w:t xml:space="preserve"> file. GPIO Pin PA15 is set as timer PIN, with interrupts enabled by checking the NVIC box in the parameter settings. Next this interrupt is configured to be triggered on the rising edge with the mode of the timer to be in Input Capture mode for reasons that follow.</w:t>
       </w:r>
@@ -4666,7 +5904,15 @@
         <w:ind w:firstLine="0"/>
       </w:pPr>
       <w:r>
-        <w:t xml:space="preserve">The timer is started and the approach taken is to measure the time between consecutive pulses. Noting that within a window period, a pulse is expected every 12µs once the pulse train begins. For any measured time larger than 12µs, it means that the next pulse window has started, thus the count is to be restarted and the temperature to be recalculated. </w:t>
+        <w:t xml:space="preserve">The timer is started and the approach taken is to measure the time between consecutive pulses. Noting that within a window period, a pulse is expected every 12µs once the pulse train begins. For any measured </w:t>
+      </w:r>
+      <w:proofErr w:type="gramStart"/>
+      <w:r>
+        <w:t>time</w:t>
+      </w:r>
+      <w:proofErr w:type="gramEnd"/>
+      <w:r>
+        <w:t xml:space="preserve"> larger than 12µs, it means that the next pulse window has started, thus the count is to be restarted and the temperature to be recalculated. </w:t>
       </w:r>
     </w:p>
     <w:p>
@@ -4696,7 +5942,15 @@
         <w:ind w:firstLine="0"/>
       </w:pPr>
       <w:r>
-        <w:t>After the temperature has been converted, it’s value is stored (ready to be processed), the pulse count is reset, and the pulses at the next window period begins incrementing with every pulse received and again at the start of the next window period, the temperature is again re-calculated for previous window period.</w:t>
+        <w:t xml:space="preserve">After the temperature has been converted, </w:t>
+      </w:r>
+      <w:proofErr w:type="gramStart"/>
+      <w:r>
+        <w:t>it’s</w:t>
+      </w:r>
+      <w:proofErr w:type="gramEnd"/>
+      <w:r>
+        <w:t xml:space="preserve"> value is stored (ready to be processed), the pulse count is reset, and the pulses at the next window period begins incrementing with every pulse received and again at the start of the next window period, the temperature is again re-calculated for previous window period.</w:t>
       </w:r>
     </w:p>
     <w:p>
@@ -4742,7 +5996,7 @@
                     <pic:cNvPicPr/>
                   </pic:nvPicPr>
                   <pic:blipFill>
-                    <a:blip r:embed="rId15"/>
+                    <a:blip r:embed="rId17"/>
                     <a:stretch>
                       <a:fillRect/>
                     </a:stretch>
@@ -4790,7 +6044,15 @@
         <w:ind w:firstLine="0"/>
       </w:pPr>
       <w:r>
-        <w:t>This process is repeated indefinitely. Note that all of this is happening inside the interrupt handler function.  Where the interrupt is triggers at every pulse recored.  The stored temperature is ready to be used for further processing at any time.</w:t>
+        <w:t xml:space="preserve">This process is repeated indefinitely. Note that all of this is happening inside the interrupt handler function.  Where the interrupt is triggers at every pulse </w:t>
+      </w:r>
+      <w:proofErr w:type="spellStart"/>
+      <w:r>
+        <w:t>recored</w:t>
+      </w:r>
+      <w:proofErr w:type="spellEnd"/>
+      <w:r>
+        <w:t>.  The stored temperature is ready to be used for further processing at any time.</w:t>
       </w:r>
     </w:p>
     <w:p>
@@ -4834,7 +6096,7 @@
                     <pic:cNvPicPr/>
                   </pic:nvPicPr>
                   <pic:blipFill>
-                    <a:blip r:embed="rId16"/>
+                    <a:blip r:embed="rId18"/>
                     <a:stretch>
                       <a:fillRect/>
                     </a:stretch>
@@ -5068,6 +6330,7 @@
           <w:b/>
           <w:bCs/>
         </w:rPr>
+        <w:lastRenderedPageBreak/>
         <w:t xml:space="preserve">          </w:t>
       </w:r>
       <w:r>
@@ -5092,7 +6355,7 @@
                     </pic:cNvPicPr>
                   </pic:nvPicPr>
                   <pic:blipFill rotWithShape="1">
-                    <a:blip r:embed="rId17" cstate="print">
+                    <a:blip r:embed="rId19" cstate="print">
                       <a:extLst>
                         <a:ext uri="{28A0092B-C50C-407E-A947-70E740481C1C}">
                           <a14:useLocalDpi xmlns:a14="http://schemas.microsoft.com/office/drawing/2010/main" val="0"/>
@@ -5155,7 +6418,7 @@
                     </pic:cNvPicPr>
                   </pic:nvPicPr>
                   <pic:blipFill rotWithShape="1">
-                    <a:blip r:embed="rId18" cstate="print">
+                    <a:blip r:embed="rId20" cstate="print">
                       <a:extLst>
                         <a:ext uri="{28A0092B-C50C-407E-A947-70E740481C1C}">
                           <a14:useLocalDpi xmlns:a14="http://schemas.microsoft.com/office/drawing/2010/main" val="0"/>
@@ -5353,7 +6616,7 @@
                     </pic:cNvPicPr>
                   </pic:nvPicPr>
                   <pic:blipFill rotWithShape="1">
-                    <a:blip r:embed="rId19" cstate="print">
+                    <a:blip r:embed="rId21" cstate="print">
                       <a:extLst>
                         <a:ext uri="{28A0092B-C50C-407E-A947-70E740481C1C}">
                           <a14:useLocalDpi xmlns:a14="http://schemas.microsoft.com/office/drawing/2010/main" val="0"/>
@@ -5656,7 +6919,6 @@
         <w:rPr>
           <w:noProof/>
         </w:rPr>
-        <w:lastRenderedPageBreak/>
         <w:drawing>
           <wp:inline distT="0" distB="0" distL="0" distR="0" wp14:anchorId="7599C32A" wp14:editId="26E126BC">
             <wp:extent cx="2010061" cy="2065283"/>
@@ -5675,7 +6937,7 @@
                     </pic:cNvPicPr>
                   </pic:nvPicPr>
                   <pic:blipFill rotWithShape="1">
-                    <a:blip r:embed="rId20" cstate="print">
+                    <a:blip r:embed="rId22" cstate="print">
                       <a:extLst>
                         <a:ext uri="{28A0092B-C50C-407E-A947-70E740481C1C}">
                           <a14:useLocalDpi xmlns:a14="http://schemas.microsoft.com/office/drawing/2010/main" val="0"/>
@@ -5738,7 +7000,7 @@
                     </pic:cNvPicPr>
                   </pic:nvPicPr>
                   <pic:blipFill rotWithShape="1">
-                    <a:blip r:embed="rId21" cstate="print">
+                    <a:blip r:embed="rId23" cstate="print">
                       <a:extLst>
                         <a:ext uri="{28A0092B-C50C-407E-A947-70E740481C1C}">
                           <a14:useLocalDpi xmlns:a14="http://schemas.microsoft.com/office/drawing/2010/main" val="0"/>
@@ -5948,7 +7210,7 @@
                     </pic:cNvPicPr>
                   </pic:nvPicPr>
                   <pic:blipFill>
-                    <a:blip r:embed="rId22" cstate="print">
+                    <a:blip r:embed="rId24" cstate="print">
                       <a:extLst>
                         <a:ext uri="{28A0092B-C50C-407E-A947-70E740481C1C}">
                           <a14:useLocalDpi xmlns:a14="http://schemas.microsoft.com/office/drawing/2010/main" val="0"/>
@@ -6010,7 +7272,7 @@
                     </pic:cNvPicPr>
                   </pic:nvPicPr>
                   <pic:blipFill>
-                    <a:blip r:embed="rId23" cstate="print">
+                    <a:blip r:embed="rId25" cstate="print">
                       <a:extLst>
                         <a:ext uri="{28A0092B-C50C-407E-A947-70E740481C1C}">
                           <a14:useLocalDpi xmlns:a14="http://schemas.microsoft.com/office/drawing/2010/main" val="0"/>
@@ -6734,6 +7996,92 @@
     </w:lvl>
   </w:abstractNum>
   <w:abstractNum w:abstractNumId="1" w15:restartNumberingAfterBreak="0">
+    <w:nsid w:val="3DCB6377"/>
+    <w:multiLevelType w:val="hybridMultilevel"/>
+    <w:tmpl w:val="52260B1A"/>
+    <w:lvl w:ilvl="0" w:tplc="1C09000F">
+      <w:start w:val="1"/>
+      <w:numFmt w:val="decimal"/>
+      <w:lvlText w:val="%1."/>
+      <w:lvlJc w:val="left"/>
+      <w:pPr>
+        <w:ind w:left="720" w:hanging="360"/>
+      </w:pPr>
+    </w:lvl>
+    <w:lvl w:ilvl="1" w:tplc="1C090019" w:tentative="1">
+      <w:start w:val="1"/>
+      <w:numFmt w:val="lowerLetter"/>
+      <w:lvlText w:val="%2."/>
+      <w:lvlJc w:val="left"/>
+      <w:pPr>
+        <w:ind w:left="1440" w:hanging="360"/>
+      </w:pPr>
+    </w:lvl>
+    <w:lvl w:ilvl="2" w:tplc="1C09001B" w:tentative="1">
+      <w:start w:val="1"/>
+      <w:numFmt w:val="lowerRoman"/>
+      <w:lvlText w:val="%3."/>
+      <w:lvlJc w:val="right"/>
+      <w:pPr>
+        <w:ind w:left="2160" w:hanging="180"/>
+      </w:pPr>
+    </w:lvl>
+    <w:lvl w:ilvl="3" w:tplc="1C09000F" w:tentative="1">
+      <w:start w:val="1"/>
+      <w:numFmt w:val="decimal"/>
+      <w:lvlText w:val="%4."/>
+      <w:lvlJc w:val="left"/>
+      <w:pPr>
+        <w:ind w:left="2880" w:hanging="360"/>
+      </w:pPr>
+    </w:lvl>
+    <w:lvl w:ilvl="4" w:tplc="1C090019" w:tentative="1">
+      <w:start w:val="1"/>
+      <w:numFmt w:val="lowerLetter"/>
+      <w:lvlText w:val="%5."/>
+      <w:lvlJc w:val="left"/>
+      <w:pPr>
+        <w:ind w:left="3600" w:hanging="360"/>
+      </w:pPr>
+    </w:lvl>
+    <w:lvl w:ilvl="5" w:tplc="1C09001B" w:tentative="1">
+      <w:start w:val="1"/>
+      <w:numFmt w:val="lowerRoman"/>
+      <w:lvlText w:val="%6."/>
+      <w:lvlJc w:val="right"/>
+      <w:pPr>
+        <w:ind w:left="4320" w:hanging="180"/>
+      </w:pPr>
+    </w:lvl>
+    <w:lvl w:ilvl="6" w:tplc="1C09000F" w:tentative="1">
+      <w:start w:val="1"/>
+      <w:numFmt w:val="decimal"/>
+      <w:lvlText w:val="%7."/>
+      <w:lvlJc w:val="left"/>
+      <w:pPr>
+        <w:ind w:left="5040" w:hanging="360"/>
+      </w:pPr>
+    </w:lvl>
+    <w:lvl w:ilvl="7" w:tplc="1C090019" w:tentative="1">
+      <w:start w:val="1"/>
+      <w:numFmt w:val="lowerLetter"/>
+      <w:lvlText w:val="%8."/>
+      <w:lvlJc w:val="left"/>
+      <w:pPr>
+        <w:ind w:left="5760" w:hanging="360"/>
+      </w:pPr>
+    </w:lvl>
+    <w:lvl w:ilvl="8" w:tplc="1C09001B" w:tentative="1">
+      <w:start w:val="1"/>
+      <w:numFmt w:val="lowerRoman"/>
+      <w:lvlText w:val="%9."/>
+      <w:lvlJc w:val="right"/>
+      <w:pPr>
+        <w:ind w:left="6480" w:hanging="180"/>
+      </w:pPr>
+    </w:lvl>
+  </w:abstractNum>
+  <w:abstractNum w:abstractNumId="2" w15:restartNumberingAfterBreak="0">
     <w:nsid w:val="7E8176D4"/>
     <w:multiLevelType w:val="multilevel"/>
     <w:tmpl w:val="3AAAD726"/>
@@ -6851,7 +8199,7 @@
       </w:rPr>
     </w:lvl>
   </w:abstractNum>
-  <w:abstractNum w:abstractNumId="2" w15:restartNumberingAfterBreak="0">
+  <w:abstractNum w:abstractNumId="3" w15:restartNumberingAfterBreak="0">
     <w:nsid w:val="7E915812"/>
     <w:multiLevelType w:val="hybridMultilevel"/>
     <w:tmpl w:val="53AC6A4A"/>
@@ -6939,13 +8287,16 @@
     </w:lvl>
   </w:abstractNum>
   <w:num w:numId="1" w16cid:durableId="689062913">
-    <w:abstractNumId w:val="1"/>
+    <w:abstractNumId w:val="2"/>
   </w:num>
   <w:num w:numId="2" w16cid:durableId="23793227">
-    <w:abstractNumId w:val="2"/>
+    <w:abstractNumId w:val="3"/>
   </w:num>
   <w:num w:numId="3" w16cid:durableId="761949000">
     <w:abstractNumId w:val="0"/>
+  </w:num>
+  <w:num w:numId="4" w16cid:durableId="845823631">
+    <w:abstractNumId w:val="1"/>
   </w:num>
 </w:numbering>
 </file>

</xml_diff>

<commit_message>
Section 3.7 Lux sensing circuit complete
</commit_message>
<xml_diff>
--- a/PV System Effiency Monitor Resources/REPORT/23765518 Final Report.docx
+++ b/PV System Effiency Monitor Resources/REPORT/23765518 Final Report.docx
@@ -137,14 +137,7 @@
       </w:pPr>
       <w:r>
         <w:tab/>
-      </w:r>
-      <w:proofErr w:type="spellStart"/>
-      <w:r>
-        <w:t>Dgibrilly</w:t>
-      </w:r>
-      <w:proofErr w:type="spellEnd"/>
-      <w:r>
-        <w:t xml:space="preserve"> M. Mutabazi</w:t>
+        <w:t>Dgibrilly M. Mutabazi</w:t>
       </w:r>
       <w:r>
         <w:tab/>
@@ -183,20 +176,12 @@
           <w:rStyle w:val="Strong"/>
         </w:rPr>
       </w:pPr>
-      <w:proofErr w:type="spellStart"/>
       <w:r>
         <w:rPr>
           <w:rStyle w:val="Strong"/>
         </w:rPr>
         <w:lastRenderedPageBreak/>
-        <w:t>Plagiaatverklaring</w:t>
-      </w:r>
-      <w:proofErr w:type="spellEnd"/>
-      <w:r>
-        <w:rPr>
-          <w:rStyle w:val="Strong"/>
-        </w:rPr>
-        <w:t xml:space="preserve"> / Plagiarism Declaration</w:t>
+        <w:t>Plagiaatverklaring / Plagiarism Declaration</w:t>
       </w:r>
     </w:p>
     <w:p>
@@ -374,21 +359,12 @@
           <w:szCs w:val="22"/>
         </w:rPr>
       </w:pPr>
-      <w:proofErr w:type="gramStart"/>
       <w:r>
         <w:rPr>
           <w:i/>
           <w:szCs w:val="22"/>
         </w:rPr>
-        <w:t>Accordingly</w:t>
-      </w:r>
-      <w:proofErr w:type="gramEnd"/>
-      <w:r>
-        <w:rPr>
-          <w:i/>
-          <w:szCs w:val="22"/>
-        </w:rPr>
-        <w:t xml:space="preserve"> all quotations and contributions from any source whatsoever (including the internet) have been cited fully. I understand that the reproduction of text without quotation marks (even when the source is cited) is plagiarism.</w:t>
+        <w:t>Accordingly all quotations and contributions from any source whatsoever (including the internet) have been cited fully. I understand that the reproduction of text without quotation marks (even when the source is cited) is plagiarism.</w:t>
       </w:r>
     </w:p>
     <w:p>
@@ -407,411 +383,19 @@
         <w:rPr>
           <w:szCs w:val="22"/>
         </w:rPr>
-        <w:t xml:space="preserve">Ek </w:t>
-      </w:r>
-      <w:proofErr w:type="spellStart"/>
+        <w:t xml:space="preserve">Ek verklaar dat die werk in hierdie skryfstuk vervat, behalwe waar anders aangedui, my eie oorspronklike werk is en dat ek dit nie vantevore in die geheel of gedeeltelik ingehandig het vir bepunting in hierdie module/werkstuk of </w:t>
+      </w:r>
       <w:r>
         <w:rPr>
           <w:szCs w:val="22"/>
         </w:rPr>
-        <w:t>verklaar</w:t>
-      </w:r>
-      <w:proofErr w:type="spellEnd"/>
+        <w:t>’</w:t>
+      </w:r>
       <w:r>
         <w:rPr>
           <w:szCs w:val="22"/>
         </w:rPr>
-        <w:t xml:space="preserve"> </w:t>
-      </w:r>
-      <w:proofErr w:type="spellStart"/>
-      <w:r>
-        <w:rPr>
-          <w:szCs w:val="22"/>
-        </w:rPr>
-        <w:t>dat</w:t>
-      </w:r>
-      <w:proofErr w:type="spellEnd"/>
-      <w:r>
-        <w:rPr>
-          <w:szCs w:val="22"/>
-        </w:rPr>
-        <w:t xml:space="preserve"> die </w:t>
-      </w:r>
-      <w:proofErr w:type="spellStart"/>
-      <w:r>
-        <w:rPr>
-          <w:szCs w:val="22"/>
-        </w:rPr>
-        <w:t>werk</w:t>
-      </w:r>
-      <w:proofErr w:type="spellEnd"/>
-      <w:r>
-        <w:rPr>
-          <w:szCs w:val="22"/>
-        </w:rPr>
-        <w:t xml:space="preserve"> in </w:t>
-      </w:r>
-      <w:proofErr w:type="spellStart"/>
-      <w:r>
-        <w:rPr>
-          <w:szCs w:val="22"/>
-        </w:rPr>
-        <w:t>hierdie</w:t>
-      </w:r>
-      <w:proofErr w:type="spellEnd"/>
-      <w:r>
-        <w:rPr>
-          <w:szCs w:val="22"/>
-        </w:rPr>
-        <w:t xml:space="preserve"> </w:t>
-      </w:r>
-      <w:proofErr w:type="spellStart"/>
-      <w:r>
-        <w:rPr>
-          <w:szCs w:val="22"/>
-        </w:rPr>
-        <w:t>skryfstuk</w:t>
-      </w:r>
-      <w:proofErr w:type="spellEnd"/>
-      <w:r>
-        <w:rPr>
-          <w:szCs w:val="22"/>
-        </w:rPr>
-        <w:t xml:space="preserve"> </w:t>
-      </w:r>
-      <w:proofErr w:type="spellStart"/>
-      <w:r>
-        <w:rPr>
-          <w:szCs w:val="22"/>
-        </w:rPr>
-        <w:t>vervat</w:t>
-      </w:r>
-      <w:proofErr w:type="spellEnd"/>
-      <w:r>
-        <w:rPr>
-          <w:szCs w:val="22"/>
-        </w:rPr>
-        <w:t xml:space="preserve">, </w:t>
-      </w:r>
-      <w:proofErr w:type="spellStart"/>
-      <w:r>
-        <w:rPr>
-          <w:szCs w:val="22"/>
-        </w:rPr>
-        <w:t>behalwe</w:t>
-      </w:r>
-      <w:proofErr w:type="spellEnd"/>
-      <w:r>
-        <w:rPr>
-          <w:szCs w:val="22"/>
-        </w:rPr>
-        <w:t xml:space="preserve"> </w:t>
-      </w:r>
-      <w:proofErr w:type="spellStart"/>
-      <w:r>
-        <w:rPr>
-          <w:szCs w:val="22"/>
-        </w:rPr>
-        <w:t>waar</w:t>
-      </w:r>
-      <w:proofErr w:type="spellEnd"/>
-      <w:r>
-        <w:rPr>
-          <w:szCs w:val="22"/>
-        </w:rPr>
-        <w:t xml:space="preserve"> </w:t>
-      </w:r>
-      <w:proofErr w:type="spellStart"/>
-      <w:r>
-        <w:rPr>
-          <w:szCs w:val="22"/>
-        </w:rPr>
-        <w:t>anders</w:t>
-      </w:r>
-      <w:proofErr w:type="spellEnd"/>
-      <w:r>
-        <w:rPr>
-          <w:szCs w:val="22"/>
-        </w:rPr>
-        <w:t xml:space="preserve"> </w:t>
-      </w:r>
-      <w:proofErr w:type="spellStart"/>
-      <w:r>
-        <w:rPr>
-          <w:szCs w:val="22"/>
-        </w:rPr>
-        <w:t>aangedui</w:t>
-      </w:r>
-      <w:proofErr w:type="spellEnd"/>
-      <w:r>
-        <w:rPr>
-          <w:szCs w:val="22"/>
-        </w:rPr>
-        <w:t xml:space="preserve">, my </w:t>
-      </w:r>
-      <w:proofErr w:type="spellStart"/>
-      <w:r>
-        <w:rPr>
-          <w:szCs w:val="22"/>
-        </w:rPr>
-        <w:t>eie</w:t>
-      </w:r>
-      <w:proofErr w:type="spellEnd"/>
-      <w:r>
-        <w:rPr>
-          <w:szCs w:val="22"/>
-        </w:rPr>
-        <w:t xml:space="preserve"> </w:t>
-      </w:r>
-      <w:proofErr w:type="spellStart"/>
-      <w:r>
-        <w:rPr>
-          <w:szCs w:val="22"/>
-        </w:rPr>
-        <w:t>oorspronklike</w:t>
-      </w:r>
-      <w:proofErr w:type="spellEnd"/>
-      <w:r>
-        <w:rPr>
-          <w:szCs w:val="22"/>
-        </w:rPr>
-        <w:t xml:space="preserve"> </w:t>
-      </w:r>
-      <w:proofErr w:type="spellStart"/>
-      <w:r>
-        <w:rPr>
-          <w:szCs w:val="22"/>
-        </w:rPr>
-        <w:t>werk</w:t>
-      </w:r>
-      <w:proofErr w:type="spellEnd"/>
-      <w:r>
-        <w:rPr>
-          <w:szCs w:val="22"/>
-        </w:rPr>
-        <w:t xml:space="preserve"> is </w:t>
-      </w:r>
-      <w:proofErr w:type="spellStart"/>
-      <w:r>
-        <w:rPr>
-          <w:szCs w:val="22"/>
-        </w:rPr>
-        <w:t>en</w:t>
-      </w:r>
-      <w:proofErr w:type="spellEnd"/>
-      <w:r>
-        <w:rPr>
-          <w:szCs w:val="22"/>
-        </w:rPr>
-        <w:t xml:space="preserve"> </w:t>
-      </w:r>
-      <w:proofErr w:type="spellStart"/>
-      <w:r>
-        <w:rPr>
-          <w:szCs w:val="22"/>
-        </w:rPr>
-        <w:t>dat</w:t>
-      </w:r>
-      <w:proofErr w:type="spellEnd"/>
-      <w:r>
-        <w:rPr>
-          <w:szCs w:val="22"/>
-        </w:rPr>
-        <w:t xml:space="preserve"> ek </w:t>
-      </w:r>
-      <w:proofErr w:type="spellStart"/>
-      <w:r>
-        <w:rPr>
-          <w:szCs w:val="22"/>
-        </w:rPr>
-        <w:t>dit</w:t>
-      </w:r>
-      <w:proofErr w:type="spellEnd"/>
-      <w:r>
-        <w:rPr>
-          <w:szCs w:val="22"/>
-        </w:rPr>
-        <w:t xml:space="preserve"> </w:t>
-      </w:r>
-      <w:proofErr w:type="spellStart"/>
-      <w:r>
-        <w:rPr>
-          <w:szCs w:val="22"/>
-        </w:rPr>
-        <w:t>nie</w:t>
-      </w:r>
-      <w:proofErr w:type="spellEnd"/>
-      <w:r>
-        <w:rPr>
-          <w:szCs w:val="22"/>
-        </w:rPr>
-        <w:t xml:space="preserve"> </w:t>
-      </w:r>
-      <w:proofErr w:type="spellStart"/>
-      <w:r>
-        <w:rPr>
-          <w:szCs w:val="22"/>
-        </w:rPr>
-        <w:t>vantevore</w:t>
-      </w:r>
-      <w:proofErr w:type="spellEnd"/>
-      <w:r>
-        <w:rPr>
-          <w:szCs w:val="22"/>
-        </w:rPr>
-        <w:t xml:space="preserve"> in die </w:t>
-      </w:r>
-      <w:proofErr w:type="spellStart"/>
-      <w:r>
-        <w:rPr>
-          <w:szCs w:val="22"/>
-        </w:rPr>
-        <w:t>geheel</w:t>
-      </w:r>
-      <w:proofErr w:type="spellEnd"/>
-      <w:r>
-        <w:rPr>
-          <w:szCs w:val="22"/>
-        </w:rPr>
-        <w:t xml:space="preserve"> of </w:t>
-      </w:r>
-      <w:proofErr w:type="spellStart"/>
-      <w:r>
-        <w:rPr>
-          <w:szCs w:val="22"/>
-        </w:rPr>
-        <w:t>gedeeltelik</w:t>
-      </w:r>
-      <w:proofErr w:type="spellEnd"/>
-      <w:r>
-        <w:rPr>
-          <w:szCs w:val="22"/>
-        </w:rPr>
-        <w:t xml:space="preserve"> </w:t>
-      </w:r>
-      <w:proofErr w:type="spellStart"/>
-      <w:r>
-        <w:rPr>
-          <w:szCs w:val="22"/>
-        </w:rPr>
-        <w:t>ingehandig</w:t>
-      </w:r>
-      <w:proofErr w:type="spellEnd"/>
-      <w:r>
-        <w:rPr>
-          <w:szCs w:val="22"/>
-        </w:rPr>
-        <w:t xml:space="preserve"> het </w:t>
-      </w:r>
-      <w:proofErr w:type="spellStart"/>
-      <w:r>
-        <w:rPr>
-          <w:szCs w:val="22"/>
-        </w:rPr>
-        <w:t>vir</w:t>
-      </w:r>
-      <w:proofErr w:type="spellEnd"/>
-      <w:r>
-        <w:rPr>
-          <w:szCs w:val="22"/>
-        </w:rPr>
-        <w:t xml:space="preserve"> </w:t>
-      </w:r>
-      <w:proofErr w:type="spellStart"/>
-      <w:r>
-        <w:rPr>
-          <w:szCs w:val="22"/>
-        </w:rPr>
-        <w:t>bepunting</w:t>
-      </w:r>
-      <w:proofErr w:type="spellEnd"/>
-      <w:r>
-        <w:rPr>
-          <w:szCs w:val="22"/>
-        </w:rPr>
-        <w:t xml:space="preserve"> in </w:t>
-      </w:r>
-      <w:proofErr w:type="spellStart"/>
-      <w:r>
-        <w:rPr>
-          <w:szCs w:val="22"/>
-        </w:rPr>
-        <w:t>hierdie</w:t>
-      </w:r>
-      <w:proofErr w:type="spellEnd"/>
-      <w:r>
-        <w:rPr>
-          <w:szCs w:val="22"/>
-        </w:rPr>
-        <w:t xml:space="preserve"> module/</w:t>
-      </w:r>
-      <w:proofErr w:type="spellStart"/>
-      <w:r>
-        <w:rPr>
-          <w:szCs w:val="22"/>
-        </w:rPr>
-        <w:t>werkstuk</w:t>
-      </w:r>
-      <w:proofErr w:type="spellEnd"/>
-      <w:r>
-        <w:rPr>
-          <w:szCs w:val="22"/>
-        </w:rPr>
-        <w:t xml:space="preserve"> of </w:t>
-      </w:r>
-      <w:r>
-        <w:rPr>
-          <w:szCs w:val="22"/>
-        </w:rPr>
-        <w:t>’</w:t>
-      </w:r>
-      <w:r>
-        <w:rPr>
-          <w:szCs w:val="22"/>
-        </w:rPr>
-        <w:t xml:space="preserve">n </w:t>
-      </w:r>
-      <w:proofErr w:type="spellStart"/>
-      <w:r>
-        <w:rPr>
-          <w:szCs w:val="22"/>
-        </w:rPr>
-        <w:t>ander</w:t>
-      </w:r>
-      <w:proofErr w:type="spellEnd"/>
-      <w:r>
-        <w:rPr>
-          <w:szCs w:val="22"/>
-        </w:rPr>
-        <w:t xml:space="preserve"> module/</w:t>
-      </w:r>
-      <w:proofErr w:type="spellStart"/>
-      <w:r>
-        <w:rPr>
-          <w:szCs w:val="22"/>
-        </w:rPr>
-        <w:t>werkstuk</w:t>
-      </w:r>
-      <w:proofErr w:type="spellEnd"/>
-      <w:r>
-        <w:rPr>
-          <w:szCs w:val="22"/>
-        </w:rPr>
-        <w:t xml:space="preserve"> </w:t>
-      </w:r>
-      <w:proofErr w:type="spellStart"/>
-      <w:r>
-        <w:rPr>
-          <w:szCs w:val="22"/>
-        </w:rPr>
-        <w:t>nie</w:t>
-      </w:r>
-      <w:proofErr w:type="spellEnd"/>
-      <w:r>
-        <w:rPr>
-          <w:szCs w:val="22"/>
-        </w:rPr>
-        <w:t>.</w:t>
+        <w:t>n ander module/werkstuk nie.</w:t>
       </w:r>
     </w:p>
     <w:p>
@@ -916,13 +500,8 @@
             <w:pPr>
               <w:ind w:firstLine="0"/>
             </w:pPr>
-            <w:proofErr w:type="spellStart"/>
             <w:r>
-              <w:t>Handtekening</w:t>
-            </w:r>
-            <w:proofErr w:type="spellEnd"/>
-            <w:r>
-              <w:t xml:space="preserve"> / </w:t>
+              <w:t xml:space="preserve">Handtekening / </w:t>
             </w:r>
             <w:r>
               <w:rPr>
@@ -949,13 +528,8 @@
             <w:pPr>
               <w:ind w:firstLine="0"/>
             </w:pPr>
-            <w:proofErr w:type="spellStart"/>
             <w:r>
-              <w:t>Studentenommer</w:t>
-            </w:r>
-            <w:proofErr w:type="spellEnd"/>
-            <w:r>
-              <w:t xml:space="preserve"> / </w:t>
+              <w:t xml:space="preserve">Studentenommer / </w:t>
             </w:r>
             <w:r>
               <w:rPr>
@@ -1036,21 +610,8 @@
             <w:pPr>
               <w:ind w:firstLine="0"/>
             </w:pPr>
-            <w:proofErr w:type="spellStart"/>
             <w:r>
-              <w:t>Voorletters</w:t>
-            </w:r>
-            <w:proofErr w:type="spellEnd"/>
-            <w:r>
-              <w:t xml:space="preserve"> </w:t>
-            </w:r>
-            <w:proofErr w:type="spellStart"/>
-            <w:r>
-              <w:t>en</w:t>
-            </w:r>
-            <w:proofErr w:type="spellEnd"/>
-            <w:r>
-              <w:t xml:space="preserve"> van / </w:t>
+              <w:t xml:space="preserve">Voorletters en van / </w:t>
             </w:r>
             <w:r>
               <w:rPr>
@@ -1138,27 +699,7 @@
           <w:sz w:val="32"/>
           <w:szCs w:val="30"/>
         </w:rPr>
-        <w:t xml:space="preserve"> (</w:t>
-      </w:r>
-      <w:proofErr w:type="spellStart"/>
-      <w:r>
-        <w:rPr>
-          <w:b/>
-          <w:bCs/>
-          <w:sz w:val="32"/>
-          <w:szCs w:val="30"/>
-        </w:rPr>
-        <w:t>paraphase</w:t>
-      </w:r>
-      <w:proofErr w:type="spellEnd"/>
-      <w:r>
-        <w:rPr>
-          <w:b/>
-          <w:bCs/>
-          <w:sz w:val="32"/>
-          <w:szCs w:val="30"/>
-        </w:rPr>
-        <w:t>)</w:t>
+        <w:t xml:space="preserve"> (paraphase)</w:t>
       </w:r>
     </w:p>
     <w:p>
@@ -1545,27 +1086,7 @@
           <w:sz w:val="28"/>
           <w:szCs w:val="28"/>
         </w:rPr>
-        <w:t xml:space="preserve">LMT01 </w:t>
-      </w:r>
-      <w:proofErr w:type="spellStart"/>
-      <w:r>
-        <w:rPr>
-          <w:b/>
-          <w:bCs/>
-          <w:sz w:val="28"/>
-          <w:szCs w:val="28"/>
-        </w:rPr>
-        <w:t>Sensore</w:t>
-      </w:r>
-      <w:proofErr w:type="spellEnd"/>
-      <w:r>
-        <w:rPr>
-          <w:b/>
-          <w:bCs/>
-          <w:sz w:val="28"/>
-          <w:szCs w:val="28"/>
-        </w:rPr>
-        <w:t>……………………………………………………</w:t>
+        <w:t>LMT01 Sensore……………………………………………………</w:t>
       </w:r>
       <w:r>
         <w:rPr>
@@ -1620,19 +1141,54 @@
           <w:sz w:val="28"/>
           <w:szCs w:val="28"/>
         </w:rPr>
-        <w:t>……</w:t>
-      </w:r>
-      <w:proofErr w:type="gramStart"/>
-      <w:r>
-        <w:rPr>
-          <w:b/>
-          <w:bCs/>
-          <w:sz w:val="28"/>
-          <w:szCs w:val="28"/>
-        </w:rPr>
-        <w:t>…..</w:t>
-      </w:r>
-      <w:proofErr w:type="gramEnd"/>
+        <w:t>………..5</w:t>
+      </w:r>
+    </w:p>
+    <w:p>
+      <w:pPr>
+        <w:rPr>
+          <w:b/>
+          <w:bCs/>
+          <w:sz w:val="28"/>
+          <w:szCs w:val="28"/>
+        </w:rPr>
+      </w:pPr>
+      <w:r>
+        <w:rPr>
+          <w:b/>
+          <w:bCs/>
+          <w:sz w:val="28"/>
+          <w:szCs w:val="28"/>
+        </w:rPr>
+        <w:t>LED circuit…………………………………………………</w:t>
+      </w:r>
+      <w:r>
+        <w:rPr>
+          <w:b/>
+          <w:bCs/>
+          <w:sz w:val="28"/>
+          <w:szCs w:val="28"/>
+        </w:rPr>
+        <w:t>……..</w:t>
+      </w:r>
+      <w:r>
+        <w:rPr>
+          <w:b/>
+          <w:bCs/>
+          <w:sz w:val="28"/>
+          <w:szCs w:val="28"/>
+        </w:rPr>
+        <w:t>……………</w:t>
+      </w:r>
+      <w:r>
+        <w:rPr>
+          <w:b/>
+          <w:bCs/>
+          <w:sz w:val="28"/>
+          <w:szCs w:val="28"/>
+        </w:rPr>
+        <w:t>….</w:t>
+      </w:r>
       <w:r>
         <w:rPr>
           <w:b/>
@@ -1659,72 +1215,6 @@
           <w:sz w:val="28"/>
           <w:szCs w:val="28"/>
         </w:rPr>
-        <w:t>LED circuit…………………………………………………</w:t>
-      </w:r>
-      <w:r>
-        <w:rPr>
-          <w:b/>
-          <w:bCs/>
-          <w:sz w:val="28"/>
-          <w:szCs w:val="28"/>
-        </w:rPr>
-        <w:t>…</w:t>
-      </w:r>
-      <w:proofErr w:type="gramStart"/>
-      <w:r>
-        <w:rPr>
-          <w:b/>
-          <w:bCs/>
-          <w:sz w:val="28"/>
-          <w:szCs w:val="28"/>
-        </w:rPr>
-        <w:t>…..</w:t>
-      </w:r>
-      <w:proofErr w:type="gramEnd"/>
-      <w:r>
-        <w:rPr>
-          <w:b/>
-          <w:bCs/>
-          <w:sz w:val="28"/>
-          <w:szCs w:val="28"/>
-        </w:rPr>
-        <w:t>……………</w:t>
-      </w:r>
-      <w:r>
-        <w:rPr>
-          <w:b/>
-          <w:bCs/>
-          <w:sz w:val="28"/>
-          <w:szCs w:val="28"/>
-        </w:rPr>
-        <w:t>….</w:t>
-      </w:r>
-      <w:r>
-        <w:rPr>
-          <w:b/>
-          <w:bCs/>
-          <w:sz w:val="28"/>
-          <w:szCs w:val="28"/>
-        </w:rPr>
-        <w:t>5</w:t>
-      </w:r>
-    </w:p>
-    <w:p>
-      <w:pPr>
-        <w:rPr>
-          <w:b/>
-          <w:bCs/>
-          <w:sz w:val="28"/>
-          <w:szCs w:val="28"/>
-        </w:rPr>
-      </w:pPr>
-      <w:r>
-        <w:rPr>
-          <w:b/>
-          <w:bCs/>
-          <w:sz w:val="28"/>
-          <w:szCs w:val="28"/>
-        </w:rPr>
         <w:t>Task 2: Software Design Details……………………………</w:t>
       </w:r>
       <w:r>
@@ -1736,25 +1226,14 @@
         </w:rPr>
         <w:t>………</w:t>
       </w:r>
-      <w:proofErr w:type="gramStart"/>
-      <w:r>
-        <w:rPr>
-          <w:b/>
-          <w:bCs/>
-          <w:sz w:val="28"/>
-          <w:szCs w:val="28"/>
-        </w:rPr>
-        <w:t>…..</w:t>
-      </w:r>
-      <w:proofErr w:type="gramEnd"/>
-      <w:r>
-        <w:rPr>
-          <w:b/>
-          <w:bCs/>
-          <w:sz w:val="28"/>
-          <w:szCs w:val="28"/>
-        </w:rPr>
-        <w:t>6</w:t>
+      <w:r>
+        <w:rPr>
+          <w:b/>
+          <w:bCs/>
+          <w:sz w:val="28"/>
+          <w:szCs w:val="28"/>
+        </w:rPr>
+        <w:t>…..6</w:t>
       </w:r>
     </w:p>
     <w:p>
@@ -2009,27 +1488,7 @@
           <w:sz w:val="28"/>
           <w:szCs w:val="28"/>
         </w:rPr>
-        <w:t>circuit…………………………………….………………………………</w:t>
-      </w:r>
-      <w:proofErr w:type="gramStart"/>
-      <w:r>
-        <w:rPr>
-          <w:b/>
-          <w:bCs/>
-          <w:sz w:val="28"/>
-          <w:szCs w:val="28"/>
-        </w:rPr>
-        <w:t>…..</w:t>
-      </w:r>
-      <w:proofErr w:type="gramEnd"/>
-      <w:r>
-        <w:rPr>
-          <w:b/>
-          <w:bCs/>
-          <w:sz w:val="28"/>
-          <w:szCs w:val="28"/>
-        </w:rPr>
-        <w:t>9</w:t>
+        <w:t>circuit…………………………………….…………………………………..9</w:t>
       </w:r>
     </w:p>
     <w:p>
@@ -2052,25 +1511,14 @@
         </w:rPr>
         <w:t xml:space="preserve">   LMT01 Functionality: reaction to changing temperature</w:t>
       </w:r>
-      <w:proofErr w:type="gramStart"/>
-      <w:r>
-        <w:rPr>
-          <w:b/>
-          <w:bCs/>
-          <w:sz w:val="28"/>
-          <w:szCs w:val="28"/>
-        </w:rPr>
-        <w:t>…..</w:t>
-      </w:r>
-      <w:proofErr w:type="gramEnd"/>
-      <w:r>
-        <w:rPr>
-          <w:b/>
-          <w:bCs/>
-          <w:sz w:val="28"/>
-          <w:szCs w:val="28"/>
-        </w:rPr>
-        <w:t>9</w:t>
+      <w:r>
+        <w:rPr>
+          <w:b/>
+          <w:bCs/>
+          <w:sz w:val="28"/>
+          <w:szCs w:val="28"/>
+        </w:rPr>
+        <w:t>…..9</w:t>
       </w:r>
     </w:p>
     <w:p>
@@ -2091,27 +1539,7 @@
           <w:sz w:val="28"/>
           <w:szCs w:val="28"/>
         </w:rPr>
-        <w:t xml:space="preserve">   </w:t>
-      </w:r>
-      <w:proofErr w:type="spellStart"/>
-      <w:r>
-        <w:rPr>
-          <w:b/>
-          <w:bCs/>
-          <w:sz w:val="28"/>
-          <w:szCs w:val="28"/>
-        </w:rPr>
-        <w:t>Referenes</w:t>
-      </w:r>
-      <w:proofErr w:type="spellEnd"/>
-      <w:r>
-        <w:rPr>
-          <w:b/>
-          <w:bCs/>
-          <w:sz w:val="28"/>
-          <w:szCs w:val="28"/>
-        </w:rPr>
-        <w:t>…………………………………………………………………………10</w:t>
+        <w:t xml:space="preserve">   Referenes…………………………………………………………………………10</w:t>
       </w:r>
     </w:p>
     <w:p>
@@ -3186,15 +2614,7 @@
         <w:jc w:val="left"/>
       </w:pPr>
       <w:r>
-        <w:t xml:space="preserve">The system takes as input a 9v nominal supply voltage, from which the 7805 </w:t>
-      </w:r>
-      <w:proofErr w:type="gramStart"/>
-      <w:r>
-        <w:t>regulator</w:t>
-      </w:r>
-      <w:proofErr w:type="gramEnd"/>
-      <w:r>
-        <w:t xml:space="preserve"> in a T0220 package regulates the input voltage down to 5v. The circuit implementation is depicted in Figure 1 above. Components used in the 5v regulator circuit not only include the </w:t>
+        <w:t xml:space="preserve">The system takes as input a 9v nominal supply voltage, from which the 7805 regulator in a T0220 package regulates the input voltage down to 5v. The circuit implementation is depicted in Figure 1 above. Components used in the 5v regulator circuit not only include the </w:t>
       </w:r>
       <w:r>
         <w:t>7805-voltage</w:t>
@@ -3474,57 +2894,23 @@
           <w:i/>
           <w:iCs/>
         </w:rPr>
-        <w:t xml:space="preserve">system will implement a command interface by using the five push </w:t>
-      </w:r>
-      <w:proofErr w:type="gramStart"/>
-      <w:r>
-        <w:rPr>
+        <w:t>system will implement a command interface by using the five push buttons</w:t>
+      </w:r>
+      <w:r>
+        <w:rPr>
+          <w:b/>
+          <w:bCs/>
           <w:i/>
           <w:iCs/>
         </w:rPr>
-        <w:t>buttons</w:t>
-      </w:r>
-      <w:r>
-        <w:rPr>
-          <w:b/>
-          <w:bCs/>
+        <w:t xml:space="preserve"> . </w:t>
+      </w:r>
+      <w:r>
+        <w:rPr>
           <w:i/>
           <w:iCs/>
         </w:rPr>
-        <w:t xml:space="preserve"> .</w:t>
-      </w:r>
-      <w:proofErr w:type="gramEnd"/>
-      <w:r>
-        <w:rPr>
-          <w:b/>
-          <w:bCs/>
-          <w:i/>
-          <w:iCs/>
-        </w:rPr>
-        <w:t xml:space="preserve"> </w:t>
-      </w:r>
-      <w:r>
-        <w:rPr>
-          <w:i/>
-          <w:iCs/>
-        </w:rPr>
-        <w:t xml:space="preserve">The push buttons are to be wired as active low, read as inputs by the GPIO pins of the </w:t>
-      </w:r>
-      <w:proofErr w:type="spellStart"/>
-      <w:r>
-        <w:rPr>
-          <w:i/>
-          <w:iCs/>
-        </w:rPr>
-        <w:t>Nucleo</w:t>
-      </w:r>
-      <w:proofErr w:type="spellEnd"/>
-      <w:r>
-        <w:rPr>
-          <w:i/>
-          <w:iCs/>
-        </w:rPr>
-        <w:t xml:space="preserve"> Board </w:t>
+        <w:t xml:space="preserve">The push buttons are to be wired as active low, read as inputs by the GPIO pins of the Nucleo Board </w:t>
       </w:r>
     </w:p>
     <w:p>
@@ -3665,15 +3051,7 @@
         <w:t xml:space="preserve"> </w:t>
       </w:r>
       <w:r>
-        <w:t xml:space="preserve">active low configurations, and read as inputs into GPIO pins of the STM32F411RE </w:t>
-      </w:r>
-      <w:proofErr w:type="spellStart"/>
-      <w:r>
-        <w:t>Nucleo</w:t>
-      </w:r>
-      <w:proofErr w:type="spellEnd"/>
-      <w:r>
-        <w:t xml:space="preserve"> board</w:t>
+        <w:t>active low configurations, and read as inputs into GPIO pins of the STM32F411RE Nucleo board</w:t>
       </w:r>
       <w:r>
         <w:t xml:space="preserve">. </w:t>
@@ -3697,15 +3075,7 @@
         <w:t xml:space="preserve"> push button has been pressed.</w:t>
       </w:r>
       <w:r>
-        <w:t xml:space="preserve"> Current limiting resistors have been placed in series with the push buttons, to prevent damage to the </w:t>
-      </w:r>
-      <w:proofErr w:type="spellStart"/>
-      <w:r>
-        <w:t>Nucleo</w:t>
-      </w:r>
-      <w:proofErr w:type="spellEnd"/>
-      <w:r>
-        <w:t xml:space="preserve"> board.</w:t>
+        <w:t xml:space="preserve"> Current limiting resistors have been placed in series with the push buttons, to prevent damage to the Nucleo board.</w:t>
       </w:r>
     </w:p>
     <w:p>
@@ -4193,7 +3563,6 @@
       <w:r>
         <w:t xml:space="preserve"> and a forward voltage (</w:t>
       </w:r>
-      <w:proofErr w:type="spellStart"/>
       <w:r>
         <w:rPr>
           <w:b/>
@@ -4213,7 +3582,6 @@
         </w:rPr>
         <w:t>f</w:t>
       </w:r>
-      <w:proofErr w:type="spellEnd"/>
       <w:r>
         <w:t xml:space="preserve">) of </w:t>
       </w:r>
@@ -4246,15 +3614,7 @@
         <w:t>±8mA</w:t>
       </w:r>
       <w:r>
-        <w:t>, and can sink/source a maximum of ±25mA (stm32f411re.pdf</w:t>
-      </w:r>
-      <w:proofErr w:type="gramStart"/>
-      <w:r>
-        <w:t>) .</w:t>
-      </w:r>
-      <w:proofErr w:type="gramEnd"/>
-      <w:r>
-        <w:t xml:space="preserve"> To prevent any damage to the MCU pin the current is restricted to be 20mA. From this an appropriate resistance value is calculate using:</w:t>
+        <w:t>, and can sink/source a maximum of ±25mA (stm32f411re.pdf) . To prevent any damage to the MCU pin the current is restricted to be 20mA. From this an appropriate resistance value is calculate using:</w:t>
       </w:r>
     </w:p>
     <w:p>
@@ -4582,15 +3942,7 @@
         <w:ind w:firstLine="0"/>
       </w:pPr>
       <w:r>
-        <w:t xml:space="preserve">The maximum and minimum rated supply voltage for the LCD used is 4.3V and 3.1V respectively, with a typical operating voltage of 3.3V, </w:t>
-      </w:r>
-      <w:proofErr w:type="gramStart"/>
-      <w:r>
-        <w:t>To</w:t>
-      </w:r>
-      <w:proofErr w:type="gramEnd"/>
-      <w:r>
-        <w:t xml:space="preserve"> see characters clearer, the backlight it connected. Although connected to a 5v source, the backlight has a forward voltage of 3.3V, and typical forward current of 40mA and no explicit minimum current.  Bearing this in </w:t>
+        <w:t xml:space="preserve">The maximum and minimum rated supply voltage for the LCD used is 4.3V and 3.1V respectively, with a typical operating voltage of 3.3V, To see characters clearer, the backlight it connected. Although connected to a 5v source, the backlight has a forward voltage of 3.3V, and typical forward current of 40mA and no explicit minimum current.  Bearing this in </w:t>
       </w:r>
       <w:r>
         <w:t xml:space="preserve">mind </w:t>
@@ -4601,6 +3953,89 @@
       <w:r>
         <w:t xml:space="preserve"> </w:t>
       </w:r>
+      <w:r>
+        <w:t xml:space="preserve"> The circuit diagram for the LCD is drawn as:</w:t>
+      </w:r>
+    </w:p>
+    <w:p>
+      <w:pPr>
+        <w:ind w:firstLine="0"/>
+      </w:pPr>
+    </w:p>
+    <w:p>
+      <w:pPr>
+        <w:ind w:firstLine="0"/>
+        <w:jc w:val="center"/>
+      </w:pPr>
+      <w:r>
+        <w:rPr>
+          <w:noProof/>
+        </w:rPr>
+        <w:lastRenderedPageBreak/>
+        <w:drawing>
+          <wp:inline distT="0" distB="0" distL="0" distR="0">
+            <wp:extent cx="3623310" cy="2303145"/>
+            <wp:effectExtent l="0" t="0" r="0" b="1905"/>
+            <wp:docPr id="1748543595" name="Picture 5"/>
+            <wp:cNvGraphicFramePr>
+              <a:graphicFrameLocks xmlns:a="http://schemas.openxmlformats.org/drawingml/2006/main" noChangeAspect="1"/>
+            </wp:cNvGraphicFramePr>
+            <a:graphic xmlns:a="http://schemas.openxmlformats.org/drawingml/2006/main">
+              <a:graphicData uri="http://schemas.openxmlformats.org/drawingml/2006/picture">
+                <pic:pic xmlns:pic="http://schemas.openxmlformats.org/drawingml/2006/picture">
+                  <pic:nvPicPr>
+                    <pic:cNvPr id="0" name="Picture 14"/>
+                    <pic:cNvPicPr>
+                      <a:picLocks noChangeAspect="1" noChangeArrowheads="1"/>
+                    </pic:cNvPicPr>
+                  </pic:nvPicPr>
+                  <pic:blipFill>
+                    <a:blip r:embed="rId14">
+                      <a:extLst>
+                        <a:ext uri="{28A0092B-C50C-407E-A947-70E740481C1C}">
+                          <a14:useLocalDpi xmlns:a14="http://schemas.microsoft.com/office/drawing/2010/main" val="0"/>
+                        </a:ext>
+                      </a:extLst>
+                    </a:blip>
+                    <a:srcRect/>
+                    <a:stretch>
+                      <a:fillRect/>
+                    </a:stretch>
+                  </pic:blipFill>
+                  <pic:spPr bwMode="auto">
+                    <a:xfrm>
+                      <a:off x="0" y="0"/>
+                      <a:ext cx="3623310" cy="2303145"/>
+                    </a:xfrm>
+                    <a:prstGeom prst="rect">
+                      <a:avLst/>
+                    </a:prstGeom>
+                    <a:noFill/>
+                    <a:ln>
+                      <a:noFill/>
+                    </a:ln>
+                  </pic:spPr>
+                </pic:pic>
+              </a:graphicData>
+            </a:graphic>
+          </wp:inline>
+        </w:drawing>
+      </w:r>
+    </w:p>
+    <w:p>
+      <w:pPr>
+        <w:ind w:firstLine="0"/>
+        <w:jc w:val="center"/>
+      </w:pPr>
+    </w:p>
+    <w:p>
+      <w:pPr>
+        <w:ind w:firstLine="0"/>
+        <w:jc w:val="center"/>
+      </w:pPr>
+      <w:r>
+        <w:t>Figure 5: LCD Backlight schematic</w:t>
+      </w:r>
     </w:p>
     <w:p>
       <w:pPr>
@@ -4619,11 +4054,176 @@
       <w:pPr>
         <w:ind w:firstLine="0"/>
       </w:pPr>
-    </w:p>
-    <w:p>
-      <w:pPr>
-        <w:ind w:firstLine="0"/>
-      </w:pPr>
+      <m:oMathPara>
+        <m:oMath>
+          <m:r>
+            <w:rPr>
+              <w:rFonts w:ascii="Cambria Math" w:hAnsi="Cambria Math"/>
+            </w:rPr>
+            <m:t xml:space="preserve">Rx= </m:t>
+          </m:r>
+          <m:f>
+            <m:fPr>
+              <m:ctrlPr>
+                <w:rPr>
+                  <w:rFonts w:ascii="Cambria Math" w:hAnsi="Cambria Math"/>
+                  <w:i/>
+                </w:rPr>
+              </m:ctrlPr>
+            </m:fPr>
+            <m:num>
+              <m:r>
+                <w:rPr>
+                  <w:rFonts w:ascii="Cambria Math" w:hAnsi="Cambria Math"/>
+                </w:rPr>
+                <m:t>5-3.3</m:t>
+              </m:r>
+            </m:num>
+            <m:den>
+              <m:sSub>
+                <m:sSubPr>
+                  <m:ctrlPr>
+                    <w:rPr>
+                      <w:rFonts w:ascii="Cambria Math" w:hAnsi="Cambria Math"/>
+                      <w:i/>
+                    </w:rPr>
+                  </m:ctrlPr>
+                </m:sSubPr>
+                <m:e>
+                  <m:r>
+                    <w:rPr>
+                      <w:rFonts w:ascii="Cambria Math" w:hAnsi="Cambria Math"/>
+                    </w:rPr>
+                    <m:t>I</m:t>
+                  </m:r>
+                </m:e>
+                <m:sub>
+                  <m:r>
+                    <w:rPr>
+                      <w:rFonts w:ascii="Cambria Math" w:hAnsi="Cambria Math"/>
+                    </w:rPr>
+                    <m:t>F</m:t>
+                  </m:r>
+                </m:sub>
+              </m:sSub>
+            </m:den>
+          </m:f>
+          <m:r>
+            <w:rPr>
+              <w:rFonts w:ascii="Cambria Math" w:hAnsi="Cambria Math"/>
+            </w:rPr>
+            <m:t xml:space="preserve">  </m:t>
+          </m:r>
+        </m:oMath>
+      </m:oMathPara>
+    </w:p>
+    <w:p>
+      <w:pPr>
+        <w:ind w:firstLine="0"/>
+      </w:pPr>
+    </w:p>
+    <w:p>
+      <w:pPr>
+        <w:ind w:firstLine="0"/>
+      </w:pPr>
+      <m:oMathPara>
+        <m:oMath>
+          <m:r>
+            <w:rPr>
+              <w:rFonts w:ascii="Cambria Math" w:hAnsi="Cambria Math"/>
+            </w:rPr>
+            <m:t xml:space="preserve">   =</m:t>
+          </m:r>
+          <m:f>
+            <m:fPr>
+              <m:ctrlPr>
+                <w:rPr>
+                  <w:rFonts w:ascii="Cambria Math" w:hAnsi="Cambria Math"/>
+                  <w:i/>
+                </w:rPr>
+              </m:ctrlPr>
+            </m:fPr>
+            <m:num>
+              <m:r>
+                <w:rPr>
+                  <w:rFonts w:ascii="Cambria Math" w:hAnsi="Cambria Math"/>
+                </w:rPr>
+                <m:t>5-3.3</m:t>
+              </m:r>
+            </m:num>
+            <m:den>
+              <m:r>
+                <w:rPr>
+                  <w:rFonts w:ascii="Cambria Math" w:hAnsi="Cambria Math"/>
+                </w:rPr>
+                <m:t>10*</m:t>
+              </m:r>
+              <m:sSup>
+                <m:sSupPr>
+                  <m:ctrlPr>
+                    <w:rPr>
+                      <w:rFonts w:ascii="Cambria Math" w:hAnsi="Cambria Math"/>
+                      <w:i/>
+                    </w:rPr>
+                  </m:ctrlPr>
+                </m:sSupPr>
+                <m:e>
+                  <m:r>
+                    <w:rPr>
+                      <w:rFonts w:ascii="Cambria Math" w:hAnsi="Cambria Math"/>
+                    </w:rPr>
+                    <m:t>10</m:t>
+                  </m:r>
+                </m:e>
+                <m:sup>
+                  <m:r>
+                    <w:rPr>
+                      <w:rFonts w:ascii="Cambria Math" w:hAnsi="Cambria Math"/>
+                    </w:rPr>
+                    <m:t>-3</m:t>
+                  </m:r>
+                </m:sup>
+              </m:sSup>
+            </m:den>
+          </m:f>
+        </m:oMath>
+      </m:oMathPara>
+    </w:p>
+    <w:p>
+      <w:pPr>
+        <w:ind w:firstLine="0"/>
+      </w:pPr>
+    </w:p>
+    <w:p>
+      <w:pPr>
+        <w:ind w:firstLine="0"/>
+      </w:pPr>
+      <m:oMathPara>
+        <m:oMath>
+          <m:r>
+            <w:rPr>
+              <w:rFonts w:ascii="Cambria Math" w:hAnsi="Cambria Math"/>
+            </w:rPr>
+            <m:t>=50 Ω</m:t>
+          </m:r>
+        </m:oMath>
+      </m:oMathPara>
+    </w:p>
+    <w:p>
+      <w:pPr>
+        <w:ind w:firstLine="0"/>
+      </w:pPr>
+    </w:p>
+    <w:p>
+      <w:pPr>
+        <w:ind w:firstLine="0"/>
+      </w:pPr>
+      <w:r>
+        <w:t>A current limiting resistor of 50 ohm was calculated. This</w:t>
+      </w:r>
+      <w:r>
+        <w:t xml:space="preserve"> limits the current to 10mA while at the same time illuminating the lcd at an appropriate intensity for a user to clearly see the values written on the screen.</w:t>
+      </w:r>
     </w:p>
     <w:p>
       <w:pPr>
@@ -4670,41 +4270,1381 @@
     <w:p>
       <w:pPr>
         <w:ind w:firstLine="0"/>
-        <w:rPr>
-          <w:b/>
-          <w:bCs/>
-          <w:sz w:val="28"/>
-          <w:szCs w:val="28"/>
-        </w:rPr>
-      </w:pPr>
-      <w:r>
-        <w:rPr>
-          <w:b/>
-          <w:bCs/>
-          <w:sz w:val="28"/>
-          <w:szCs w:val="28"/>
-        </w:rPr>
-        <w:t>3.7 Op-AMP</w:t>
-      </w:r>
-    </w:p>
-    <w:p>
-      <w:pPr>
-        <w:ind w:firstLine="0"/>
-        <w:rPr>
-          <w:b/>
-          <w:bCs/>
-          <w:sz w:val="28"/>
-          <w:szCs w:val="28"/>
-        </w:rPr>
-      </w:pPr>
-      <w:r>
-        <w:rPr>
-          <w:b/>
-          <w:bCs/>
-          <w:sz w:val="28"/>
-          <w:szCs w:val="28"/>
-        </w:rPr>
-        <w:t>//use in photodiode</w:t>
+      </w:pPr>
+      <w:r>
+        <w:t>The STM32F411RE nucleo has 1 ADC peripheral with 16 multiplexed channels.</w:t>
+      </w:r>
+      <w:r>
+        <w:t xml:space="preserve"> The system measure 4 single input channels for 1</w:t>
+      </w:r>
+      <w:r>
+        <w:t xml:space="preserve"> </w:t>
+      </w:r>
+      <w:r>
+        <w:t>(Voltage+) PV voltage, 2) Voltage – (voltage after the current sense circuit, to calculate the PV current), 3) LM235 ambient temperature sensor and 4) SFH203 photodiode output. The ADC channels inputs are at PB1, PC5, PA0 and PC4 respectively.</w:t>
+      </w:r>
+    </w:p>
+    <w:p>
+      <w:pPr>
+        <w:ind w:firstLine="0"/>
+      </w:pPr>
+    </w:p>
+    <w:p>
+      <w:pPr>
+        <w:ind w:firstLine="0"/>
+      </w:pPr>
+    </w:p>
+    <w:p>
+      <w:pPr>
+        <w:ind w:firstLine="0"/>
+        <w:rPr>
+          <w:b/>
+          <w:bCs/>
+          <w:sz w:val="28"/>
+          <w:szCs w:val="28"/>
+        </w:rPr>
+      </w:pPr>
+      <w:r>
+        <w:rPr>
+          <w:b/>
+          <w:bCs/>
+          <w:sz w:val="28"/>
+          <w:szCs w:val="28"/>
+        </w:rPr>
+        <w:t xml:space="preserve">3.7 </w:t>
+      </w:r>
+      <w:r>
+        <w:rPr>
+          <w:b/>
+          <w:bCs/>
+          <w:sz w:val="28"/>
+          <w:szCs w:val="28"/>
+        </w:rPr>
+        <w:t>Lux sensi</w:t>
+      </w:r>
+      <w:r>
+        <w:rPr>
+          <w:b/>
+          <w:bCs/>
+          <w:sz w:val="28"/>
+          <w:szCs w:val="28"/>
+        </w:rPr>
+        <w:t>ng cir</w:t>
+      </w:r>
+      <w:r>
+        <w:rPr>
+          <w:b/>
+          <w:bCs/>
+          <w:sz w:val="28"/>
+          <w:szCs w:val="28"/>
+        </w:rPr>
+        <w:t>cuit</w:t>
+      </w:r>
+      <w:r>
+        <w:rPr>
+          <w:b/>
+          <w:bCs/>
+          <w:sz w:val="28"/>
+          <w:szCs w:val="28"/>
+        </w:rPr>
+        <w:t>(</w:t>
+      </w:r>
+      <w:r>
+        <w:rPr>
+          <w:b/>
+          <w:bCs/>
+          <w:sz w:val="28"/>
+          <w:szCs w:val="28"/>
+        </w:rPr>
+        <w:t>Op-</w:t>
+      </w:r>
+      <w:r>
+        <w:rPr>
+          <w:b/>
+          <w:bCs/>
+          <w:sz w:val="28"/>
+          <w:szCs w:val="28"/>
+        </w:rPr>
+        <w:t>Amp</w:t>
+      </w:r>
+      <w:r>
+        <w:rPr>
+          <w:b/>
+          <w:bCs/>
+          <w:sz w:val="28"/>
+          <w:szCs w:val="28"/>
+        </w:rPr>
+        <w:t>)</w:t>
+      </w:r>
+    </w:p>
+    <w:p>
+      <w:pPr>
+        <w:ind w:firstLine="0"/>
+        <w:rPr>
+          <w:b/>
+          <w:bCs/>
+        </w:rPr>
+      </w:pPr>
+    </w:p>
+    <w:p>
+      <w:pPr>
+        <w:ind w:firstLine="0"/>
+        <w:rPr>
+          <w:i/>
+          <w:iCs/>
+        </w:rPr>
+      </w:pPr>
+      <w:r>
+        <w:rPr>
+          <w:b/>
+          <w:bCs/>
+          <w:i/>
+          <w:iCs/>
+          <w:sz w:val="24"/>
+          <w:szCs w:val="26"/>
+        </w:rPr>
+        <w:t>Requirement</w:t>
+      </w:r>
+      <w:r>
+        <w:rPr>
+          <w:b/>
+          <w:bCs/>
+          <w:i/>
+          <w:iCs/>
+        </w:rPr>
+        <w:t xml:space="preserve">: </w:t>
+      </w:r>
+      <w:r>
+        <w:rPr>
+          <w:i/>
+          <w:iCs/>
+        </w:rPr>
+        <w:t>The system will measure the light intensity the PV panel is exposed to a photo sensitive diode-based sensor.</w:t>
+      </w:r>
+    </w:p>
+    <w:p>
+      <w:pPr>
+        <w:ind w:firstLine="0"/>
+        <w:rPr>
+          <w:b/>
+          <w:bCs/>
+          <w:sz w:val="28"/>
+          <w:szCs w:val="28"/>
+        </w:rPr>
+      </w:pPr>
+    </w:p>
+    <w:p>
+      <w:pPr>
+        <w:ind w:firstLine="0"/>
+        <w:jc w:val="center"/>
+        <w:rPr>
+          <w:b/>
+          <w:bCs/>
+          <w:sz w:val="28"/>
+          <w:szCs w:val="28"/>
+        </w:rPr>
+      </w:pPr>
+      <w:r>
+        <w:rPr>
+          <w:noProof/>
+        </w:rPr>
+        <w:lastRenderedPageBreak/>
+        <w:drawing>
+          <wp:inline distT="0" distB="0" distL="0" distR="0">
+            <wp:extent cx="1868649" cy="1663520"/>
+            <wp:effectExtent l="0" t="0" r="0" b="0"/>
+            <wp:docPr id="1641013860" name="Picture 9"/>
+            <wp:cNvGraphicFramePr>
+              <a:graphicFrameLocks xmlns:a="http://schemas.openxmlformats.org/drawingml/2006/main" noChangeAspect="1"/>
+            </wp:cNvGraphicFramePr>
+            <a:graphic xmlns:a="http://schemas.openxmlformats.org/drawingml/2006/main">
+              <a:graphicData uri="http://schemas.openxmlformats.org/drawingml/2006/picture">
+                <pic:pic xmlns:pic="http://schemas.openxmlformats.org/drawingml/2006/picture">
+                  <pic:nvPicPr>
+                    <pic:cNvPr id="0" name="Picture 18"/>
+                    <pic:cNvPicPr>
+                      <a:picLocks noChangeAspect="1" noChangeArrowheads="1"/>
+                    </pic:cNvPicPr>
+                  </pic:nvPicPr>
+                  <pic:blipFill>
+                    <a:blip r:embed="rId15">
+                      <a:extLst>
+                        <a:ext uri="{28A0092B-C50C-407E-A947-70E740481C1C}">
+                          <a14:useLocalDpi xmlns:a14="http://schemas.microsoft.com/office/drawing/2010/main" val="0"/>
+                        </a:ext>
+                      </a:extLst>
+                    </a:blip>
+                    <a:srcRect/>
+                    <a:stretch>
+                      <a:fillRect/>
+                    </a:stretch>
+                  </pic:blipFill>
+                  <pic:spPr bwMode="auto">
+                    <a:xfrm>
+                      <a:off x="0" y="0"/>
+                      <a:ext cx="1873579" cy="1667909"/>
+                    </a:xfrm>
+                    <a:prstGeom prst="rect">
+                      <a:avLst/>
+                    </a:prstGeom>
+                    <a:noFill/>
+                    <a:ln>
+                      <a:noFill/>
+                    </a:ln>
+                  </pic:spPr>
+                </pic:pic>
+              </a:graphicData>
+            </a:graphic>
+          </wp:inline>
+        </w:drawing>
+      </w:r>
+    </w:p>
+    <w:p>
+      <w:pPr>
+        <w:ind w:firstLine="0"/>
+        <w:jc w:val="center"/>
+      </w:pPr>
+      <w:r>
+        <w:t>Figure 6: Lux sensing circuit</w:t>
+      </w:r>
+    </w:p>
+    <w:p>
+      <w:pPr>
+        <w:ind w:firstLine="0"/>
+        <w:rPr>
+          <w:b/>
+          <w:bCs/>
+          <w:sz w:val="28"/>
+          <w:szCs w:val="28"/>
+        </w:rPr>
+      </w:pPr>
+    </w:p>
+    <w:p>
+      <w:pPr>
+        <w:ind w:firstLine="0"/>
+      </w:pPr>
+      <w:r>
+        <w:t xml:space="preserve">Measurements will be conducted using an Osram SFH 203 PIN photodiode paired with an operational amplifier to create a photo-current-to-voltage converter circuit. The resulting output voltage will be connected to ADC pin </w:t>
+      </w:r>
+      <w:r>
+        <w:t xml:space="preserve"> CP4 </w:t>
+      </w:r>
+      <w:r>
+        <w:t xml:space="preserve">on the STM32 microcontroller for </w:t>
+      </w:r>
+      <w:r>
+        <w:t>whether the output is process (</w:t>
+      </w:r>
+      <w:r>
+        <w:rPr>
+          <w:color w:val="FF0000"/>
+        </w:rPr>
+        <w:t>see section 4</w:t>
+      </w:r>
+      <w:r>
+        <w:t xml:space="preserve"> software imp</w:t>
+      </w:r>
+      <w:r>
+        <w:t>le</w:t>
+      </w:r>
+      <w:r>
+        <w:t>mentation)</w:t>
+      </w:r>
+      <w:r>
+        <w:t>.</w:t>
+      </w:r>
+    </w:p>
+    <w:p>
+      <w:pPr>
+        <w:ind w:firstLine="0"/>
+      </w:pPr>
+    </w:p>
+    <w:p>
+      <w:pPr>
+        <w:ind w:firstLine="0"/>
+        <w:rPr>
+          <w:b/>
+          <w:bCs/>
+        </w:rPr>
+      </w:pPr>
+      <w:r>
+        <w:rPr>
+          <w:b/>
+          <w:bCs/>
+        </w:rPr>
+        <w:t>3.7.1 MPC602 Op-A</w:t>
+      </w:r>
+      <w:r>
+        <w:rPr>
+          <w:b/>
+          <w:bCs/>
+        </w:rPr>
+        <w:t>mp</w:t>
+      </w:r>
+    </w:p>
+    <w:p>
+      <w:pPr>
+        <w:ind w:firstLine="0"/>
+      </w:pPr>
+    </w:p>
+    <w:p>
+      <w:pPr>
+        <w:ind w:firstLine="0"/>
+      </w:pPr>
+      <w:r>
+        <w:t>The ADC of the nucleo pin , can take as input a maximum voltage of 3.6V, for this reason, the current to voltage photodiode circuit makes use of MCP602 op-Amp is used to protect the PIN by limiting the voltage output from the photodide to 3.3V.</w:t>
+      </w:r>
+    </w:p>
+    <w:p>
+      <w:pPr>
+        <w:ind w:firstLine="0"/>
+      </w:pPr>
+    </w:p>
+    <w:p>
+      <w:pPr>
+        <w:ind w:firstLine="0"/>
+      </w:pPr>
+      <w:r>
+        <w:t>The operational amplifier (op-amp) in the photodiode current-to-voltage converter circuit is used to convert the current generated by the photodiode into a proportional voltage. When light hits the photodiode, it generates a photo-current, which flows into the inverting input of the op-amp.</w:t>
+      </w:r>
+      <w:r>
+        <w:t xml:space="preserve"> The op-amp is configured as a transimpedance amplifier , and it uses the feedback resistor Rf </w:t>
+      </w:r>
+      <w:r>
+        <w:t>to convert the current output from the photodiode into a voltage at the output. The voltage output is given by the equation:</w:t>
+      </w:r>
+    </w:p>
+    <w:p>
+      <w:pPr>
+        <w:ind w:firstLine="0"/>
+        <w:jc w:val="center"/>
+      </w:pPr>
+      <m:oMathPara>
+        <m:oMath>
+          <m:sSub>
+            <m:sSubPr>
+              <m:ctrlPr>
+                <w:rPr>
+                  <w:rFonts w:ascii="Cambria Math" w:hAnsi="Cambria Math"/>
+                  <w:i/>
+                </w:rPr>
+              </m:ctrlPr>
+            </m:sSubPr>
+            <m:e>
+              <m:r>
+                <w:rPr>
+                  <w:rFonts w:ascii="Cambria Math" w:hAnsi="Cambria Math"/>
+                </w:rPr>
+                <m:t>V</m:t>
+              </m:r>
+            </m:e>
+            <m:sub>
+              <m:r>
+                <w:rPr>
+                  <w:rFonts w:ascii="Cambria Math" w:hAnsi="Cambria Math"/>
+                </w:rPr>
+                <m:t>out</m:t>
+              </m:r>
+            </m:sub>
+          </m:sSub>
+          <m:r>
+            <w:rPr>
+              <w:rFonts w:ascii="Cambria Math" w:hAnsi="Cambria Math"/>
+            </w:rPr>
+            <m:t>=-</m:t>
+          </m:r>
+          <m:sSub>
+            <m:sSubPr>
+              <m:ctrlPr>
+                <w:rPr>
+                  <w:rFonts w:ascii="Cambria Math" w:hAnsi="Cambria Math"/>
+                  <w:i/>
+                </w:rPr>
+              </m:ctrlPr>
+            </m:sSubPr>
+            <m:e>
+              <m:r>
+                <w:rPr>
+                  <w:rFonts w:ascii="Cambria Math" w:hAnsi="Cambria Math"/>
+                </w:rPr>
+                <m:t>I</m:t>
+              </m:r>
+            </m:e>
+            <m:sub>
+              <m:r>
+                <w:rPr>
+                  <w:rFonts w:ascii="Cambria Math" w:hAnsi="Cambria Math"/>
+                </w:rPr>
+                <m:t>photodiode</m:t>
+              </m:r>
+            </m:sub>
+          </m:sSub>
+          <m:r>
+            <w:rPr>
+              <w:rFonts w:ascii="Cambria Math" w:hAnsi="Cambria Math"/>
+            </w:rPr>
+            <m:t>*</m:t>
+          </m:r>
+          <m:sSub>
+            <m:sSubPr>
+              <m:ctrlPr>
+                <w:rPr>
+                  <w:rFonts w:ascii="Cambria Math" w:hAnsi="Cambria Math"/>
+                  <w:i/>
+                </w:rPr>
+              </m:ctrlPr>
+            </m:sSubPr>
+            <m:e>
+              <m:r>
+                <w:rPr>
+                  <w:rFonts w:ascii="Cambria Math" w:hAnsi="Cambria Math"/>
+                </w:rPr>
+                <m:t>R</m:t>
+              </m:r>
+            </m:e>
+            <m:sub>
+              <m:r>
+                <w:rPr>
+                  <w:rFonts w:ascii="Cambria Math" w:hAnsi="Cambria Math"/>
+                </w:rPr>
+                <m:t>f</m:t>
+              </m:r>
+            </m:sub>
+          </m:sSub>
+        </m:oMath>
+      </m:oMathPara>
+    </w:p>
+    <w:p>
+      <w:pPr>
+        <w:ind w:firstLine="0"/>
+        <w:jc w:val="left"/>
+      </w:pPr>
+    </w:p>
+    <w:p>
+      <w:pPr>
+        <w:ind w:firstLine="0"/>
+        <w:jc w:val="left"/>
+      </w:pPr>
+      <w:r>
+        <w:t xml:space="preserve">Where </w:t>
+      </w:r>
+      <m:oMath>
+        <m:sSub>
+          <m:sSubPr>
+            <m:ctrlPr>
+              <w:rPr>
+                <w:rFonts w:ascii="Cambria Math" w:hAnsi="Cambria Math"/>
+                <w:i/>
+              </w:rPr>
+            </m:ctrlPr>
+          </m:sSubPr>
+          <m:e>
+            <m:r>
+              <w:rPr>
+                <w:rFonts w:ascii="Cambria Math" w:hAnsi="Cambria Math"/>
+              </w:rPr>
+              <m:t>I</m:t>
+            </m:r>
+          </m:e>
+          <m:sub>
+            <m:r>
+              <w:rPr>
+                <w:rFonts w:ascii="Cambria Math" w:hAnsi="Cambria Math"/>
+              </w:rPr>
+              <m:t>photodiode</m:t>
+            </m:r>
+          </m:sub>
+        </m:sSub>
+      </m:oMath>
+      <w:r>
+        <w:t xml:space="preserve"> is the current generated by</w:t>
+      </w:r>
+      <w:r>
+        <w:t xml:space="preserve"> the photodiode. The output voltage is fed as input into the ADC input pin of the Nucleo board. </w:t>
+      </w:r>
+      <w:r>
+        <w:t xml:space="preserve"> The op-Amp ensures high sensitivity and linearity in the conversion, providing accurate measurements of the light intensity.</w:t>
+      </w:r>
+    </w:p>
+    <w:p>
+      <w:pPr>
+        <w:ind w:firstLine="0"/>
+      </w:pPr>
+    </w:p>
+    <w:p>
+      <w:pPr>
+        <w:ind w:firstLine="0"/>
+        <w:rPr>
+          <w:b/>
+          <w:bCs/>
+        </w:rPr>
+      </w:pPr>
+      <w:r>
+        <w:rPr>
+          <w:b/>
+          <w:bCs/>
+        </w:rPr>
+        <w:t xml:space="preserve">3.7.2 </w:t>
+      </w:r>
+      <w:r>
+        <w:rPr>
+          <w:b/>
+          <w:bCs/>
+        </w:rPr>
+        <w:t xml:space="preserve">Photodiode and </w:t>
+      </w:r>
+      <w:r>
+        <w:rPr>
+          <w:b/>
+          <w:bCs/>
+        </w:rPr>
+        <w:t>feedback resistor calculati</w:t>
+      </w:r>
+      <w:r>
+        <w:rPr>
+          <w:b/>
+          <w:bCs/>
+        </w:rPr>
+        <w:t>on</w:t>
+      </w:r>
+    </w:p>
+    <w:p>
+      <w:pPr>
+        <w:ind w:firstLine="0"/>
+        <w:rPr>
+          <w:b/>
+          <w:bCs/>
+        </w:rPr>
+      </w:pPr>
+    </w:p>
+    <w:p>
+      <w:pPr>
+        <w:ind w:firstLine="0"/>
+      </w:pPr>
+      <w:r>
+        <w:t>To determine the feedback resistor, t</w:t>
+      </w:r>
+      <w:r>
+        <w:t xml:space="preserve">he relationship between the current output from the Photodiode </w:t>
+      </w:r>
+      <w:r>
+        <w:t>and light intensity is to be determined. This relationship is given by the graph (</w:t>
+      </w:r>
+      <w:r>
+        <w:rPr>
+          <w:color w:val="FF0000"/>
+        </w:rPr>
+        <w:t>Add to Appendix</w:t>
+      </w:r>
+      <w:r>
+        <w:t>):</w:t>
+      </w:r>
+    </w:p>
+    <w:p>
+      <w:pPr>
+        <w:ind w:firstLine="0"/>
+      </w:pPr>
+    </w:p>
+    <w:p>
+      <w:pPr>
+        <w:ind w:firstLine="0"/>
+        <w:jc w:val="center"/>
+      </w:pPr>
+      <w:r>
+        <w:rPr>
+          <w:noProof/>
+        </w:rPr>
+        <w:lastRenderedPageBreak/>
+        <w:drawing>
+          <wp:inline distT="0" distB="0" distL="0" distR="0">
+            <wp:extent cx="2163677" cy="2742108"/>
+            <wp:effectExtent l="0" t="0" r="8255" b="1270"/>
+            <wp:docPr id="15207992" name="Picture 10"/>
+            <wp:cNvGraphicFramePr>
+              <a:graphicFrameLocks xmlns:a="http://schemas.openxmlformats.org/drawingml/2006/main" noChangeAspect="1"/>
+            </wp:cNvGraphicFramePr>
+            <a:graphic xmlns:a="http://schemas.openxmlformats.org/drawingml/2006/main">
+              <a:graphicData uri="http://schemas.openxmlformats.org/drawingml/2006/picture">
+                <pic:pic xmlns:pic="http://schemas.openxmlformats.org/drawingml/2006/picture">
+                  <pic:nvPicPr>
+                    <pic:cNvPr id="0" name="Picture 20"/>
+                    <pic:cNvPicPr>
+                      <a:picLocks noChangeAspect="1" noChangeArrowheads="1"/>
+                    </pic:cNvPicPr>
+                  </pic:nvPicPr>
+                  <pic:blipFill>
+                    <a:blip r:embed="rId16">
+                      <a:extLst>
+                        <a:ext uri="{28A0092B-C50C-407E-A947-70E740481C1C}">
+                          <a14:useLocalDpi xmlns:a14="http://schemas.microsoft.com/office/drawing/2010/main" val="0"/>
+                        </a:ext>
+                      </a:extLst>
+                    </a:blip>
+                    <a:srcRect/>
+                    <a:stretch>
+                      <a:fillRect/>
+                    </a:stretch>
+                  </pic:blipFill>
+                  <pic:spPr bwMode="auto">
+                    <a:xfrm>
+                      <a:off x="0" y="0"/>
+                      <a:ext cx="2171029" cy="2751425"/>
+                    </a:xfrm>
+                    <a:prstGeom prst="rect">
+                      <a:avLst/>
+                    </a:prstGeom>
+                    <a:noFill/>
+                    <a:ln>
+                      <a:noFill/>
+                    </a:ln>
+                  </pic:spPr>
+                </pic:pic>
+              </a:graphicData>
+            </a:graphic>
+          </wp:inline>
+        </w:drawing>
+      </w:r>
+    </w:p>
+    <w:p>
+      <w:pPr>
+        <w:ind w:firstLine="0"/>
+        <w:jc w:val="center"/>
+      </w:pPr>
+      <w:r>
+        <w:t>Figure 7: Relationship between Current and Lux (Light intensity)</w:t>
+      </w:r>
+    </w:p>
+    <w:p>
+      <w:pPr>
+        <w:ind w:firstLine="0"/>
+      </w:pPr>
+    </w:p>
+    <w:p>
+      <w:pPr>
+        <w:ind w:firstLine="0"/>
+      </w:pPr>
+      <w:r>
+        <w:t xml:space="preserve">Bearing in mind the above is a log graph, points (50, 4*10^-6) and </w:t>
+      </w:r>
+      <w:r>
+        <w:t>(1000, 80*10^-6) were used to define the equation of the lux of current. The equation of the straight line of the graph is given by the equation:</w:t>
+      </w:r>
+    </w:p>
+    <w:p>
+      <w:pPr>
+        <w:ind w:firstLine="0"/>
+      </w:pPr>
+      <m:oMathPara>
+        <m:oMath>
+          <m:r>
+            <w:rPr>
+              <w:rFonts w:ascii="Cambria Math" w:hAnsi="Cambria Math"/>
+            </w:rPr>
+            <m:t>log</m:t>
+          </m:r>
+          <m:sSub>
+            <m:sSubPr>
+              <m:ctrlPr>
+                <w:rPr>
+                  <w:rFonts w:ascii="Cambria Math" w:hAnsi="Cambria Math"/>
+                  <w:i/>
+                </w:rPr>
+              </m:ctrlPr>
+            </m:sSubPr>
+            <m:e>
+              <m:r>
+                <w:rPr>
+                  <w:rFonts w:ascii="Cambria Math" w:hAnsi="Cambria Math"/>
+                </w:rPr>
+                <m:t>(I</m:t>
+              </m:r>
+            </m:e>
+            <m:sub>
+              <m:r>
+                <w:rPr>
+                  <w:rFonts w:ascii="Cambria Math" w:hAnsi="Cambria Math"/>
+                </w:rPr>
+                <m:t>P</m:t>
+              </m:r>
+            </m:sub>
+          </m:sSub>
+          <m:r>
+            <w:rPr>
+              <w:rFonts w:ascii="Cambria Math" w:hAnsi="Cambria Math"/>
+            </w:rPr>
+            <m:t>)=mlog</m:t>
+          </m:r>
+          <m:d>
+            <m:dPr>
+              <m:ctrlPr>
+                <w:rPr>
+                  <w:rFonts w:ascii="Cambria Math" w:hAnsi="Cambria Math"/>
+                  <w:i/>
+                </w:rPr>
+              </m:ctrlPr>
+            </m:dPr>
+            <m:e>
+              <m:sSub>
+                <m:sSubPr>
+                  <m:ctrlPr>
+                    <w:rPr>
+                      <w:rFonts w:ascii="Cambria Math" w:hAnsi="Cambria Math"/>
+                      <w:i/>
+                    </w:rPr>
+                  </m:ctrlPr>
+                </m:sSubPr>
+                <m:e>
+                  <m:r>
+                    <w:rPr>
+                      <w:rFonts w:ascii="Cambria Math" w:hAnsi="Cambria Math"/>
+                    </w:rPr>
+                    <m:t>E</m:t>
+                  </m:r>
+                </m:e>
+                <m:sub>
+                  <m:r>
+                    <w:rPr>
+                      <w:rFonts w:ascii="Cambria Math" w:hAnsi="Cambria Math"/>
+                    </w:rPr>
+                    <m:t>v</m:t>
+                  </m:r>
+                </m:sub>
+              </m:sSub>
+            </m:e>
+          </m:d>
+          <m:r>
+            <w:rPr>
+              <w:rFonts w:ascii="Cambria Math" w:hAnsi="Cambria Math"/>
+            </w:rPr>
+            <m:t>+</m:t>
+          </m:r>
+          <m:r>
+            <m:rPr>
+              <m:sty m:val="p"/>
+            </m:rPr>
+            <w:rPr>
+              <w:rFonts w:ascii="Cambria Math" w:hAnsi="Cambria Math"/>
+            </w:rPr>
+            <m:t>log⁡</m:t>
+          </m:r>
+          <m:r>
+            <w:rPr>
+              <w:rFonts w:ascii="Cambria Math" w:hAnsi="Cambria Math"/>
+            </w:rPr>
+            <m:t>(k)</m:t>
+          </m:r>
+        </m:oMath>
+      </m:oMathPara>
+    </w:p>
+    <w:p>
+      <w:pPr>
+        <w:tabs>
+          <w:tab w:val="left" w:pos="1959"/>
+        </w:tabs>
+        <w:ind w:firstLine="0"/>
+      </w:pPr>
+      <w:r>
+        <w:t>Using the points found, the gradient is found to be m= 1.  From this we find the constant term (</w:t>
+      </w:r>
+      <w:r>
+        <w:rPr>
+          <w:b/>
+          <w:bCs/>
+        </w:rPr>
+        <w:t>k</w:t>
+      </w:r>
+      <w:r>
+        <w:t>) by making it the subject of the formula resulting in the equation:</w:t>
+      </w:r>
+    </w:p>
+    <w:p>
+      <w:pPr>
+        <w:tabs>
+          <w:tab w:val="left" w:pos="1959"/>
+        </w:tabs>
+        <w:ind w:firstLine="0"/>
+      </w:pPr>
+      <m:oMathPara>
+        <m:oMath>
+          <m:r>
+            <m:rPr>
+              <m:sty m:val="p"/>
+            </m:rPr>
+            <w:rPr>
+              <w:rFonts w:ascii="Cambria Math" w:hAnsi="Cambria Math"/>
+            </w:rPr>
+            <m:t>log⁡</m:t>
+          </m:r>
+          <m:r>
+            <w:rPr>
+              <w:rFonts w:ascii="Cambria Math" w:hAnsi="Cambria Math"/>
+            </w:rPr>
+            <m:t>(k)=</m:t>
+          </m:r>
+          <m:r>
+            <m:rPr>
+              <m:sty m:val="p"/>
+            </m:rPr>
+            <w:rPr>
+              <w:rFonts w:ascii="Cambria Math" w:hAnsi="Cambria Math"/>
+            </w:rPr>
+            <m:t>log⁡</m:t>
+          </m:r>
+          <m:r>
+            <w:rPr>
+              <w:rFonts w:ascii="Cambria Math" w:hAnsi="Cambria Math"/>
+            </w:rPr>
+            <m:t>(</m:t>
+          </m:r>
+          <m:f>
+            <m:fPr>
+              <m:ctrlPr>
+                <w:rPr>
+                  <w:rFonts w:ascii="Cambria Math" w:hAnsi="Cambria Math"/>
+                  <w:i/>
+                </w:rPr>
+              </m:ctrlPr>
+            </m:fPr>
+            <m:num>
+              <m:sSub>
+                <m:sSubPr>
+                  <m:ctrlPr>
+                    <w:rPr>
+                      <w:rFonts w:ascii="Cambria Math" w:hAnsi="Cambria Math"/>
+                      <w:i/>
+                    </w:rPr>
+                  </m:ctrlPr>
+                </m:sSubPr>
+                <m:e>
+                  <m:r>
+                    <w:rPr>
+                      <w:rFonts w:ascii="Cambria Math" w:hAnsi="Cambria Math"/>
+                    </w:rPr>
+                    <m:t>I</m:t>
+                  </m:r>
+                </m:e>
+                <m:sub>
+                  <m:r>
+                    <w:rPr>
+                      <w:rFonts w:ascii="Cambria Math" w:hAnsi="Cambria Math"/>
+                    </w:rPr>
+                    <m:t>p</m:t>
+                  </m:r>
+                </m:sub>
+              </m:sSub>
+            </m:num>
+            <m:den>
+              <m:sSub>
+                <m:sSubPr>
+                  <m:ctrlPr>
+                    <w:rPr>
+                      <w:rFonts w:ascii="Cambria Math" w:hAnsi="Cambria Math"/>
+                      <w:i/>
+                    </w:rPr>
+                  </m:ctrlPr>
+                </m:sSubPr>
+                <m:e>
+                  <m:r>
+                    <w:rPr>
+                      <w:rFonts w:ascii="Cambria Math" w:hAnsi="Cambria Math"/>
+                    </w:rPr>
+                    <m:t>E</m:t>
+                  </m:r>
+                </m:e>
+                <m:sub>
+                  <m:r>
+                    <w:rPr>
+                      <w:rFonts w:ascii="Cambria Math" w:hAnsi="Cambria Math"/>
+                    </w:rPr>
+                    <m:t>v</m:t>
+                  </m:r>
+                </m:sub>
+              </m:sSub>
+            </m:den>
+          </m:f>
+          <m:r>
+            <w:rPr>
+              <w:rFonts w:ascii="Cambria Math" w:hAnsi="Cambria Math"/>
+            </w:rPr>
+            <m:t>)</m:t>
+          </m:r>
+        </m:oMath>
+      </m:oMathPara>
+    </w:p>
+    <w:p>
+      <w:pPr>
+        <w:tabs>
+          <w:tab w:val="left" w:pos="1959"/>
+        </w:tabs>
+        <w:ind w:firstLine="0"/>
+      </w:pPr>
+      <m:oMathPara>
+        <m:oMath>
+          <m:r>
+            <w:rPr>
+              <w:rFonts w:ascii="Cambria Math" w:hAnsi="Cambria Math"/>
+            </w:rPr>
+            <m:t xml:space="preserve">k= </m:t>
+          </m:r>
+          <m:f>
+            <m:fPr>
+              <m:ctrlPr>
+                <w:rPr>
+                  <w:rFonts w:ascii="Cambria Math" w:hAnsi="Cambria Math"/>
+                  <w:i/>
+                </w:rPr>
+              </m:ctrlPr>
+            </m:fPr>
+            <m:num>
+              <m:sSub>
+                <m:sSubPr>
+                  <m:ctrlPr>
+                    <w:rPr>
+                      <w:rFonts w:ascii="Cambria Math" w:hAnsi="Cambria Math"/>
+                      <w:i/>
+                    </w:rPr>
+                  </m:ctrlPr>
+                </m:sSubPr>
+                <m:e>
+                  <m:r>
+                    <w:rPr>
+                      <w:rFonts w:ascii="Cambria Math" w:hAnsi="Cambria Math"/>
+                    </w:rPr>
+                    <m:t>I</m:t>
+                  </m:r>
+                </m:e>
+                <m:sub>
+                  <m:r>
+                    <w:rPr>
+                      <w:rFonts w:ascii="Cambria Math" w:hAnsi="Cambria Math"/>
+                    </w:rPr>
+                    <m:t>p</m:t>
+                  </m:r>
+                </m:sub>
+              </m:sSub>
+            </m:num>
+            <m:den>
+              <m:sSub>
+                <m:sSubPr>
+                  <m:ctrlPr>
+                    <w:rPr>
+                      <w:rFonts w:ascii="Cambria Math" w:hAnsi="Cambria Math"/>
+                      <w:i/>
+                    </w:rPr>
+                  </m:ctrlPr>
+                </m:sSubPr>
+                <m:e>
+                  <m:r>
+                    <w:rPr>
+                      <w:rFonts w:ascii="Cambria Math" w:hAnsi="Cambria Math"/>
+                    </w:rPr>
+                    <m:t>E</m:t>
+                  </m:r>
+                </m:e>
+                <m:sub>
+                  <m:r>
+                    <w:rPr>
+                      <w:rFonts w:ascii="Cambria Math" w:hAnsi="Cambria Math"/>
+                    </w:rPr>
+                    <m:t>v</m:t>
+                  </m:r>
+                </m:sub>
+              </m:sSub>
+            </m:den>
+          </m:f>
+        </m:oMath>
+      </m:oMathPara>
+    </w:p>
+    <w:p>
+      <w:pPr>
+        <w:tabs>
+          <w:tab w:val="left" w:pos="1959"/>
+        </w:tabs>
+        <w:ind w:firstLine="0"/>
+      </w:pPr>
+      <w:r>
+        <w:t xml:space="preserve">The point </w:t>
+      </w:r>
+      <m:oMath>
+        <m:r>
+          <w:rPr>
+            <w:rFonts w:ascii="Cambria Math" w:hAnsi="Cambria Math"/>
+          </w:rPr>
+          <m:t>(50, 4*</m:t>
+        </m:r>
+        <m:sSup>
+          <m:sSupPr>
+            <m:ctrlPr>
+              <w:rPr>
+                <w:rFonts w:ascii="Cambria Math" w:hAnsi="Cambria Math"/>
+                <w:i/>
+              </w:rPr>
+            </m:ctrlPr>
+          </m:sSupPr>
+          <m:e>
+            <m:r>
+              <w:rPr>
+                <w:rFonts w:ascii="Cambria Math" w:hAnsi="Cambria Math"/>
+              </w:rPr>
+              <m:t>10</m:t>
+            </m:r>
+          </m:e>
+          <m:sup>
+            <m:r>
+              <w:rPr>
+                <w:rFonts w:ascii="Cambria Math" w:hAnsi="Cambria Math"/>
+              </w:rPr>
+              <m:t>-6</m:t>
+            </m:r>
+          </m:sup>
+        </m:sSup>
+        <m:r>
+          <w:rPr>
+            <w:rFonts w:ascii="Cambria Math" w:hAnsi="Cambria Math"/>
+          </w:rPr>
+          <m:t>)</m:t>
+        </m:r>
+      </m:oMath>
+      <w:r>
+        <w:t xml:space="preserve"> is substituted above to find </w:t>
+      </w:r>
+      <m:oMath>
+        <m:r>
+          <w:rPr>
+            <w:rFonts w:ascii="Cambria Math" w:hAnsi="Cambria Math"/>
+          </w:rPr>
+          <m:t>k=80*</m:t>
+        </m:r>
+        <m:sSup>
+          <m:sSupPr>
+            <m:ctrlPr>
+              <w:rPr>
+                <w:rFonts w:ascii="Cambria Math" w:hAnsi="Cambria Math"/>
+                <w:i/>
+              </w:rPr>
+            </m:ctrlPr>
+          </m:sSupPr>
+          <m:e>
+            <m:r>
+              <w:rPr>
+                <w:rFonts w:ascii="Cambria Math" w:hAnsi="Cambria Math"/>
+              </w:rPr>
+              <m:t>10</m:t>
+            </m:r>
+          </m:e>
+          <m:sup>
+            <m:r>
+              <w:rPr>
+                <w:rFonts w:ascii="Cambria Math" w:hAnsi="Cambria Math"/>
+              </w:rPr>
+              <m:t>-9</m:t>
+            </m:r>
+          </m:sup>
+        </m:sSup>
+      </m:oMath>
+      <w:r>
+        <w:t xml:space="preserve">.  </w:t>
+      </w:r>
+      <w:r>
+        <w:t xml:space="preserve"> Using the calculated values and designing for 30000 lux, the current expected to be output at this intensity is found to be:</w:t>
+      </w:r>
+    </w:p>
+    <w:p>
+      <w:pPr>
+        <w:tabs>
+          <w:tab w:val="left" w:pos="1959"/>
+        </w:tabs>
+        <w:ind w:firstLine="0"/>
+      </w:pPr>
+      <m:oMathPara>
+        <m:oMath>
+          <m:sSub>
+            <m:sSubPr>
+              <m:ctrlPr>
+                <w:rPr>
+                  <w:rFonts w:ascii="Cambria Math" w:hAnsi="Cambria Math"/>
+                  <w:i/>
+                </w:rPr>
+              </m:ctrlPr>
+            </m:sSubPr>
+            <m:e>
+              <m:r>
+                <w:rPr>
+                  <w:rFonts w:ascii="Cambria Math" w:hAnsi="Cambria Math"/>
+                </w:rPr>
+                <m:t>I</m:t>
+              </m:r>
+            </m:e>
+            <m:sub>
+              <m:r>
+                <w:rPr>
+                  <w:rFonts w:ascii="Cambria Math" w:hAnsi="Cambria Math"/>
+                </w:rPr>
+                <m:t>p</m:t>
+              </m:r>
+            </m:sub>
+          </m:sSub>
+          <m:r>
+            <w:rPr>
+              <w:rFonts w:ascii="Cambria Math" w:hAnsi="Cambria Math"/>
+            </w:rPr>
+            <m:t>=2.4mA</m:t>
+          </m:r>
+        </m:oMath>
+      </m:oMathPara>
+    </w:p>
+    <w:p>
+      <w:pPr>
+        <w:ind w:firstLine="0"/>
+        <w:rPr>
+          <w:b/>
+          <w:bCs/>
+          <w:sz w:val="28"/>
+          <w:szCs w:val="28"/>
+        </w:rPr>
+      </w:pPr>
+    </w:p>
+    <w:p>
+      <w:pPr>
+        <w:ind w:firstLine="0"/>
+        <w:rPr>
+          <w:sz w:val="20"/>
+          <w:szCs w:val="22"/>
+        </w:rPr>
+      </w:pPr>
+      <w:r>
+        <w:rPr>
+          <w:sz w:val="20"/>
+          <w:szCs w:val="22"/>
+        </w:rPr>
+        <w:t>At this maximum intensity, the output voltage should be 3.3V. Using these two quantities, the feedback resistor value is found to be:</w:t>
+      </w:r>
+    </w:p>
+    <w:p>
+      <w:pPr>
+        <w:ind w:firstLine="0"/>
+        <w:rPr>
+          <w:sz w:val="20"/>
+          <w:szCs w:val="22"/>
+        </w:rPr>
+      </w:pPr>
+      <m:oMathPara>
+        <m:oMath>
+          <m:sSub>
+            <m:sSubPr>
+              <m:ctrlPr>
+                <w:rPr>
+                  <w:rFonts w:ascii="Cambria Math" w:hAnsi="Cambria Math"/>
+                  <w:i/>
+                  <w:sz w:val="20"/>
+                  <w:szCs w:val="22"/>
+                </w:rPr>
+              </m:ctrlPr>
+            </m:sSubPr>
+            <m:e>
+              <m:r>
+                <w:rPr>
+                  <w:rFonts w:ascii="Cambria Math" w:hAnsi="Cambria Math"/>
+                  <w:sz w:val="20"/>
+                  <w:szCs w:val="22"/>
+                </w:rPr>
+                <m:t>R</m:t>
+              </m:r>
+            </m:e>
+            <m:sub>
+              <m:r>
+                <w:rPr>
+                  <w:rFonts w:ascii="Cambria Math" w:hAnsi="Cambria Math"/>
+                  <w:sz w:val="20"/>
+                  <w:szCs w:val="22"/>
+                </w:rPr>
+                <m:t>f</m:t>
+              </m:r>
+            </m:sub>
+          </m:sSub>
+          <m:r>
+            <w:rPr>
+              <w:rFonts w:ascii="Cambria Math" w:hAnsi="Cambria Math"/>
+              <w:sz w:val="20"/>
+              <w:szCs w:val="22"/>
+            </w:rPr>
+            <m:t>=</m:t>
+          </m:r>
+          <m:f>
+            <m:fPr>
+              <m:ctrlPr>
+                <w:rPr>
+                  <w:rFonts w:ascii="Cambria Math" w:hAnsi="Cambria Math"/>
+                  <w:i/>
+                  <w:sz w:val="20"/>
+                  <w:szCs w:val="22"/>
+                </w:rPr>
+              </m:ctrlPr>
+            </m:fPr>
+            <m:num>
+              <m:sSub>
+                <m:sSubPr>
+                  <m:ctrlPr>
+                    <w:rPr>
+                      <w:rFonts w:ascii="Cambria Math" w:hAnsi="Cambria Math"/>
+                      <w:i/>
+                      <w:sz w:val="20"/>
+                      <w:szCs w:val="22"/>
+                    </w:rPr>
+                  </m:ctrlPr>
+                </m:sSubPr>
+                <m:e>
+                  <m:r>
+                    <w:rPr>
+                      <w:rFonts w:ascii="Cambria Math" w:hAnsi="Cambria Math"/>
+                      <w:sz w:val="20"/>
+                      <w:szCs w:val="22"/>
+                    </w:rPr>
+                    <m:t>V</m:t>
+                  </m:r>
+                </m:e>
+                <m:sub>
+                  <m:r>
+                    <w:rPr>
+                      <w:rFonts w:ascii="Cambria Math" w:hAnsi="Cambria Math"/>
+                      <w:sz w:val="20"/>
+                      <w:szCs w:val="22"/>
+                    </w:rPr>
+                    <m:t>adc</m:t>
+                  </m:r>
+                </m:sub>
+              </m:sSub>
+            </m:num>
+            <m:den>
+              <m:sSub>
+                <m:sSubPr>
+                  <m:ctrlPr>
+                    <w:rPr>
+                      <w:rFonts w:ascii="Cambria Math" w:hAnsi="Cambria Math"/>
+                      <w:i/>
+                      <w:sz w:val="20"/>
+                      <w:szCs w:val="22"/>
+                    </w:rPr>
+                  </m:ctrlPr>
+                </m:sSubPr>
+                <m:e>
+                  <m:r>
+                    <w:rPr>
+                      <w:rFonts w:ascii="Cambria Math" w:hAnsi="Cambria Math"/>
+                      <w:sz w:val="20"/>
+                      <w:szCs w:val="22"/>
+                    </w:rPr>
+                    <m:t>I</m:t>
+                  </m:r>
+                </m:e>
+                <m:sub>
+                  <m:r>
+                    <w:rPr>
+                      <w:rFonts w:ascii="Cambria Math" w:hAnsi="Cambria Math"/>
+                      <w:sz w:val="20"/>
+                      <w:szCs w:val="22"/>
+                    </w:rPr>
+                    <m:t>f</m:t>
+                  </m:r>
+                </m:sub>
+              </m:sSub>
+            </m:den>
+          </m:f>
+          <m:r>
+            <w:rPr>
+              <w:rFonts w:ascii="Cambria Math" w:hAnsi="Cambria Math"/>
+              <w:sz w:val="20"/>
+              <w:szCs w:val="22"/>
+            </w:rPr>
+            <m:t>=</m:t>
+          </m:r>
+          <m:f>
+            <m:fPr>
+              <m:ctrlPr>
+                <w:rPr>
+                  <w:rFonts w:ascii="Cambria Math" w:hAnsi="Cambria Math"/>
+                  <w:i/>
+                  <w:sz w:val="20"/>
+                  <w:szCs w:val="22"/>
+                </w:rPr>
+              </m:ctrlPr>
+            </m:fPr>
+            <m:num>
+              <m:r>
+                <w:rPr>
+                  <w:rFonts w:ascii="Cambria Math" w:hAnsi="Cambria Math"/>
+                  <w:sz w:val="20"/>
+                  <w:szCs w:val="22"/>
+                </w:rPr>
+                <m:t>3.3</m:t>
+              </m:r>
+            </m:num>
+            <m:den>
+              <m:r>
+                <w:rPr>
+                  <w:rFonts w:ascii="Cambria Math" w:hAnsi="Cambria Math"/>
+                  <w:sz w:val="20"/>
+                  <w:szCs w:val="22"/>
+                </w:rPr>
+                <m:t>2.4*</m:t>
+              </m:r>
+              <m:sSup>
+                <m:sSupPr>
+                  <m:ctrlPr>
+                    <w:rPr>
+                      <w:rFonts w:ascii="Cambria Math" w:hAnsi="Cambria Math"/>
+                      <w:i/>
+                      <w:sz w:val="20"/>
+                      <w:szCs w:val="22"/>
+                    </w:rPr>
+                  </m:ctrlPr>
+                </m:sSupPr>
+                <m:e>
+                  <m:r>
+                    <w:rPr>
+                      <w:rFonts w:ascii="Cambria Math" w:hAnsi="Cambria Math"/>
+                      <w:sz w:val="20"/>
+                      <w:szCs w:val="22"/>
+                    </w:rPr>
+                    <m:t>10</m:t>
+                  </m:r>
+                </m:e>
+                <m:sup>
+                  <m:r>
+                    <w:rPr>
+                      <w:rFonts w:ascii="Cambria Math" w:hAnsi="Cambria Math"/>
+                      <w:sz w:val="20"/>
+                      <w:szCs w:val="22"/>
+                    </w:rPr>
+                    <m:t>-3</m:t>
+                  </m:r>
+                </m:sup>
+              </m:sSup>
+            </m:den>
+          </m:f>
+          <m:r>
+            <w:rPr>
+              <w:rFonts w:ascii="Cambria Math" w:hAnsi="Cambria Math"/>
+              <w:sz w:val="20"/>
+              <w:szCs w:val="22"/>
+            </w:rPr>
+            <m:t>=1375 Ω</m:t>
+          </m:r>
+        </m:oMath>
+      </m:oMathPara>
+    </w:p>
+    <w:p>
+      <w:pPr>
+        <w:ind w:firstLine="0"/>
+      </w:pPr>
+      <w:r>
+        <w:t>This resistor scales the current and lux reading to the appropriate range of [0, 30000] and thus the voltage output from the op-Amp from [0,3.3V].</w:t>
+      </w:r>
+      <w:r>
+        <w:t xml:space="preserve"> Note: Because an exact 1375Ω could not be found, a </w:t>
+      </w:r>
+      <w:r>
+        <w:t>1200Ω resistor was used.</w:t>
       </w:r>
     </w:p>
     <w:p>
@@ -4748,65 +5688,45 @@
           <w:szCs w:val="28"/>
         </w:rPr>
       </w:pPr>
-      <w:r>
-        <w:rPr>
-          <w:b/>
-          <w:bCs/>
-          <w:sz w:val="28"/>
-          <w:szCs w:val="28"/>
-        </w:rPr>
-        <w:t xml:space="preserve">//refer to </w:t>
-      </w:r>
-      <w:proofErr w:type="spellStart"/>
-      <w:r>
-        <w:rPr>
-          <w:b/>
-          <w:bCs/>
-          <w:sz w:val="28"/>
-          <w:szCs w:val="28"/>
-        </w:rPr>
-        <w:t>cicuit</w:t>
-      </w:r>
-      <w:proofErr w:type="spellEnd"/>
-    </w:p>
-    <w:p>
-      <w:pPr>
-        <w:ind w:firstLine="0"/>
-        <w:rPr>
-          <w:b/>
-          <w:bCs/>
-          <w:sz w:val="28"/>
-          <w:szCs w:val="28"/>
-        </w:rPr>
-      </w:pPr>
-      <w:r>
-        <w:rPr>
-          <w:b/>
-          <w:bCs/>
-          <w:sz w:val="28"/>
-          <w:szCs w:val="28"/>
-        </w:rPr>
-        <w:t xml:space="preserve">// </w:t>
-      </w:r>
-      <w:proofErr w:type="spellStart"/>
-      <w:r>
-        <w:rPr>
-          <w:b/>
-          <w:bCs/>
-          <w:sz w:val="28"/>
-          <w:szCs w:val="28"/>
-        </w:rPr>
-        <w:t>potentiomter</w:t>
-      </w:r>
-      <w:proofErr w:type="spellEnd"/>
-      <w:r>
-        <w:rPr>
-          <w:b/>
-          <w:bCs/>
-          <w:sz w:val="28"/>
-          <w:szCs w:val="28"/>
-        </w:rPr>
-        <w:t xml:space="preserve"> and active load</w:t>
+    </w:p>
+    <w:p>
+      <w:pPr>
+        <w:ind w:firstLine="0"/>
+        <w:rPr>
+          <w:b/>
+          <w:bCs/>
+          <w:sz w:val="28"/>
+          <w:szCs w:val="28"/>
+        </w:rPr>
+      </w:pPr>
+      <w:r>
+        <w:rPr>
+          <w:b/>
+          <w:bCs/>
+          <w:sz w:val="28"/>
+          <w:szCs w:val="28"/>
+        </w:rPr>
+        <w:t>//refer to cicuit</w:t>
+      </w:r>
+    </w:p>
+    <w:p>
+      <w:pPr>
+        <w:ind w:firstLine="0"/>
+        <w:rPr>
+          <w:b/>
+          <w:bCs/>
+          <w:sz w:val="28"/>
+          <w:szCs w:val="28"/>
+        </w:rPr>
+      </w:pPr>
+      <w:r>
+        <w:rPr>
+          <w:b/>
+          <w:bCs/>
+          <w:sz w:val="28"/>
+          <w:szCs w:val="28"/>
+        </w:rPr>
+        <w:t>// potentiomter and active load</w:t>
       </w:r>
     </w:p>
     <w:p>
@@ -4868,6 +5788,7 @@
         <w:rPr>
           <w:noProof/>
         </w:rPr>
+        <w:lastRenderedPageBreak/>
         <w:drawing>
           <wp:inline distT="0" distB="0" distL="0" distR="0" wp14:anchorId="28B741A7" wp14:editId="195E6A54">
             <wp:extent cx="1552574" cy="1722109"/>
@@ -4884,7 +5805,7 @@
                     <pic:cNvPicPr/>
                   </pic:nvPicPr>
                   <pic:blipFill>
-                    <a:blip r:embed="rId14"/>
+                    <a:blip r:embed="rId17"/>
                     <a:stretch>
                       <a:fillRect/>
                     </a:stretch>
@@ -4927,7 +5848,7 @@
                     <pic:cNvPicPr/>
                   </pic:nvPicPr>
                   <pic:blipFill>
-                    <a:blip r:embed="rId15"/>
+                    <a:blip r:embed="rId18"/>
                     <a:stretch>
                       <a:fillRect/>
                     </a:stretch>
@@ -5014,15 +5935,7 @@
         <w:ind w:firstLine="0"/>
       </w:pPr>
       <w:r>
-        <w:t xml:space="preserve">The LMT01 sensor outputs a current pulse that toggles between a high current of 125µA and a low current of 34µA. The LMT01 takes as input 5V source, with the minimum voltage across the sensor to be 5V, with the output of the sensor (VN) connected to pin PA15 on the MCU.  For the MCU pin to be able to detect the output voltage from the pulses, the current is converted to an appropriate voltage by calculating </w:t>
-      </w:r>
-      <w:proofErr w:type="gramStart"/>
-      <w:r>
-        <w:t>an</w:t>
-      </w:r>
-      <w:proofErr w:type="gramEnd"/>
-      <w:r>
-        <w:t xml:space="preserve"> required resistance value. This value determined by the equation: </w:t>
+        <w:t xml:space="preserve">The LMT01 sensor outputs a current pulse that toggles between a high current of 125µA and a low current of 34µA. The LMT01 takes as input 5V source, with the minimum voltage across the sensor to be 5V, with the output of the sensor (VN) connected to pin PA15 on the MCU.  For the MCU pin to be able to detect the output voltage from the pulses, the current is converted to an appropriate voltage by calculating an required resistance value. This value determined by the equation: </w:t>
       </w:r>
     </w:p>
     <w:p>
@@ -5086,44 +5999,20 @@
           <w:i/>
           <w:iCs/>
         </w:rPr>
-        <w:t xml:space="preserve">stm32f411re.pdf </w:t>
-      </w:r>
-      <w:proofErr w:type="spellStart"/>
+        <w:t>stm32f411re.pdf pg 98</w:t>
+      </w:r>
+      <w:r>
+        <w:t>). VDD falls in the range of [1.7V, 3.6V] (</w:t>
+      </w:r>
       <w:r>
         <w:rPr>
           <w:i/>
           <w:iCs/>
         </w:rPr>
-        <w:t>pg</w:t>
-      </w:r>
-      <w:proofErr w:type="spellEnd"/>
-      <w:r>
-        <w:rPr>
-          <w:i/>
-          <w:iCs/>
-        </w:rPr>
-        <w:t xml:space="preserve"> 98</w:t>
-      </w:r>
-      <w:r>
-        <w:t>). VDD falls in the range of [1.7V, 3.6V] (</w:t>
-      </w:r>
-      <w:r>
-        <w:rPr>
-          <w:i/>
-          <w:iCs/>
-        </w:rPr>
         <w:t>stm32f411re.pdf</w:t>
       </w:r>
       <w:r>
-        <w:t xml:space="preserve">). For VDD = 3.6V it is determined that the high input voltage should be greater than 2.52V and the low input voltage should be less than 1.08V maximum. </w:t>
-      </w:r>
-      <w:proofErr w:type="gramStart"/>
-      <w:r>
-        <w:t>Thus</w:t>
-      </w:r>
-      <w:proofErr w:type="gramEnd"/>
-      <w:r>
-        <w:t xml:space="preserve"> the minimum resistance value for the high current of 125µA is determined by:</w:t>
+        <w:t>). For VDD = 3.6V it is determined that the high input voltage should be greater than 2.52V and the low input voltage should be less than 1.08V maximum. Thus the minimum resistance value for the high current of 125µA is determined by:</w:t>
       </w:r>
     </w:p>
     <w:p>
@@ -5440,15 +6329,7 @@
         <w:t>IH</w:t>
       </w:r>
       <w:r>
-        <w:t xml:space="preserve">) from the high voltage is above </w:t>
-      </w:r>
-      <w:proofErr w:type="spellStart"/>
-      <w:r>
-        <w:t>it’s</w:t>
-      </w:r>
-      <w:proofErr w:type="spellEnd"/>
-      <w:r>
-        <w:t xml:space="preserve"> minimum threshold 2.52V, we compute:</w:t>
+        <w:t>) from the high voltage is above it’s minimum threshold 2.52V, we compute:</w:t>
       </w:r>
     </w:p>
     <w:p>
@@ -5711,6 +6592,7 @@
           <w:sz w:val="28"/>
           <w:szCs w:val="28"/>
         </w:rPr>
+        <w:lastRenderedPageBreak/>
         <w:t>4.1 Software Interaction</w:t>
       </w:r>
     </w:p>
@@ -6064,7 +6946,7 @@
                     </pic:cNvPicPr>
                   </pic:nvPicPr>
                   <pic:blipFill>
-                    <a:blip r:embed="rId16" cstate="print">
+                    <a:blip r:embed="rId19" cstate="print">
                       <a:extLst>
                         <a:ext uri="{28A0092B-C50C-407E-A947-70E740481C1C}">
                           <a14:useLocalDpi xmlns:a14="http://schemas.microsoft.com/office/drawing/2010/main" val="0"/>
@@ -6150,19 +7032,8 @@
           <w:i/>
           <w:iCs/>
         </w:rPr>
-        <w:t>.</w:t>
-      </w:r>
-      <w:proofErr w:type="spellStart"/>
-      <w:r>
-        <w:rPr>
-          <w:b/>
-          <w:bCs/>
-          <w:i/>
-          <w:iCs/>
-        </w:rPr>
-        <w:t>ioc</w:t>
-      </w:r>
-      <w:proofErr w:type="spellEnd"/>
+        <w:t>.ioc</w:t>
+      </w:r>
       <w:r>
         <w:t xml:space="preserve"> file. GPIO Pin PA15 is set as timer PIN, with interrupts enabled by checking the NVIC box in the parameter settings. Next this interrupt is configured to be triggered on the rising edge with the mode of the timer to be in Input Capture mode for reasons that follow.</w:t>
       </w:r>
@@ -6221,15 +7092,7 @@
         <w:ind w:firstLine="0"/>
       </w:pPr>
       <w:r>
-        <w:t xml:space="preserve">The timer is started and the approach taken is to measure the time between consecutive pulses. Noting that within a window period, a pulse is expected every 12µs once the pulse train begins. For any measured </w:t>
-      </w:r>
-      <w:proofErr w:type="gramStart"/>
-      <w:r>
-        <w:t>time</w:t>
-      </w:r>
-      <w:proofErr w:type="gramEnd"/>
-      <w:r>
-        <w:t xml:space="preserve"> larger than 12µs, it means that the next pulse window has started, thus the count is to be restarted and the temperature to be recalculated. </w:t>
+        <w:t xml:space="preserve">The timer is started and the approach taken is to measure the time between consecutive pulses. Noting that within a window period, a pulse is expected every 12µs once the pulse train begins. For any measured time larger than 12µs, it means that the next pulse window has started, thus the count is to be restarted and the temperature to be recalculated. </w:t>
       </w:r>
     </w:p>
     <w:p>
@@ -6259,15 +7122,7 @@
         <w:ind w:firstLine="0"/>
       </w:pPr>
       <w:r>
-        <w:t xml:space="preserve">After the temperature has been converted, </w:t>
-      </w:r>
-      <w:proofErr w:type="gramStart"/>
-      <w:r>
-        <w:t>it’s</w:t>
-      </w:r>
-      <w:proofErr w:type="gramEnd"/>
-      <w:r>
-        <w:t xml:space="preserve"> value is stored (ready to be processed), the pulse count is reset, and the pulses at the next window period begins incrementing with every pulse received and again at the start of the next window period, the temperature is again re-calculated for previous window period.</w:t>
+        <w:t>After the temperature has been converted, it’s value is stored (ready to be processed), the pulse count is reset, and the pulses at the next window period begins incrementing with every pulse received and again at the start of the next window period, the temperature is again re-calculated for previous window period.</w:t>
       </w:r>
     </w:p>
     <w:p>
@@ -6313,7 +7168,7 @@
                     <pic:cNvPicPr/>
                   </pic:nvPicPr>
                   <pic:blipFill>
-                    <a:blip r:embed="rId17"/>
+                    <a:blip r:embed="rId20"/>
                     <a:stretch>
                       <a:fillRect/>
                     </a:stretch>
@@ -6361,15 +7216,7 @@
         <w:ind w:firstLine="0"/>
       </w:pPr>
       <w:r>
-        <w:t xml:space="preserve">This process is repeated indefinitely. Note that all of this is happening inside the interrupt handler function.  Where the interrupt is triggers at every pulse </w:t>
-      </w:r>
-      <w:proofErr w:type="spellStart"/>
-      <w:r>
-        <w:t>recored</w:t>
-      </w:r>
-      <w:proofErr w:type="spellEnd"/>
-      <w:r>
-        <w:t>.  The stored temperature is ready to be used for further processing at any time.</w:t>
+        <w:t>This process is repeated indefinitely. Note that all of this is happening inside the interrupt handler function.  Where the interrupt is triggers at every pulse recored.  The stored temperature is ready to be used for further processing at any time.</w:t>
       </w:r>
     </w:p>
     <w:p>
@@ -6413,7 +7260,7 @@
                     <pic:cNvPicPr/>
                   </pic:nvPicPr>
                   <pic:blipFill>
-                    <a:blip r:embed="rId18"/>
+                    <a:blip r:embed="rId21"/>
                     <a:stretch>
                       <a:fillRect/>
                     </a:stretch>
@@ -6671,7 +7518,7 @@
                     </pic:cNvPicPr>
                   </pic:nvPicPr>
                   <pic:blipFill rotWithShape="1">
-                    <a:blip r:embed="rId19" cstate="print">
+                    <a:blip r:embed="rId22" cstate="print">
                       <a:extLst>
                         <a:ext uri="{28A0092B-C50C-407E-A947-70E740481C1C}">
                           <a14:useLocalDpi xmlns:a14="http://schemas.microsoft.com/office/drawing/2010/main" val="0"/>
@@ -6734,7 +7581,7 @@
                     </pic:cNvPicPr>
                   </pic:nvPicPr>
                   <pic:blipFill rotWithShape="1">
-                    <a:blip r:embed="rId20" cstate="print">
+                    <a:blip r:embed="rId23" cstate="print">
                       <a:extLst>
                         <a:ext uri="{28A0092B-C50C-407E-A947-70E740481C1C}">
                           <a14:useLocalDpi xmlns:a14="http://schemas.microsoft.com/office/drawing/2010/main" val="0"/>
@@ -6932,7 +7779,7 @@
                     </pic:cNvPicPr>
                   </pic:nvPicPr>
                   <pic:blipFill rotWithShape="1">
-                    <a:blip r:embed="rId21" cstate="print">
+                    <a:blip r:embed="rId24" cstate="print">
                       <a:extLst>
                         <a:ext uri="{28A0092B-C50C-407E-A947-70E740481C1C}">
                           <a14:useLocalDpi xmlns:a14="http://schemas.microsoft.com/office/drawing/2010/main" val="0"/>
@@ -7254,7 +8101,7 @@
                     </pic:cNvPicPr>
                   </pic:nvPicPr>
                   <pic:blipFill rotWithShape="1">
-                    <a:blip r:embed="rId22" cstate="print">
+                    <a:blip r:embed="rId25" cstate="print">
                       <a:extLst>
                         <a:ext uri="{28A0092B-C50C-407E-A947-70E740481C1C}">
                           <a14:useLocalDpi xmlns:a14="http://schemas.microsoft.com/office/drawing/2010/main" val="0"/>
@@ -7317,7 +8164,7 @@
                     </pic:cNvPicPr>
                   </pic:nvPicPr>
                   <pic:blipFill rotWithShape="1">
-                    <a:blip r:embed="rId23" cstate="print">
+                    <a:blip r:embed="rId26" cstate="print">
                       <a:extLst>
                         <a:ext uri="{28A0092B-C50C-407E-A947-70E740481C1C}">
                           <a14:useLocalDpi xmlns:a14="http://schemas.microsoft.com/office/drawing/2010/main" val="0"/>
@@ -7527,7 +8374,7 @@
                     </pic:cNvPicPr>
                   </pic:nvPicPr>
                   <pic:blipFill>
-                    <a:blip r:embed="rId24" cstate="print">
+                    <a:blip r:embed="rId27" cstate="print">
                       <a:extLst>
                         <a:ext uri="{28A0092B-C50C-407E-A947-70E740481C1C}">
                           <a14:useLocalDpi xmlns:a14="http://schemas.microsoft.com/office/drawing/2010/main" val="0"/>
@@ -7589,7 +8436,7 @@
                     </pic:cNvPicPr>
                   </pic:nvPicPr>
                   <pic:blipFill>
-                    <a:blip r:embed="rId25" cstate="print">
+                    <a:blip r:embed="rId28" cstate="print">
                       <a:extLst>
                         <a:ext uri="{28A0092B-C50C-407E-A947-70E740481C1C}">
                           <a14:useLocalDpi xmlns:a14="http://schemas.microsoft.com/office/drawing/2010/main" val="0"/>
@@ -9127,7 +9974,6 @@
   <w:style w:type="character" w:default="1" w:styleId="DefaultParagraphFont">
     <w:name w:val="Default Paragraph Font"/>
     <w:uiPriority w:val="1"/>
-    <w:semiHidden/>
     <w:unhideWhenUsed/>
   </w:style>
   <w:style w:type="table" w:default="1" w:styleId="TableNormal">

</xml_diff>

<commit_message>
Section 3.8 Voltage/current sensing circuit complete
</commit_message>
<xml_diff>
--- a/PV System Effiency Monitor Resources/REPORT/23765518 Final Report.docx
+++ b/PV System Effiency Monitor Resources/REPORT/23765518 Final Report.docx
@@ -4253,7 +4253,34 @@
           <w:sz w:val="28"/>
           <w:szCs w:val="28"/>
         </w:rPr>
-        <w:t>3.6 ADC</w:t>
+        <w:t xml:space="preserve">3.6 </w:t>
+      </w:r>
+      <w:r>
+        <w:rPr>
+          <w:b/>
+          <w:bCs/>
+          <w:sz w:val="28"/>
+          <w:szCs w:val="28"/>
+        </w:rPr>
+        <w:t>Temperature Sensing circuit (</w:t>
+      </w:r>
+      <w:r>
+        <w:rPr>
+          <w:b/>
+          <w:bCs/>
+          <w:sz w:val="28"/>
+          <w:szCs w:val="28"/>
+        </w:rPr>
+        <w:t>ADC</w:t>
+      </w:r>
+      <w:r>
+        <w:rPr>
+          <w:b/>
+          <w:bCs/>
+          <w:sz w:val="28"/>
+          <w:szCs w:val="28"/>
+        </w:rPr>
+        <w:t>)</w:t>
       </w:r>
     </w:p>
     <w:p>
@@ -5675,58 +5702,2433 @@
           <w:sz w:val="28"/>
           <w:szCs w:val="28"/>
         </w:rPr>
-        <w:t>3.8 PV Panel</w:t>
-      </w:r>
-    </w:p>
-    <w:p>
-      <w:pPr>
-        <w:ind w:firstLine="0"/>
-        <w:rPr>
-          <w:b/>
-          <w:bCs/>
-          <w:sz w:val="28"/>
-          <w:szCs w:val="28"/>
-        </w:rPr>
-      </w:pPr>
-    </w:p>
-    <w:p>
-      <w:pPr>
-        <w:ind w:firstLine="0"/>
-        <w:rPr>
-          <w:b/>
-          <w:bCs/>
-          <w:sz w:val="28"/>
-          <w:szCs w:val="28"/>
-        </w:rPr>
-      </w:pPr>
-      <w:r>
-        <w:rPr>
-          <w:b/>
-          <w:bCs/>
-          <w:sz w:val="28"/>
-          <w:szCs w:val="28"/>
-        </w:rPr>
-        <w:t>//refer to cicuit</w:t>
-      </w:r>
-    </w:p>
-    <w:p>
-      <w:pPr>
-        <w:ind w:firstLine="0"/>
-        <w:rPr>
-          <w:b/>
-          <w:bCs/>
-          <w:sz w:val="28"/>
-          <w:szCs w:val="28"/>
-        </w:rPr>
-      </w:pPr>
-      <w:r>
-        <w:rPr>
-          <w:b/>
-          <w:bCs/>
-          <w:sz w:val="28"/>
-          <w:szCs w:val="28"/>
-        </w:rPr>
-        <w:t>// potentiomter and active load</w:t>
+        <w:t xml:space="preserve">3.8 </w:t>
+      </w:r>
+      <w:r>
+        <w:rPr>
+          <w:b/>
+          <w:bCs/>
+          <w:sz w:val="28"/>
+          <w:szCs w:val="28"/>
+        </w:rPr>
+        <w:t>Voltage / Current sensing circuit (</w:t>
+      </w:r>
+      <w:r>
+        <w:rPr>
+          <w:b/>
+          <w:bCs/>
+          <w:sz w:val="28"/>
+          <w:szCs w:val="28"/>
+        </w:rPr>
+        <w:t>PV Panel</w:t>
+      </w:r>
+      <w:r>
+        <w:rPr>
+          <w:b/>
+          <w:bCs/>
+          <w:sz w:val="28"/>
+          <w:szCs w:val="28"/>
+        </w:rPr>
+        <w:t>)</w:t>
+      </w:r>
+    </w:p>
+    <w:p>
+      <w:pPr>
+        <w:ind w:firstLine="0"/>
+        <w:rPr>
+          <w:b/>
+          <w:bCs/>
+          <w:sz w:val="28"/>
+          <w:szCs w:val="28"/>
+        </w:rPr>
+      </w:pPr>
+    </w:p>
+    <w:p>
+      <w:pPr>
+        <w:ind w:firstLine="0"/>
+        <w:rPr>
+          <w:i/>
+          <w:iCs/>
+        </w:rPr>
+      </w:pPr>
+      <w:r>
+        <w:rPr>
+          <w:b/>
+          <w:bCs/>
+          <w:i/>
+          <w:iCs/>
+        </w:rPr>
+        <w:t>Requirement</w:t>
+      </w:r>
+      <w:r>
+        <w:rPr>
+          <w:i/>
+          <w:iCs/>
+        </w:rPr>
+        <w:t xml:space="preserve">: </w:t>
+      </w:r>
+      <w:r>
+        <w:rPr>
+          <w:i/>
+          <w:iCs/>
+        </w:rPr>
+        <w:t>The system will use a representative PV panel as a reference PV source. When exposed to light, the PV module generates power that needs to be measured. A circuit will be constructed to measure the output voltage (VPV) and current (IPV) of the PV module. The current will be converted to a voltage measurement so that both voltage and current values can be provided as analog voltage inputs to the STM32 ADC pins.</w:t>
+      </w:r>
+    </w:p>
+    <w:p>
+      <w:pPr>
+        <w:ind w:firstLine="0"/>
+        <w:rPr>
+          <w:b/>
+          <w:bCs/>
+          <w:sz w:val="28"/>
+          <w:szCs w:val="28"/>
+        </w:rPr>
+      </w:pPr>
+    </w:p>
+    <w:p>
+      <w:pPr>
+        <w:ind w:firstLine="0"/>
+      </w:pPr>
+      <w:r>
+        <w:t>T</w:t>
+      </w:r>
+      <w:r>
+        <w:t>o calculate the and determine the current and voltage from the PV panel, a measurement circuit is connected to the terminals of the PV panel. The schematic for the PV panel and connected measurement circuit was provided and is given by the diagram below:</w:t>
+      </w:r>
+    </w:p>
+    <w:p>
+      <w:pPr>
+        <w:ind w:firstLine="0"/>
+      </w:pPr>
+    </w:p>
+    <w:p>
+      <w:pPr>
+        <w:ind w:firstLine="0"/>
+        <w:jc w:val="center"/>
+        <w:rPr>
+          <w:b/>
+          <w:bCs/>
+          <w:sz w:val="28"/>
+          <w:szCs w:val="28"/>
+        </w:rPr>
+      </w:pPr>
+      <w:r>
+        <w:rPr>
+          <w:b/>
+          <w:bCs/>
+          <w:sz w:val="28"/>
+          <w:szCs w:val="28"/>
+        </w:rPr>
+        <w:drawing>
+          <wp:inline distT="0" distB="0" distL="0" distR="0" wp14:anchorId="70C2AC6A" wp14:editId="51949A0E">
+            <wp:extent cx="3335655" cy="1962150"/>
+            <wp:effectExtent l="0" t="0" r="0" b="0"/>
+            <wp:docPr id="1138551319" name="Picture 1"/>
+            <wp:cNvGraphicFramePr>
+              <a:graphicFrameLocks xmlns:a="http://schemas.openxmlformats.org/drawingml/2006/main" noChangeAspect="1"/>
+            </wp:cNvGraphicFramePr>
+            <a:graphic xmlns:a="http://schemas.openxmlformats.org/drawingml/2006/main">
+              <a:graphicData uri="http://schemas.openxmlformats.org/drawingml/2006/picture">
+                <pic:pic xmlns:pic="http://schemas.openxmlformats.org/drawingml/2006/picture">
+                  <pic:nvPicPr>
+                    <pic:cNvPr id="1138551319" name=""/>
+                    <pic:cNvPicPr/>
+                  </pic:nvPicPr>
+                  <pic:blipFill>
+                    <a:blip r:embed="rId17"/>
+                    <a:stretch>
+                      <a:fillRect/>
+                    </a:stretch>
+                  </pic:blipFill>
+                  <pic:spPr>
+                    <a:xfrm>
+                      <a:off x="0" y="0"/>
+                      <a:ext cx="3341463" cy="1965566"/>
+                    </a:xfrm>
+                    <a:prstGeom prst="rect">
+                      <a:avLst/>
+                    </a:prstGeom>
+                  </pic:spPr>
+                </pic:pic>
+              </a:graphicData>
+            </a:graphic>
+          </wp:inline>
+        </w:drawing>
+      </w:r>
+    </w:p>
+    <w:p>
+      <w:pPr>
+        <w:ind w:firstLine="0"/>
+        <w:jc w:val="center"/>
+      </w:pPr>
+      <w:r>
+        <w:t>Figure 8: PV Panel and Measurement circuit</w:t>
+      </w:r>
+    </w:p>
+    <w:p>
+      <w:pPr>
+        <w:ind w:firstLine="0"/>
+        <w:rPr>
+          <w:b/>
+          <w:bCs/>
+          <w:sz w:val="28"/>
+          <w:szCs w:val="28"/>
+        </w:rPr>
+      </w:pPr>
+    </w:p>
+    <w:p>
+      <w:pPr>
+        <w:ind w:firstLine="0"/>
+        <w:rPr>
+          <w:sz w:val="24"/>
+          <w:szCs w:val="26"/>
+        </w:rPr>
+      </w:pPr>
+      <w:r>
+        <w:rPr>
+          <w:sz w:val="24"/>
+          <w:szCs w:val="26"/>
+        </w:rPr>
+        <w:t xml:space="preserve">It is important to note that to be able to measure the voltage and current from the PV panel as accurately as possible, it is required from that the measurement circuit draw as little power as possible from the PV panel. For this reason, a design constraint is imposed, where the measurement circuit is to draw a current of </w:t>
+      </w:r>
+      <m:oMath>
+        <m:r>
+          <w:rPr>
+            <w:rFonts w:ascii="Cambria Math" w:hAnsi="Cambria Math"/>
+            <w:sz w:val="24"/>
+            <w:szCs w:val="26"/>
+          </w:rPr>
+          <m:t>≤1%</m:t>
+        </m:r>
+      </m:oMath>
+      <w:r>
+        <w:rPr>
+          <w:sz w:val="24"/>
+          <w:szCs w:val="26"/>
+        </w:rPr>
+        <w:t xml:space="preserve"> of the current produced from the PV panel.</w:t>
+      </w:r>
+    </w:p>
+    <w:p>
+      <w:pPr>
+        <w:ind w:firstLine="0"/>
+        <w:rPr>
+          <w:sz w:val="24"/>
+          <w:szCs w:val="26"/>
+        </w:rPr>
+      </w:pPr>
+    </w:p>
+    <w:p>
+      <w:pPr>
+        <w:ind w:firstLine="0"/>
+        <w:rPr>
+          <w:sz w:val="24"/>
+          <w:szCs w:val="26"/>
+        </w:rPr>
+      </w:pPr>
+      <w:r>
+        <w:rPr>
+          <w:sz w:val="24"/>
+          <w:szCs w:val="26"/>
+        </w:rPr>
+        <w:t xml:space="preserve">Note: We’ll denote the terminal at top of the Rsense resistor to be Node A, and the terminal below the Rsense resistor to be </w:t>
+      </w:r>
+      <w:r>
+        <w:rPr>
+          <w:b/>
+          <w:bCs/>
+          <w:sz w:val="24"/>
+          <w:szCs w:val="26"/>
+        </w:rPr>
+        <w:t>Node B</w:t>
+      </w:r>
+      <w:r>
+        <w:rPr>
+          <w:sz w:val="24"/>
+          <w:szCs w:val="26"/>
+        </w:rPr>
+        <w:t xml:space="preserve">. </w:t>
+      </w:r>
+    </w:p>
+    <w:p>
+      <w:pPr>
+        <w:ind w:firstLine="0"/>
+        <w:rPr>
+          <w:sz w:val="24"/>
+          <w:szCs w:val="26"/>
+        </w:rPr>
+      </w:pPr>
+    </w:p>
+    <w:p>
+      <w:pPr>
+        <w:ind w:firstLine="0"/>
+        <w:rPr>
+          <w:sz w:val="24"/>
+          <w:szCs w:val="26"/>
+        </w:rPr>
+      </w:pPr>
+      <w:r>
+        <w:rPr>
+          <w:sz w:val="24"/>
+          <w:szCs w:val="26"/>
+        </w:rPr>
+        <w:t xml:space="preserve">The PV panel produces a current (we’ll denote this as </w:t>
+      </w:r>
+      <m:oMath>
+        <m:sSub>
+          <m:sSubPr>
+            <m:ctrlPr>
+              <w:rPr>
+                <w:rFonts w:ascii="Cambria Math" w:hAnsi="Cambria Math"/>
+                <w:i/>
+                <w:sz w:val="24"/>
+                <w:szCs w:val="26"/>
+              </w:rPr>
+            </m:ctrlPr>
+          </m:sSubPr>
+          <m:e>
+            <m:r>
+              <w:rPr>
+                <w:rFonts w:ascii="Cambria Math" w:hAnsi="Cambria Math"/>
+                <w:sz w:val="24"/>
+                <w:szCs w:val="26"/>
+              </w:rPr>
+              <m:t>I</m:t>
+            </m:r>
+          </m:e>
+          <m:sub>
+            <m:r>
+              <w:rPr>
+                <w:rFonts w:ascii="Cambria Math" w:hAnsi="Cambria Math"/>
+                <w:sz w:val="24"/>
+                <w:szCs w:val="26"/>
+              </w:rPr>
+              <m:t>sp</m:t>
+            </m:r>
+          </m:sub>
+        </m:sSub>
+      </m:oMath>
+      <w:r>
+        <w:rPr>
+          <w:sz w:val="24"/>
+          <w:szCs w:val="26"/>
+        </w:rPr>
+        <w:t xml:space="preserve">) at </w:t>
+      </w:r>
+      <w:r>
+        <w:rPr>
+          <w:b/>
+          <w:bCs/>
+          <w:sz w:val="24"/>
+          <w:szCs w:val="26"/>
+        </w:rPr>
+        <w:t>Node A</w:t>
+      </w:r>
+      <w:r>
+        <w:rPr>
+          <w:sz w:val="24"/>
+          <w:szCs w:val="26"/>
+        </w:rPr>
+        <w:t>, where 1% of the current is to flow from</w:t>
+      </w:r>
+      <w:r>
+        <w:rPr>
+          <w:sz w:val="24"/>
+          <w:szCs w:val="26"/>
+        </w:rPr>
+        <w:t xml:space="preserve"> to the circuit to the right of the node (we’ll denote this as current as  </w:t>
+      </w:r>
+      <m:oMath>
+        <m:sSub>
+          <m:sSubPr>
+            <m:ctrlPr>
+              <w:rPr>
+                <w:rFonts w:ascii="Cambria Math" w:hAnsi="Cambria Math"/>
+                <w:i/>
+                <w:sz w:val="24"/>
+                <w:szCs w:val="26"/>
+              </w:rPr>
+            </m:ctrlPr>
+          </m:sSubPr>
+          <m:e>
+            <m:r>
+              <w:rPr>
+                <w:rFonts w:ascii="Cambria Math" w:hAnsi="Cambria Math"/>
+                <w:sz w:val="24"/>
+                <w:szCs w:val="26"/>
+              </w:rPr>
+              <m:t>I</m:t>
+            </m:r>
+          </m:e>
+          <m:sub>
+            <m:r>
+              <w:rPr>
+                <w:rFonts w:ascii="Cambria Math" w:hAnsi="Cambria Math"/>
+                <w:sz w:val="24"/>
+                <w:szCs w:val="26"/>
+              </w:rPr>
+              <m:t>1</m:t>
+            </m:r>
+          </m:sub>
+        </m:sSub>
+        <m:r>
+          <w:rPr>
+            <w:rFonts w:ascii="Cambria Math" w:hAnsi="Cambria Math"/>
+            <w:sz w:val="24"/>
+            <w:szCs w:val="26"/>
+          </w:rPr>
+          <m:t>=0.01*</m:t>
+        </m:r>
+        <m:sSub>
+          <m:sSubPr>
+            <m:ctrlPr>
+              <w:rPr>
+                <w:rFonts w:ascii="Cambria Math" w:hAnsi="Cambria Math"/>
+                <w:i/>
+                <w:sz w:val="24"/>
+                <w:szCs w:val="26"/>
+              </w:rPr>
+            </m:ctrlPr>
+          </m:sSubPr>
+          <m:e>
+            <m:r>
+              <w:rPr>
+                <w:rFonts w:ascii="Cambria Math" w:hAnsi="Cambria Math"/>
+                <w:sz w:val="24"/>
+                <w:szCs w:val="26"/>
+              </w:rPr>
+              <m:t>I</m:t>
+            </m:r>
+          </m:e>
+          <m:sub>
+            <m:r>
+              <w:rPr>
+                <w:rFonts w:ascii="Cambria Math" w:hAnsi="Cambria Math"/>
+                <w:sz w:val="24"/>
+                <w:szCs w:val="26"/>
+              </w:rPr>
+              <m:t>sp</m:t>
+            </m:r>
+          </m:sub>
+        </m:sSub>
+      </m:oMath>
+      <w:r>
+        <w:rPr>
+          <w:sz w:val="24"/>
+          <w:szCs w:val="26"/>
+        </w:rPr>
+        <w:t xml:space="preserve">), through R4 and R5. Next 99% of the current it to flow through resistor Rsense (we denote this current by </w:t>
+      </w:r>
+      <m:oMath>
+        <m:sSub>
+          <m:sSubPr>
+            <m:ctrlPr>
+              <w:rPr>
+                <w:rFonts w:ascii="Cambria Math" w:hAnsi="Cambria Math"/>
+                <w:i/>
+                <w:sz w:val="24"/>
+                <w:szCs w:val="26"/>
+              </w:rPr>
+            </m:ctrlPr>
+          </m:sSubPr>
+          <m:e>
+            <m:r>
+              <w:rPr>
+                <w:rFonts w:ascii="Cambria Math" w:hAnsi="Cambria Math"/>
+                <w:sz w:val="24"/>
+                <w:szCs w:val="26"/>
+              </w:rPr>
+              <m:t>I</m:t>
+            </m:r>
+          </m:e>
+          <m:sub>
+            <m:r>
+              <w:rPr>
+                <w:rFonts w:ascii="Cambria Math" w:hAnsi="Cambria Math"/>
+                <w:sz w:val="24"/>
+                <w:szCs w:val="26"/>
+              </w:rPr>
+              <m:t>2</m:t>
+            </m:r>
+          </m:sub>
+        </m:sSub>
+        <m:r>
+          <w:rPr>
+            <w:rFonts w:ascii="Cambria Math" w:hAnsi="Cambria Math"/>
+            <w:sz w:val="24"/>
+            <w:szCs w:val="26"/>
+          </w:rPr>
+          <m:t>=0.99</m:t>
+        </m:r>
+        <m:sSub>
+          <m:sSubPr>
+            <m:ctrlPr>
+              <w:rPr>
+                <w:rFonts w:ascii="Cambria Math" w:hAnsi="Cambria Math"/>
+                <w:i/>
+                <w:sz w:val="24"/>
+                <w:szCs w:val="26"/>
+              </w:rPr>
+            </m:ctrlPr>
+          </m:sSubPr>
+          <m:e>
+            <m:r>
+              <w:rPr>
+                <w:rFonts w:ascii="Cambria Math" w:hAnsi="Cambria Math"/>
+                <w:sz w:val="24"/>
+                <w:szCs w:val="26"/>
+              </w:rPr>
+              <m:t>I*I</m:t>
+            </m:r>
+          </m:e>
+          <m:sub>
+            <m:r>
+              <w:rPr>
+                <w:rFonts w:ascii="Cambria Math" w:hAnsi="Cambria Math"/>
+                <w:sz w:val="24"/>
+                <w:szCs w:val="26"/>
+              </w:rPr>
+              <m:t>sp</m:t>
+            </m:r>
+          </m:sub>
+        </m:sSub>
+      </m:oMath>
+      <w:r>
+        <w:rPr>
+          <w:sz w:val="24"/>
+          <w:szCs w:val="26"/>
+        </w:rPr>
+        <w:t xml:space="preserve"> to </w:t>
+      </w:r>
+      <w:r>
+        <w:rPr>
+          <w:b/>
+          <w:bCs/>
+          <w:sz w:val="24"/>
+          <w:szCs w:val="26"/>
+        </w:rPr>
+        <w:t>Node B</w:t>
+      </w:r>
+      <w:r>
+        <w:rPr>
+          <w:sz w:val="24"/>
+          <w:szCs w:val="26"/>
+        </w:rPr>
+        <w:t xml:space="preserve">. At Node B, the current splits again with current flowing to the right to the measurement circuit (we’ll denote this current by </w:t>
+      </w:r>
+      <m:oMath>
+        <m:sSub>
+          <m:sSubPr>
+            <m:ctrlPr>
+              <w:rPr>
+                <w:rFonts w:ascii="Cambria Math" w:hAnsi="Cambria Math"/>
+                <w:i/>
+                <w:sz w:val="24"/>
+                <w:szCs w:val="26"/>
+              </w:rPr>
+            </m:ctrlPr>
+          </m:sSubPr>
+          <m:e>
+            <m:r>
+              <w:rPr>
+                <w:rFonts w:ascii="Cambria Math" w:hAnsi="Cambria Math"/>
+                <w:sz w:val="24"/>
+                <w:szCs w:val="26"/>
+              </w:rPr>
+              <m:t>I</m:t>
+            </m:r>
+          </m:e>
+          <m:sub>
+            <m:r>
+              <w:rPr>
+                <w:rFonts w:ascii="Cambria Math" w:hAnsi="Cambria Math"/>
+                <w:sz w:val="24"/>
+                <w:szCs w:val="26"/>
+              </w:rPr>
+              <m:t>3</m:t>
+            </m:r>
+          </m:sub>
+        </m:sSub>
+        <m:r>
+          <w:rPr>
+            <w:rFonts w:ascii="Cambria Math" w:hAnsi="Cambria Math"/>
+            <w:sz w:val="24"/>
+            <w:szCs w:val="26"/>
+          </w:rPr>
+          <m:t>=0.01*</m:t>
+        </m:r>
+        <m:sSub>
+          <m:sSubPr>
+            <m:ctrlPr>
+              <w:rPr>
+                <w:rFonts w:ascii="Cambria Math" w:hAnsi="Cambria Math"/>
+                <w:i/>
+                <w:sz w:val="24"/>
+                <w:szCs w:val="26"/>
+              </w:rPr>
+            </m:ctrlPr>
+          </m:sSubPr>
+          <m:e>
+            <m:r>
+              <w:rPr>
+                <w:rFonts w:ascii="Cambria Math" w:hAnsi="Cambria Math"/>
+                <w:sz w:val="24"/>
+                <w:szCs w:val="26"/>
+              </w:rPr>
+              <m:t>I</m:t>
+            </m:r>
+          </m:e>
+          <m:sub>
+            <m:r>
+              <w:rPr>
+                <w:rFonts w:ascii="Cambria Math" w:hAnsi="Cambria Math"/>
+                <w:sz w:val="24"/>
+                <w:szCs w:val="26"/>
+              </w:rPr>
+              <m:t>2</m:t>
+            </m:r>
+          </m:sub>
+        </m:sSub>
+      </m:oMath>
+      <w:r>
+        <w:rPr>
+          <w:sz w:val="24"/>
+          <w:szCs w:val="26"/>
+        </w:rPr>
+        <w:t xml:space="preserve"> and the remaining current through the </w:t>
+      </w:r>
+      <w:r>
+        <w:rPr>
+          <w:b/>
+          <w:bCs/>
+          <w:sz w:val="24"/>
+          <w:szCs w:val="26"/>
+        </w:rPr>
+        <w:t xml:space="preserve">1k potentiometer </w:t>
+      </w:r>
+      <w:r>
+        <w:rPr>
+          <w:sz w:val="24"/>
+          <w:szCs w:val="26"/>
+        </w:rPr>
+        <w:t xml:space="preserve">(we’ll denote this by </w:t>
+      </w:r>
+      <m:oMath>
+        <m:sSub>
+          <m:sSubPr>
+            <m:ctrlPr>
+              <w:rPr>
+                <w:rFonts w:ascii="Cambria Math" w:hAnsi="Cambria Math"/>
+                <w:i/>
+                <w:sz w:val="24"/>
+                <w:szCs w:val="26"/>
+              </w:rPr>
+            </m:ctrlPr>
+          </m:sSubPr>
+          <m:e>
+            <m:r>
+              <w:rPr>
+                <w:rFonts w:ascii="Cambria Math" w:hAnsi="Cambria Math"/>
+                <w:sz w:val="24"/>
+                <w:szCs w:val="26"/>
+              </w:rPr>
+              <m:t>I</m:t>
+            </m:r>
+          </m:e>
+          <m:sub>
+            <m:r>
+              <w:rPr>
+                <w:rFonts w:ascii="Cambria Math" w:hAnsi="Cambria Math"/>
+                <w:sz w:val="24"/>
+                <w:szCs w:val="26"/>
+              </w:rPr>
+              <m:t>3</m:t>
+            </m:r>
+          </m:sub>
+        </m:sSub>
+        <m:r>
+          <w:rPr>
+            <w:rFonts w:ascii="Cambria Math" w:hAnsi="Cambria Math"/>
+            <w:sz w:val="24"/>
+            <w:szCs w:val="26"/>
+          </w:rPr>
+          <m:t>=0.99*</m:t>
+        </m:r>
+        <m:sSub>
+          <m:sSubPr>
+            <m:ctrlPr>
+              <w:rPr>
+                <w:rFonts w:ascii="Cambria Math" w:hAnsi="Cambria Math"/>
+                <w:i/>
+                <w:sz w:val="24"/>
+                <w:szCs w:val="26"/>
+              </w:rPr>
+            </m:ctrlPr>
+          </m:sSubPr>
+          <m:e>
+            <m:r>
+              <w:rPr>
+                <w:rFonts w:ascii="Cambria Math" w:hAnsi="Cambria Math"/>
+                <w:sz w:val="24"/>
+                <w:szCs w:val="26"/>
+              </w:rPr>
+              <m:t>I</m:t>
+            </m:r>
+          </m:e>
+          <m:sub>
+            <m:r>
+              <w:rPr>
+                <w:rFonts w:ascii="Cambria Math" w:hAnsi="Cambria Math"/>
+                <w:sz w:val="24"/>
+                <w:szCs w:val="26"/>
+              </w:rPr>
+              <m:t>2</m:t>
+            </m:r>
+          </m:sub>
+        </m:sSub>
+      </m:oMath>
+      <w:r>
+        <w:rPr>
+          <w:sz w:val="24"/>
+          <w:szCs w:val="26"/>
+        </w:rPr>
+        <w:t xml:space="preserve"> ).</w:t>
+      </w:r>
+    </w:p>
+    <w:p>
+      <w:pPr>
+        <w:ind w:firstLine="0"/>
+        <w:rPr>
+          <w:b/>
+          <w:bCs/>
+          <w:sz w:val="28"/>
+          <w:szCs w:val="28"/>
+        </w:rPr>
+      </w:pPr>
+    </w:p>
+    <w:p>
+      <w:pPr>
+        <w:ind w:firstLine="0"/>
+      </w:pPr>
+      <w:r>
+        <w:t>Keeping</w:t>
+      </w:r>
+      <w:r>
+        <w:t xml:space="preserve"> the relationships in mind</w:t>
+      </w:r>
+      <w:r>
+        <w:t>, the equation to determine resistors R4 and R5 is found to by making the following deductions</w:t>
+      </w:r>
+      <w:r>
+        <w:t xml:space="preserve"> and conclusions</w:t>
+      </w:r>
+      <w:r>
+        <w:t>:</w:t>
+      </w:r>
+    </w:p>
+    <w:p>
+      <w:pPr>
+        <w:ind w:firstLine="0"/>
+      </w:pPr>
+    </w:p>
+    <w:p>
+      <w:pPr>
+        <w:pStyle w:val="ListParagraph"/>
+        <w:numPr>
+          <w:ilvl w:val="0"/>
+          <w:numId w:val="6"/>
+        </w:numPr>
+      </w:pPr>
+      <m:oMath>
+        <m:sSub>
+          <m:sSubPr>
+            <m:ctrlPr>
+              <w:rPr>
+                <w:rFonts w:ascii="Cambria Math" w:hAnsi="Cambria Math"/>
+                <w:i/>
+              </w:rPr>
+            </m:ctrlPr>
+          </m:sSubPr>
+          <m:e>
+            <m:r>
+              <w:rPr>
+                <w:rFonts w:ascii="Cambria Math" w:hAnsi="Cambria Math"/>
+              </w:rPr>
+              <m:t>R</m:t>
+            </m:r>
+          </m:e>
+          <m:sub>
+            <m:r>
+              <w:rPr>
+                <w:rFonts w:ascii="Cambria Math" w:hAnsi="Cambria Math"/>
+              </w:rPr>
+              <m:t>var</m:t>
+            </m:r>
+          </m:sub>
+        </m:sSub>
+        <m:r>
+          <w:rPr>
+            <w:rFonts w:ascii="Cambria Math" w:hAnsi="Cambria Math"/>
+          </w:rPr>
+          <m:t>=1000Ω</m:t>
+        </m:r>
+      </m:oMath>
+      <w:r>
+        <w:t xml:space="preserve"> (when designing, we design for the maximum case)</w:t>
+      </w:r>
+    </w:p>
+    <w:p>
+      <w:pPr>
+        <w:pStyle w:val="ListParagraph"/>
+        <w:numPr>
+          <w:ilvl w:val="0"/>
+          <w:numId w:val="6"/>
+        </w:numPr>
+      </w:pPr>
+      <m:oMath>
+        <m:sSub>
+          <m:sSubPr>
+            <m:ctrlPr>
+              <w:rPr>
+                <w:rFonts w:ascii="Cambria Math" w:hAnsi="Cambria Math"/>
+                <w:i/>
+              </w:rPr>
+            </m:ctrlPr>
+          </m:sSubPr>
+          <m:e>
+            <m:r>
+              <w:rPr>
+                <w:rFonts w:ascii="Cambria Math" w:hAnsi="Cambria Math"/>
+              </w:rPr>
+              <m:t>V</m:t>
+            </m:r>
+          </m:e>
+          <m:sub>
+            <m:r>
+              <w:rPr>
+                <w:rFonts w:ascii="Cambria Math" w:hAnsi="Cambria Math"/>
+              </w:rPr>
+              <m:t>NodeA</m:t>
+            </m:r>
+          </m:sub>
+        </m:sSub>
+        <m:r>
+          <w:rPr>
+            <w:rFonts w:ascii="Cambria Math" w:hAnsi="Cambria Math"/>
+          </w:rPr>
+          <m:t>=</m:t>
+        </m:r>
+        <m:sSub>
+          <m:sSubPr>
+            <m:ctrlPr>
+              <w:rPr>
+                <w:rFonts w:ascii="Cambria Math" w:hAnsi="Cambria Math"/>
+                <w:i/>
+              </w:rPr>
+            </m:ctrlPr>
+          </m:sSubPr>
+          <m:e>
+            <m:r>
+              <w:rPr>
+                <w:rFonts w:ascii="Cambria Math" w:hAnsi="Cambria Math"/>
+              </w:rPr>
+              <m:t>V</m:t>
+            </m:r>
+          </m:e>
+          <m:sub>
+            <m:r>
+              <w:rPr>
+                <w:rFonts w:ascii="Cambria Math" w:hAnsi="Cambria Math"/>
+              </w:rPr>
+              <m:t>R4</m:t>
+            </m:r>
+          </m:sub>
+        </m:sSub>
+        <m:r>
+          <w:rPr>
+            <w:rFonts w:ascii="Cambria Math" w:hAnsi="Cambria Math"/>
+          </w:rPr>
+          <m:t>+</m:t>
+        </m:r>
+        <m:sSub>
+          <m:sSubPr>
+            <m:ctrlPr>
+              <w:rPr>
+                <w:rFonts w:ascii="Cambria Math" w:hAnsi="Cambria Math"/>
+                <w:i/>
+              </w:rPr>
+            </m:ctrlPr>
+          </m:sSubPr>
+          <m:e>
+            <m:r>
+              <w:rPr>
+                <w:rFonts w:ascii="Cambria Math" w:hAnsi="Cambria Math"/>
+              </w:rPr>
+              <m:t>V</m:t>
+            </m:r>
+          </m:e>
+          <m:sub>
+            <m:r>
+              <w:rPr>
+                <w:rFonts w:ascii="Cambria Math" w:hAnsi="Cambria Math"/>
+              </w:rPr>
+              <m:t>R5</m:t>
+            </m:r>
+          </m:sub>
+        </m:sSub>
+      </m:oMath>
+      <w:r>
+        <w:t xml:space="preserve"> , (which is the voltage between Node A and ground)</w:t>
+      </w:r>
+    </w:p>
+    <w:p>
+      <w:pPr>
+        <w:pStyle w:val="ListParagraph"/>
+        <w:numPr>
+          <w:ilvl w:val="0"/>
+          <w:numId w:val="0"/>
+        </w:numPr>
+        <w:ind w:left="720"/>
+      </w:pPr>
+    </w:p>
+    <w:p>
+      <w:pPr>
+        <w:ind w:firstLine="0"/>
+      </w:pPr>
+      <m:oMathPara>
+        <m:oMath>
+          <m:sSub>
+            <m:sSubPr>
+              <m:ctrlPr>
+                <w:rPr>
+                  <w:rFonts w:ascii="Cambria Math" w:hAnsi="Cambria Math"/>
+                  <w:i/>
+                </w:rPr>
+              </m:ctrlPr>
+            </m:sSubPr>
+            <m:e>
+              <m:r>
+                <w:rPr>
+                  <w:rFonts w:ascii="Cambria Math" w:hAnsi="Cambria Math"/>
+                </w:rPr>
+                <m:t>I</m:t>
+              </m:r>
+            </m:e>
+            <m:sub>
+              <m:r>
+                <w:rPr>
+                  <w:rFonts w:ascii="Cambria Math" w:hAnsi="Cambria Math"/>
+                </w:rPr>
+                <m:t>2</m:t>
+              </m:r>
+            </m:sub>
+          </m:sSub>
+          <m:r>
+            <w:rPr>
+              <w:rFonts w:ascii="Cambria Math" w:hAnsi="Cambria Math"/>
+            </w:rPr>
+            <m:t>*</m:t>
+          </m:r>
+          <m:d>
+            <m:dPr>
+              <m:ctrlPr>
+                <w:rPr>
+                  <w:rFonts w:ascii="Cambria Math" w:hAnsi="Cambria Math"/>
+                  <w:i/>
+                </w:rPr>
+              </m:ctrlPr>
+            </m:dPr>
+            <m:e>
+              <m:r>
+                <w:rPr>
+                  <w:rFonts w:ascii="Cambria Math" w:hAnsi="Cambria Math"/>
+                </w:rPr>
+                <m:t>1+</m:t>
+              </m:r>
+              <m:sSub>
+                <m:sSubPr>
+                  <m:ctrlPr>
+                    <w:rPr>
+                      <w:rFonts w:ascii="Cambria Math" w:hAnsi="Cambria Math"/>
+                      <w:i/>
+                    </w:rPr>
+                  </m:ctrlPr>
+                </m:sSubPr>
+                <m:e>
+                  <m:r>
+                    <w:rPr>
+                      <w:rFonts w:ascii="Cambria Math" w:hAnsi="Cambria Math"/>
+                    </w:rPr>
+                    <m:t>R</m:t>
+                  </m:r>
+                </m:e>
+                <m:sub>
+                  <m:r>
+                    <w:rPr>
+                      <w:rFonts w:ascii="Cambria Math" w:hAnsi="Cambria Math"/>
+                    </w:rPr>
+                    <m:t>var</m:t>
+                  </m:r>
+                </m:sub>
+              </m:sSub>
+            </m:e>
+          </m:d>
+          <m:r>
+            <w:rPr>
+              <w:rFonts w:ascii="Cambria Math" w:hAnsi="Cambria Math"/>
+            </w:rPr>
+            <m:t xml:space="preserve">= </m:t>
+          </m:r>
+          <m:sSub>
+            <m:sSubPr>
+              <m:ctrlPr>
+                <w:rPr>
+                  <w:rFonts w:ascii="Cambria Math" w:hAnsi="Cambria Math"/>
+                  <w:i/>
+                </w:rPr>
+              </m:ctrlPr>
+            </m:sSubPr>
+            <m:e>
+              <m:r>
+                <w:rPr>
+                  <w:rFonts w:ascii="Cambria Math" w:hAnsi="Cambria Math"/>
+                </w:rPr>
+                <m:t>I</m:t>
+              </m:r>
+            </m:e>
+            <m:sub>
+              <m:r>
+                <w:rPr>
+                  <w:rFonts w:ascii="Cambria Math" w:hAnsi="Cambria Math"/>
+                </w:rPr>
+                <m:t>1</m:t>
+              </m:r>
+            </m:sub>
+          </m:sSub>
+          <m:r>
+            <w:rPr>
+              <w:rFonts w:ascii="Cambria Math" w:hAnsi="Cambria Math"/>
+            </w:rPr>
+            <m:t>*</m:t>
+          </m:r>
+          <m:sSub>
+            <m:sSubPr>
+              <m:ctrlPr>
+                <w:rPr>
+                  <w:rFonts w:ascii="Cambria Math" w:hAnsi="Cambria Math"/>
+                  <w:i/>
+                </w:rPr>
+              </m:ctrlPr>
+            </m:sSubPr>
+            <m:e>
+              <m:r>
+                <w:rPr>
+                  <w:rFonts w:ascii="Cambria Math" w:hAnsi="Cambria Math"/>
+                </w:rPr>
+                <m:t>R</m:t>
+              </m:r>
+            </m:e>
+            <m:sub>
+              <m:r>
+                <w:rPr>
+                  <w:rFonts w:ascii="Cambria Math" w:hAnsi="Cambria Math"/>
+                </w:rPr>
+                <m:t>5</m:t>
+              </m:r>
+            </m:sub>
+          </m:sSub>
+          <m:r>
+            <w:rPr>
+              <w:rFonts w:ascii="Cambria Math" w:hAnsi="Cambria Math"/>
+            </w:rPr>
+            <m:t>+</m:t>
+          </m:r>
+          <m:sSub>
+            <m:sSubPr>
+              <m:ctrlPr>
+                <w:rPr>
+                  <w:rFonts w:ascii="Cambria Math" w:hAnsi="Cambria Math"/>
+                  <w:i/>
+                </w:rPr>
+              </m:ctrlPr>
+            </m:sSubPr>
+            <m:e>
+              <m:r>
+                <w:rPr>
+                  <w:rFonts w:ascii="Cambria Math" w:hAnsi="Cambria Math"/>
+                </w:rPr>
+                <m:t>I</m:t>
+              </m:r>
+            </m:e>
+            <m:sub>
+              <m:r>
+                <w:rPr>
+                  <w:rFonts w:ascii="Cambria Math" w:hAnsi="Cambria Math"/>
+                </w:rPr>
+                <m:t>1</m:t>
+              </m:r>
+            </m:sub>
+          </m:sSub>
+          <m:r>
+            <w:rPr>
+              <w:rFonts w:ascii="Cambria Math" w:hAnsi="Cambria Math"/>
+            </w:rPr>
+            <m:t>*</m:t>
+          </m:r>
+          <m:sSub>
+            <m:sSubPr>
+              <m:ctrlPr>
+                <w:rPr>
+                  <w:rFonts w:ascii="Cambria Math" w:hAnsi="Cambria Math"/>
+                  <w:i/>
+                </w:rPr>
+              </m:ctrlPr>
+            </m:sSubPr>
+            <m:e>
+              <m:r>
+                <w:rPr>
+                  <w:rFonts w:ascii="Cambria Math" w:hAnsi="Cambria Math"/>
+                </w:rPr>
+                <m:t>R</m:t>
+              </m:r>
+            </m:e>
+            <m:sub>
+              <m:r>
+                <w:rPr>
+                  <w:rFonts w:ascii="Cambria Math" w:hAnsi="Cambria Math"/>
+                </w:rPr>
+                <m:t>5</m:t>
+              </m:r>
+            </m:sub>
+          </m:sSub>
+        </m:oMath>
+      </m:oMathPara>
+    </w:p>
+    <w:p>
+      <w:pPr>
+        <w:ind w:firstLine="0"/>
+      </w:pPr>
+    </w:p>
+    <w:p>
+      <w:pPr>
+        <w:ind w:firstLine="0"/>
+      </w:pPr>
+      <w:r>
+        <w:t xml:space="preserve">Substituting the expression for </w:t>
+      </w:r>
+      <m:oMath>
+        <m:sSub>
+          <m:sSubPr>
+            <m:ctrlPr>
+              <w:rPr>
+                <w:rFonts w:ascii="Cambria Math" w:hAnsi="Cambria Math"/>
+                <w:i/>
+              </w:rPr>
+            </m:ctrlPr>
+          </m:sSubPr>
+          <m:e>
+            <m:r>
+              <w:rPr>
+                <w:rFonts w:ascii="Cambria Math" w:hAnsi="Cambria Math"/>
+              </w:rPr>
+              <m:t>I</m:t>
+            </m:r>
+          </m:e>
+          <m:sub>
+            <m:r>
+              <w:rPr>
+                <w:rFonts w:ascii="Cambria Math" w:hAnsi="Cambria Math"/>
+              </w:rPr>
+              <m:t>1</m:t>
+            </m:r>
+          </m:sub>
+        </m:sSub>
+      </m:oMath>
+      <w:r>
+        <w:t xml:space="preserve"> and </w:t>
+      </w:r>
+      <m:oMath>
+        <m:sSub>
+          <m:sSubPr>
+            <m:ctrlPr>
+              <w:rPr>
+                <w:rFonts w:ascii="Cambria Math" w:hAnsi="Cambria Math"/>
+                <w:i/>
+              </w:rPr>
+            </m:ctrlPr>
+          </m:sSubPr>
+          <m:e>
+            <m:r>
+              <w:rPr>
+                <w:rFonts w:ascii="Cambria Math" w:hAnsi="Cambria Math"/>
+              </w:rPr>
+              <m:t>I</m:t>
+            </m:r>
+          </m:e>
+          <m:sub>
+            <m:r>
+              <w:rPr>
+                <w:rFonts w:ascii="Cambria Math" w:hAnsi="Cambria Math"/>
+              </w:rPr>
+              <m:t>2</m:t>
+            </m:r>
+          </m:sub>
+        </m:sSub>
+      </m:oMath>
+      <w:r>
+        <w:t xml:space="preserve"> in terms of </w:t>
+      </w:r>
+      <m:oMath>
+        <m:sSub>
+          <m:sSubPr>
+            <m:ctrlPr>
+              <w:rPr>
+                <w:rFonts w:ascii="Cambria Math" w:hAnsi="Cambria Math"/>
+                <w:i/>
+              </w:rPr>
+            </m:ctrlPr>
+          </m:sSubPr>
+          <m:e>
+            <m:r>
+              <w:rPr>
+                <w:rFonts w:ascii="Cambria Math" w:hAnsi="Cambria Math"/>
+              </w:rPr>
+              <m:t>I</m:t>
+            </m:r>
+          </m:e>
+          <m:sub>
+            <m:r>
+              <w:rPr>
+                <w:rFonts w:ascii="Cambria Math" w:hAnsi="Cambria Math"/>
+              </w:rPr>
+              <m:t>sp</m:t>
+            </m:r>
+          </m:sub>
+        </m:sSub>
+      </m:oMath>
+      <w:r>
+        <w:t xml:space="preserve"> and canceling common terms, </w:t>
+      </w:r>
+      <w:r>
+        <w:t>the resulting expression is:</w:t>
+      </w:r>
+    </w:p>
+    <w:p>
+      <w:pPr>
+        <w:ind w:firstLine="0"/>
+      </w:pPr>
+      <m:oMathPara>
+        <m:oMath>
+          <m:sSub>
+            <m:sSubPr>
+              <m:ctrlPr>
+                <w:rPr>
+                  <w:rFonts w:ascii="Cambria Math" w:hAnsi="Cambria Math"/>
+                  <w:i/>
+                </w:rPr>
+              </m:ctrlPr>
+            </m:sSubPr>
+            <m:e>
+              <m:r>
+                <w:rPr>
+                  <w:rFonts w:ascii="Cambria Math" w:hAnsi="Cambria Math"/>
+                </w:rPr>
+                <m:t>R</m:t>
+              </m:r>
+            </m:e>
+            <m:sub>
+              <m:r>
+                <w:rPr>
+                  <w:rFonts w:ascii="Cambria Math" w:hAnsi="Cambria Math"/>
+                </w:rPr>
+                <m:t>4</m:t>
+              </m:r>
+            </m:sub>
+          </m:sSub>
+          <m:r>
+            <w:rPr>
+              <w:rFonts w:ascii="Cambria Math" w:hAnsi="Cambria Math"/>
+            </w:rPr>
+            <m:t>+</m:t>
+          </m:r>
+          <m:sSub>
+            <m:sSubPr>
+              <m:ctrlPr>
+                <w:rPr>
+                  <w:rFonts w:ascii="Cambria Math" w:hAnsi="Cambria Math"/>
+                  <w:i/>
+                </w:rPr>
+              </m:ctrlPr>
+            </m:sSubPr>
+            <m:e>
+              <m:r>
+                <w:rPr>
+                  <w:rFonts w:ascii="Cambria Math" w:hAnsi="Cambria Math"/>
+                </w:rPr>
+                <m:t>R</m:t>
+              </m:r>
+            </m:e>
+            <m:sub>
+              <m:r>
+                <w:rPr>
+                  <w:rFonts w:ascii="Cambria Math" w:hAnsi="Cambria Math"/>
+                </w:rPr>
+                <m:t>5</m:t>
+              </m:r>
+            </m:sub>
+          </m:sSub>
+          <m:r>
+            <w:rPr>
+              <w:rFonts w:ascii="Cambria Math" w:hAnsi="Cambria Math"/>
+            </w:rPr>
+            <m:t>=98.01*</m:t>
+          </m:r>
+          <m:sSub>
+            <m:sSubPr>
+              <m:ctrlPr>
+                <w:rPr>
+                  <w:rFonts w:ascii="Cambria Math" w:hAnsi="Cambria Math"/>
+                  <w:i/>
+                </w:rPr>
+              </m:ctrlPr>
+            </m:sSubPr>
+            <m:e>
+              <m:r>
+                <w:rPr>
+                  <w:rFonts w:ascii="Cambria Math" w:hAnsi="Cambria Math"/>
+                </w:rPr>
+                <m:t>(R</m:t>
+              </m:r>
+            </m:e>
+            <m:sub>
+              <m:r>
+                <w:rPr>
+                  <w:rFonts w:ascii="Cambria Math" w:hAnsi="Cambria Math"/>
+                </w:rPr>
+                <m:t>var</m:t>
+              </m:r>
+            </m:sub>
+          </m:sSub>
+          <m:r>
+            <w:rPr>
+              <w:rFonts w:ascii="Cambria Math" w:hAnsi="Cambria Math"/>
+            </w:rPr>
+            <m:t>+1)= 98108</m:t>
+          </m:r>
+          <m:r>
+            <w:rPr>
+              <w:rFonts w:ascii="Cambria Math" w:hAnsi="Cambria Math"/>
+            </w:rPr>
+            <m:t>.01</m:t>
+          </m:r>
+        </m:oMath>
+      </m:oMathPara>
+    </w:p>
+    <w:p>
+      <w:pPr>
+        <w:ind w:firstLine="0"/>
+      </w:pPr>
+    </w:p>
+    <w:p>
+      <w:pPr>
+        <w:pStyle w:val="ListParagraph"/>
+        <w:numPr>
+          <w:ilvl w:val="0"/>
+          <w:numId w:val="6"/>
+        </w:numPr>
+      </w:pPr>
+      <m:oMath>
+        <m:sSub>
+          <m:sSubPr>
+            <m:ctrlPr>
+              <w:rPr>
+                <w:rFonts w:ascii="Cambria Math" w:hAnsi="Cambria Math"/>
+                <w:i/>
+              </w:rPr>
+            </m:ctrlPr>
+          </m:sSubPr>
+          <m:e>
+            <m:r>
+              <w:rPr>
+                <w:rFonts w:ascii="Cambria Math" w:hAnsi="Cambria Math"/>
+              </w:rPr>
+              <m:t>V</m:t>
+            </m:r>
+          </m:e>
+          <m:sub>
+            <m:r>
+              <w:rPr>
+                <w:rFonts w:ascii="Cambria Math" w:hAnsi="Cambria Math"/>
+              </w:rPr>
+              <m:t>R</m:t>
+            </m:r>
+            <m:r>
+              <w:rPr>
+                <w:rFonts w:ascii="Cambria Math" w:hAnsi="Cambria Math"/>
+              </w:rPr>
+              <m:t>x</m:t>
+            </m:r>
+          </m:sub>
+        </m:sSub>
+        <m:r>
+          <w:rPr>
+            <w:rFonts w:ascii="Cambria Math" w:hAnsi="Cambria Math"/>
+          </w:rPr>
+          <m:t>=</m:t>
+        </m:r>
+        <m:f>
+          <m:fPr>
+            <m:ctrlPr>
+              <w:rPr>
+                <w:rFonts w:ascii="Cambria Math" w:hAnsi="Cambria Math"/>
+                <w:i/>
+              </w:rPr>
+            </m:ctrlPr>
+          </m:fPr>
+          <m:num>
+            <m:r>
+              <w:rPr>
+                <w:rFonts w:ascii="Cambria Math" w:hAnsi="Cambria Math"/>
+              </w:rPr>
+              <m:t>R</m:t>
+            </m:r>
+            <m:r>
+              <w:rPr>
+                <w:rFonts w:ascii="Cambria Math" w:hAnsi="Cambria Math"/>
+              </w:rPr>
+              <m:t>x</m:t>
+            </m:r>
+          </m:num>
+          <m:den>
+            <m:r>
+              <w:rPr>
+                <w:rFonts w:ascii="Cambria Math" w:hAnsi="Cambria Math"/>
+              </w:rPr>
+              <m:t>R4+R5</m:t>
+            </m:r>
+          </m:den>
+        </m:f>
+        <m:r>
+          <w:rPr>
+            <w:rFonts w:ascii="Cambria Math" w:hAnsi="Cambria Math"/>
+          </w:rPr>
+          <m:t>*</m:t>
+        </m:r>
+        <m:sSub>
+          <m:sSubPr>
+            <m:ctrlPr>
+              <w:rPr>
+                <w:rFonts w:ascii="Cambria Math" w:hAnsi="Cambria Math"/>
+                <w:i/>
+              </w:rPr>
+            </m:ctrlPr>
+          </m:sSubPr>
+          <m:e>
+            <m:r>
+              <w:rPr>
+                <w:rFonts w:ascii="Cambria Math" w:hAnsi="Cambria Math"/>
+              </w:rPr>
+              <m:t>V</m:t>
+            </m:r>
+          </m:e>
+          <m:sub>
+            <m:r>
+              <w:rPr>
+                <w:rFonts w:ascii="Cambria Math" w:hAnsi="Cambria Math"/>
+              </w:rPr>
+              <m:t>nodeA</m:t>
+            </m:r>
+          </m:sub>
+        </m:sSub>
+      </m:oMath>
+      <w:r>
+        <w:t xml:space="preserve">  , (the result of voltage division</w:t>
+      </w:r>
+      <w:r>
+        <w:t>, where Rx is the resistor to be found</w:t>
+      </w:r>
+      <w:r>
+        <w:t>)</w:t>
+      </w:r>
+    </w:p>
+    <w:p>
+      <w:pPr>
+        <w:pStyle w:val="ListParagraph"/>
+        <w:numPr>
+          <w:ilvl w:val="0"/>
+          <w:numId w:val="0"/>
+        </w:numPr>
+        <w:ind w:left="720"/>
+      </w:pPr>
+    </w:p>
+    <w:p>
+      <w:pPr>
+        <w:ind w:firstLine="0"/>
+      </w:pPr>
+      <w:r>
+        <w:t>We note that when the voltage</w:t>
+      </w:r>
+      <w:r>
+        <w:t xml:space="preserve"> at Node A</w:t>
+      </w:r>
+      <w:r>
+        <w:t xml:space="preserve"> is at a maximum</w:t>
+      </w:r>
+      <w:r>
+        <w:t xml:space="preserve"> (8.2V)</w:t>
+      </w:r>
+      <w:r>
+        <w:t xml:space="preserve"> the </w:t>
+      </w:r>
+      <w:r>
+        <w:t xml:space="preserve">voltage at R5 = 3.3V, as the voltage across R5 is a scaled down representation of the voltage at Node A. </w:t>
+      </w:r>
+    </w:p>
+    <w:p>
+      <w:pPr>
+        <w:ind w:firstLine="0"/>
+      </w:pPr>
+    </w:p>
+    <w:p>
+      <w:pPr>
+        <w:ind w:firstLine="0"/>
+      </w:pPr>
+      <w:r>
+        <w:t>Using the above knowledge, and the substituting th</w:t>
+      </w:r>
+      <w:r>
+        <w:t xml:space="preserve">e values into the voltage divider equation and round to the nearest 10000, R5 is found to be </w:t>
+      </w:r>
+      <m:oMath>
+        <m:sSub>
+          <m:sSubPr>
+            <m:ctrlPr>
+              <w:rPr>
+                <w:rFonts w:ascii="Cambria Math" w:hAnsi="Cambria Math"/>
+                <w:i/>
+              </w:rPr>
+            </m:ctrlPr>
+          </m:sSubPr>
+          <m:e>
+            <m:r>
+              <w:rPr>
+                <w:rFonts w:ascii="Cambria Math" w:hAnsi="Cambria Math"/>
+              </w:rPr>
+              <m:t>R</m:t>
+            </m:r>
+          </m:e>
+          <m:sub>
+            <m:r>
+              <w:rPr>
+                <w:rFonts w:ascii="Cambria Math" w:hAnsi="Cambria Math"/>
+              </w:rPr>
+              <m:t>5</m:t>
+            </m:r>
+          </m:sub>
+        </m:sSub>
+        <m:r>
+          <w:rPr>
+            <w:rFonts w:ascii="Cambria Math" w:hAnsi="Cambria Math"/>
+          </w:rPr>
+          <m:t>=39482.493 ≈39000</m:t>
+        </m:r>
+      </m:oMath>
+      <w:r>
+        <w:t>.</w:t>
+      </w:r>
+    </w:p>
+    <w:p>
+      <w:pPr>
+        <w:pStyle w:val="ListParagraph"/>
+        <w:numPr>
+          <w:ilvl w:val="0"/>
+          <w:numId w:val="6"/>
+        </w:numPr>
+      </w:pPr>
+      <m:oMath>
+        <m:sSub>
+          <m:sSubPr>
+            <m:ctrlPr>
+              <w:rPr>
+                <w:rFonts w:ascii="Cambria Math" w:hAnsi="Cambria Math"/>
+                <w:i/>
+              </w:rPr>
+            </m:ctrlPr>
+          </m:sSubPr>
+          <m:e>
+            <m:r>
+              <w:rPr>
+                <w:rFonts w:ascii="Cambria Math" w:hAnsi="Cambria Math"/>
+              </w:rPr>
+              <m:t>R</m:t>
+            </m:r>
+          </m:e>
+          <m:sub>
+            <m:r>
+              <w:rPr>
+                <w:rFonts w:ascii="Cambria Math" w:hAnsi="Cambria Math"/>
+              </w:rPr>
+              <m:t>4</m:t>
+            </m:r>
+          </m:sub>
+        </m:sSub>
+        <m:r>
+          <w:rPr>
+            <w:rFonts w:ascii="Cambria Math" w:hAnsi="Cambria Math"/>
+          </w:rPr>
+          <m:t>=</m:t>
+        </m:r>
+        <m:d>
+          <m:dPr>
+            <m:ctrlPr>
+              <w:rPr>
+                <w:rFonts w:ascii="Cambria Math" w:hAnsi="Cambria Math"/>
+                <w:i/>
+              </w:rPr>
+            </m:ctrlPr>
+          </m:dPr>
+          <m:e>
+            <m:sSub>
+              <m:sSubPr>
+                <m:ctrlPr>
+                  <w:rPr>
+                    <w:rFonts w:ascii="Cambria Math" w:hAnsi="Cambria Math"/>
+                    <w:i/>
+                  </w:rPr>
+                </m:ctrlPr>
+              </m:sSubPr>
+              <m:e>
+                <m:r>
+                  <w:rPr>
+                    <w:rFonts w:ascii="Cambria Math" w:hAnsi="Cambria Math"/>
+                  </w:rPr>
+                  <m:t>R</m:t>
+                </m:r>
+              </m:e>
+              <m:sub>
+                <m:r>
+                  <w:rPr>
+                    <w:rFonts w:ascii="Cambria Math" w:hAnsi="Cambria Math"/>
+                  </w:rPr>
+                  <m:t>4</m:t>
+                </m:r>
+              </m:sub>
+            </m:sSub>
+            <m:r>
+              <w:rPr>
+                <w:rFonts w:ascii="Cambria Math" w:hAnsi="Cambria Math"/>
+              </w:rPr>
+              <m:t>+</m:t>
+            </m:r>
+            <m:sSub>
+              <m:sSubPr>
+                <m:ctrlPr>
+                  <w:rPr>
+                    <w:rFonts w:ascii="Cambria Math" w:hAnsi="Cambria Math"/>
+                    <w:i/>
+                  </w:rPr>
+                </m:ctrlPr>
+              </m:sSubPr>
+              <m:e>
+                <m:r>
+                  <w:rPr>
+                    <w:rFonts w:ascii="Cambria Math" w:hAnsi="Cambria Math"/>
+                  </w:rPr>
+                  <m:t>R</m:t>
+                </m:r>
+              </m:e>
+              <m:sub>
+                <m:r>
+                  <w:rPr>
+                    <w:rFonts w:ascii="Cambria Math" w:hAnsi="Cambria Math"/>
+                  </w:rPr>
+                  <m:t>5</m:t>
+                </m:r>
+              </m:sub>
+            </m:sSub>
+          </m:e>
+        </m:d>
+        <m:r>
+          <w:rPr>
+            <w:rFonts w:ascii="Cambria Math" w:hAnsi="Cambria Math"/>
+          </w:rPr>
+          <m:t>-</m:t>
+        </m:r>
+        <m:sSub>
+          <m:sSubPr>
+            <m:ctrlPr>
+              <w:rPr>
+                <w:rFonts w:ascii="Cambria Math" w:hAnsi="Cambria Math"/>
+                <w:i/>
+              </w:rPr>
+            </m:ctrlPr>
+          </m:sSubPr>
+          <m:e>
+            <m:r>
+              <w:rPr>
+                <w:rFonts w:ascii="Cambria Math" w:hAnsi="Cambria Math"/>
+              </w:rPr>
+              <m:t>R</m:t>
+            </m:r>
+          </m:e>
+          <m:sub>
+            <m:r>
+              <w:rPr>
+                <w:rFonts w:ascii="Cambria Math" w:hAnsi="Cambria Math"/>
+              </w:rPr>
+              <m:t>5</m:t>
+            </m:r>
+          </m:sub>
+        </m:sSub>
+      </m:oMath>
+      <w:r>
+        <w:t xml:space="preserve"> , </w:t>
+      </w:r>
+      <w:r>
+        <w:t>(</w:t>
+      </w:r>
+      <w:r>
+        <w:t>where Rx is the resistor to be found)</w:t>
+      </w:r>
+    </w:p>
+    <w:p>
+      <w:pPr>
+        <w:ind w:firstLine="0"/>
+      </w:pPr>
+    </w:p>
+    <w:p>
+      <w:pPr>
+        <w:ind w:firstLine="0"/>
+      </w:pPr>
+      <w:r>
+        <w:t xml:space="preserve">R4 being the only unknown, R4 is made the subject of the formula above, and rounding to the nearest 10000 R4 is found to be </w:t>
+      </w:r>
+      <m:oMath>
+        <m:sSub>
+          <m:sSubPr>
+            <m:ctrlPr>
+              <w:rPr>
+                <w:rFonts w:ascii="Cambria Math" w:hAnsi="Cambria Math"/>
+                <w:i/>
+              </w:rPr>
+            </m:ctrlPr>
+          </m:sSubPr>
+          <m:e>
+            <m:r>
+              <w:rPr>
+                <w:rFonts w:ascii="Cambria Math" w:hAnsi="Cambria Math"/>
+              </w:rPr>
+              <m:t>R</m:t>
+            </m:r>
+          </m:e>
+          <m:sub>
+            <m:r>
+              <w:rPr>
+                <w:rFonts w:ascii="Cambria Math" w:hAnsi="Cambria Math"/>
+              </w:rPr>
+              <m:t>4</m:t>
+            </m:r>
+          </m:sub>
+        </m:sSub>
+        <m:r>
+          <w:rPr>
+            <w:rFonts w:ascii="Cambria Math" w:hAnsi="Cambria Math"/>
+          </w:rPr>
+          <m:t>=98108.01-39482.493 =58625.518 ≈60000</m:t>
+        </m:r>
+      </m:oMath>
+    </w:p>
+    <w:p>
+      <w:pPr>
+        <w:ind w:firstLine="0"/>
+      </w:pPr>
+    </w:p>
+    <w:p>
+      <w:pPr>
+        <w:ind w:firstLine="0"/>
+      </w:pPr>
+      <w:r>
+        <w:t>Thus,</w:t>
+      </w:r>
+      <w:r>
+        <w:t xml:space="preserve"> concluding the procedure taken to find R4 and R5. Resistors R2 and R3 are found in the same way.</w:t>
+      </w:r>
+    </w:p>
+    <w:p>
+      <w:pPr>
+        <w:ind w:firstLine="0"/>
+      </w:pPr>
+    </w:p>
+    <w:p>
+      <w:pPr>
+        <w:ind w:firstLine="0"/>
+      </w:pPr>
+      <w:r>
+        <w:t>Similar assumptions are made to find Resistors R2 and R3. Where:</w:t>
+      </w:r>
+    </w:p>
+    <w:p>
+      <w:pPr>
+        <w:pStyle w:val="ListParagraph"/>
+        <w:numPr>
+          <w:ilvl w:val="0"/>
+          <w:numId w:val="8"/>
+        </w:numPr>
+      </w:pPr>
+      <m:oMath>
+        <m:sSub>
+          <m:sSubPr>
+            <m:ctrlPr>
+              <w:rPr>
+                <w:rFonts w:ascii="Cambria Math" w:hAnsi="Cambria Math"/>
+                <w:i/>
+              </w:rPr>
+            </m:ctrlPr>
+          </m:sSubPr>
+          <m:e>
+            <m:r>
+              <w:rPr>
+                <w:rFonts w:ascii="Cambria Math" w:hAnsi="Cambria Math"/>
+              </w:rPr>
+              <m:t>R</m:t>
+            </m:r>
+          </m:e>
+          <m:sub>
+            <m:r>
+              <w:rPr>
+                <w:rFonts w:ascii="Cambria Math" w:hAnsi="Cambria Math"/>
+              </w:rPr>
+              <m:t>var</m:t>
+            </m:r>
+          </m:sub>
+        </m:sSub>
+        <m:r>
+          <w:rPr>
+            <w:rFonts w:ascii="Cambria Math" w:hAnsi="Cambria Math"/>
+          </w:rPr>
+          <m:t>=1000Ω</m:t>
+        </m:r>
+      </m:oMath>
+    </w:p>
+    <w:p>
+      <w:pPr>
+        <w:pStyle w:val="ListParagraph"/>
+        <w:numPr>
+          <w:ilvl w:val="0"/>
+          <w:numId w:val="8"/>
+        </w:numPr>
+      </w:pPr>
+      <m:oMath>
+        <m:sSub>
+          <m:sSubPr>
+            <m:ctrlPr>
+              <w:rPr>
+                <w:rFonts w:ascii="Cambria Math" w:hAnsi="Cambria Math"/>
+                <w:i/>
+              </w:rPr>
+            </m:ctrlPr>
+          </m:sSubPr>
+          <m:e>
+            <m:r>
+              <w:rPr>
+                <w:rFonts w:ascii="Cambria Math" w:hAnsi="Cambria Math"/>
+              </w:rPr>
+              <m:t>V</m:t>
+            </m:r>
+          </m:e>
+          <m:sub>
+            <m:r>
+              <w:rPr>
+                <w:rFonts w:ascii="Cambria Math" w:hAnsi="Cambria Math"/>
+              </w:rPr>
+              <m:t>Node</m:t>
+            </m:r>
+            <m:r>
+              <w:rPr>
+                <w:rFonts w:ascii="Cambria Math" w:hAnsi="Cambria Math"/>
+              </w:rPr>
+              <m:t>B</m:t>
+            </m:r>
+          </m:sub>
+        </m:sSub>
+        <m:r>
+          <w:rPr>
+            <w:rFonts w:ascii="Cambria Math" w:hAnsi="Cambria Math"/>
+          </w:rPr>
+          <m:t>=</m:t>
+        </m:r>
+        <m:sSub>
+          <m:sSubPr>
+            <m:ctrlPr>
+              <w:rPr>
+                <w:rFonts w:ascii="Cambria Math" w:hAnsi="Cambria Math"/>
+                <w:i/>
+              </w:rPr>
+            </m:ctrlPr>
+          </m:sSubPr>
+          <m:e>
+            <m:r>
+              <w:rPr>
+                <w:rFonts w:ascii="Cambria Math" w:hAnsi="Cambria Math"/>
+              </w:rPr>
+              <m:t>V</m:t>
+            </m:r>
+          </m:e>
+          <m:sub>
+            <m:r>
+              <w:rPr>
+                <w:rFonts w:ascii="Cambria Math" w:hAnsi="Cambria Math"/>
+              </w:rPr>
+              <m:t>R</m:t>
+            </m:r>
+            <m:r>
+              <w:rPr>
+                <w:rFonts w:ascii="Cambria Math" w:hAnsi="Cambria Math"/>
+              </w:rPr>
+              <m:t>2</m:t>
+            </m:r>
+          </m:sub>
+        </m:sSub>
+        <m:r>
+          <w:rPr>
+            <w:rFonts w:ascii="Cambria Math" w:hAnsi="Cambria Math"/>
+          </w:rPr>
+          <m:t>+</m:t>
+        </m:r>
+        <m:sSub>
+          <m:sSubPr>
+            <m:ctrlPr>
+              <w:rPr>
+                <w:rFonts w:ascii="Cambria Math" w:hAnsi="Cambria Math"/>
+                <w:i/>
+              </w:rPr>
+            </m:ctrlPr>
+          </m:sSubPr>
+          <m:e>
+            <m:r>
+              <w:rPr>
+                <w:rFonts w:ascii="Cambria Math" w:hAnsi="Cambria Math"/>
+              </w:rPr>
+              <m:t>V</m:t>
+            </m:r>
+          </m:e>
+          <m:sub>
+            <m:r>
+              <w:rPr>
+                <w:rFonts w:ascii="Cambria Math" w:hAnsi="Cambria Math"/>
+              </w:rPr>
+              <m:t>R</m:t>
+            </m:r>
+            <m:r>
+              <w:rPr>
+                <w:rFonts w:ascii="Cambria Math" w:hAnsi="Cambria Math"/>
+              </w:rPr>
+              <m:t>3</m:t>
+            </m:r>
+          </m:sub>
+        </m:sSub>
+      </m:oMath>
+    </w:p>
+    <w:p>
+      <w:pPr>
+        <w:pStyle w:val="ListParagraph"/>
+        <w:numPr>
+          <w:ilvl w:val="0"/>
+          <w:numId w:val="8"/>
+        </w:numPr>
+      </w:pPr>
+      <m:oMath>
+        <m:sSub>
+          <m:sSubPr>
+            <m:ctrlPr>
+              <w:rPr>
+                <w:rFonts w:ascii="Cambria Math" w:hAnsi="Cambria Math"/>
+                <w:i/>
+              </w:rPr>
+            </m:ctrlPr>
+          </m:sSubPr>
+          <m:e>
+            <m:r>
+              <w:rPr>
+                <w:rFonts w:ascii="Cambria Math" w:hAnsi="Cambria Math"/>
+              </w:rPr>
+              <m:t>V</m:t>
+            </m:r>
+          </m:e>
+          <m:sub>
+            <m:r>
+              <w:rPr>
+                <w:rFonts w:ascii="Cambria Math" w:hAnsi="Cambria Math"/>
+              </w:rPr>
+              <m:t>Rx</m:t>
+            </m:r>
+          </m:sub>
+        </m:sSub>
+        <m:r>
+          <w:rPr>
+            <w:rFonts w:ascii="Cambria Math" w:hAnsi="Cambria Math"/>
+          </w:rPr>
+          <m:t>=</m:t>
+        </m:r>
+        <m:f>
+          <m:fPr>
+            <m:ctrlPr>
+              <w:rPr>
+                <w:rFonts w:ascii="Cambria Math" w:hAnsi="Cambria Math"/>
+                <w:i/>
+              </w:rPr>
+            </m:ctrlPr>
+          </m:fPr>
+          <m:num>
+            <m:r>
+              <w:rPr>
+                <w:rFonts w:ascii="Cambria Math" w:hAnsi="Cambria Math"/>
+              </w:rPr>
+              <m:t>Rx</m:t>
+            </m:r>
+          </m:num>
+          <m:den>
+            <m:r>
+              <w:rPr>
+                <w:rFonts w:ascii="Cambria Math" w:hAnsi="Cambria Math"/>
+              </w:rPr>
+              <m:t>R</m:t>
+            </m:r>
+            <m:r>
+              <w:rPr>
+                <w:rFonts w:ascii="Cambria Math" w:hAnsi="Cambria Math"/>
+              </w:rPr>
+              <m:t>2</m:t>
+            </m:r>
+            <m:r>
+              <w:rPr>
+                <w:rFonts w:ascii="Cambria Math" w:hAnsi="Cambria Math"/>
+              </w:rPr>
+              <m:t>+R</m:t>
+            </m:r>
+            <m:r>
+              <w:rPr>
+                <w:rFonts w:ascii="Cambria Math" w:hAnsi="Cambria Math"/>
+              </w:rPr>
+              <m:t>3</m:t>
+            </m:r>
+          </m:den>
+        </m:f>
+        <m:r>
+          <w:rPr>
+            <w:rFonts w:ascii="Cambria Math" w:hAnsi="Cambria Math"/>
+          </w:rPr>
+          <m:t>*</m:t>
+        </m:r>
+        <m:sSub>
+          <m:sSubPr>
+            <m:ctrlPr>
+              <w:rPr>
+                <w:rFonts w:ascii="Cambria Math" w:hAnsi="Cambria Math"/>
+                <w:i/>
+              </w:rPr>
+            </m:ctrlPr>
+          </m:sSubPr>
+          <m:e>
+            <m:r>
+              <w:rPr>
+                <w:rFonts w:ascii="Cambria Math" w:hAnsi="Cambria Math"/>
+              </w:rPr>
+              <m:t>V</m:t>
+            </m:r>
+          </m:e>
+          <m:sub>
+            <m:r>
+              <w:rPr>
+                <w:rFonts w:ascii="Cambria Math" w:hAnsi="Cambria Math"/>
+              </w:rPr>
+              <m:t>node</m:t>
+            </m:r>
+            <m:r>
+              <w:rPr>
+                <w:rFonts w:ascii="Cambria Math" w:hAnsi="Cambria Math"/>
+              </w:rPr>
+              <m:t>B</m:t>
+            </m:r>
+          </m:sub>
+        </m:sSub>
+      </m:oMath>
+    </w:p>
+    <w:p>
+      <w:pPr>
+        <w:pStyle w:val="ListParagraph"/>
+        <w:numPr>
+          <w:ilvl w:val="0"/>
+          <w:numId w:val="8"/>
+        </w:numPr>
+      </w:pPr>
+      <m:oMath>
+        <m:sSub>
+          <m:sSubPr>
+            <m:ctrlPr>
+              <w:rPr>
+                <w:rFonts w:ascii="Cambria Math" w:hAnsi="Cambria Math"/>
+                <w:i/>
+              </w:rPr>
+            </m:ctrlPr>
+          </m:sSubPr>
+          <m:e>
+            <m:r>
+              <w:rPr>
+                <w:rFonts w:ascii="Cambria Math" w:hAnsi="Cambria Math"/>
+              </w:rPr>
+              <m:t>R</m:t>
+            </m:r>
+          </m:e>
+          <m:sub>
+            <m:r>
+              <w:rPr>
+                <w:rFonts w:ascii="Cambria Math" w:hAnsi="Cambria Math"/>
+              </w:rPr>
+              <m:t>2</m:t>
+            </m:r>
+          </m:sub>
+        </m:sSub>
+        <m:r>
+          <w:rPr>
+            <w:rFonts w:ascii="Cambria Math" w:hAnsi="Cambria Math"/>
+          </w:rPr>
+          <m:t>=</m:t>
+        </m:r>
+        <m:d>
+          <m:dPr>
+            <m:ctrlPr>
+              <w:rPr>
+                <w:rFonts w:ascii="Cambria Math" w:hAnsi="Cambria Math"/>
+                <w:i/>
+              </w:rPr>
+            </m:ctrlPr>
+          </m:dPr>
+          <m:e>
+            <m:sSub>
+              <m:sSubPr>
+                <m:ctrlPr>
+                  <w:rPr>
+                    <w:rFonts w:ascii="Cambria Math" w:hAnsi="Cambria Math"/>
+                    <w:i/>
+                  </w:rPr>
+                </m:ctrlPr>
+              </m:sSubPr>
+              <m:e>
+                <m:r>
+                  <w:rPr>
+                    <w:rFonts w:ascii="Cambria Math" w:hAnsi="Cambria Math"/>
+                  </w:rPr>
+                  <m:t>R</m:t>
+                </m:r>
+              </m:e>
+              <m:sub>
+                <m:r>
+                  <w:rPr>
+                    <w:rFonts w:ascii="Cambria Math" w:hAnsi="Cambria Math"/>
+                  </w:rPr>
+                  <m:t>2</m:t>
+                </m:r>
+              </m:sub>
+            </m:sSub>
+            <m:r>
+              <w:rPr>
+                <w:rFonts w:ascii="Cambria Math" w:hAnsi="Cambria Math"/>
+              </w:rPr>
+              <m:t>+</m:t>
+            </m:r>
+            <m:sSub>
+              <m:sSubPr>
+                <m:ctrlPr>
+                  <w:rPr>
+                    <w:rFonts w:ascii="Cambria Math" w:hAnsi="Cambria Math"/>
+                    <w:i/>
+                  </w:rPr>
+                </m:ctrlPr>
+              </m:sSubPr>
+              <m:e>
+                <m:r>
+                  <w:rPr>
+                    <w:rFonts w:ascii="Cambria Math" w:hAnsi="Cambria Math"/>
+                  </w:rPr>
+                  <m:t>R</m:t>
+                </m:r>
+              </m:e>
+              <m:sub>
+                <m:r>
+                  <w:rPr>
+                    <w:rFonts w:ascii="Cambria Math" w:hAnsi="Cambria Math"/>
+                  </w:rPr>
+                  <m:t>3</m:t>
+                </m:r>
+              </m:sub>
+            </m:sSub>
+          </m:e>
+        </m:d>
+        <m:r>
+          <w:rPr>
+            <w:rFonts w:ascii="Cambria Math" w:hAnsi="Cambria Math"/>
+          </w:rPr>
+          <m:t>-</m:t>
+        </m:r>
+        <m:sSub>
+          <m:sSubPr>
+            <m:ctrlPr>
+              <w:rPr>
+                <w:rFonts w:ascii="Cambria Math" w:hAnsi="Cambria Math"/>
+                <w:i/>
+              </w:rPr>
+            </m:ctrlPr>
+          </m:sSubPr>
+          <m:e>
+            <m:r>
+              <w:rPr>
+                <w:rFonts w:ascii="Cambria Math" w:hAnsi="Cambria Math"/>
+              </w:rPr>
+              <m:t>R</m:t>
+            </m:r>
+          </m:e>
+          <m:sub>
+            <m:r>
+              <w:rPr>
+                <w:rFonts w:ascii="Cambria Math" w:hAnsi="Cambria Math"/>
+              </w:rPr>
+              <m:t>3</m:t>
+            </m:r>
+          </m:sub>
+        </m:sSub>
+      </m:oMath>
+    </w:p>
+    <w:p>
+      <w:pPr>
+        <w:ind w:left="284" w:firstLine="0"/>
+      </w:pPr>
+    </w:p>
+    <w:p>
+      <w:pPr>
+        <w:ind w:firstLine="0"/>
+        <w:rPr>
+          <w:sz w:val="24"/>
+          <w:szCs w:val="26"/>
+        </w:rPr>
+      </w:pPr>
+      <w:r>
+        <w:rPr>
+          <w:sz w:val="24"/>
+          <w:szCs w:val="26"/>
+        </w:rPr>
+        <w:t>Substituting</w:t>
+      </w:r>
+      <w:r>
+        <w:rPr>
+          <w:sz w:val="24"/>
+          <w:szCs w:val="26"/>
+        </w:rPr>
+        <w:t xml:space="preserve"> current </w:t>
+      </w:r>
+      <m:oMath>
+        <m:sSub>
+          <m:sSubPr>
+            <m:ctrlPr>
+              <w:rPr>
+                <w:rFonts w:ascii="Cambria Math" w:hAnsi="Cambria Math"/>
+                <w:i/>
+                <w:sz w:val="24"/>
+                <w:szCs w:val="26"/>
+              </w:rPr>
+            </m:ctrlPr>
+          </m:sSubPr>
+          <m:e>
+            <m:r>
+              <w:rPr>
+                <w:rFonts w:ascii="Cambria Math" w:hAnsi="Cambria Math"/>
+                <w:sz w:val="24"/>
+                <w:szCs w:val="26"/>
+              </w:rPr>
+              <m:t>I</m:t>
+            </m:r>
+          </m:e>
+          <m:sub>
+            <m:r>
+              <w:rPr>
+                <w:rFonts w:ascii="Cambria Math" w:hAnsi="Cambria Math"/>
+                <w:sz w:val="24"/>
+                <w:szCs w:val="26"/>
+              </w:rPr>
+              <m:t>3</m:t>
+            </m:r>
+          </m:sub>
+        </m:sSub>
+      </m:oMath>
+      <w:r>
+        <w:rPr>
+          <w:sz w:val="24"/>
+          <w:szCs w:val="26"/>
+        </w:rPr>
+        <w:t xml:space="preserve"> and </w:t>
+      </w:r>
+      <m:oMath>
+        <m:sSub>
+          <m:sSubPr>
+            <m:ctrlPr>
+              <w:rPr>
+                <w:rFonts w:ascii="Cambria Math" w:hAnsi="Cambria Math"/>
+                <w:i/>
+                <w:sz w:val="24"/>
+                <w:szCs w:val="26"/>
+              </w:rPr>
+            </m:ctrlPr>
+          </m:sSubPr>
+          <m:e>
+            <m:r>
+              <w:rPr>
+                <w:rFonts w:ascii="Cambria Math" w:hAnsi="Cambria Math"/>
+                <w:sz w:val="24"/>
+                <w:szCs w:val="26"/>
+              </w:rPr>
+              <m:t>I</m:t>
+            </m:r>
+          </m:e>
+          <m:sub>
+            <m:r>
+              <w:rPr>
+                <w:rFonts w:ascii="Cambria Math" w:hAnsi="Cambria Math"/>
+                <w:sz w:val="24"/>
+                <w:szCs w:val="26"/>
+              </w:rPr>
+              <m:t>4</m:t>
+            </m:r>
+          </m:sub>
+        </m:sSub>
+      </m:oMath>
+      <w:r>
+        <w:rPr>
+          <w:sz w:val="24"/>
+          <w:szCs w:val="26"/>
+        </w:rPr>
+        <w:t xml:space="preserve"> and solving the system of equations and rounding to the nearest 10000 results in the values of </w:t>
+      </w:r>
+      <m:oMath>
+        <m:sSub>
+          <m:sSubPr>
+            <m:ctrlPr>
+              <w:rPr>
+                <w:rFonts w:ascii="Cambria Math" w:hAnsi="Cambria Math"/>
+                <w:i/>
+                <w:sz w:val="24"/>
+                <w:szCs w:val="26"/>
+              </w:rPr>
+            </m:ctrlPr>
+          </m:sSubPr>
+          <m:e>
+            <m:r>
+              <w:rPr>
+                <w:rFonts w:ascii="Cambria Math" w:hAnsi="Cambria Math"/>
+                <w:sz w:val="24"/>
+                <w:szCs w:val="26"/>
+              </w:rPr>
+              <m:t>R</m:t>
+            </m:r>
+          </m:e>
+          <m:sub>
+            <m:r>
+              <w:rPr>
+                <w:rFonts w:ascii="Cambria Math" w:hAnsi="Cambria Math"/>
+                <w:sz w:val="24"/>
+                <w:szCs w:val="26"/>
+              </w:rPr>
+              <m:t>3</m:t>
+            </m:r>
+          </m:sub>
+        </m:sSub>
+        <m:r>
+          <w:rPr>
+            <w:rFonts w:ascii="Cambria Math" w:hAnsi="Cambria Math"/>
+            <w:sz w:val="24"/>
+            <w:szCs w:val="26"/>
+          </w:rPr>
+          <m:t xml:space="preserve">=39841.463≈39000 </m:t>
+        </m:r>
+      </m:oMath>
+      <w:r>
+        <w:rPr>
+          <w:sz w:val="24"/>
+          <w:szCs w:val="26"/>
+        </w:rPr>
+        <w:t xml:space="preserve"> and </w:t>
+      </w:r>
+      <m:oMath>
+        <m:sSub>
+          <m:sSubPr>
+            <m:ctrlPr>
+              <w:rPr>
+                <w:rFonts w:ascii="Cambria Math" w:hAnsi="Cambria Math"/>
+                <w:i/>
+                <w:sz w:val="24"/>
+                <w:szCs w:val="26"/>
+              </w:rPr>
+            </m:ctrlPr>
+          </m:sSubPr>
+          <m:e>
+            <m:r>
+              <w:rPr>
+                <w:rFonts w:ascii="Cambria Math" w:hAnsi="Cambria Math"/>
+                <w:sz w:val="24"/>
+                <w:szCs w:val="26"/>
+              </w:rPr>
+              <m:t>R</m:t>
+            </m:r>
+          </m:e>
+          <m:sub>
+            <m:r>
+              <w:rPr>
+                <w:rFonts w:ascii="Cambria Math" w:hAnsi="Cambria Math"/>
+                <w:sz w:val="24"/>
+                <w:szCs w:val="26"/>
+              </w:rPr>
+              <m:t>2</m:t>
+            </m:r>
+          </m:sub>
+        </m:sSub>
+        <m:r>
+          <w:rPr>
+            <w:rFonts w:ascii="Cambria Math" w:hAnsi="Cambria Math"/>
+            <w:sz w:val="24"/>
+            <w:szCs w:val="26"/>
+          </w:rPr>
+          <m:t>=59158.536≈60000</m:t>
+        </m:r>
+      </m:oMath>
+      <w:r>
+        <w:rPr>
+          <w:sz w:val="24"/>
+          <w:szCs w:val="26"/>
+        </w:rPr>
+        <w:t>.</w:t>
+      </w:r>
+    </w:p>
+    <w:p>
+      <w:pPr>
+        <w:ind w:firstLine="0"/>
+        <w:rPr>
+          <w:sz w:val="24"/>
+          <w:szCs w:val="26"/>
+        </w:rPr>
+      </w:pPr>
+      <w:r>
+        <w:rPr>
+          <w:sz w:val="24"/>
+          <w:szCs w:val="26"/>
+        </w:rPr>
+        <w:t xml:space="preserve">Thus concluding the methodology used to find the appropriate resistor values for the measurement circuit to as accurately as possible measure the PV panel </w:t>
+      </w:r>
+      <w:r>
+        <w:rPr>
+          <w:sz w:val="24"/>
+          <w:szCs w:val="26"/>
+        </w:rPr>
+        <w:t>voltage and current.</w:t>
       </w:r>
     </w:p>
     <w:p>
@@ -5788,7 +8190,6 @@
         <w:rPr>
           <w:noProof/>
         </w:rPr>
-        <w:lastRenderedPageBreak/>
         <w:drawing>
           <wp:inline distT="0" distB="0" distL="0" distR="0" wp14:anchorId="28B741A7" wp14:editId="195E6A54">
             <wp:extent cx="1552574" cy="1722109"/>
@@ -5805,7 +8206,7 @@
                     <pic:cNvPicPr/>
                   </pic:nvPicPr>
                   <pic:blipFill>
-                    <a:blip r:embed="rId17"/>
+                    <a:blip r:embed="rId18"/>
                     <a:stretch>
                       <a:fillRect/>
                     </a:stretch>
@@ -5848,7 +8249,7 @@
                     <pic:cNvPicPr/>
                   </pic:nvPicPr>
                   <pic:blipFill>
-                    <a:blip r:embed="rId18"/>
+                    <a:blip r:embed="rId19"/>
                     <a:stretch>
                       <a:fillRect/>
                     </a:stretch>
@@ -6012,7 +8413,11 @@
         <w:t>stm32f411re.pdf</w:t>
       </w:r>
       <w:r>
-        <w:t>). For VDD = 3.6V it is determined that the high input voltage should be greater than 2.52V and the low input voltage should be less than 1.08V maximum. Thus the minimum resistance value for the high current of 125µA is determined by:</w:t>
+        <w:t xml:space="preserve">). For VDD = 3.6V it is determined that the high input voltage should be </w:t>
+      </w:r>
+      <w:r>
+        <w:lastRenderedPageBreak/>
+        <w:t>greater than 2.52V and the low input voltage should be less than 1.08V maximum. Thus the minimum resistance value for the high current of 125µA is determined by:</w:t>
       </w:r>
     </w:p>
     <w:p>
@@ -6517,14 +8922,6 @@
     <w:p>
       <w:pPr>
         <w:ind w:firstLine="0"/>
-      </w:pPr>
-      <w:r>
-        <w:t>The above proves that for the low and high output current from the LMT01, using a resistor value of 22kΩ they have been converted to valid logic level, able to be detected by the MCU.</w:t>
-      </w:r>
-    </w:p>
-    <w:p>
-      <w:pPr>
-        <w:ind w:firstLine="0"/>
         <w:rPr>
           <w:b/>
           <w:bCs/>
@@ -6592,7 +8989,6 @@
           <w:sz w:val="28"/>
           <w:szCs w:val="28"/>
         </w:rPr>
-        <w:lastRenderedPageBreak/>
         <w:t>4.1 Software Interaction</w:t>
       </w:r>
     </w:p>
@@ -6910,6 +9306,7 @@
           <w:sz w:val="24"/>
           <w:szCs w:val="26"/>
         </w:rPr>
+        <w:lastRenderedPageBreak/>
         <w:t xml:space="preserve">Software design </w:t>
       </w:r>
     </w:p>
@@ -6927,7 +9324,6 @@
         <w:rPr>
           <w:noProof/>
         </w:rPr>
-        <w:lastRenderedPageBreak/>
         <w:drawing>
           <wp:inline distT="0" distB="0" distL="0" distR="0" wp14:anchorId="602D09D1" wp14:editId="3ADE91BC">
             <wp:extent cx="5731510" cy="4666615"/>
@@ -6946,7 +9342,7 @@
                     </pic:cNvPicPr>
                   </pic:nvPicPr>
                   <pic:blipFill>
-                    <a:blip r:embed="rId19" cstate="print">
+                    <a:blip r:embed="rId20" cstate="print">
                       <a:extLst>
                         <a:ext uri="{28A0092B-C50C-407E-A947-70E740481C1C}">
                           <a14:useLocalDpi xmlns:a14="http://schemas.microsoft.com/office/drawing/2010/main" val="0"/>
@@ -7092,7 +9488,11 @@
         <w:ind w:firstLine="0"/>
       </w:pPr>
       <w:r>
-        <w:t xml:space="preserve">The timer is started and the approach taken is to measure the time between consecutive pulses. Noting that within a window period, a pulse is expected every 12µs once the pulse train begins. For any measured time larger than 12µs, it means that the next pulse window has started, thus the count is to be restarted and the temperature to be recalculated. </w:t>
+        <w:t xml:space="preserve">The timer is started and the approach taken is to measure the time between consecutive pulses. Noting that within a window period, a pulse is expected every 12µs once the pulse train begins. </w:t>
+      </w:r>
+      <w:r>
+        <w:lastRenderedPageBreak/>
+        <w:t xml:space="preserve">For any measured time larger than 12µs, it means that the next pulse window has started, thus the count is to be restarted and the temperature to be recalculated. </w:t>
       </w:r>
     </w:p>
     <w:p>
@@ -7168,7 +9568,7 @@
                     <pic:cNvPicPr/>
                   </pic:nvPicPr>
                   <pic:blipFill>
-                    <a:blip r:embed="rId20"/>
+                    <a:blip r:embed="rId21"/>
                     <a:stretch>
                       <a:fillRect/>
                     </a:stretch>
@@ -7260,7 +9660,7 @@
                     <pic:cNvPicPr/>
                   </pic:nvPicPr>
                   <pic:blipFill>
-                    <a:blip r:embed="rId21"/>
+                    <a:blip r:embed="rId22"/>
                     <a:stretch>
                       <a:fillRect/>
                     </a:stretch>
@@ -7518,7 +9918,7 @@
                     </pic:cNvPicPr>
                   </pic:nvPicPr>
                   <pic:blipFill rotWithShape="1">
-                    <a:blip r:embed="rId22" cstate="print">
+                    <a:blip r:embed="rId23" cstate="print">
                       <a:extLst>
                         <a:ext uri="{28A0092B-C50C-407E-A947-70E740481C1C}">
                           <a14:useLocalDpi xmlns:a14="http://schemas.microsoft.com/office/drawing/2010/main" val="0"/>
@@ -7581,7 +9981,7 @@
                     </pic:cNvPicPr>
                   </pic:nvPicPr>
                   <pic:blipFill rotWithShape="1">
-                    <a:blip r:embed="rId23" cstate="print">
+                    <a:blip r:embed="rId24" cstate="print">
                       <a:extLst>
                         <a:ext uri="{28A0092B-C50C-407E-A947-70E740481C1C}">
                           <a14:useLocalDpi xmlns:a14="http://schemas.microsoft.com/office/drawing/2010/main" val="0"/>
@@ -7779,7 +10179,7 @@
                     </pic:cNvPicPr>
                   </pic:nvPicPr>
                   <pic:blipFill rotWithShape="1">
-                    <a:blip r:embed="rId24" cstate="print">
+                    <a:blip r:embed="rId25" cstate="print">
                       <a:extLst>
                         <a:ext uri="{28A0092B-C50C-407E-A947-70E740481C1C}">
                           <a14:useLocalDpi xmlns:a14="http://schemas.microsoft.com/office/drawing/2010/main" val="0"/>
@@ -8101,7 +10501,7 @@
                     </pic:cNvPicPr>
                   </pic:nvPicPr>
                   <pic:blipFill rotWithShape="1">
-                    <a:blip r:embed="rId25" cstate="print">
+                    <a:blip r:embed="rId26" cstate="print">
                       <a:extLst>
                         <a:ext uri="{28A0092B-C50C-407E-A947-70E740481C1C}">
                           <a14:useLocalDpi xmlns:a14="http://schemas.microsoft.com/office/drawing/2010/main" val="0"/>
@@ -8164,7 +10564,7 @@
                     </pic:cNvPicPr>
                   </pic:nvPicPr>
                   <pic:blipFill rotWithShape="1">
-                    <a:blip r:embed="rId26" cstate="print">
+                    <a:blip r:embed="rId27" cstate="print">
                       <a:extLst>
                         <a:ext uri="{28A0092B-C50C-407E-A947-70E740481C1C}">
                           <a14:useLocalDpi xmlns:a14="http://schemas.microsoft.com/office/drawing/2010/main" val="0"/>
@@ -8263,28 +10663,43 @@
         <w:t>0.75V</w:t>
       </w:r>
       <w:r>
-        <w:t>. Figure 9 below shows this:</w:t>
-      </w:r>
-    </w:p>
-    <w:p>
-      <w:pPr>
-        <w:rPr>
-          <w:b/>
-          <w:bCs/>
-          <w:sz w:val="28"/>
-          <w:szCs w:val="28"/>
-        </w:rPr>
-      </w:pPr>
-    </w:p>
-    <w:p>
-      <w:pPr>
-        <w:ind w:firstLine="0"/>
-        <w:rPr>
-          <w:b/>
-          <w:bCs/>
-          <w:sz w:val="28"/>
-          <w:szCs w:val="28"/>
-        </w:rPr>
+        <w:t xml:space="preserve">. Figure </w:t>
+      </w:r>
+      <w:r>
+        <w:t>8</w:t>
+      </w:r>
+      <w:r>
+        <w:t xml:space="preserve"> </w:t>
+      </w:r>
+      <w:r>
+        <w:t>above</w:t>
+      </w:r>
+      <w:r>
+        <w:t xml:space="preserve"> shows this:</w:t>
+      </w:r>
+    </w:p>
+    <w:p>
+      <w:pPr>
+        <w:ind w:firstLine="0"/>
+        <w:rPr>
+          <w:b/>
+          <w:bCs/>
+          <w:sz w:val="28"/>
+          <w:szCs w:val="28"/>
+        </w:rPr>
+      </w:pPr>
+    </w:p>
+    <w:p>
+      <w:pPr>
+        <w:ind w:firstLine="0"/>
+      </w:pPr>
+      <w:r>
+        <w:t>The above proves that for the low and high output current from the LMT01, using a resistor value of 22kΩ they have been converted to valid logic level, able to be detected by the MCU.</w:t>
+      </w:r>
+    </w:p>
+    <w:p>
+      <w:pPr>
+        <w:ind w:firstLine="0"/>
       </w:pPr>
     </w:p>
     <w:p>
@@ -8374,7 +10789,7 @@
                     </pic:cNvPicPr>
                   </pic:nvPicPr>
                   <pic:blipFill>
-                    <a:blip r:embed="rId27" cstate="print">
+                    <a:blip r:embed="rId28" cstate="print">
                       <a:extLst>
                         <a:ext uri="{28A0092B-C50C-407E-A947-70E740481C1C}">
                           <a14:useLocalDpi xmlns:a14="http://schemas.microsoft.com/office/drawing/2010/main" val="0"/>
@@ -8436,7 +10851,7 @@
                     </pic:cNvPicPr>
                   </pic:nvPicPr>
                   <pic:blipFill>
-                    <a:blip r:embed="rId28" cstate="print">
+                    <a:blip r:embed="rId29" cstate="print">
                       <a:extLst>
                         <a:ext uri="{28A0092B-C50C-407E-A947-70E740481C1C}">
                           <a14:useLocalDpi xmlns:a14="http://schemas.microsoft.com/office/drawing/2010/main" val="0"/>
@@ -9071,16 +11486,16 @@
 <file path=word/numbering.xml><?xml version="1.0" encoding="utf-8"?>
 <w:numbering xmlns:wpc="http://schemas.microsoft.com/office/word/2010/wordprocessingCanvas" xmlns:cx="http://schemas.microsoft.com/office/drawing/2014/chartex" xmlns:cx1="http://schemas.microsoft.com/office/drawing/2015/9/8/chartex" xmlns:cx2="http://schemas.microsoft.com/office/drawing/2015/10/21/chartex" xmlns:cx3="http://schemas.microsoft.com/office/drawing/2016/5/9/chartex" xmlns:cx4="http://schemas.microsoft.com/office/drawing/2016/5/10/chartex" xmlns:cx5="http://schemas.microsoft.com/office/drawing/2016/5/11/chartex" xmlns:cx6="http://schemas.microsoft.com/office/drawing/2016/5/12/chartex" xmlns:cx7="http://schemas.microsoft.com/office/drawing/2016/5/13/chartex" xmlns:cx8="http://schemas.microsoft.com/office/drawing/2016/5/14/chartex" xmlns:mc="http://schemas.openxmlformats.org/markup-compatibility/2006" xmlns:aink="http://schemas.microsoft.com/office/drawing/2016/ink" xmlns:am3d="http://schemas.microsoft.com/office/drawing/2017/model3d" xmlns:o="urn:schemas-microsoft-com:office:office" xmlns:oel="http://schemas.microsoft.com/office/2019/extlst" xmlns:r="http://schemas.openxmlformats.org/officeDocument/2006/relationships" xmlns:m="http://schemas.openxmlformats.org/officeDocument/2006/math" xmlns:v="urn:schemas-microsoft-com:vml" xmlns:wp14="http://schemas.microsoft.com/office/word/2010/wordprocessingDrawing" xmlns:wp="http://schemas.openxmlformats.org/drawingml/2006/wordprocessingDrawing" xmlns:w10="urn:schemas-microsoft-com:office:word" xmlns:w="http://schemas.openxmlformats.org/wordprocessingml/2006/main" xmlns:w14="http://schemas.microsoft.com/office/word/2010/wordml" xmlns:w15="http://schemas.microsoft.com/office/word/2012/wordml" xmlns:w16cex="http://schemas.microsoft.com/office/word/2018/wordml/cex" xmlns:w16cid="http://schemas.microsoft.com/office/word/2016/wordml/cid" xmlns:w16="http://schemas.microsoft.com/office/word/2018/wordml" xmlns:w16du="http://schemas.microsoft.com/office/word/2023/wordml/word16du" xmlns:w16sdtdh="http://schemas.microsoft.com/office/word/2020/wordml/sdtdatahash" xmlns:w16se="http://schemas.microsoft.com/office/word/2015/wordml/symex" xmlns:wpg="http://schemas.microsoft.com/office/word/2010/wordprocessingGroup" xmlns:wpi="http://schemas.microsoft.com/office/word/2010/wordprocessingInk" xmlns:wne="http://schemas.microsoft.com/office/word/2006/wordml" xmlns:wps="http://schemas.microsoft.com/office/word/2010/wordprocessingShape" mc:Ignorable="w14 w15 w16se w16cid w16 w16cex w16sdtdh w16du wp14">
   <w:abstractNum w:abstractNumId="0" w15:restartNumberingAfterBreak="0">
-    <w:nsid w:val="3ABC0E09"/>
+    <w:nsid w:val="0BB6005B"/>
     <w:multiLevelType w:val="hybridMultilevel"/>
-    <w:tmpl w:val="CC602C2E"/>
-    <w:lvl w:ilvl="0" w:tplc="1C090011">
+    <w:tmpl w:val="20722872"/>
+    <w:lvl w:ilvl="0" w:tplc="8D3A840C">
       <w:start w:val="1"/>
       <w:numFmt w:val="decimal"/>
-      <w:lvlText w:val="%1)"/>
+      <w:lvlText w:val="%1."/>
       <w:lvlJc w:val="left"/>
       <w:pPr>
-        <w:ind w:left="720" w:hanging="360"/>
+        <w:ind w:left="1080" w:hanging="360"/>
       </w:pPr>
       <w:rPr>
         <w:rFonts w:hint="default"/>
@@ -9092,7 +11507,7 @@
       <w:lvlText w:val="%2."/>
       <w:lvlJc w:val="left"/>
       <w:pPr>
-        <w:ind w:left="1440" w:hanging="360"/>
+        <w:ind w:left="1800" w:hanging="360"/>
       </w:pPr>
     </w:lvl>
     <w:lvl w:ilvl="2" w:tplc="1C09001B" w:tentative="1">
@@ -9101,7 +11516,7 @@
       <w:lvlText w:val="%3."/>
       <w:lvlJc w:val="right"/>
       <w:pPr>
-        <w:ind w:left="2160" w:hanging="180"/>
+        <w:ind w:left="2520" w:hanging="180"/>
       </w:pPr>
     </w:lvl>
     <w:lvl w:ilvl="3" w:tplc="1C09000F" w:tentative="1">
@@ -9110,7 +11525,7 @@
       <w:lvlText w:val="%4."/>
       <w:lvlJc w:val="left"/>
       <w:pPr>
-        <w:ind w:left="2880" w:hanging="360"/>
+        <w:ind w:left="3240" w:hanging="360"/>
       </w:pPr>
     </w:lvl>
     <w:lvl w:ilvl="4" w:tplc="1C090019" w:tentative="1">
@@ -9119,7 +11534,7 @@
       <w:lvlText w:val="%5."/>
       <w:lvlJc w:val="left"/>
       <w:pPr>
-        <w:ind w:left="3600" w:hanging="360"/>
+        <w:ind w:left="3960" w:hanging="360"/>
       </w:pPr>
     </w:lvl>
     <w:lvl w:ilvl="5" w:tplc="1C09001B" w:tentative="1">
@@ -9128,7 +11543,7 @@
       <w:lvlText w:val="%6."/>
       <w:lvlJc w:val="right"/>
       <w:pPr>
-        <w:ind w:left="4320" w:hanging="180"/>
+        <w:ind w:left="4680" w:hanging="180"/>
       </w:pPr>
     </w:lvl>
     <w:lvl w:ilvl="6" w:tplc="1C09000F" w:tentative="1">
@@ -9137,7 +11552,7 @@
       <w:lvlText w:val="%7."/>
       <w:lvlJc w:val="left"/>
       <w:pPr>
-        <w:ind w:left="5040" w:hanging="360"/>
+        <w:ind w:left="5400" w:hanging="360"/>
       </w:pPr>
     </w:lvl>
     <w:lvl w:ilvl="7" w:tplc="1C090019" w:tentative="1">
@@ -9146,7 +11561,7 @@
       <w:lvlText w:val="%8."/>
       <w:lvlJc w:val="left"/>
       <w:pPr>
-        <w:ind w:left="5760" w:hanging="360"/>
+        <w:ind w:left="6120" w:hanging="360"/>
       </w:pPr>
     </w:lvl>
     <w:lvl w:ilvl="8" w:tplc="1C09001B" w:tentative="1">
@@ -9155,11 +11570,186 @@
       <w:lvlText w:val="%9."/>
       <w:lvlJc w:val="right"/>
       <w:pPr>
-        <w:ind w:left="6480" w:hanging="180"/>
+        <w:ind w:left="6840" w:hanging="180"/>
       </w:pPr>
     </w:lvl>
   </w:abstractNum>
   <w:abstractNum w:abstractNumId="1" w15:restartNumberingAfterBreak="0">
+    <w:nsid w:val="101A7B2D"/>
+    <w:multiLevelType w:val="hybridMultilevel"/>
+    <w:tmpl w:val="99144038"/>
+    <w:lvl w:ilvl="0" w:tplc="1C09000F">
+      <w:start w:val="1"/>
+      <w:numFmt w:val="decimal"/>
+      <w:lvlText w:val="%1."/>
+      <w:lvlJc w:val="left"/>
+      <w:pPr>
+        <w:ind w:left="720" w:hanging="360"/>
+      </w:pPr>
+    </w:lvl>
+    <w:lvl w:ilvl="1" w:tplc="1C090019" w:tentative="1">
+      <w:start w:val="1"/>
+      <w:numFmt w:val="lowerLetter"/>
+      <w:lvlText w:val="%2."/>
+      <w:lvlJc w:val="left"/>
+      <w:pPr>
+        <w:ind w:left="1440" w:hanging="360"/>
+      </w:pPr>
+    </w:lvl>
+    <w:lvl w:ilvl="2" w:tplc="1C09001B" w:tentative="1">
+      <w:start w:val="1"/>
+      <w:numFmt w:val="lowerRoman"/>
+      <w:lvlText w:val="%3."/>
+      <w:lvlJc w:val="right"/>
+      <w:pPr>
+        <w:ind w:left="2160" w:hanging="180"/>
+      </w:pPr>
+    </w:lvl>
+    <w:lvl w:ilvl="3" w:tplc="1C09000F" w:tentative="1">
+      <w:start w:val="1"/>
+      <w:numFmt w:val="decimal"/>
+      <w:lvlText w:val="%4."/>
+      <w:lvlJc w:val="left"/>
+      <w:pPr>
+        <w:ind w:left="2880" w:hanging="360"/>
+      </w:pPr>
+    </w:lvl>
+    <w:lvl w:ilvl="4" w:tplc="1C090019" w:tentative="1">
+      <w:start w:val="1"/>
+      <w:numFmt w:val="lowerLetter"/>
+      <w:lvlText w:val="%5."/>
+      <w:lvlJc w:val="left"/>
+      <w:pPr>
+        <w:ind w:left="3600" w:hanging="360"/>
+      </w:pPr>
+    </w:lvl>
+    <w:lvl w:ilvl="5" w:tplc="1C09001B" w:tentative="1">
+      <w:start w:val="1"/>
+      <w:numFmt w:val="lowerRoman"/>
+      <w:lvlText w:val="%6."/>
+      <w:lvlJc w:val="right"/>
+      <w:pPr>
+        <w:ind w:left="4320" w:hanging="180"/>
+      </w:pPr>
+    </w:lvl>
+    <w:lvl w:ilvl="6" w:tplc="1C09000F" w:tentative="1">
+      <w:start w:val="1"/>
+      <w:numFmt w:val="decimal"/>
+      <w:lvlText w:val="%7."/>
+      <w:lvlJc w:val="left"/>
+      <w:pPr>
+        <w:ind w:left="5040" w:hanging="360"/>
+      </w:pPr>
+    </w:lvl>
+    <w:lvl w:ilvl="7" w:tplc="1C090019" w:tentative="1">
+      <w:start w:val="1"/>
+      <w:numFmt w:val="lowerLetter"/>
+      <w:lvlText w:val="%8."/>
+      <w:lvlJc w:val="left"/>
+      <w:pPr>
+        <w:ind w:left="5760" w:hanging="360"/>
+      </w:pPr>
+    </w:lvl>
+    <w:lvl w:ilvl="8" w:tplc="1C09001B" w:tentative="1">
+      <w:start w:val="1"/>
+      <w:numFmt w:val="lowerRoman"/>
+      <w:lvlText w:val="%9."/>
+      <w:lvlJc w:val="right"/>
+      <w:pPr>
+        <w:ind w:left="6480" w:hanging="180"/>
+      </w:pPr>
+    </w:lvl>
+  </w:abstractNum>
+  <w:abstractNum w:abstractNumId="2" w15:restartNumberingAfterBreak="0">
+    <w:nsid w:val="3ABC0E09"/>
+    <w:multiLevelType w:val="hybridMultilevel"/>
+    <w:tmpl w:val="CC602C2E"/>
+    <w:lvl w:ilvl="0" w:tplc="1C090011">
+      <w:start w:val="1"/>
+      <w:numFmt w:val="decimal"/>
+      <w:lvlText w:val="%1)"/>
+      <w:lvlJc w:val="left"/>
+      <w:pPr>
+        <w:ind w:left="720" w:hanging="360"/>
+      </w:pPr>
+      <w:rPr>
+        <w:rFonts w:hint="default"/>
+      </w:rPr>
+    </w:lvl>
+    <w:lvl w:ilvl="1" w:tplc="1C090019" w:tentative="1">
+      <w:start w:val="1"/>
+      <w:numFmt w:val="lowerLetter"/>
+      <w:lvlText w:val="%2."/>
+      <w:lvlJc w:val="left"/>
+      <w:pPr>
+        <w:ind w:left="1440" w:hanging="360"/>
+      </w:pPr>
+    </w:lvl>
+    <w:lvl w:ilvl="2" w:tplc="1C09001B" w:tentative="1">
+      <w:start w:val="1"/>
+      <w:numFmt w:val="lowerRoman"/>
+      <w:lvlText w:val="%3."/>
+      <w:lvlJc w:val="right"/>
+      <w:pPr>
+        <w:ind w:left="2160" w:hanging="180"/>
+      </w:pPr>
+    </w:lvl>
+    <w:lvl w:ilvl="3" w:tplc="1C09000F" w:tentative="1">
+      <w:start w:val="1"/>
+      <w:numFmt w:val="decimal"/>
+      <w:lvlText w:val="%4."/>
+      <w:lvlJc w:val="left"/>
+      <w:pPr>
+        <w:ind w:left="2880" w:hanging="360"/>
+      </w:pPr>
+    </w:lvl>
+    <w:lvl w:ilvl="4" w:tplc="1C090019" w:tentative="1">
+      <w:start w:val="1"/>
+      <w:numFmt w:val="lowerLetter"/>
+      <w:lvlText w:val="%5."/>
+      <w:lvlJc w:val="left"/>
+      <w:pPr>
+        <w:ind w:left="3600" w:hanging="360"/>
+      </w:pPr>
+    </w:lvl>
+    <w:lvl w:ilvl="5" w:tplc="1C09001B" w:tentative="1">
+      <w:start w:val="1"/>
+      <w:numFmt w:val="lowerRoman"/>
+      <w:lvlText w:val="%6."/>
+      <w:lvlJc w:val="right"/>
+      <w:pPr>
+        <w:ind w:left="4320" w:hanging="180"/>
+      </w:pPr>
+    </w:lvl>
+    <w:lvl w:ilvl="6" w:tplc="1C09000F" w:tentative="1">
+      <w:start w:val="1"/>
+      <w:numFmt w:val="decimal"/>
+      <w:lvlText w:val="%7."/>
+      <w:lvlJc w:val="left"/>
+      <w:pPr>
+        <w:ind w:left="5040" w:hanging="360"/>
+      </w:pPr>
+    </w:lvl>
+    <w:lvl w:ilvl="7" w:tplc="1C090019" w:tentative="1">
+      <w:start w:val="1"/>
+      <w:numFmt w:val="lowerLetter"/>
+      <w:lvlText w:val="%8."/>
+      <w:lvlJc w:val="left"/>
+      <w:pPr>
+        <w:ind w:left="5760" w:hanging="360"/>
+      </w:pPr>
+    </w:lvl>
+    <w:lvl w:ilvl="8" w:tplc="1C09001B" w:tentative="1">
+      <w:start w:val="1"/>
+      <w:numFmt w:val="lowerRoman"/>
+      <w:lvlText w:val="%9."/>
+      <w:lvlJc w:val="right"/>
+      <w:pPr>
+        <w:ind w:left="6480" w:hanging="180"/>
+      </w:pPr>
+    </w:lvl>
+  </w:abstractNum>
+  <w:abstractNum w:abstractNumId="3" w15:restartNumberingAfterBreak="0">
     <w:nsid w:val="3DCB6377"/>
     <w:multiLevelType w:val="hybridMultilevel"/>
     <w:tmpl w:val="52260B1A"/>
@@ -9245,7 +11835,96 @@
       </w:pPr>
     </w:lvl>
   </w:abstractNum>
-  <w:abstractNum w:abstractNumId="2" w15:restartNumberingAfterBreak="0">
+  <w:abstractNum w:abstractNumId="4" w15:restartNumberingAfterBreak="0">
+    <w:nsid w:val="64A71E64"/>
+    <w:multiLevelType w:val="hybridMultilevel"/>
+    <w:tmpl w:val="35A45554"/>
+    <w:lvl w:ilvl="0" w:tplc="C5A843B8">
+      <w:start w:val="1"/>
+      <w:numFmt w:val="decimal"/>
+      <w:lvlText w:val="%1."/>
+      <w:lvlJc w:val="left"/>
+      <w:pPr>
+        <w:ind w:left="644" w:hanging="360"/>
+      </w:pPr>
+      <w:rPr>
+        <w:rFonts w:hint="default"/>
+      </w:rPr>
+    </w:lvl>
+    <w:lvl w:ilvl="1" w:tplc="1C090019" w:tentative="1">
+      <w:start w:val="1"/>
+      <w:numFmt w:val="lowerLetter"/>
+      <w:lvlText w:val="%2."/>
+      <w:lvlJc w:val="left"/>
+      <w:pPr>
+        <w:ind w:left="1364" w:hanging="360"/>
+      </w:pPr>
+    </w:lvl>
+    <w:lvl w:ilvl="2" w:tplc="1C09001B" w:tentative="1">
+      <w:start w:val="1"/>
+      <w:numFmt w:val="lowerRoman"/>
+      <w:lvlText w:val="%3."/>
+      <w:lvlJc w:val="right"/>
+      <w:pPr>
+        <w:ind w:left="2084" w:hanging="180"/>
+      </w:pPr>
+    </w:lvl>
+    <w:lvl w:ilvl="3" w:tplc="1C09000F" w:tentative="1">
+      <w:start w:val="1"/>
+      <w:numFmt w:val="decimal"/>
+      <w:lvlText w:val="%4."/>
+      <w:lvlJc w:val="left"/>
+      <w:pPr>
+        <w:ind w:left="2804" w:hanging="360"/>
+      </w:pPr>
+    </w:lvl>
+    <w:lvl w:ilvl="4" w:tplc="1C090019" w:tentative="1">
+      <w:start w:val="1"/>
+      <w:numFmt w:val="lowerLetter"/>
+      <w:lvlText w:val="%5."/>
+      <w:lvlJc w:val="left"/>
+      <w:pPr>
+        <w:ind w:left="3524" w:hanging="360"/>
+      </w:pPr>
+    </w:lvl>
+    <w:lvl w:ilvl="5" w:tplc="1C09001B" w:tentative="1">
+      <w:start w:val="1"/>
+      <w:numFmt w:val="lowerRoman"/>
+      <w:lvlText w:val="%6."/>
+      <w:lvlJc w:val="right"/>
+      <w:pPr>
+        <w:ind w:left="4244" w:hanging="180"/>
+      </w:pPr>
+    </w:lvl>
+    <w:lvl w:ilvl="6" w:tplc="1C09000F" w:tentative="1">
+      <w:start w:val="1"/>
+      <w:numFmt w:val="decimal"/>
+      <w:lvlText w:val="%7."/>
+      <w:lvlJc w:val="left"/>
+      <w:pPr>
+        <w:ind w:left="4964" w:hanging="360"/>
+      </w:pPr>
+    </w:lvl>
+    <w:lvl w:ilvl="7" w:tplc="1C090019" w:tentative="1">
+      <w:start w:val="1"/>
+      <w:numFmt w:val="lowerLetter"/>
+      <w:lvlText w:val="%8."/>
+      <w:lvlJc w:val="left"/>
+      <w:pPr>
+        <w:ind w:left="5684" w:hanging="360"/>
+      </w:pPr>
+    </w:lvl>
+    <w:lvl w:ilvl="8" w:tplc="1C09001B" w:tentative="1">
+      <w:start w:val="1"/>
+      <w:numFmt w:val="lowerRoman"/>
+      <w:lvlText w:val="%9."/>
+      <w:lvlJc w:val="right"/>
+      <w:pPr>
+        <w:ind w:left="6404" w:hanging="180"/>
+      </w:pPr>
+    </w:lvl>
+  </w:abstractNum>
+  <w:abstractNum w:abstractNumId="5" w15:restartNumberingAfterBreak="0">
     <w:nsid w:val="6614510C"/>
     <w:multiLevelType w:val="hybridMultilevel"/>
     <w:tmpl w:val="F3A80834"/>
@@ -9331,7 +12010,7 @@
       </w:pPr>
     </w:lvl>
   </w:abstractNum>
-  <w:abstractNum w:abstractNumId="3" w15:restartNumberingAfterBreak="0">
+  <w:abstractNum w:abstractNumId="6" w15:restartNumberingAfterBreak="0">
     <w:nsid w:val="7E8176D4"/>
     <w:multiLevelType w:val="multilevel"/>
     <w:tmpl w:val="3AAAD726"/>
@@ -9449,7 +12128,7 @@
       </w:rPr>
     </w:lvl>
   </w:abstractNum>
-  <w:abstractNum w:abstractNumId="4" w15:restartNumberingAfterBreak="0">
+  <w:abstractNum w:abstractNumId="7" w15:restartNumberingAfterBreak="0">
     <w:nsid w:val="7E915812"/>
     <w:multiLevelType w:val="hybridMultilevel"/>
     <w:tmpl w:val="53AC6A4A"/>
@@ -9537,19 +12216,28 @@
     </w:lvl>
   </w:abstractNum>
   <w:num w:numId="1" w16cid:durableId="689062913">
+    <w:abstractNumId w:val="6"/>
+  </w:num>
+  <w:num w:numId="2" w16cid:durableId="23793227">
+    <w:abstractNumId w:val="7"/>
+  </w:num>
+  <w:num w:numId="3" w16cid:durableId="761949000">
+    <w:abstractNumId w:val="2"/>
+  </w:num>
+  <w:num w:numId="4" w16cid:durableId="845823631">
     <w:abstractNumId w:val="3"/>
   </w:num>
-  <w:num w:numId="2" w16cid:durableId="23793227">
-    <w:abstractNumId w:val="4"/>
+  <w:num w:numId="5" w16cid:durableId="514423491">
+    <w:abstractNumId w:val="5"/>
   </w:num>
-  <w:num w:numId="3" w16cid:durableId="761949000">
+  <w:num w:numId="6" w16cid:durableId="1671713273">
+    <w:abstractNumId w:val="1"/>
+  </w:num>
+  <w:num w:numId="7" w16cid:durableId="1659072304">
     <w:abstractNumId w:val="0"/>
   </w:num>
-  <w:num w:numId="4" w16cid:durableId="845823631">
-    <w:abstractNumId w:val="1"/>
-  </w:num>
-  <w:num w:numId="5" w16cid:durableId="514423491">
-    <w:abstractNumId w:val="2"/>
+  <w:num w:numId="8" w16cid:durableId="11348149">
+    <w:abstractNumId w:val="4"/>
   </w:num>
 </w:numbering>
 </file>

</xml_diff>

<commit_message>
Section 3.6 Anlogue temperature sensing circuit
</commit_message>
<xml_diff>
--- a/PV System Effiency Monitor Resources/REPORT/23765518 Final Report.docx
+++ b/PV System Effiency Monitor Resources/REPORT/23765518 Final Report.docx
@@ -137,7 +137,14 @@
       </w:pPr>
       <w:r>
         <w:tab/>
-        <w:t>Dgibrilly M. Mutabazi</w:t>
+      </w:r>
+      <w:proofErr w:type="spellStart"/>
+      <w:r>
+        <w:t>Dgibrilly</w:t>
+      </w:r>
+      <w:proofErr w:type="spellEnd"/>
+      <w:r>
+        <w:t xml:space="preserve"> M. Mutabazi</w:t>
       </w:r>
       <w:r>
         <w:tab/>
@@ -176,12 +183,20 @@
           <w:rStyle w:val="Strong"/>
         </w:rPr>
       </w:pPr>
+      <w:proofErr w:type="spellStart"/>
       <w:r>
         <w:rPr>
           <w:rStyle w:val="Strong"/>
         </w:rPr>
         <w:lastRenderedPageBreak/>
-        <w:t>Plagiaatverklaring / Plagiarism Declaration</w:t>
+        <w:t>Plagiaatverklaring</w:t>
+      </w:r>
+      <w:proofErr w:type="spellEnd"/>
+      <w:r>
+        <w:rPr>
+          <w:rStyle w:val="Strong"/>
+        </w:rPr>
+        <w:t xml:space="preserve"> / Plagiarism Declaration</w:t>
       </w:r>
     </w:p>
     <w:p>
@@ -383,19 +398,411 @@
         <w:rPr>
           <w:szCs w:val="22"/>
         </w:rPr>
-        <w:t xml:space="preserve">Ek verklaar dat die werk in hierdie skryfstuk vervat, behalwe waar anders aangedui, my eie oorspronklike werk is en dat ek dit nie vantevore in die geheel of gedeeltelik ingehandig het vir bepunting in hierdie module/werkstuk of </w:t>
-      </w:r>
+        <w:t xml:space="preserve">Ek </w:t>
+      </w:r>
+      <w:proofErr w:type="spellStart"/>
       <w:r>
         <w:rPr>
           <w:szCs w:val="22"/>
         </w:rPr>
+        <w:t>verklaar</w:t>
+      </w:r>
+      <w:proofErr w:type="spellEnd"/>
+      <w:r>
+        <w:rPr>
+          <w:szCs w:val="22"/>
+        </w:rPr>
+        <w:t xml:space="preserve"> </w:t>
+      </w:r>
+      <w:proofErr w:type="spellStart"/>
+      <w:r>
+        <w:rPr>
+          <w:szCs w:val="22"/>
+        </w:rPr>
+        <w:t>dat</w:t>
+      </w:r>
+      <w:proofErr w:type="spellEnd"/>
+      <w:r>
+        <w:rPr>
+          <w:szCs w:val="22"/>
+        </w:rPr>
+        <w:t xml:space="preserve"> die </w:t>
+      </w:r>
+      <w:proofErr w:type="spellStart"/>
+      <w:r>
+        <w:rPr>
+          <w:szCs w:val="22"/>
+        </w:rPr>
+        <w:t>werk</w:t>
+      </w:r>
+      <w:proofErr w:type="spellEnd"/>
+      <w:r>
+        <w:rPr>
+          <w:szCs w:val="22"/>
+        </w:rPr>
+        <w:t xml:space="preserve"> in </w:t>
+      </w:r>
+      <w:proofErr w:type="spellStart"/>
+      <w:r>
+        <w:rPr>
+          <w:szCs w:val="22"/>
+        </w:rPr>
+        <w:t>hierdie</w:t>
+      </w:r>
+      <w:proofErr w:type="spellEnd"/>
+      <w:r>
+        <w:rPr>
+          <w:szCs w:val="22"/>
+        </w:rPr>
+        <w:t xml:space="preserve"> </w:t>
+      </w:r>
+      <w:proofErr w:type="spellStart"/>
+      <w:r>
+        <w:rPr>
+          <w:szCs w:val="22"/>
+        </w:rPr>
+        <w:t>skryfstuk</w:t>
+      </w:r>
+      <w:proofErr w:type="spellEnd"/>
+      <w:r>
+        <w:rPr>
+          <w:szCs w:val="22"/>
+        </w:rPr>
+        <w:t xml:space="preserve"> </w:t>
+      </w:r>
+      <w:proofErr w:type="spellStart"/>
+      <w:r>
+        <w:rPr>
+          <w:szCs w:val="22"/>
+        </w:rPr>
+        <w:t>vervat</w:t>
+      </w:r>
+      <w:proofErr w:type="spellEnd"/>
+      <w:r>
+        <w:rPr>
+          <w:szCs w:val="22"/>
+        </w:rPr>
+        <w:t xml:space="preserve">, </w:t>
+      </w:r>
+      <w:proofErr w:type="spellStart"/>
+      <w:r>
+        <w:rPr>
+          <w:szCs w:val="22"/>
+        </w:rPr>
+        <w:t>behalwe</w:t>
+      </w:r>
+      <w:proofErr w:type="spellEnd"/>
+      <w:r>
+        <w:rPr>
+          <w:szCs w:val="22"/>
+        </w:rPr>
+        <w:t xml:space="preserve"> </w:t>
+      </w:r>
+      <w:proofErr w:type="spellStart"/>
+      <w:r>
+        <w:rPr>
+          <w:szCs w:val="22"/>
+        </w:rPr>
+        <w:t>waar</w:t>
+      </w:r>
+      <w:proofErr w:type="spellEnd"/>
+      <w:r>
+        <w:rPr>
+          <w:szCs w:val="22"/>
+        </w:rPr>
+        <w:t xml:space="preserve"> </w:t>
+      </w:r>
+      <w:proofErr w:type="spellStart"/>
+      <w:r>
+        <w:rPr>
+          <w:szCs w:val="22"/>
+        </w:rPr>
+        <w:t>anders</w:t>
+      </w:r>
+      <w:proofErr w:type="spellEnd"/>
+      <w:r>
+        <w:rPr>
+          <w:szCs w:val="22"/>
+        </w:rPr>
+        <w:t xml:space="preserve"> </w:t>
+      </w:r>
+      <w:proofErr w:type="spellStart"/>
+      <w:r>
+        <w:rPr>
+          <w:szCs w:val="22"/>
+        </w:rPr>
+        <w:t>aangedui</w:t>
+      </w:r>
+      <w:proofErr w:type="spellEnd"/>
+      <w:r>
+        <w:rPr>
+          <w:szCs w:val="22"/>
+        </w:rPr>
+        <w:t xml:space="preserve">, my </w:t>
+      </w:r>
+      <w:proofErr w:type="spellStart"/>
+      <w:r>
+        <w:rPr>
+          <w:szCs w:val="22"/>
+        </w:rPr>
+        <w:t>eie</w:t>
+      </w:r>
+      <w:proofErr w:type="spellEnd"/>
+      <w:r>
+        <w:rPr>
+          <w:szCs w:val="22"/>
+        </w:rPr>
+        <w:t xml:space="preserve"> </w:t>
+      </w:r>
+      <w:proofErr w:type="spellStart"/>
+      <w:r>
+        <w:rPr>
+          <w:szCs w:val="22"/>
+        </w:rPr>
+        <w:t>oorspronklike</w:t>
+      </w:r>
+      <w:proofErr w:type="spellEnd"/>
+      <w:r>
+        <w:rPr>
+          <w:szCs w:val="22"/>
+        </w:rPr>
+        <w:t xml:space="preserve"> </w:t>
+      </w:r>
+      <w:proofErr w:type="spellStart"/>
+      <w:r>
+        <w:rPr>
+          <w:szCs w:val="22"/>
+        </w:rPr>
+        <w:t>werk</w:t>
+      </w:r>
+      <w:proofErr w:type="spellEnd"/>
+      <w:r>
+        <w:rPr>
+          <w:szCs w:val="22"/>
+        </w:rPr>
+        <w:t xml:space="preserve"> is </w:t>
+      </w:r>
+      <w:proofErr w:type="spellStart"/>
+      <w:r>
+        <w:rPr>
+          <w:szCs w:val="22"/>
+        </w:rPr>
+        <w:t>en</w:t>
+      </w:r>
+      <w:proofErr w:type="spellEnd"/>
+      <w:r>
+        <w:rPr>
+          <w:szCs w:val="22"/>
+        </w:rPr>
+        <w:t xml:space="preserve"> </w:t>
+      </w:r>
+      <w:proofErr w:type="spellStart"/>
+      <w:r>
+        <w:rPr>
+          <w:szCs w:val="22"/>
+        </w:rPr>
+        <w:t>dat</w:t>
+      </w:r>
+      <w:proofErr w:type="spellEnd"/>
+      <w:r>
+        <w:rPr>
+          <w:szCs w:val="22"/>
+        </w:rPr>
+        <w:t xml:space="preserve"> ek </w:t>
+      </w:r>
+      <w:proofErr w:type="spellStart"/>
+      <w:r>
+        <w:rPr>
+          <w:szCs w:val="22"/>
+        </w:rPr>
+        <w:t>dit</w:t>
+      </w:r>
+      <w:proofErr w:type="spellEnd"/>
+      <w:r>
+        <w:rPr>
+          <w:szCs w:val="22"/>
+        </w:rPr>
+        <w:t xml:space="preserve"> </w:t>
+      </w:r>
+      <w:proofErr w:type="spellStart"/>
+      <w:r>
+        <w:rPr>
+          <w:szCs w:val="22"/>
+        </w:rPr>
+        <w:t>nie</w:t>
+      </w:r>
+      <w:proofErr w:type="spellEnd"/>
+      <w:r>
+        <w:rPr>
+          <w:szCs w:val="22"/>
+        </w:rPr>
+        <w:t xml:space="preserve"> </w:t>
+      </w:r>
+      <w:proofErr w:type="spellStart"/>
+      <w:r>
+        <w:rPr>
+          <w:szCs w:val="22"/>
+        </w:rPr>
+        <w:t>vantevore</w:t>
+      </w:r>
+      <w:proofErr w:type="spellEnd"/>
+      <w:r>
+        <w:rPr>
+          <w:szCs w:val="22"/>
+        </w:rPr>
+        <w:t xml:space="preserve"> in die </w:t>
+      </w:r>
+      <w:proofErr w:type="spellStart"/>
+      <w:r>
+        <w:rPr>
+          <w:szCs w:val="22"/>
+        </w:rPr>
+        <w:t>geheel</w:t>
+      </w:r>
+      <w:proofErr w:type="spellEnd"/>
+      <w:r>
+        <w:rPr>
+          <w:szCs w:val="22"/>
+        </w:rPr>
+        <w:t xml:space="preserve"> of </w:t>
+      </w:r>
+      <w:proofErr w:type="spellStart"/>
+      <w:r>
+        <w:rPr>
+          <w:szCs w:val="22"/>
+        </w:rPr>
+        <w:t>gedeeltelik</w:t>
+      </w:r>
+      <w:proofErr w:type="spellEnd"/>
+      <w:r>
+        <w:rPr>
+          <w:szCs w:val="22"/>
+        </w:rPr>
+        <w:t xml:space="preserve"> </w:t>
+      </w:r>
+      <w:proofErr w:type="spellStart"/>
+      <w:r>
+        <w:rPr>
+          <w:szCs w:val="22"/>
+        </w:rPr>
+        <w:t>ingehandig</w:t>
+      </w:r>
+      <w:proofErr w:type="spellEnd"/>
+      <w:r>
+        <w:rPr>
+          <w:szCs w:val="22"/>
+        </w:rPr>
+        <w:t xml:space="preserve"> het </w:t>
+      </w:r>
+      <w:proofErr w:type="spellStart"/>
+      <w:r>
+        <w:rPr>
+          <w:szCs w:val="22"/>
+        </w:rPr>
+        <w:t>vir</w:t>
+      </w:r>
+      <w:proofErr w:type="spellEnd"/>
+      <w:r>
+        <w:rPr>
+          <w:szCs w:val="22"/>
+        </w:rPr>
+        <w:t xml:space="preserve"> </w:t>
+      </w:r>
+      <w:proofErr w:type="spellStart"/>
+      <w:r>
+        <w:rPr>
+          <w:szCs w:val="22"/>
+        </w:rPr>
+        <w:t>bepunting</w:t>
+      </w:r>
+      <w:proofErr w:type="spellEnd"/>
+      <w:r>
+        <w:rPr>
+          <w:szCs w:val="22"/>
+        </w:rPr>
+        <w:t xml:space="preserve"> in </w:t>
+      </w:r>
+      <w:proofErr w:type="spellStart"/>
+      <w:r>
+        <w:rPr>
+          <w:szCs w:val="22"/>
+        </w:rPr>
+        <w:t>hierdie</w:t>
+      </w:r>
+      <w:proofErr w:type="spellEnd"/>
+      <w:r>
+        <w:rPr>
+          <w:szCs w:val="22"/>
+        </w:rPr>
+        <w:t xml:space="preserve"> module/</w:t>
+      </w:r>
+      <w:proofErr w:type="spellStart"/>
+      <w:r>
+        <w:rPr>
+          <w:szCs w:val="22"/>
+        </w:rPr>
+        <w:t>werkstuk</w:t>
+      </w:r>
+      <w:proofErr w:type="spellEnd"/>
+      <w:r>
+        <w:rPr>
+          <w:szCs w:val="22"/>
+        </w:rPr>
+        <w:t xml:space="preserve"> of </w:t>
+      </w:r>
+      <w:r>
+        <w:rPr>
+          <w:szCs w:val="22"/>
+        </w:rPr>
         <w:t>’</w:t>
       </w:r>
       <w:r>
         <w:rPr>
           <w:szCs w:val="22"/>
         </w:rPr>
-        <w:t>n ander module/werkstuk nie.</w:t>
+        <w:t xml:space="preserve">n </w:t>
+      </w:r>
+      <w:proofErr w:type="spellStart"/>
+      <w:r>
+        <w:rPr>
+          <w:szCs w:val="22"/>
+        </w:rPr>
+        <w:t>ander</w:t>
+      </w:r>
+      <w:proofErr w:type="spellEnd"/>
+      <w:r>
+        <w:rPr>
+          <w:szCs w:val="22"/>
+        </w:rPr>
+        <w:t xml:space="preserve"> module/</w:t>
+      </w:r>
+      <w:proofErr w:type="spellStart"/>
+      <w:r>
+        <w:rPr>
+          <w:szCs w:val="22"/>
+        </w:rPr>
+        <w:t>werkstuk</w:t>
+      </w:r>
+      <w:proofErr w:type="spellEnd"/>
+      <w:r>
+        <w:rPr>
+          <w:szCs w:val="22"/>
+        </w:rPr>
+        <w:t xml:space="preserve"> </w:t>
+      </w:r>
+      <w:proofErr w:type="spellStart"/>
+      <w:r>
+        <w:rPr>
+          <w:szCs w:val="22"/>
+        </w:rPr>
+        <w:t>nie</w:t>
+      </w:r>
+      <w:proofErr w:type="spellEnd"/>
+      <w:r>
+        <w:rPr>
+          <w:szCs w:val="22"/>
+        </w:rPr>
+        <w:t>.</w:t>
       </w:r>
     </w:p>
     <w:p>
@@ -500,8 +907,13 @@
             <w:pPr>
               <w:ind w:firstLine="0"/>
             </w:pPr>
+            <w:proofErr w:type="spellStart"/>
             <w:r>
-              <w:t xml:space="preserve">Handtekening / </w:t>
+              <w:t>Handtekening</w:t>
+            </w:r>
+            <w:proofErr w:type="spellEnd"/>
+            <w:r>
+              <w:t xml:space="preserve"> / </w:t>
             </w:r>
             <w:r>
               <w:rPr>
@@ -528,8 +940,13 @@
             <w:pPr>
               <w:ind w:firstLine="0"/>
             </w:pPr>
+            <w:proofErr w:type="spellStart"/>
             <w:r>
-              <w:t xml:space="preserve">Studentenommer / </w:t>
+              <w:t>Studentenommer</w:t>
+            </w:r>
+            <w:proofErr w:type="spellEnd"/>
+            <w:r>
+              <w:t xml:space="preserve"> / </w:t>
             </w:r>
             <w:r>
               <w:rPr>
@@ -610,8 +1027,21 @@
             <w:pPr>
               <w:ind w:firstLine="0"/>
             </w:pPr>
+            <w:proofErr w:type="spellStart"/>
             <w:r>
-              <w:t xml:space="preserve">Voorletters en van / </w:t>
+              <w:t>Voorletters</w:t>
+            </w:r>
+            <w:proofErr w:type="spellEnd"/>
+            <w:r>
+              <w:t xml:space="preserve"> </w:t>
+            </w:r>
+            <w:proofErr w:type="spellStart"/>
+            <w:r>
+              <w:t>en</w:t>
+            </w:r>
+            <w:proofErr w:type="spellEnd"/>
+            <w:r>
+              <w:t xml:space="preserve"> van / </w:t>
             </w:r>
             <w:r>
               <w:rPr>
@@ -699,40 +1129,32 @@
           <w:sz w:val="32"/>
           <w:szCs w:val="30"/>
         </w:rPr>
-        <w:t xml:space="preserve"> (paraphase)</w:t>
-      </w:r>
-    </w:p>
-    <w:p>
-      <w:pPr>
-        <w:ind w:firstLine="0"/>
+        <w:t xml:space="preserve"> (</w:t>
+      </w:r>
+      <w:proofErr w:type="spellStart"/>
+      <w:r>
         <w:rPr>
           <w:b/>
           <w:bCs/>
           <w:sz w:val="32"/>
           <w:szCs w:val="30"/>
         </w:rPr>
-      </w:pPr>
-    </w:p>
-    <w:p>
-      <w:pPr>
-        <w:ind w:firstLine="0"/>
-      </w:pPr>
-      <w:r>
-        <w:t>This report details the design, development, and testing of a multi-functional device tailored to monitor and report PV module performance under varying environmental conditions. User requirements encompassing power measurements, environmental data acquisition, calibration procedures, and real-time communication protocols guided the development process. Key features include precise PV module measurements, ambient environment monitoring, real-time data retrieval, and an intuitive user interface via UART commands and push-buttons. The device's potential impact lies in its ability to empower PV system owners with actionable insights, enhancing system efficiency, and prolonging equipment lifespan. Experimental results validate the device's functionality and reliability in real-world PV system applications, highlighting its practical significance in sustainable energy management.</w:t>
-      </w:r>
-    </w:p>
-    <w:p>
-      <w:pPr>
+        <w:t>paraphase</w:t>
+      </w:r>
+      <w:proofErr w:type="spellEnd"/>
+      <w:r>
         <w:rPr>
           <w:b/>
           <w:bCs/>
           <w:sz w:val="32"/>
           <w:szCs w:val="30"/>
         </w:rPr>
-      </w:pPr>
-    </w:p>
-    <w:p>
-      <w:pPr>
+        <w:t>)</w:t>
+      </w:r>
+    </w:p>
+    <w:p>
+      <w:pPr>
+        <w:ind w:firstLine="0"/>
         <w:rPr>
           <w:b/>
           <w:bCs/>
@@ -743,6 +1165,14 @@
     </w:p>
     <w:p>
       <w:pPr>
+        <w:ind w:firstLine="0"/>
+      </w:pPr>
+      <w:r>
+        <w:t>This report details the design, development, and testing of a multi-functional device tailored to monitor and report PV module performance under varying environmental conditions. User requirements encompassing power measurements, environmental data acquisition, calibration procedures, and real-time communication protocols guided the development process. Key features include precise PV module measurements, ambient environment monitoring, real-time data retrieval, and an intuitive user interface via UART commands and push-buttons. The device's potential impact lies in its ability to empower PV system owners with actionable insights, enhancing system efficiency, and prolonging equipment lifespan. Experimental results validate the device's functionality and reliability in real-world PV system applications, highlighting its practical significance in sustainable energy management.</w:t>
+      </w:r>
+    </w:p>
+    <w:p>
+      <w:pPr>
         <w:rPr>
           <w:b/>
           <w:bCs/>
@@ -993,7 +1423,6 @@
     </w:p>
     <w:p>
       <w:pPr>
-        <w:ind w:firstLine="0"/>
         <w:rPr>
           <w:b/>
           <w:bCs/>
@@ -1011,13 +1440,34 @@
           <w:szCs w:val="30"/>
         </w:rPr>
       </w:pPr>
-      <w:r>
+    </w:p>
+    <w:p>
+      <w:pPr>
+        <w:ind w:firstLine="0"/>
         <w:rPr>
           <w:b/>
           <w:bCs/>
           <w:sz w:val="32"/>
           <w:szCs w:val="30"/>
         </w:rPr>
+      </w:pPr>
+    </w:p>
+    <w:p>
+      <w:pPr>
+        <w:rPr>
+          <w:b/>
+          <w:bCs/>
+          <w:sz w:val="32"/>
+          <w:szCs w:val="30"/>
+        </w:rPr>
+      </w:pPr>
+      <w:r>
+        <w:rPr>
+          <w:b/>
+          <w:bCs/>
+          <w:sz w:val="32"/>
+          <w:szCs w:val="30"/>
+        </w:rPr>
         <w:lastRenderedPageBreak/>
         <w:t>Table of contents</w:t>
       </w:r>
@@ -1086,7 +1536,27 @@
           <w:sz w:val="28"/>
           <w:szCs w:val="28"/>
         </w:rPr>
-        <w:t>LMT01 Sensore……………………………………………………</w:t>
+        <w:t xml:space="preserve">LMT01 </w:t>
+      </w:r>
+      <w:proofErr w:type="spellStart"/>
+      <w:r>
+        <w:rPr>
+          <w:b/>
+          <w:bCs/>
+          <w:sz w:val="28"/>
+          <w:szCs w:val="28"/>
+        </w:rPr>
+        <w:t>Sensore</w:t>
+      </w:r>
+      <w:proofErr w:type="spellEnd"/>
+      <w:r>
+        <w:rPr>
+          <w:b/>
+          <w:bCs/>
+          <w:sz w:val="28"/>
+          <w:szCs w:val="28"/>
+        </w:rPr>
+        <w:t>……………………………………………………</w:t>
       </w:r>
       <w:r>
         <w:rPr>
@@ -1539,7 +2009,27 @@
           <w:sz w:val="28"/>
           <w:szCs w:val="28"/>
         </w:rPr>
-        <w:t xml:space="preserve">   Referenes…………………………………………………………………………10</w:t>
+        <w:t xml:space="preserve">   </w:t>
+      </w:r>
+      <w:proofErr w:type="spellStart"/>
+      <w:r>
+        <w:rPr>
+          <w:b/>
+          <w:bCs/>
+          <w:sz w:val="28"/>
+          <w:szCs w:val="28"/>
+        </w:rPr>
+        <w:t>Referenes</w:t>
+      </w:r>
+      <w:proofErr w:type="spellEnd"/>
+      <w:r>
+        <w:rPr>
+          <w:b/>
+          <w:bCs/>
+          <w:sz w:val="28"/>
+          <w:szCs w:val="28"/>
+        </w:rPr>
+        <w:t>…………………………………………………………………………10</w:t>
       </w:r>
     </w:p>
     <w:p>
@@ -2119,6 +2609,25 @@
     <w:p>
       <w:pPr>
         <w:ind w:firstLine="0"/>
+      </w:pPr>
+      <w:r>
+        <w:t xml:space="preserve">The STM32F411RE </w:t>
+      </w:r>
+      <w:r>
+        <w:t>NUCLEO</w:t>
+      </w:r>
+      <w:r>
+        <w:t xml:space="preserve"> has 1 ADC peripheral with 16 multiplexed channels. The system measure 4 single input channels for 1 (Voltage+) PV voltage, 2) Voltage – (voltage after the current sense circuit, to calculate the PV current), 3) LM235 ambient temperature sensor and 4) SFH203 photodiode output. The ADC channels inputs are at PB1, PC5, PA0 and PC4 respectively.</w:t>
+      </w:r>
+    </w:p>
+    <w:p>
+      <w:pPr>
+        <w:ind w:firstLine="0"/>
+      </w:pPr>
+    </w:p>
+    <w:p>
+      <w:pPr>
+        <w:ind w:firstLine="0"/>
         <w:rPr>
           <w:b/>
           <w:bCs/>
@@ -2314,6 +2823,7 @@
           <w:sz w:val="32"/>
           <w:szCs w:val="30"/>
         </w:rPr>
+        <w:lastRenderedPageBreak/>
         <w:t>2.13 PV (Photo voltaic) Panel</w:t>
       </w:r>
     </w:p>
@@ -2366,7 +2876,6 @@
           <w:sz w:val="28"/>
           <w:szCs w:val="28"/>
         </w:rPr>
-        <w:lastRenderedPageBreak/>
         <w:t>3</w:t>
       </w:r>
       <w:r>
@@ -2834,7 +3343,6 @@
           <w:sz w:val="24"/>
           <w:szCs w:val="26"/>
         </w:rPr>
-        <w:lastRenderedPageBreak/>
         <w:t>3.3 Push Button</w:t>
       </w:r>
     </w:p>
@@ -2910,7 +3418,23 @@
           <w:i/>
           <w:iCs/>
         </w:rPr>
-        <w:t xml:space="preserve">The push buttons are to be wired as active low, read as inputs by the GPIO pins of the Nucleo Board </w:t>
+        <w:t xml:space="preserve">The push buttons are to be wired as active low, read as inputs by the GPIO pins of the </w:t>
+      </w:r>
+      <w:proofErr w:type="spellStart"/>
+      <w:r>
+        <w:rPr>
+          <w:i/>
+          <w:iCs/>
+        </w:rPr>
+        <w:t>Nucleo</w:t>
+      </w:r>
+      <w:proofErr w:type="spellEnd"/>
+      <w:r>
+        <w:rPr>
+          <w:i/>
+          <w:iCs/>
+        </w:rPr>
+        <w:t xml:space="preserve"> Board </w:t>
       </w:r>
     </w:p>
     <w:p>
@@ -3051,7 +3575,15 @@
         <w:t xml:space="preserve"> </w:t>
       </w:r>
       <w:r>
-        <w:t>active low configurations, and read as inputs into GPIO pins of the STM32F411RE Nucleo board</w:t>
+        <w:t xml:space="preserve">active low configurations, and read as inputs into GPIO pins of the STM32F411RE </w:t>
+      </w:r>
+      <w:proofErr w:type="spellStart"/>
+      <w:r>
+        <w:t>Nucleo</w:t>
+      </w:r>
+      <w:proofErr w:type="spellEnd"/>
+      <w:r>
+        <w:t xml:space="preserve"> board</w:t>
       </w:r>
       <w:r>
         <w:t xml:space="preserve">. </w:t>
@@ -3075,7 +3607,15 @@
         <w:t xml:space="preserve"> push button has been pressed.</w:t>
       </w:r>
       <w:r>
-        <w:t xml:space="preserve"> Current limiting resistors have been placed in series with the push buttons, to prevent damage to the Nucleo board.</w:t>
+        <w:t xml:space="preserve"> Current limiting resistors have been placed in series with the push buttons, to prevent damage to the </w:t>
+      </w:r>
+      <w:proofErr w:type="spellStart"/>
+      <w:r>
+        <w:t>Nucleo</w:t>
+      </w:r>
+      <w:proofErr w:type="spellEnd"/>
+      <w:r>
+        <w:t xml:space="preserve"> board.</w:t>
       </w:r>
     </w:p>
     <w:p>
@@ -3395,6 +3935,7 @@
         <w:ind w:firstLine="0"/>
       </w:pPr>
       <w:r>
+        <w:lastRenderedPageBreak/>
         <w:t>The LED circuit serves to indicate to the user the current state of the system.  The LEDs are labeled, D2, D3, D4, and D5, connected to pins PB10, PB4, PB5 and PA10 respectively. The LEDS can be in one of two states:</w:t>
       </w:r>
     </w:p>
@@ -3431,7 +3972,6 @@
         <w:rPr>
           <w:noProof/>
         </w:rPr>
-        <w:lastRenderedPageBreak/>
         <w:drawing>
           <wp:inline distT="0" distB="0" distL="0" distR="0" wp14:anchorId="1A07E04E" wp14:editId="3B34C6F6">
             <wp:extent cx="1058237" cy="2328530"/>
@@ -3563,6 +4103,7 @@
       <w:r>
         <w:t xml:space="preserve"> and a forward voltage (</w:t>
       </w:r>
+      <w:proofErr w:type="spellStart"/>
       <w:r>
         <w:rPr>
           <w:b/>
@@ -3582,6 +4123,7 @@
         </w:rPr>
         <w:t>f</w:t>
       </w:r>
+      <w:proofErr w:type="spellEnd"/>
       <w:r>
         <w:t xml:space="preserve">) of </w:t>
       </w:r>
@@ -4286,35 +4828,859 @@
     <w:p>
       <w:pPr>
         <w:ind w:firstLine="0"/>
-        <w:rPr>
-          <w:b/>
-          <w:bCs/>
-          <w:sz w:val="28"/>
-          <w:szCs w:val="28"/>
-        </w:rPr>
-      </w:pPr>
-    </w:p>
-    <w:p>
-      <w:pPr>
-        <w:ind w:firstLine="0"/>
-      </w:pPr>
-      <w:r>
-        <w:t>The STM32F411RE nucleo has 1 ADC peripheral with 16 multiplexed channels.</w:t>
-      </w:r>
-      <w:r>
-        <w:t xml:space="preserve"> The system measure 4 single input channels for 1</w:t>
-      </w:r>
+      </w:pPr>
+    </w:p>
+    <w:p>
+      <w:pPr>
+        <w:ind w:firstLine="0"/>
+      </w:pPr>
+      <w:r>
+        <w:rPr>
+          <w:b/>
+          <w:bCs/>
+        </w:rPr>
+        <w:t xml:space="preserve">Requirement: </w:t>
+      </w:r>
+      <w:r>
+        <w:t>The system will measure the ambient</w:t>
+      </w:r>
+      <w:r>
+        <w:t xml:space="preserve"> temperature using the analogue temperature sensor</w:t>
+      </w:r>
+      <w:r>
+        <w:t xml:space="preserve"> in </w:t>
+      </w:r>
+      <m:oMath>
+        <m:r>
+          <w:rPr>
+            <w:rFonts w:ascii="Cambria Math" w:hAnsi="Cambria Math"/>
+          </w:rPr>
+          <m:t>°C</m:t>
+        </m:r>
+      </m:oMath>
+      <w:r>
+        <w:t>.</w:t>
+      </w:r>
+    </w:p>
+    <w:p>
+      <w:pPr>
+        <w:ind w:firstLine="0"/>
+      </w:pPr>
+    </w:p>
+    <w:p>
+      <w:pPr>
+        <w:ind w:firstLine="0"/>
+        <w:jc w:val="center"/>
+      </w:pPr>
+      <w:r>
+        <w:drawing>
+          <wp:inline distT="0" distB="0" distL="0" distR="0" wp14:anchorId="531E047F" wp14:editId="236EE5FA">
+            <wp:extent cx="2514182" cy="1866899"/>
+            <wp:effectExtent l="0" t="0" r="635" b="635"/>
+            <wp:docPr id="818204835" name="Picture 1"/>
+            <wp:cNvGraphicFramePr>
+              <a:graphicFrameLocks xmlns:a="http://schemas.openxmlformats.org/drawingml/2006/main" noChangeAspect="1"/>
+            </wp:cNvGraphicFramePr>
+            <a:graphic xmlns:a="http://schemas.openxmlformats.org/drawingml/2006/main">
+              <a:graphicData uri="http://schemas.openxmlformats.org/drawingml/2006/picture">
+                <pic:pic xmlns:pic="http://schemas.openxmlformats.org/drawingml/2006/picture">
+                  <pic:nvPicPr>
+                    <pic:cNvPr id="818204835" name=""/>
+                    <pic:cNvPicPr/>
+                  </pic:nvPicPr>
+                  <pic:blipFill>
+                    <a:blip r:embed="rId15"/>
+                    <a:stretch>
+                      <a:fillRect/>
+                    </a:stretch>
+                  </pic:blipFill>
+                  <pic:spPr>
+                    <a:xfrm>
+                      <a:off x="0" y="0"/>
+                      <a:ext cx="2525133" cy="1875031"/>
+                    </a:xfrm>
+                    <a:prstGeom prst="rect">
+                      <a:avLst/>
+                    </a:prstGeom>
+                  </pic:spPr>
+                </pic:pic>
+              </a:graphicData>
+            </a:graphic>
+          </wp:inline>
+        </w:drawing>
+      </w:r>
+    </w:p>
+    <w:p>
+      <w:pPr>
+        <w:ind w:firstLine="0"/>
+        <w:jc w:val="center"/>
+      </w:pPr>
+      <w:r>
+        <w:t>Figure 3.6.1 LM235 Analogue sensor circuit</w:t>
+      </w:r>
+      <w:r>
+        <w:t xml:space="preserve"> (</w:t>
+      </w:r>
+      <w:r>
+        <w:rPr>
+          <w:color w:val="FF0000"/>
+        </w:rPr>
+        <w:t>reference from datasheet</w:t>
+      </w:r>
+      <w:r>
+        <w:t>)</w:t>
+      </w:r>
+    </w:p>
+    <w:p>
+      <w:pPr>
+        <w:ind w:firstLine="0"/>
+        <w:jc w:val="left"/>
+      </w:pPr>
+    </w:p>
+    <w:p>
+      <w:pPr>
+        <w:ind w:firstLine="0"/>
+        <w:jc w:val="left"/>
+      </w:pPr>
+      <w:r>
+        <w:t>The LM235 is a precision temperature sensor that can be easily calibrated</w:t>
+      </w:r>
+      <w:r>
+        <w:t xml:space="preserve"> (</w:t>
+      </w:r>
+      <w:r>
+        <w:rPr>
+          <w:color w:val="FF0000"/>
+        </w:rPr>
+        <w:t>reference LM235 datasheet, page 1</w:t>
+      </w:r>
+      <w:r>
+        <w:t>), and operates with</w:t>
+      </w:r>
+      <w:r>
+        <w:t>in</w:t>
+      </w:r>
+      <w:r>
+        <w:t xml:space="preserve"> range of current values </w:t>
+      </w:r>
+      <m:oMath>
+        <m:r>
+          <w:rPr>
+            <w:rFonts w:ascii="Cambria Math" w:hAnsi="Cambria Math"/>
+          </w:rPr>
+          <m:t>[450*</m:t>
+        </m:r>
+        <m:sSup>
+          <m:sSupPr>
+            <m:ctrlPr>
+              <w:rPr>
+                <w:rFonts w:ascii="Cambria Math" w:hAnsi="Cambria Math"/>
+                <w:i/>
+              </w:rPr>
+            </m:ctrlPr>
+          </m:sSupPr>
+          <m:e>
+            <m:r>
+              <w:rPr>
+                <w:rFonts w:ascii="Cambria Math" w:hAnsi="Cambria Math"/>
+              </w:rPr>
+              <m:t>10</m:t>
+            </m:r>
+          </m:e>
+          <m:sup>
+            <m:r>
+              <w:rPr>
+                <w:rFonts w:ascii="Cambria Math" w:hAnsi="Cambria Math"/>
+              </w:rPr>
+              <m:t>-6</m:t>
+            </m:r>
+          </m:sup>
+        </m:sSup>
+        <m:r>
+          <w:rPr>
+            <w:rFonts w:ascii="Cambria Math" w:hAnsi="Cambria Math"/>
+          </w:rPr>
+          <m:t>A , 5*</m:t>
+        </m:r>
+        <m:sSup>
+          <m:sSupPr>
+            <m:ctrlPr>
+              <w:rPr>
+                <w:rFonts w:ascii="Cambria Math" w:hAnsi="Cambria Math"/>
+                <w:i/>
+              </w:rPr>
+            </m:ctrlPr>
+          </m:sSupPr>
+          <m:e>
+            <m:r>
+              <w:rPr>
+                <w:rFonts w:ascii="Cambria Math" w:hAnsi="Cambria Math"/>
+              </w:rPr>
+              <m:t>10</m:t>
+            </m:r>
+          </m:e>
+          <m:sup>
+            <m:r>
+              <w:rPr>
+                <w:rFonts w:ascii="Cambria Math" w:hAnsi="Cambria Math"/>
+              </w:rPr>
+              <m:t>-3</m:t>
+            </m:r>
+          </m:sup>
+        </m:sSup>
+        <m:r>
+          <w:rPr>
+            <w:rFonts w:ascii="Cambria Math" w:hAnsi="Cambria Math"/>
+          </w:rPr>
+          <m:t>A]</m:t>
+        </m:r>
+      </m:oMath>
+      <w:r>
+        <w:t xml:space="preserve">, having a </w:t>
+      </w:r>
+      <m:oMath>
+        <m:r>
+          <w:rPr>
+            <w:rFonts w:ascii="Cambria Math" w:hAnsi="Cambria Math"/>
+          </w:rPr>
+          <m:t>1℃</m:t>
+        </m:r>
+      </m:oMath>
+      <w:r>
+        <w:t xml:space="preserve"> initial accuracy. The LM235 operates in temperatures of between </w:t>
+      </w:r>
+      <m:oMath>
+        <m:r>
+          <w:rPr>
+            <w:rFonts w:ascii="Cambria Math" w:hAnsi="Cambria Math"/>
+          </w:rPr>
+          <m:t>-40℃ to 125℃</m:t>
+        </m:r>
+      </m:oMath>
+      <w:r>
+        <w:t xml:space="preserve">. The output of the sensor is calibrated at </w:t>
+      </w:r>
+      <m:oMath>
+        <m:r>
+          <m:rPr>
+            <m:sty m:val="b"/>
+          </m:rPr>
+          <w:rPr>
+            <w:rFonts w:ascii="Cambria Math" w:hAnsi="Cambria Math"/>
+          </w:rPr>
+          <m:t>10mV/</m:t>
+        </m:r>
+        <m:r>
+          <m:rPr>
+            <m:sty m:val="bi"/>
+          </m:rPr>
+          <w:rPr>
+            <w:rFonts w:ascii="Cambria Math" w:hAnsi="Cambria Math"/>
+          </w:rPr>
+          <m:t>°K</m:t>
+        </m:r>
+      </m:oMath>
+      <w:r>
+        <w:t xml:space="preserve">. The analogue sensor circuit is has been designed to be able to measure the ambient temperature over the full range of </w:t>
+      </w:r>
+      <m:oMath>
+        <m:r>
+          <w:rPr>
+            <w:rFonts w:ascii="Cambria Math" w:hAnsi="Cambria Math"/>
+          </w:rPr>
+          <m:t>-40℃</m:t>
+        </m:r>
+      </m:oMath>
+      <w:r>
+        <w:t xml:space="preserve"> to </w:t>
+      </w:r>
+      <m:oMath>
+        <m:r>
+          <w:rPr>
+            <w:rFonts w:ascii="Cambria Math" w:hAnsi="Cambria Math"/>
+          </w:rPr>
+          <m:t>125℃</m:t>
+        </m:r>
+      </m:oMath>
+      <w:r>
+        <w:t>.</w:t>
+      </w:r>
+    </w:p>
+    <w:p>
+      <w:pPr>
+        <w:ind w:firstLine="0"/>
+        <w:jc w:val="left"/>
+      </w:pPr>
+      <w:r>
+        <w:lastRenderedPageBreak/>
+        <w:t>To be able measure the temper</w:t>
+      </w:r>
+      <w:r>
+        <w:t>ature over the full temperature range, the resistor value R1 is found by relating the temperature over</w:t>
+      </w:r>
+      <w:r>
+        <w:t xml:space="preserve"> to the expected voltage that would be output by using the provide</w:t>
+      </w:r>
+      <w:r>
+        <w:t>d</w:t>
+      </w:r>
+      <w:r>
+        <w:t xml:space="preserve"> calibration factor from the datasheet</w:t>
+      </w:r>
+      <w:r>
+        <w:t>, to relate the temperature to a voltage level.</w:t>
+      </w:r>
+    </w:p>
+    <w:p>
+      <w:pPr>
+        <w:ind w:firstLine="0"/>
+        <w:jc w:val="left"/>
+      </w:pPr>
+    </w:p>
+    <w:p>
+      <w:pPr>
+        <w:ind w:firstLine="0"/>
+        <w:jc w:val="left"/>
+      </w:pPr>
+      <w:r>
+        <w:t>This</w:t>
+      </w:r>
+      <w:r>
+        <w:t xml:space="preserve"> step and method to find this resistance is</w:t>
+      </w:r>
+      <w:r>
+        <w:t>:</w:t>
+      </w:r>
+    </w:p>
+    <w:p>
+      <w:pPr>
+        <w:pStyle w:val="ListParagraph"/>
+        <w:numPr>
+          <w:ilvl w:val="0"/>
+          <w:numId w:val="9"/>
+        </w:numPr>
+        <w:jc w:val="left"/>
+      </w:pPr>
+      <w:r>
+        <w:t xml:space="preserve">Find the Kelvin temperature for the lower and upper bound of the given </w:t>
+      </w:r>
+      <m:oMath>
+        <m:r>
+          <w:rPr>
+            <w:rFonts w:ascii="Cambria Math" w:hAnsi="Cambria Math"/>
+          </w:rPr>
+          <m:t>℃</m:t>
+        </m:r>
+      </m:oMath>
+      <w:r>
+        <w:t xml:space="preserve"> temperature range.</w:t>
+      </w:r>
+    </w:p>
+    <w:p>
+      <w:pPr>
+        <w:ind w:firstLine="0"/>
+        <w:jc w:val="left"/>
+      </w:pPr>
+      <m:oMathPara>
+        <m:oMath>
+          <m:r>
+            <w:rPr>
+              <w:rFonts w:ascii="Cambria Math" w:hAnsi="Cambria Math"/>
+            </w:rPr>
+            <m:t>°k= °C+273.15</m:t>
+          </m:r>
+        </m:oMath>
+      </m:oMathPara>
+    </w:p>
+    <w:p>
+      <w:pPr>
+        <w:ind w:firstLine="0"/>
+        <w:jc w:val="left"/>
+      </w:pPr>
+    </w:p>
+    <w:p>
+      <w:pPr>
+        <w:ind w:firstLine="0"/>
+        <w:jc w:val="left"/>
+      </w:pPr>
+      <w:r>
+        <w:t xml:space="preserve">At </w:t>
+      </w:r>
+      <m:oMath>
+        <m:r>
+          <w:rPr>
+            <w:rFonts w:ascii="Cambria Math" w:hAnsi="Cambria Math"/>
+          </w:rPr>
+          <m:t>-40℃</m:t>
+        </m:r>
+      </m:oMath>
+      <w:r>
+        <w:t xml:space="preserve"> and </w:t>
+      </w:r>
+      <m:oMath>
+        <m:r>
+          <w:rPr>
+            <w:rFonts w:ascii="Cambria Math" w:hAnsi="Cambria Math"/>
+          </w:rPr>
+          <m:t>125℃</m:t>
+        </m:r>
+      </m:oMath>
+      <w:r>
+        <w:t xml:space="preserve"> the kelvin temperatures are 233.15 and 398.15 Kelvin respectively</w:t>
+      </w:r>
+    </w:p>
+    <w:p>
+      <w:pPr>
+        <w:ind w:firstLine="0"/>
+        <w:jc w:val="left"/>
+      </w:pPr>
+    </w:p>
+    <w:p>
+      <w:pPr>
+        <w:pStyle w:val="ListParagraph"/>
+        <w:numPr>
+          <w:ilvl w:val="0"/>
+          <w:numId w:val="9"/>
+        </w:numPr>
+        <w:jc w:val="left"/>
+      </w:pPr>
+      <w:r>
+        <w:t xml:space="preserve">Using the sensor calibration factor of </w:t>
+      </w:r>
+      <m:oMath>
+        <m:r>
+          <w:rPr>
+            <w:rFonts w:ascii="Cambria Math" w:hAnsi="Cambria Math"/>
+          </w:rPr>
+          <m:t>10mv/°K</m:t>
+        </m:r>
+      </m:oMath>
+      <w:r>
+        <w:t xml:space="preserve"> find the voltages for the lower and upper bound.</w:t>
+      </w:r>
+    </w:p>
+    <w:p>
+      <w:pPr>
+        <w:ind w:firstLine="0"/>
+        <w:jc w:val="left"/>
+      </w:pPr>
+    </w:p>
+    <w:p>
+      <w:pPr>
+        <w:ind w:firstLine="0"/>
+        <w:jc w:val="left"/>
+      </w:pPr>
+      <w:r>
+        <w:t>For this temperature range the voltages found for the lower and upper bound are 2.3315V and 3.9815V.</w:t>
+      </w:r>
+    </w:p>
+    <w:p>
+      <w:pPr>
+        <w:ind w:firstLine="0"/>
+        <w:jc w:val="left"/>
+      </w:pPr>
+    </w:p>
+    <w:p>
+      <w:pPr>
+        <w:pStyle w:val="ListParagraph"/>
+        <w:numPr>
+          <w:ilvl w:val="0"/>
+          <w:numId w:val="9"/>
+        </w:numPr>
+        <w:jc w:val="left"/>
+      </w:pPr>
+      <w:r>
+        <w:t>Using the lower and upper bound voltages found, the valid resistor range is found.</w:t>
+      </w:r>
+    </w:p>
+    <w:p>
+      <w:pPr>
+        <w:ind w:firstLine="0"/>
+        <w:jc w:val="left"/>
+      </w:pPr>
+    </w:p>
+    <w:p>
+      <w:pPr>
+        <w:ind w:firstLine="0"/>
+        <w:jc w:val="left"/>
+      </w:pPr>
+      <w:r>
+        <w:t>At the minimum resistance, the current is at its maximum of 5mA, an</w:t>
+      </w:r>
+      <w:r>
+        <w:t>d voltage at its maximum. From this, the lower bound of the resistor range is found from the formula:</w:t>
+      </w:r>
+    </w:p>
+    <w:p>
+      <w:pPr>
+        <w:ind w:firstLine="0"/>
+        <w:jc w:val="left"/>
+      </w:pPr>
+    </w:p>
+    <w:p>
+      <w:pPr>
+        <w:ind w:firstLine="0"/>
+        <w:jc w:val="left"/>
+      </w:pPr>
+      <m:oMathPara>
+        <m:oMath>
+          <m:sSub>
+            <m:sSubPr>
+              <m:ctrlPr>
+                <w:rPr>
+                  <w:rFonts w:ascii="Cambria Math" w:hAnsi="Cambria Math"/>
+                  <w:i/>
+                </w:rPr>
+              </m:ctrlPr>
+            </m:sSubPr>
+            <m:e>
+              <m:r>
+                <w:rPr>
+                  <w:rFonts w:ascii="Cambria Math" w:hAnsi="Cambria Math"/>
+                </w:rPr>
+                <m:t>R</m:t>
+              </m:r>
+            </m:e>
+            <m:sub>
+              <m:r>
+                <w:rPr>
+                  <w:rFonts w:ascii="Cambria Math" w:hAnsi="Cambria Math"/>
+                </w:rPr>
+                <m:t>min</m:t>
+              </m:r>
+            </m:sub>
+          </m:sSub>
+          <m:r>
+            <w:rPr>
+              <w:rFonts w:ascii="Cambria Math" w:hAnsi="Cambria Math"/>
+            </w:rPr>
+            <m:t xml:space="preserve">= </m:t>
+          </m:r>
+          <m:f>
+            <m:fPr>
+              <m:ctrlPr>
+                <w:rPr>
+                  <w:rFonts w:ascii="Cambria Math" w:hAnsi="Cambria Math"/>
+                  <w:i/>
+                </w:rPr>
+              </m:ctrlPr>
+            </m:fPr>
+            <m:num>
+              <m:r>
+                <w:rPr>
+                  <w:rFonts w:ascii="Cambria Math" w:hAnsi="Cambria Math"/>
+                </w:rPr>
+                <m:t>VDD-</m:t>
+              </m:r>
+              <m:r>
+                <w:rPr>
+                  <w:rFonts w:ascii="Cambria Math" w:hAnsi="Cambria Math"/>
+                </w:rPr>
+                <m:t>Vmin</m:t>
+              </m:r>
+            </m:num>
+            <m:den>
+              <m:r>
+                <w:rPr>
+                  <w:rFonts w:ascii="Cambria Math" w:hAnsi="Cambria Math"/>
+                </w:rPr>
+                <m:t>Imax</m:t>
+              </m:r>
+            </m:den>
+          </m:f>
+          <m:r>
+            <w:rPr>
+              <w:rFonts w:ascii="Cambria Math" w:hAnsi="Cambria Math"/>
+            </w:rPr>
+            <m:t xml:space="preserve">= </m:t>
+          </m:r>
+          <m:r>
+            <w:rPr>
+              <w:rFonts w:ascii="Cambria Math" w:hAnsi="Cambria Math"/>
+            </w:rPr>
+            <m:t xml:space="preserve"> </m:t>
+          </m:r>
+          <m:f>
+            <m:fPr>
+              <m:ctrlPr>
+                <w:rPr>
+                  <w:rFonts w:ascii="Cambria Math" w:hAnsi="Cambria Math"/>
+                  <w:i/>
+                </w:rPr>
+              </m:ctrlPr>
+            </m:fPr>
+            <m:num>
+              <m:r>
+                <w:rPr>
+                  <w:rFonts w:ascii="Cambria Math" w:hAnsi="Cambria Math"/>
+                </w:rPr>
+                <m:t>5-2.3315</m:t>
+              </m:r>
+            </m:num>
+            <m:den>
+              <m:r>
+                <w:rPr>
+                  <w:rFonts w:ascii="Cambria Math" w:hAnsi="Cambria Math"/>
+                </w:rPr>
+                <m:t>5mA</m:t>
+              </m:r>
+            </m:den>
+          </m:f>
+          <m:r>
+            <w:rPr>
+              <w:rFonts w:ascii="Cambria Math" w:hAnsi="Cambria Math"/>
+            </w:rPr>
+            <m:t>=533.7Ω</m:t>
+          </m:r>
+        </m:oMath>
+      </m:oMathPara>
+    </w:p>
+    <w:p>
+      <w:pPr>
+        <w:ind w:firstLine="0"/>
+        <w:jc w:val="left"/>
+      </w:pPr>
+    </w:p>
+    <w:p>
+      <w:pPr>
+        <w:ind w:firstLine="0"/>
+        <w:jc w:val="left"/>
+      </w:pPr>
+      <w:r>
+        <w:t>Similarly at the maximum resistance, the current and consequently the voltage ou</w:t>
+      </w:r>
+      <w:r>
+        <w:t>t</w:t>
+      </w:r>
+      <w:r>
+        <w:t xml:space="preserve">put from the Analogue sensor will beat their minimum. The equation describing this </w:t>
+      </w:r>
+      <w:r>
+        <w:t>relation is:</w:t>
+      </w:r>
+    </w:p>
+    <w:p>
+      <w:pPr>
+        <w:ind w:firstLine="0"/>
+        <w:jc w:val="left"/>
+      </w:pPr>
+    </w:p>
+    <w:p>
+      <w:pPr>
+        <w:ind w:firstLine="0"/>
+        <w:jc w:val="left"/>
+      </w:pPr>
+      <m:oMathPara>
+        <m:oMath>
+          <m:sSub>
+            <m:sSubPr>
+              <m:ctrlPr>
+                <w:rPr>
+                  <w:rFonts w:ascii="Cambria Math" w:hAnsi="Cambria Math"/>
+                  <w:i/>
+                </w:rPr>
+              </m:ctrlPr>
+            </m:sSubPr>
+            <m:e>
+              <m:r>
+                <w:rPr>
+                  <w:rFonts w:ascii="Cambria Math" w:hAnsi="Cambria Math"/>
+                </w:rPr>
+                <m:t>R</m:t>
+              </m:r>
+            </m:e>
+            <m:sub>
+              <m:r>
+                <w:rPr>
+                  <w:rFonts w:ascii="Cambria Math" w:hAnsi="Cambria Math"/>
+                </w:rPr>
+                <m:t>m</m:t>
+              </m:r>
+              <m:r>
+                <w:rPr>
+                  <w:rFonts w:ascii="Cambria Math" w:hAnsi="Cambria Math"/>
+                </w:rPr>
+                <m:t>ax</m:t>
+              </m:r>
+            </m:sub>
+          </m:sSub>
+          <m:r>
+            <w:rPr>
+              <w:rFonts w:ascii="Cambria Math" w:hAnsi="Cambria Math"/>
+            </w:rPr>
+            <m:t xml:space="preserve">= </m:t>
+          </m:r>
+          <m:f>
+            <m:fPr>
+              <m:ctrlPr>
+                <w:rPr>
+                  <w:rFonts w:ascii="Cambria Math" w:hAnsi="Cambria Math"/>
+                  <w:i/>
+                </w:rPr>
+              </m:ctrlPr>
+            </m:fPr>
+            <m:num>
+              <m:r>
+                <w:rPr>
+                  <w:rFonts w:ascii="Cambria Math" w:hAnsi="Cambria Math"/>
+                </w:rPr>
+                <m:t>VDD-</m:t>
+              </m:r>
+              <m:r>
+                <w:rPr>
+                  <w:rFonts w:ascii="Cambria Math" w:hAnsi="Cambria Math"/>
+                </w:rPr>
+                <m:t>Vmax</m:t>
+              </m:r>
+            </m:num>
+            <m:den>
+              <m:r>
+                <w:rPr>
+                  <w:rFonts w:ascii="Cambria Math" w:hAnsi="Cambria Math"/>
+                </w:rPr>
+                <m:t>Imin</m:t>
+              </m:r>
+            </m:den>
+          </m:f>
+          <m:r>
+            <w:rPr>
+              <w:rFonts w:ascii="Cambria Math" w:hAnsi="Cambria Math"/>
+            </w:rPr>
+            <m:t xml:space="preserve">=  </m:t>
+          </m:r>
+          <m:f>
+            <m:fPr>
+              <m:ctrlPr>
+                <w:rPr>
+                  <w:rFonts w:ascii="Cambria Math" w:hAnsi="Cambria Math"/>
+                  <w:i/>
+                </w:rPr>
+              </m:ctrlPr>
+            </m:fPr>
+            <m:num>
+              <m:r>
+                <w:rPr>
+                  <w:rFonts w:ascii="Cambria Math" w:hAnsi="Cambria Math"/>
+                </w:rPr>
+                <m:t>5-</m:t>
+              </m:r>
+              <m:r>
+                <w:rPr>
+                  <w:rFonts w:ascii="Cambria Math" w:hAnsi="Cambria Math"/>
+                </w:rPr>
+                <m:t>3.9815</m:t>
+              </m:r>
+            </m:num>
+            <m:den>
+              <m:r>
+                <w:rPr>
+                  <w:rFonts w:ascii="Cambria Math" w:hAnsi="Cambria Math"/>
+                </w:rPr>
+                <m:t>450uA</m:t>
+              </m:r>
+            </m:den>
+          </m:f>
+          <m:r>
+            <w:rPr>
+              <w:rFonts w:ascii="Cambria Math" w:hAnsi="Cambria Math"/>
+            </w:rPr>
+            <m:t>=</m:t>
+          </m:r>
+          <m:r>
+            <w:rPr>
+              <w:rFonts w:ascii="Cambria Math" w:hAnsi="Cambria Math"/>
+            </w:rPr>
+            <m:t>2263.33</m:t>
+          </m:r>
+          <m:r>
+            <w:rPr>
+              <w:rFonts w:ascii="Cambria Math" w:hAnsi="Cambria Math"/>
+            </w:rPr>
+            <m:t>Ω</m:t>
+          </m:r>
+        </m:oMath>
+      </m:oMathPara>
+    </w:p>
+    <w:p>
+      <w:pPr>
+        <w:ind w:firstLine="0"/>
+        <w:jc w:val="left"/>
+      </w:pPr>
+    </w:p>
+    <w:p>
+      <w:pPr>
+        <w:ind w:firstLine="0"/>
+        <w:jc w:val="left"/>
+      </w:pPr>
+      <w:r>
+        <w:t xml:space="preserve">The resulting resistor range from which temperature will be measured over the full resolution by the Analogue sensor is </w:t>
+      </w:r>
+      <m:oMath>
+        <m:r>
+          <w:rPr>
+            <w:rFonts w:ascii="Cambria Math" w:hAnsi="Cambria Math"/>
+          </w:rPr>
+          <m:t>R∈[533.7Ω, 2263.33Ω]</m:t>
+        </m:r>
+      </m:oMath>
+      <w:r>
+        <w:t xml:space="preserve">. For no particular reason, the resistor chosen for my designed system is </w:t>
+      </w:r>
+      <m:oMath>
+        <m:sSub>
+          <m:sSubPr>
+            <m:ctrlPr>
+              <w:rPr>
+                <w:rFonts w:ascii="Cambria Math" w:hAnsi="Cambria Math"/>
+                <w:i/>
+              </w:rPr>
+            </m:ctrlPr>
+          </m:sSubPr>
+          <m:e>
+            <m:r>
+              <w:rPr>
+                <w:rFonts w:ascii="Cambria Math" w:hAnsi="Cambria Math"/>
+              </w:rPr>
+              <m:t>R</m:t>
+            </m:r>
+          </m:e>
+          <m:sub>
+            <m:r>
+              <w:rPr>
+                <w:rFonts w:ascii="Cambria Math" w:hAnsi="Cambria Math"/>
+              </w:rPr>
+              <m:t>1</m:t>
+            </m:r>
+          </m:sub>
+        </m:sSub>
+        <m:r>
+          <w:rPr>
+            <w:rFonts w:ascii="Cambria Math" w:hAnsi="Cambria Math"/>
+          </w:rPr>
+          <m:t>=1000Ω</m:t>
+        </m:r>
+      </m:oMath>
+      <w:r>
+        <w:t>.</w:t>
+      </w:r>
+    </w:p>
+    <w:p>
+      <w:pPr>
+        <w:ind w:firstLine="0"/>
+        <w:jc w:val="left"/>
+      </w:pPr>
       <w:r>
         <w:t xml:space="preserve"> </w:t>
       </w:r>
-      <w:r>
-        <w:t>(Voltage+) PV voltage, 2) Voltage – (voltage after the current sense circuit, to calculate the PV current), 3) LM235 ambient temperature sensor and 4) SFH203 photodiode output. The ADC channels inputs are at PB1, PC5, PA0 and PC4 respectively.</w:t>
-      </w:r>
-    </w:p>
-    <w:p>
-      <w:pPr>
-        <w:ind w:firstLine="0"/>
-      </w:pPr>
+    </w:p>
+    <w:p>
+      <w:pPr>
+        <w:ind w:firstLine="0"/>
+        <w:jc w:val="left"/>
+      </w:pPr>
+      <w:r>
+        <w:t>The output is input into the ADC1 channel 0, which is connected to GPIO PIN PA0, of the NUCLEO BOARD.</w:t>
+      </w:r>
     </w:p>
     <w:p>
       <w:pPr>
@@ -4366,6 +5732,15 @@
           <w:szCs w:val="28"/>
         </w:rPr>
         <w:t>cuit</w:t>
+      </w:r>
+      <w:r>
+        <w:rPr>
+          <w:b/>
+          <w:bCs/>
+          <w:sz w:val="28"/>
+          <w:szCs w:val="28"/>
+        </w:rPr>
+        <w:t xml:space="preserve"> </w:t>
       </w:r>
       <w:r>
         <w:rPr>
@@ -4475,7 +5850,6 @@
         <w:rPr>
           <w:noProof/>
         </w:rPr>
-        <w:lastRenderedPageBreak/>
         <w:drawing>
           <wp:inline distT="0" distB="0" distL="0" distR="0">
             <wp:extent cx="1868649" cy="1663520"/>
@@ -4494,7 +5868,7 @@
                     </pic:cNvPicPr>
                   </pic:nvPicPr>
                   <pic:blipFill>
-                    <a:blip r:embed="rId15">
+                    <a:blip r:embed="rId16">
                       <a:extLst>
                         <a:ext uri="{28A0092B-C50C-407E-A947-70E740481C1C}">
                           <a14:useLocalDpi xmlns:a14="http://schemas.microsoft.com/office/drawing/2010/main" val="0"/>
@@ -4532,6 +5906,7 @@
         <w:jc w:val="center"/>
       </w:pPr>
       <w:r>
+        <w:lastRenderedPageBreak/>
         <w:t>Figure 6: Lux sensing circuit</w:t>
       </w:r>
     </w:p>
@@ -4619,7 +5994,23 @@
         <w:ind w:firstLine="0"/>
       </w:pPr>
       <w:r>
-        <w:t>The ADC of the nucleo pin , can take as input a maximum voltage of 3.6V, for this reason, the current to voltage photodiode circuit makes use of MCP602 op-Amp is used to protect the PIN by limiting the voltage output from the photodide to 3.3V.</w:t>
+        <w:t xml:space="preserve">The ADC of the </w:t>
+      </w:r>
+      <w:proofErr w:type="spellStart"/>
+      <w:r>
+        <w:t>nucleo</w:t>
+      </w:r>
+      <w:proofErr w:type="spellEnd"/>
+      <w:r>
+        <w:t xml:space="preserve"> pin , can take as input a maximum voltage of 3.6V, for this reason, the current to voltage photodiode circuit makes use of MCP602 op-Amp is used to protect the PIN by limiting the voltage output from the </w:t>
+      </w:r>
+      <w:proofErr w:type="spellStart"/>
+      <w:r>
+        <w:t>photodide</w:t>
+      </w:r>
+      <w:proofErr w:type="spellEnd"/>
+      <w:r>
+        <w:t xml:space="preserve"> to 3.3V.</w:t>
       </w:r>
     </w:p>
     <w:p>
@@ -4787,7 +6178,15 @@
         <w:t xml:space="preserve"> is the current generated by</w:t>
       </w:r>
       <w:r>
-        <w:t xml:space="preserve"> the photodiode. The output voltage is fed as input into the ADC input pin of the Nucleo board. </w:t>
+        <w:t xml:space="preserve"> the photodiode. The output voltage is fed as input into the ADC input pin of the </w:t>
+      </w:r>
+      <w:proofErr w:type="spellStart"/>
+      <w:r>
+        <w:t>Nucleo</w:t>
+      </w:r>
+      <w:proofErr w:type="spellEnd"/>
+      <w:r>
+        <w:t xml:space="preserve"> board. </w:t>
       </w:r>
       <w:r>
         <w:t xml:space="preserve"> The op-Amp ensures high sensitivity and linearity in the conversion, providing accurate measurements of the light intensity.</w:t>
@@ -4881,7 +6280,6 @@
         <w:rPr>
           <w:noProof/>
         </w:rPr>
-        <w:lastRenderedPageBreak/>
         <w:drawing>
           <wp:inline distT="0" distB="0" distL="0" distR="0">
             <wp:extent cx="2163677" cy="2742108"/>
@@ -4900,7 +6298,7 @@
                     </pic:cNvPicPr>
                   </pic:nvPicPr>
                   <pic:blipFill>
-                    <a:blip r:embed="rId16">
+                    <a:blip r:embed="rId17">
                       <a:extLst>
                         <a:ext uri="{28A0092B-C50C-407E-A947-70E740481C1C}">
                           <a14:useLocalDpi xmlns:a14="http://schemas.microsoft.com/office/drawing/2010/main" val="0"/>
@@ -4967,6 +6365,7 @@
             <w:rPr>
               <w:rFonts w:ascii="Cambria Math" w:hAnsi="Cambria Math"/>
             </w:rPr>
+            <w:lastRenderedPageBreak/>
             <m:t>log</m:t>
           </m:r>
           <m:sSub>
@@ -5836,7 +7235,7 @@
                     <pic:cNvPicPr/>
                   </pic:nvPicPr>
                   <pic:blipFill>
-                    <a:blip r:embed="rId17"/>
+                    <a:blip r:embed="rId18"/>
                     <a:stretch>
                       <a:fillRect/>
                     </a:stretch>
@@ -5932,7 +7331,40 @@
           <w:sz w:val="24"/>
           <w:szCs w:val="26"/>
         </w:rPr>
-        <w:t xml:space="preserve">Note: We’ll denote the terminal at top of the Rsense resistor to be Node A, and the terminal below the Rsense resistor to be </w:t>
+        <w:lastRenderedPageBreak/>
+        <w:t xml:space="preserve">Note: We’ll denote the terminal at top of the </w:t>
+      </w:r>
+      <w:proofErr w:type="spellStart"/>
+      <w:r>
+        <w:rPr>
+          <w:sz w:val="24"/>
+          <w:szCs w:val="26"/>
+        </w:rPr>
+        <w:t>Rsense</w:t>
+      </w:r>
+      <w:proofErr w:type="spellEnd"/>
+      <w:r>
+        <w:rPr>
+          <w:sz w:val="24"/>
+          <w:szCs w:val="26"/>
+        </w:rPr>
+        <w:t xml:space="preserve"> resistor to be Node A, and the terminal below the </w:t>
+      </w:r>
+      <w:proofErr w:type="spellStart"/>
+      <w:r>
+        <w:rPr>
+          <w:sz w:val="24"/>
+          <w:szCs w:val="26"/>
+        </w:rPr>
+        <w:t>Rsense</w:t>
+      </w:r>
+      <w:proofErr w:type="spellEnd"/>
+      <w:r>
+        <w:rPr>
+          <w:sz w:val="24"/>
+          <w:szCs w:val="26"/>
+        </w:rPr>
+        <w:t xml:space="preserve"> resistor to be </w:t>
       </w:r>
       <w:r>
         <w:rPr>
@@ -6118,7 +7550,23 @@
           <w:sz w:val="24"/>
           <w:szCs w:val="26"/>
         </w:rPr>
-        <w:t xml:space="preserve">), through R4 and R5. Next 99% of the current it to flow through resistor Rsense (we denote this current by </w:t>
+        <w:t xml:space="preserve">), through R4 and R5. Next 99% of the current it to flow through resistor </w:t>
+      </w:r>
+      <w:proofErr w:type="spellStart"/>
+      <w:r>
+        <w:rPr>
+          <w:sz w:val="24"/>
+          <w:szCs w:val="26"/>
+        </w:rPr>
+        <w:t>Rsense</w:t>
+      </w:r>
+      <w:proofErr w:type="spellEnd"/>
+      <w:r>
+        <w:rPr>
+          <w:sz w:val="24"/>
+          <w:szCs w:val="26"/>
+        </w:rPr>
+        <w:t xml:space="preserve"> (we denote this current by </w:t>
       </w:r>
       <m:oMath>
         <m:sSub>
@@ -8159,7 +9607,25 @@
           <w:sz w:val="28"/>
           <w:szCs w:val="28"/>
         </w:rPr>
-        <w:t>3.7 LMT01 Sensor</w:t>
+        <w:t xml:space="preserve">3.7 LMT01 </w:t>
+      </w:r>
+      <w:r>
+        <w:rPr>
+          <w:b/>
+          <w:bCs/>
+          <w:sz w:val="28"/>
+          <w:szCs w:val="28"/>
+        </w:rPr>
+        <w:t xml:space="preserve">Temperature </w:t>
+      </w:r>
+      <w:r>
+        <w:rPr>
+          <w:b/>
+          <w:bCs/>
+          <w:sz w:val="28"/>
+          <w:szCs w:val="28"/>
+        </w:rPr>
+        <w:t>Sensor</w:t>
       </w:r>
     </w:p>
     <w:p>
@@ -8206,7 +9672,7 @@
                     <pic:cNvPicPr/>
                   </pic:nvPicPr>
                   <pic:blipFill>
-                    <a:blip r:embed="rId18"/>
+                    <a:blip r:embed="rId19"/>
                     <a:stretch>
                       <a:fillRect/>
                     </a:stretch>
@@ -8249,7 +9715,7 @@
                     <pic:cNvPicPr/>
                   </pic:nvPicPr>
                   <pic:blipFill>
-                    <a:blip r:embed="rId19"/>
+                    <a:blip r:embed="rId20"/>
                     <a:stretch>
                       <a:fillRect/>
                     </a:stretch>
@@ -8400,24 +9866,36 @@
           <w:i/>
           <w:iCs/>
         </w:rPr>
-        <w:t>stm32f411re.pdf pg 98</w:t>
-      </w:r>
-      <w:r>
-        <w:t>). VDD falls in the range of [1.7V, 3.6V] (</w:t>
-      </w:r>
+        <w:t xml:space="preserve">stm32f411re.pdf </w:t>
+      </w:r>
+      <w:proofErr w:type="spellStart"/>
       <w:r>
         <w:rPr>
           <w:i/>
           <w:iCs/>
         </w:rPr>
+        <w:t>pg</w:t>
+      </w:r>
+      <w:proofErr w:type="spellEnd"/>
+      <w:r>
+        <w:rPr>
+          <w:i/>
+          <w:iCs/>
+        </w:rPr>
+        <w:t xml:space="preserve"> 98</w:t>
+      </w:r>
+      <w:r>
+        <w:t>). VDD falls in the range of [1.7V, 3.6V] (</w:t>
+      </w:r>
+      <w:r>
+        <w:rPr>
+          <w:i/>
+          <w:iCs/>
+        </w:rPr>
         <w:t>stm32f411re.pdf</w:t>
       </w:r>
       <w:r>
-        <w:t xml:space="preserve">). For VDD = 3.6V it is determined that the high input voltage should be </w:t>
-      </w:r>
-      <w:r>
-        <w:lastRenderedPageBreak/>
-        <w:t>greater than 2.52V and the low input voltage should be less than 1.08V maximum. Thus the minimum resistance value for the high current of 125µA is determined by:</w:t>
+        <w:t>). For VDD = 3.6V it is determined that the high input voltage should be greater than 2.52V and the low input voltage should be less than 1.08V maximum. Thus the minimum resistance value for the high current of 125µA is determined by:</w:t>
       </w:r>
     </w:p>
     <w:p>
@@ -8734,7 +10212,15 @@
         <w:t>IH</w:t>
       </w:r>
       <w:r>
-        <w:t>) from the high voltage is above it’s minimum threshold 2.52V, we compute:</w:t>
+        <w:t xml:space="preserve">) from the high voltage is above </w:t>
+      </w:r>
+      <w:proofErr w:type="spellStart"/>
+      <w:r>
+        <w:t>it’s</w:t>
+      </w:r>
+      <w:proofErr w:type="spellEnd"/>
+      <w:r>
+        <w:t xml:space="preserve"> minimum threshold 2.52V, we compute:</w:t>
       </w:r>
     </w:p>
     <w:p>
@@ -9306,7 +10792,6 @@
           <w:sz w:val="24"/>
           <w:szCs w:val="26"/>
         </w:rPr>
-        <w:lastRenderedPageBreak/>
         <w:t xml:space="preserve">Software design </w:t>
       </w:r>
     </w:p>
@@ -9324,6 +10809,7 @@
         <w:rPr>
           <w:noProof/>
         </w:rPr>
+        <w:lastRenderedPageBreak/>
         <w:drawing>
           <wp:inline distT="0" distB="0" distL="0" distR="0" wp14:anchorId="602D09D1" wp14:editId="3ADE91BC">
             <wp:extent cx="5731510" cy="4666615"/>
@@ -9342,7 +10828,7 @@
                     </pic:cNvPicPr>
                   </pic:nvPicPr>
                   <pic:blipFill>
-                    <a:blip r:embed="rId20" cstate="print">
+                    <a:blip r:embed="rId21" cstate="print">
                       <a:extLst>
                         <a:ext uri="{28A0092B-C50C-407E-A947-70E740481C1C}">
                           <a14:useLocalDpi xmlns:a14="http://schemas.microsoft.com/office/drawing/2010/main" val="0"/>
@@ -9428,8 +10914,19 @@
           <w:i/>
           <w:iCs/>
         </w:rPr>
-        <w:t>.ioc</w:t>
-      </w:r>
+        <w:t>.</w:t>
+      </w:r>
+      <w:proofErr w:type="spellStart"/>
+      <w:r>
+        <w:rPr>
+          <w:b/>
+          <w:bCs/>
+          <w:i/>
+          <w:iCs/>
+        </w:rPr>
+        <w:t>ioc</w:t>
+      </w:r>
+      <w:proofErr w:type="spellEnd"/>
       <w:r>
         <w:t xml:space="preserve"> file. GPIO Pin PA15 is set as timer PIN, with interrupts enabled by checking the NVIC box in the parameter settings. Next this interrupt is configured to be triggered on the rising edge with the mode of the timer to be in Input Capture mode for reasons that follow.</w:t>
       </w:r>
@@ -9488,11 +10985,7 @@
         <w:ind w:firstLine="0"/>
       </w:pPr>
       <w:r>
-        <w:t xml:space="preserve">The timer is started and the approach taken is to measure the time between consecutive pulses. Noting that within a window period, a pulse is expected every 12µs once the pulse train begins. </w:t>
-      </w:r>
-      <w:r>
-        <w:lastRenderedPageBreak/>
-        <w:t xml:space="preserve">For any measured time larger than 12µs, it means that the next pulse window has started, thus the count is to be restarted and the temperature to be recalculated. </w:t>
+        <w:t xml:space="preserve">The timer is started and the approach taken is to measure the time between consecutive pulses. Noting that within a window period, a pulse is expected every 12µs once the pulse train begins. For any measured time larger than 12µs, it means that the next pulse window has started, thus the count is to be restarted and the temperature to be recalculated. </w:t>
       </w:r>
     </w:p>
     <w:p>
@@ -9568,7 +11061,7 @@
                     <pic:cNvPicPr/>
                   </pic:nvPicPr>
                   <pic:blipFill>
-                    <a:blip r:embed="rId21"/>
+                    <a:blip r:embed="rId22"/>
                     <a:stretch>
                       <a:fillRect/>
                     </a:stretch>
@@ -9616,7 +11109,15 @@
         <w:ind w:firstLine="0"/>
       </w:pPr>
       <w:r>
-        <w:t>This process is repeated indefinitely. Note that all of this is happening inside the interrupt handler function.  Where the interrupt is triggers at every pulse recored.  The stored temperature is ready to be used for further processing at any time.</w:t>
+        <w:t xml:space="preserve">This process is repeated indefinitely. Note that all of this is happening inside the interrupt handler function.  Where the interrupt is triggers at every pulse </w:t>
+      </w:r>
+      <w:proofErr w:type="spellStart"/>
+      <w:r>
+        <w:t>recored</w:t>
+      </w:r>
+      <w:proofErr w:type="spellEnd"/>
+      <w:r>
+        <w:t>.  The stored temperature is ready to be used for further processing at any time.</w:t>
       </w:r>
     </w:p>
     <w:p>
@@ -9660,7 +11161,7 @@
                     <pic:cNvPicPr/>
                   </pic:nvPicPr>
                   <pic:blipFill>
-                    <a:blip r:embed="rId22"/>
+                    <a:blip r:embed="rId23"/>
                     <a:stretch>
                       <a:fillRect/>
                     </a:stretch>
@@ -9918,7 +11419,7 @@
                     </pic:cNvPicPr>
                   </pic:nvPicPr>
                   <pic:blipFill rotWithShape="1">
-                    <a:blip r:embed="rId23" cstate="print">
+                    <a:blip r:embed="rId24" cstate="print">
                       <a:extLst>
                         <a:ext uri="{28A0092B-C50C-407E-A947-70E740481C1C}">
                           <a14:useLocalDpi xmlns:a14="http://schemas.microsoft.com/office/drawing/2010/main" val="0"/>
@@ -9981,7 +11482,7 @@
                     </pic:cNvPicPr>
                   </pic:nvPicPr>
                   <pic:blipFill rotWithShape="1">
-                    <a:blip r:embed="rId24" cstate="print">
+                    <a:blip r:embed="rId25" cstate="print">
                       <a:extLst>
                         <a:ext uri="{28A0092B-C50C-407E-A947-70E740481C1C}">
                           <a14:useLocalDpi xmlns:a14="http://schemas.microsoft.com/office/drawing/2010/main" val="0"/>
@@ -10179,7 +11680,7 @@
                     </pic:cNvPicPr>
                   </pic:nvPicPr>
                   <pic:blipFill rotWithShape="1">
-                    <a:blip r:embed="rId25" cstate="print">
+                    <a:blip r:embed="rId26" cstate="print">
                       <a:extLst>
                         <a:ext uri="{28A0092B-C50C-407E-A947-70E740481C1C}">
                           <a14:useLocalDpi xmlns:a14="http://schemas.microsoft.com/office/drawing/2010/main" val="0"/>
@@ -10501,7 +12002,7 @@
                     </pic:cNvPicPr>
                   </pic:nvPicPr>
                   <pic:blipFill rotWithShape="1">
-                    <a:blip r:embed="rId26" cstate="print">
+                    <a:blip r:embed="rId27" cstate="print">
                       <a:extLst>
                         <a:ext uri="{28A0092B-C50C-407E-A947-70E740481C1C}">
                           <a14:useLocalDpi xmlns:a14="http://schemas.microsoft.com/office/drawing/2010/main" val="0"/>
@@ -10564,7 +12065,7 @@
                     </pic:cNvPicPr>
                   </pic:nvPicPr>
                   <pic:blipFill rotWithShape="1">
-                    <a:blip r:embed="rId27" cstate="print">
+                    <a:blip r:embed="rId28" cstate="print">
                       <a:extLst>
                         <a:ext uri="{28A0092B-C50C-407E-A947-70E740481C1C}">
                           <a14:useLocalDpi xmlns:a14="http://schemas.microsoft.com/office/drawing/2010/main" val="0"/>
@@ -10789,7 +12290,7 @@
                     </pic:cNvPicPr>
                   </pic:nvPicPr>
                   <pic:blipFill>
-                    <a:blip r:embed="rId28" cstate="print">
+                    <a:blip r:embed="rId29" cstate="print">
                       <a:extLst>
                         <a:ext uri="{28A0092B-C50C-407E-A947-70E740481C1C}">
                           <a14:useLocalDpi xmlns:a14="http://schemas.microsoft.com/office/drawing/2010/main" val="0"/>
@@ -10851,7 +12352,7 @@
                     </pic:cNvPicPr>
                   </pic:nvPicPr>
                   <pic:blipFill>
-                    <a:blip r:embed="rId29" cstate="print">
+                    <a:blip r:embed="rId30" cstate="print">
                       <a:extLst>
                         <a:ext uri="{28A0092B-C50C-407E-A947-70E740481C1C}">
                           <a14:useLocalDpi xmlns:a14="http://schemas.microsoft.com/office/drawing/2010/main" val="0"/>
@@ -11836,9 +13337,9 @@
     </w:lvl>
   </w:abstractNum>
   <w:abstractNum w:abstractNumId="4" w15:restartNumberingAfterBreak="0">
-    <w:nsid w:val="64A71E64"/>
+    <w:nsid w:val="63CE1904"/>
     <w:multiLevelType w:val="hybridMultilevel"/>
-    <w:tmpl w:val="35A45554"/>
+    <w:tmpl w:val="DDD4C310"/>
     <w:lvl w:ilvl="0" w:tplc="C5A843B8">
       <w:start w:val="1"/>
       <w:numFmt w:val="decimal"/>
@@ -11857,7 +13358,7 @@
       <w:lvlText w:val="%2."/>
       <w:lvlJc w:val="left"/>
       <w:pPr>
-        <w:ind w:left="1364" w:hanging="360"/>
+        <w:ind w:left="1440" w:hanging="360"/>
       </w:pPr>
     </w:lvl>
     <w:lvl w:ilvl="2" w:tplc="1C09001B" w:tentative="1">
@@ -11866,7 +13367,7 @@
       <w:lvlText w:val="%3."/>
       <w:lvlJc w:val="right"/>
       <w:pPr>
-        <w:ind w:left="2084" w:hanging="180"/>
+        <w:ind w:left="2160" w:hanging="180"/>
       </w:pPr>
     </w:lvl>
     <w:lvl w:ilvl="3" w:tplc="1C09000F" w:tentative="1">
@@ -11875,7 +13376,7 @@
       <w:lvlText w:val="%4."/>
       <w:lvlJc w:val="left"/>
       <w:pPr>
-        <w:ind w:left="2804" w:hanging="360"/>
+        <w:ind w:left="2880" w:hanging="360"/>
       </w:pPr>
     </w:lvl>
     <w:lvl w:ilvl="4" w:tplc="1C090019" w:tentative="1">
@@ -11884,7 +13385,7 @@
       <w:lvlText w:val="%5."/>
       <w:lvlJc w:val="left"/>
       <w:pPr>
-        <w:ind w:left="3524" w:hanging="360"/>
+        <w:ind w:left="3600" w:hanging="360"/>
       </w:pPr>
     </w:lvl>
     <w:lvl w:ilvl="5" w:tplc="1C09001B" w:tentative="1">
@@ -11893,7 +13394,7 @@
       <w:lvlText w:val="%6."/>
       <w:lvlJc w:val="right"/>
       <w:pPr>
-        <w:ind w:left="4244" w:hanging="180"/>
+        <w:ind w:left="4320" w:hanging="180"/>
       </w:pPr>
     </w:lvl>
     <w:lvl w:ilvl="6" w:tplc="1C09000F" w:tentative="1">
@@ -11902,7 +13403,7 @@
       <w:lvlText w:val="%7."/>
       <w:lvlJc w:val="left"/>
       <w:pPr>
-        <w:ind w:left="4964" w:hanging="360"/>
+        <w:ind w:left="5040" w:hanging="360"/>
       </w:pPr>
     </w:lvl>
     <w:lvl w:ilvl="7" w:tplc="1C090019" w:tentative="1">
@@ -11911,7 +13412,7 @@
       <w:lvlText w:val="%8."/>
       <w:lvlJc w:val="left"/>
       <w:pPr>
-        <w:ind w:left="5684" w:hanging="360"/>
+        <w:ind w:left="5760" w:hanging="360"/>
       </w:pPr>
     </w:lvl>
     <w:lvl w:ilvl="8" w:tplc="1C09001B" w:tentative="1">
@@ -11920,11 +13421,100 @@
       <w:lvlText w:val="%9."/>
       <w:lvlJc w:val="right"/>
       <w:pPr>
-        <w:ind w:left="6404" w:hanging="180"/>
+        <w:ind w:left="6480" w:hanging="180"/>
       </w:pPr>
     </w:lvl>
   </w:abstractNum>
   <w:abstractNum w:abstractNumId="5" w15:restartNumberingAfterBreak="0">
+    <w:nsid w:val="64A71E64"/>
+    <w:multiLevelType w:val="hybridMultilevel"/>
+    <w:tmpl w:val="35A45554"/>
+    <w:lvl w:ilvl="0" w:tplc="C5A843B8">
+      <w:start w:val="1"/>
+      <w:numFmt w:val="decimal"/>
+      <w:lvlText w:val="%1."/>
+      <w:lvlJc w:val="left"/>
+      <w:pPr>
+        <w:ind w:left="644" w:hanging="360"/>
+      </w:pPr>
+      <w:rPr>
+        <w:rFonts w:hint="default"/>
+      </w:rPr>
+    </w:lvl>
+    <w:lvl w:ilvl="1" w:tplc="1C090019" w:tentative="1">
+      <w:start w:val="1"/>
+      <w:numFmt w:val="lowerLetter"/>
+      <w:lvlText w:val="%2."/>
+      <w:lvlJc w:val="left"/>
+      <w:pPr>
+        <w:ind w:left="1364" w:hanging="360"/>
+      </w:pPr>
+    </w:lvl>
+    <w:lvl w:ilvl="2" w:tplc="1C09001B" w:tentative="1">
+      <w:start w:val="1"/>
+      <w:numFmt w:val="lowerRoman"/>
+      <w:lvlText w:val="%3."/>
+      <w:lvlJc w:val="right"/>
+      <w:pPr>
+        <w:ind w:left="2084" w:hanging="180"/>
+      </w:pPr>
+    </w:lvl>
+    <w:lvl w:ilvl="3" w:tplc="1C09000F" w:tentative="1">
+      <w:start w:val="1"/>
+      <w:numFmt w:val="decimal"/>
+      <w:lvlText w:val="%4."/>
+      <w:lvlJc w:val="left"/>
+      <w:pPr>
+        <w:ind w:left="2804" w:hanging="360"/>
+      </w:pPr>
+    </w:lvl>
+    <w:lvl w:ilvl="4" w:tplc="1C090019" w:tentative="1">
+      <w:start w:val="1"/>
+      <w:numFmt w:val="lowerLetter"/>
+      <w:lvlText w:val="%5."/>
+      <w:lvlJc w:val="left"/>
+      <w:pPr>
+        <w:ind w:left="3524" w:hanging="360"/>
+      </w:pPr>
+    </w:lvl>
+    <w:lvl w:ilvl="5" w:tplc="1C09001B" w:tentative="1">
+      <w:start w:val="1"/>
+      <w:numFmt w:val="lowerRoman"/>
+      <w:lvlText w:val="%6."/>
+      <w:lvlJc w:val="right"/>
+      <w:pPr>
+        <w:ind w:left="4244" w:hanging="180"/>
+      </w:pPr>
+    </w:lvl>
+    <w:lvl w:ilvl="6" w:tplc="1C09000F" w:tentative="1">
+      <w:start w:val="1"/>
+      <w:numFmt w:val="decimal"/>
+      <w:lvlText w:val="%7."/>
+      <w:lvlJc w:val="left"/>
+      <w:pPr>
+        <w:ind w:left="4964" w:hanging="360"/>
+      </w:pPr>
+    </w:lvl>
+    <w:lvl w:ilvl="7" w:tplc="1C090019" w:tentative="1">
+      <w:start w:val="1"/>
+      <w:numFmt w:val="lowerLetter"/>
+      <w:lvlText w:val="%8."/>
+      <w:lvlJc w:val="left"/>
+      <w:pPr>
+        <w:ind w:left="5684" w:hanging="360"/>
+      </w:pPr>
+    </w:lvl>
+    <w:lvl w:ilvl="8" w:tplc="1C09001B" w:tentative="1">
+      <w:start w:val="1"/>
+      <w:numFmt w:val="lowerRoman"/>
+      <w:lvlText w:val="%9."/>
+      <w:lvlJc w:val="right"/>
+      <w:pPr>
+        <w:ind w:left="6404" w:hanging="180"/>
+      </w:pPr>
+    </w:lvl>
+  </w:abstractNum>
+  <w:abstractNum w:abstractNumId="6" w15:restartNumberingAfterBreak="0">
     <w:nsid w:val="6614510C"/>
     <w:multiLevelType w:val="hybridMultilevel"/>
     <w:tmpl w:val="F3A80834"/>
@@ -12010,7 +13600,7 @@
       </w:pPr>
     </w:lvl>
   </w:abstractNum>
-  <w:abstractNum w:abstractNumId="6" w15:restartNumberingAfterBreak="0">
+  <w:abstractNum w:abstractNumId="7" w15:restartNumberingAfterBreak="0">
     <w:nsid w:val="7E8176D4"/>
     <w:multiLevelType w:val="multilevel"/>
     <w:tmpl w:val="3AAAD726"/>
@@ -12128,7 +13718,7 @@
       </w:rPr>
     </w:lvl>
   </w:abstractNum>
-  <w:abstractNum w:abstractNumId="7" w15:restartNumberingAfterBreak="0">
+  <w:abstractNum w:abstractNumId="8" w15:restartNumberingAfterBreak="0">
     <w:nsid w:val="7E915812"/>
     <w:multiLevelType w:val="hybridMultilevel"/>
     <w:tmpl w:val="53AC6A4A"/>
@@ -12216,10 +13806,10 @@
     </w:lvl>
   </w:abstractNum>
   <w:num w:numId="1" w16cid:durableId="689062913">
-    <w:abstractNumId w:val="6"/>
+    <w:abstractNumId w:val="7"/>
   </w:num>
   <w:num w:numId="2" w16cid:durableId="23793227">
-    <w:abstractNumId w:val="7"/>
+    <w:abstractNumId w:val="8"/>
   </w:num>
   <w:num w:numId="3" w16cid:durableId="761949000">
     <w:abstractNumId w:val="2"/>
@@ -12228,7 +13818,7 @@
     <w:abstractNumId w:val="3"/>
   </w:num>
   <w:num w:numId="5" w16cid:durableId="514423491">
-    <w:abstractNumId w:val="5"/>
+    <w:abstractNumId w:val="6"/>
   </w:num>
   <w:num w:numId="6" w16cid:durableId="1671713273">
     <w:abstractNumId w:val="1"/>
@@ -12237,6 +13827,9 @@
     <w:abstractNumId w:val="0"/>
   </w:num>
   <w:num w:numId="8" w16cid:durableId="11348149">
+    <w:abstractNumId w:val="5"/>
+  </w:num>
+  <w:num w:numId="9" w16cid:durableId="2118795844">
     <w:abstractNumId w:val="4"/>
   </w:num>
 </w:numbering>
@@ -12642,7 +14235,7 @@
   <w:style w:type="paragraph" w:default="1" w:styleId="Normal">
     <w:name w:val="Normal"/>
     <w:qFormat/>
-    <w:rsid w:val="007E1D50"/>
+    <w:rsid w:val="00AD3BBE"/>
     <w:pPr>
       <w:autoSpaceDE w:val="0"/>
       <w:autoSpaceDN w:val="0"/>

</xml_diff>

<commit_message>
Diagrams added, Efficiency no longer NAN, but not correct - BUG TO FIX
</commit_message>
<xml_diff>
--- a/PV System Effiency Monitor Resources/REPORT/23765518 Final Report.docx
+++ b/PV System Effiency Monitor Resources/REPORT/23765518 Final Report.docx
@@ -374,12 +374,21 @@
           <w:szCs w:val="22"/>
         </w:rPr>
       </w:pPr>
+      <w:proofErr w:type="gramStart"/>
       <w:r>
         <w:rPr>
           <w:i/>
           <w:szCs w:val="22"/>
         </w:rPr>
-        <w:t>Accordingly all quotations and contributions from any source whatsoever (including the internet) have been cited fully. I understand that the reproduction of text without quotation marks (even when the source is cited) is plagiarism.</w:t>
+        <w:t>Accordingly</w:t>
+      </w:r>
+      <w:proofErr w:type="gramEnd"/>
+      <w:r>
+        <w:rPr>
+          <w:i/>
+          <w:szCs w:val="22"/>
+        </w:rPr>
+        <w:t xml:space="preserve"> all quotations and contributions from any source whatsoever (including the internet) have been cited fully. I understand that the reproduction of text without quotation marks (even when the source is cited) is plagiarism.</w:t>
       </w:r>
     </w:p>
     <w:p>
@@ -1611,7 +1620,27 @@
           <w:sz w:val="28"/>
           <w:szCs w:val="28"/>
         </w:rPr>
-        <w:t>………..5</w:t>
+        <w:t>……</w:t>
+      </w:r>
+      <w:proofErr w:type="gramStart"/>
+      <w:r>
+        <w:rPr>
+          <w:b/>
+          <w:bCs/>
+          <w:sz w:val="28"/>
+          <w:szCs w:val="28"/>
+        </w:rPr>
+        <w:t>…..</w:t>
+      </w:r>
+      <w:proofErr w:type="gramEnd"/>
+      <w:r>
+        <w:rPr>
+          <w:b/>
+          <w:bCs/>
+          <w:sz w:val="28"/>
+          <w:szCs w:val="28"/>
+        </w:rPr>
+        <w:t>5</w:t>
       </w:r>
     </w:p>
     <w:p>
@@ -1639,8 +1668,19 @@
           <w:sz w:val="28"/>
           <w:szCs w:val="28"/>
         </w:rPr>
-        <w:t>……..</w:t>
-      </w:r>
+        <w:t>…</w:t>
+      </w:r>
+      <w:proofErr w:type="gramStart"/>
+      <w:r>
+        <w:rPr>
+          <w:b/>
+          <w:bCs/>
+          <w:sz w:val="28"/>
+          <w:szCs w:val="28"/>
+        </w:rPr>
+        <w:t>…..</w:t>
+      </w:r>
+      <w:proofErr w:type="gramEnd"/>
       <w:r>
         <w:rPr>
           <w:b/>
@@ -1696,14 +1736,25 @@
         </w:rPr>
         <w:t>………</w:t>
       </w:r>
-      <w:r>
-        <w:rPr>
-          <w:b/>
-          <w:bCs/>
-          <w:sz w:val="28"/>
-          <w:szCs w:val="28"/>
-        </w:rPr>
-        <w:t>…..6</w:t>
+      <w:proofErr w:type="gramStart"/>
+      <w:r>
+        <w:rPr>
+          <w:b/>
+          <w:bCs/>
+          <w:sz w:val="28"/>
+          <w:szCs w:val="28"/>
+        </w:rPr>
+        <w:t>…..</w:t>
+      </w:r>
+      <w:proofErr w:type="gramEnd"/>
+      <w:r>
+        <w:rPr>
+          <w:b/>
+          <w:bCs/>
+          <w:sz w:val="28"/>
+          <w:szCs w:val="28"/>
+        </w:rPr>
+        <w:t>6</w:t>
       </w:r>
     </w:p>
     <w:p>
@@ -1958,7 +2009,27 @@
           <w:sz w:val="28"/>
           <w:szCs w:val="28"/>
         </w:rPr>
-        <w:t>circuit…………………………………….…………………………………..9</w:t>
+        <w:t>circuit…………………………………….………………………………</w:t>
+      </w:r>
+      <w:proofErr w:type="gramStart"/>
+      <w:r>
+        <w:rPr>
+          <w:b/>
+          <w:bCs/>
+          <w:sz w:val="28"/>
+          <w:szCs w:val="28"/>
+        </w:rPr>
+        <w:t>…..</w:t>
+      </w:r>
+      <w:proofErr w:type="gramEnd"/>
+      <w:r>
+        <w:rPr>
+          <w:b/>
+          <w:bCs/>
+          <w:sz w:val="28"/>
+          <w:szCs w:val="28"/>
+        </w:rPr>
+        <w:t>9</w:t>
       </w:r>
     </w:p>
     <w:p>
@@ -1981,14 +2052,25 @@
         </w:rPr>
         <w:t xml:space="preserve">   LMT01 Functionality: reaction to changing temperature</w:t>
       </w:r>
-      <w:r>
-        <w:rPr>
-          <w:b/>
-          <w:bCs/>
-          <w:sz w:val="28"/>
-          <w:szCs w:val="28"/>
-        </w:rPr>
-        <w:t>…..9</w:t>
+      <w:proofErr w:type="gramStart"/>
+      <w:r>
+        <w:rPr>
+          <w:b/>
+          <w:bCs/>
+          <w:sz w:val="28"/>
+          <w:szCs w:val="28"/>
+        </w:rPr>
+        <w:t>…..</w:t>
+      </w:r>
+      <w:proofErr w:type="gramEnd"/>
+      <w:r>
+        <w:rPr>
+          <w:b/>
+          <w:bCs/>
+          <w:sz w:val="28"/>
+          <w:szCs w:val="28"/>
+        </w:rPr>
+        <w:t>9</w:t>
       </w:r>
     </w:p>
     <w:p>
@@ -3014,28 +3096,7 @@
           <w:i/>
           <w:iCs/>
         </w:rPr>
-        <w:t>The system shall generate its own regulated supplies from a nominal 9 V-12 V battery or</w:t>
-      </w:r>
-      <w:r>
-        <w:rPr>
-          <w:i/>
-          <w:iCs/>
-        </w:rPr>
-        <w:t xml:space="preserve"> </w:t>
-      </w:r>
-      <w:r>
-        <w:rPr>
-          <w:i/>
-          <w:iCs/>
-        </w:rPr>
-        <w:t>power supply</w:t>
-      </w:r>
-      <w:r>
-        <w:rPr>
-          <w:i/>
-          <w:iCs/>
-        </w:rPr>
-        <w:t>. The system is to generate a 5V and 3.3V supply voltage from the power supply.</w:t>
+        <w:t>The system shall generate its own regulated supplies from a nominal 9 V-12 V battery or power supply. The system is to generate a 5V and 3.3V supply voltage from the power supply.</w:t>
       </w:r>
     </w:p>
     <w:p>
@@ -3123,7 +3184,15 @@
         <w:jc w:val="left"/>
       </w:pPr>
       <w:r>
-        <w:t xml:space="preserve">The system takes as input a 9v nominal supply voltage, from which the 7805 regulator in a T0220 package regulates the input voltage down to 5v. The circuit implementation is depicted in Figure 1 above. Components used in the 5v regulator circuit not only include the </w:t>
+        <w:t xml:space="preserve">The system takes as input a 9v nominal supply voltage, from which the 7805 </w:t>
+      </w:r>
+      <w:proofErr w:type="gramStart"/>
+      <w:r>
+        <w:t>regulator</w:t>
+      </w:r>
+      <w:proofErr w:type="gramEnd"/>
+      <w:r>
+        <w:t xml:space="preserve"> in a T0220 package regulates the input voltage down to 5v. The circuit implementation is depicted in Figure 1 above. Components used in the 5v regulator circuit not only include the </w:t>
       </w:r>
       <w:r>
         <w:t>7805-voltage</w:t>
@@ -3402,16 +3471,34 @@
           <w:i/>
           <w:iCs/>
         </w:rPr>
-        <w:t>system will implement a command interface by using the five push buttons</w:t>
-      </w:r>
-      <w:r>
-        <w:rPr>
-          <w:b/>
-          <w:bCs/>
+        <w:t xml:space="preserve">system will implement a command interface by using the five push </w:t>
+      </w:r>
+      <w:proofErr w:type="gramStart"/>
+      <w:r>
+        <w:rPr>
           <w:i/>
           <w:iCs/>
         </w:rPr>
-        <w:t xml:space="preserve"> . </w:t>
+        <w:t>buttons</w:t>
+      </w:r>
+      <w:r>
+        <w:rPr>
+          <w:b/>
+          <w:bCs/>
+          <w:i/>
+          <w:iCs/>
+        </w:rPr>
+        <w:t xml:space="preserve"> .</w:t>
+      </w:r>
+      <w:proofErr w:type="gramEnd"/>
+      <w:r>
+        <w:rPr>
+          <w:b/>
+          <w:bCs/>
+          <w:i/>
+          <w:iCs/>
+        </w:rPr>
+        <w:t xml:space="preserve"> </w:t>
       </w:r>
       <w:r>
         <w:rPr>
@@ -3454,14 +3541,7 @@
           <w:i/>
           <w:iCs/>
         </w:rPr>
-        <w:t>T</w:t>
-      </w:r>
-      <w:r>
-        <w:rPr>
-          <w:i/>
-          <w:iCs/>
-        </w:rPr>
-        <w:t>he RIGHT button initiates a calibration procedure</w:t>
+        <w:t>The RIGHT button initiates a calibration procedure</w:t>
       </w:r>
     </w:p>
     <w:p>
@@ -3828,7 +3908,21 @@
           <w:i/>
           <w:iCs/>
         </w:rPr>
-        <w:t>D2 - Power efficiency measurement in progress (flashing), and completed (D2 = ON)</w:t>
+        <w:t>D2 - Power efficiency measurement in progress (flashing</w:t>
+      </w:r>
+      <w:r>
+        <w:rPr>
+          <w:i/>
+          <w:iCs/>
+        </w:rPr>
+        <w:t xml:space="preserve"> – 100ms ON/OFF</w:t>
+      </w:r>
+      <w:r>
+        <w:rPr>
+          <w:i/>
+          <w:iCs/>
+        </w:rPr>
+        <w:t>), and completed (D2 = ON)</w:t>
       </w:r>
     </w:p>
     <w:p>
@@ -3848,7 +3942,21 @@
           <w:i/>
           <w:iCs/>
         </w:rPr>
-        <w:t>D3 - Temperature and Light measurement in progress (flashing), and completed (D3 = ON)</w:t>
+        <w:t>D3 - Temperature and Light measurement in progress (flashing</w:t>
+      </w:r>
+      <w:r>
+        <w:rPr>
+          <w:i/>
+          <w:iCs/>
+        </w:rPr>
+        <w:t xml:space="preserve"> -50ms ON/OFF</w:t>
+      </w:r>
+      <w:r>
+        <w:rPr>
+          <w:i/>
+          <w:iCs/>
+        </w:rPr>
+        <w:t>), and completed (D3 = ON)</w:t>
       </w:r>
     </w:p>
     <w:p>
@@ -3868,7 +3976,21 @@
           <w:i/>
           <w:iCs/>
         </w:rPr>
-        <w:t xml:space="preserve"> D4 - Calibration sequence in progress (flashing), and completed (D2 = ON)</w:t>
+        <w:t xml:space="preserve"> D4 - Calibration sequence in progress (flashing</w:t>
+      </w:r>
+      <w:r>
+        <w:rPr>
+          <w:i/>
+          <w:iCs/>
+        </w:rPr>
+        <w:t xml:space="preserve"> – 200ms ON/OFF</w:t>
+      </w:r>
+      <w:r>
+        <w:rPr>
+          <w:i/>
+          <w:iCs/>
+        </w:rPr>
+        <w:t>), and completed (D2 = ON)</w:t>
       </w:r>
     </w:p>
     <w:p>
@@ -3888,12 +4010,26 @@
           <w:i/>
           <w:iCs/>
         </w:rPr>
-        <w:t>D5 - Cleanness index progress (flashing), and completed (D2 = ON)</w:t>
-      </w:r>
-    </w:p>
-    <w:p>
-      <w:pPr>
-        <w:ind w:firstLine="0"/>
+        <w:t>D5 - Cleanness index progress (flashing</w:t>
+      </w:r>
+      <w:r>
+        <w:rPr>
+          <w:i/>
+          <w:iCs/>
+        </w:rPr>
+        <w:t xml:space="preserve"> – 100ms ON/OFF</w:t>
+      </w:r>
+      <w:r>
+        <w:rPr>
+          <w:i/>
+          <w:iCs/>
+        </w:rPr>
+        <w:t>), and completed (D2 = ON)</w:t>
+      </w:r>
+    </w:p>
+    <w:p>
+      <w:pPr>
+        <w:ind w:left="568" w:hanging="284"/>
         <w:rPr>
           <w:b/>
           <w:bCs/>
@@ -4156,7 +4292,15 @@
         <w:t>±8mA</w:t>
       </w:r>
       <w:r>
-        <w:t>, and can sink/source a maximum of ±25mA (stm32f411re.pdf) . To prevent any damage to the MCU pin the current is restricted to be 20mA. From this an appropriate resistance value is calculate using:</w:t>
+        <w:t>, and can sink/source a maximum of ±25mA (stm32f411re.pdf</w:t>
+      </w:r>
+      <w:proofErr w:type="gramStart"/>
+      <w:r>
+        <w:t>) .</w:t>
+      </w:r>
+      <w:proofErr w:type="gramEnd"/>
+      <w:r>
+        <w:t xml:space="preserve"> To prevent any damage to the MCU pin the current is restricted to be 20mA. From this an appropriate resistance value is calculate using:</w:t>
       </w:r>
     </w:p>
     <w:p>
@@ -4384,7 +4528,7 @@
           <w:sz w:val="24"/>
           <w:szCs w:val="26"/>
         </w:rPr>
-        <w:t>The objective of the LCD screen is to present useful information to the system owner</w:t>
+        <w:t>The objective of the LCD screen is to present useful information to the system owner. The LCDs must be operated in 4-bit (nibble) mode</w:t>
       </w:r>
       <w:r>
         <w:rPr>
@@ -4393,68 +4537,50 @@
           <w:sz w:val="24"/>
           <w:szCs w:val="26"/>
         </w:rPr>
-        <w:t xml:space="preserve">. </w:t>
+        <w:t>.</w:t>
+      </w:r>
+    </w:p>
+    <w:p>
+      <w:pPr>
+        <w:ind w:firstLine="0"/>
+        <w:rPr>
+          <w:sz w:val="24"/>
+          <w:szCs w:val="26"/>
+        </w:rPr>
+      </w:pPr>
+    </w:p>
+    <w:p>
+      <w:pPr>
+        <w:ind w:firstLine="0"/>
+      </w:pPr>
+      <w:r>
+        <w:t>T</w:t>
+      </w:r>
+      <w:r>
+        <w:t xml:space="preserve">he system </w:t>
+      </w:r>
+      <w:r>
+        <w:t xml:space="preserve">makes use of </w:t>
+      </w:r>
+      <w:r>
+        <w:t>a 16x2 character LCD display,</w:t>
+      </w:r>
+      <w:r>
+        <w:t xml:space="preserve"> which is</w:t>
+      </w:r>
+      <w:r>
+        <w:t xml:space="preserve"> connected to the baseboard using a male header strip soldered to ensure secure attachment. The PCB is designed with pre-connected VCC (5 V) and GND for the LCDs</w:t>
+      </w:r>
+      <w:r>
+        <w:t xml:space="preserve"> however the LCD used in my designed system</w:t>
+      </w:r>
+      <w:r>
+        <w:t xml:space="preserve"> (</w:t>
       </w:r>
       <w:r>
         <w:rPr>
           <w:i/>
           <w:iCs/>
-          <w:sz w:val="24"/>
-          <w:szCs w:val="26"/>
-        </w:rPr>
-        <w:t>The LCDs must be operated in 4-bit (nibble) mode</w:t>
-      </w:r>
-      <w:r>
-        <w:rPr>
-          <w:i/>
-          <w:iCs/>
-          <w:sz w:val="24"/>
-          <w:szCs w:val="26"/>
-        </w:rPr>
-        <w:t>.</w:t>
-      </w:r>
-    </w:p>
-    <w:p>
-      <w:pPr>
-        <w:ind w:firstLine="0"/>
-        <w:rPr>
-          <w:sz w:val="24"/>
-          <w:szCs w:val="26"/>
-        </w:rPr>
-      </w:pPr>
-    </w:p>
-    <w:p>
-      <w:pPr>
-        <w:ind w:firstLine="0"/>
-      </w:pPr>
-      <w:r>
-        <w:t>T</w:t>
-      </w:r>
-      <w:r>
-        <w:t xml:space="preserve">he system </w:t>
-      </w:r>
-      <w:r>
-        <w:t xml:space="preserve">makes use of </w:t>
-      </w:r>
-      <w:r>
-        <w:t>a 16x2 character LCD display,</w:t>
-      </w:r>
-      <w:r>
-        <w:t xml:space="preserve"> which is</w:t>
-      </w:r>
-      <w:r>
-        <w:t xml:space="preserve"> connected to the baseboard using a male header strip soldered to ensure secure attachment. The PCB is designed with pre-connected VCC (5 V) and GND for the LCDs</w:t>
-      </w:r>
-      <w:r>
-        <w:t xml:space="preserve"> however the LCD used in my designed system</w:t>
-      </w:r>
-      <w:r>
-        <w:t xml:space="preserve"> (</w:t>
-      </w:r>
-      <w:r>
-        <w:rPr>
-          <w:i/>
-          <w:iCs/>
         </w:rPr>
         <w:t>Micro-robotics LCD1602-WB-33V</w:t>
       </w:r>
@@ -4484,7 +4610,15 @@
         <w:ind w:firstLine="0"/>
       </w:pPr>
       <w:r>
-        <w:t xml:space="preserve">The maximum and minimum rated supply voltage for the LCD used is 4.3V and 3.1V respectively, with a typical operating voltage of 3.3V, To see characters clearer, the backlight it connected. Although connected to a 5v source, the backlight has a forward voltage of 3.3V, and typical forward current of 40mA and no explicit minimum current.  Bearing this in </w:t>
+        <w:t xml:space="preserve">The maximum and minimum rated supply voltage for the LCD used is 4.3V and 3.1V respectively, with a typical operating voltage of 3.3V, </w:t>
+      </w:r>
+      <w:proofErr w:type="gramStart"/>
+      <w:r>
+        <w:t>To</w:t>
+      </w:r>
+      <w:proofErr w:type="gramEnd"/>
+      <w:r>
+        <w:t xml:space="preserve"> see characters clearer, the backlight it connected. Although connected to a 5v source, the backlight has a forward voltage of 3.3V, and typical forward current of 40mA and no explicit minimum current.  Bearing this in </w:t>
       </w:r>
       <w:r>
         <w:t xml:space="preserve">mind </w:t>
@@ -4873,6 +5007,9 @@
         <w:jc w:val="center"/>
       </w:pPr>
       <w:r>
+        <w:rPr>
+          <w:noProof/>
+        </w:rPr>
         <w:drawing>
           <wp:inline distT="0" distB="0" distL="0" distR="0" wp14:anchorId="531E047F" wp14:editId="236EE5FA">
             <wp:extent cx="2514182" cy="1866899"/>
@@ -5081,7 +5218,15 @@
         </m:r>
       </m:oMath>
       <w:r>
-        <w:t xml:space="preserve">. The analogue sensor circuit is has been designed to be able to measure the ambient temperature over the full range of </w:t>
+        <w:t xml:space="preserve">. The analogue sensor circuit is </w:t>
+      </w:r>
+      <w:proofErr w:type="gramStart"/>
+      <w:r>
+        <w:t>has</w:t>
+      </w:r>
+      <w:proofErr w:type="gramEnd"/>
+      <w:r>
+        <w:t xml:space="preserve"> been designed to be able to measure the ambient temperature over the full range of </w:t>
       </w:r>
       <m:oMath>
         <m:r>
@@ -5370,13 +5515,7 @@
                 <w:rPr>
                   <w:rFonts w:ascii="Cambria Math" w:hAnsi="Cambria Math"/>
                 </w:rPr>
-                <m:t>VDD-</m:t>
-              </m:r>
-              <m:r>
-                <w:rPr>
-                  <w:rFonts w:ascii="Cambria Math" w:hAnsi="Cambria Math"/>
-                </w:rPr>
-                <m:t>Vmin</m:t>
+                <m:t>VDD-Vmin</m:t>
               </m:r>
             </m:num>
             <m:den>
@@ -5392,13 +5531,7 @@
             <w:rPr>
               <w:rFonts w:ascii="Cambria Math" w:hAnsi="Cambria Math"/>
             </w:rPr>
-            <m:t xml:space="preserve">= </m:t>
-          </m:r>
-          <m:r>
-            <w:rPr>
-              <w:rFonts w:ascii="Cambria Math" w:hAnsi="Cambria Math"/>
-            </w:rPr>
-            <m:t xml:space="preserve"> </m:t>
+            <m:t xml:space="preserve">=  </m:t>
           </m:r>
           <m:f>
             <m:fPr>
@@ -5494,13 +5627,7 @@
                 <w:rPr>
                   <w:rFonts w:ascii="Cambria Math" w:hAnsi="Cambria Math"/>
                 </w:rPr>
-                <m:t>m</m:t>
-              </m:r>
-              <m:r>
-                <w:rPr>
-                  <w:rFonts w:ascii="Cambria Math" w:hAnsi="Cambria Math"/>
-                </w:rPr>
-                <m:t>ax</m:t>
+                <m:t>max</m:t>
               </m:r>
             </m:sub>
           </m:sSub>
@@ -5524,13 +5651,7 @@
                 <w:rPr>
                   <w:rFonts w:ascii="Cambria Math" w:hAnsi="Cambria Math"/>
                 </w:rPr>
-                <m:t>VDD-</m:t>
-              </m:r>
-              <m:r>
-                <w:rPr>
-                  <w:rFonts w:ascii="Cambria Math" w:hAnsi="Cambria Math"/>
-                </w:rPr>
-                <m:t>Vmax</m:t>
+                <m:t>VDD-Vmax</m:t>
               </m:r>
             </m:num>
             <m:den>
@@ -5562,13 +5683,7 @@
                 <w:rPr>
                   <w:rFonts w:ascii="Cambria Math" w:hAnsi="Cambria Math"/>
                 </w:rPr>
-                <m:t>5-</m:t>
-              </m:r>
-              <m:r>
-                <w:rPr>
-                  <w:rFonts w:ascii="Cambria Math" w:hAnsi="Cambria Math"/>
-                </w:rPr>
-                <m:t>3.9815</m:t>
+                <m:t>5-3.9815</m:t>
               </m:r>
             </m:num>
             <m:den>
@@ -5584,19 +5699,7 @@
             <w:rPr>
               <w:rFonts w:ascii="Cambria Math" w:hAnsi="Cambria Math"/>
             </w:rPr>
-            <m:t>=</m:t>
-          </m:r>
-          <m:r>
-            <w:rPr>
-              <w:rFonts w:ascii="Cambria Math" w:hAnsi="Cambria Math"/>
-            </w:rPr>
-            <m:t>2263.33</m:t>
-          </m:r>
-          <m:r>
-            <w:rPr>
-              <w:rFonts w:ascii="Cambria Math" w:hAnsi="Cambria Math"/>
-            </w:rPr>
-            <m:t>Ω</m:t>
+            <m:t>=2263.33Ω</m:t>
           </m:r>
         </m:oMath>
       </m:oMathPara>
@@ -5926,10 +6029,18 @@
         <w:ind w:firstLine="0"/>
       </w:pPr>
       <w:r>
-        <w:t xml:space="preserve">Measurements will be conducted using an Osram SFH 203 PIN photodiode paired with an operational amplifier to create a photo-current-to-voltage converter circuit. The resulting output voltage will be connected to ADC pin </w:t>
-      </w:r>
-      <w:r>
-        <w:t xml:space="preserve"> CP4 </w:t>
+        <w:t xml:space="preserve">Measurements will be conducted using an Osram SFH 203 PIN photodiode paired with an operational amplifier to create a photo-current-to-voltage converter circuit. The resulting output voltage will be connected to ADC </w:t>
+      </w:r>
+      <w:proofErr w:type="gramStart"/>
+      <w:r>
+        <w:t xml:space="preserve">pin </w:t>
+      </w:r>
+      <w:r>
+        <w:t xml:space="preserve"> CP</w:t>
+      </w:r>
+      <w:proofErr w:type="gramEnd"/>
+      <w:r>
+        <w:t xml:space="preserve">4 </w:t>
       </w:r>
       <w:r>
         <w:t xml:space="preserve">on the STM32 microcontroller for </w:t>
@@ -6002,7 +6113,15 @@
       </w:r>
       <w:proofErr w:type="spellEnd"/>
       <w:r>
-        <w:t xml:space="preserve"> pin , can take as input a maximum voltage of 3.6V, for this reason, the current to voltage photodiode circuit makes use of MCP602 op-Amp is used to protect the PIN by limiting the voltage output from the </w:t>
+        <w:t xml:space="preserve"> </w:t>
+      </w:r>
+      <w:proofErr w:type="gramStart"/>
+      <w:r>
+        <w:t>pin ,</w:t>
+      </w:r>
+      <w:proofErr w:type="gramEnd"/>
+      <w:r>
+        <w:t xml:space="preserve"> can take as input a maximum voltage of 3.6V, for this reason, the current to voltage photodiode circuit makes use of MCP602 op-Amp is used to protect the PIN by limiting the voltage output from the </w:t>
       </w:r>
       <w:proofErr w:type="spellStart"/>
       <w:r>
@@ -6026,7 +6145,15 @@
         <w:t>The operational amplifier (op-amp) in the photodiode current-to-voltage converter circuit is used to convert the current generated by the photodiode into a proportional voltage. When light hits the photodiode, it generates a photo-current, which flows into the inverting input of the op-amp.</w:t>
       </w:r>
       <w:r>
-        <w:t xml:space="preserve"> The op-amp is configured as a transimpedance amplifier , and it uses the feedback resistor Rf </w:t>
+        <w:t xml:space="preserve"> The op-amp is configured as a transimpedance </w:t>
+      </w:r>
+      <w:proofErr w:type="gramStart"/>
+      <w:r>
+        <w:t>amplifier ,</w:t>
+      </w:r>
+      <w:proofErr w:type="gramEnd"/>
+      <w:r>
+        <w:t xml:space="preserve"> and it uses the feedback resistor Rf </w:t>
       </w:r>
       <w:r>
         <w:t>to convert the current output from the photodiode into a voltage at the output. The voltage output is given by the equation:</w:t>
@@ -7164,14 +7291,7 @@
           <w:i/>
           <w:iCs/>
         </w:rPr>
-        <w:t xml:space="preserve">: </w:t>
-      </w:r>
-      <w:r>
-        <w:rPr>
-          <w:i/>
-          <w:iCs/>
-        </w:rPr>
-        <w:t>The system will use a representative PV panel as a reference PV source. When exposed to light, the PV module generates power that needs to be measured. A circuit will be constructed to measure the output voltage (VPV) and current (IPV) of the PV module. The current will be converted to a voltage measurement so that both voltage and current values can be provided as analog voltage inputs to the STM32 ADC pins.</w:t>
+        <w:t>: The system will use a representative PV panel as a reference PV source. When exposed to light, the PV module generates power that needs to be measured. A circuit will be constructed to measure the output voltage (VPV) and current (IPV) of the PV module. The current will be converted to a voltage measurement so that both voltage and current values can be provided as analog voltage inputs to the STM32 ADC pins.</w:t>
       </w:r>
     </w:p>
     <w:p>
@@ -7216,6 +7336,7 @@
         <w:rPr>
           <w:b/>
           <w:bCs/>
+          <w:noProof/>
           <w:sz w:val="28"/>
           <w:szCs w:val="28"/>
         </w:rPr>
@@ -8462,13 +8583,7 @@
             <w:rPr>
               <w:rFonts w:ascii="Cambria Math" w:hAnsi="Cambria Math"/>
             </w:rPr>
-            <m:t>+1)= 98108</m:t>
-          </m:r>
-          <m:r>
-            <w:rPr>
-              <w:rFonts w:ascii="Cambria Math" w:hAnsi="Cambria Math"/>
-            </w:rPr>
-            <m:t>.01</m:t>
+            <m:t>+1)= 98108.01</m:t>
           </m:r>
         </m:oMath>
       </m:oMathPara>
@@ -8509,13 +8624,7 @@
               <w:rPr>
                 <w:rFonts w:ascii="Cambria Math" w:hAnsi="Cambria Math"/>
               </w:rPr>
-              <m:t>R</m:t>
-            </m:r>
-            <m:r>
-              <w:rPr>
-                <w:rFonts w:ascii="Cambria Math" w:hAnsi="Cambria Math"/>
-              </w:rPr>
-              <m:t>x</m:t>
+              <m:t>Rx</m:t>
             </m:r>
           </m:sub>
         </m:sSub>
@@ -8539,13 +8648,7 @@
               <w:rPr>
                 <w:rFonts w:ascii="Cambria Math" w:hAnsi="Cambria Math"/>
               </w:rPr>
-              <m:t>R</m:t>
-            </m:r>
-            <m:r>
-              <w:rPr>
-                <w:rFonts w:ascii="Cambria Math" w:hAnsi="Cambria Math"/>
-              </w:rPr>
-              <m:t>x</m:t>
+              <m:t>Rx</m:t>
             </m:r>
           </m:num>
           <m:den>
@@ -8990,13 +9093,7 @@
               <w:rPr>
                 <w:rFonts w:ascii="Cambria Math" w:hAnsi="Cambria Math"/>
               </w:rPr>
-              <m:t>Node</m:t>
-            </m:r>
-            <m:r>
-              <w:rPr>
-                <w:rFonts w:ascii="Cambria Math" w:hAnsi="Cambria Math"/>
-              </w:rPr>
-              <m:t>B</m:t>
+              <m:t>NodeB</m:t>
             </m:r>
           </m:sub>
         </m:sSub>
@@ -9028,13 +9125,7 @@
               <w:rPr>
                 <w:rFonts w:ascii="Cambria Math" w:hAnsi="Cambria Math"/>
               </w:rPr>
-              <m:t>R</m:t>
-            </m:r>
-            <m:r>
-              <w:rPr>
-                <w:rFonts w:ascii="Cambria Math" w:hAnsi="Cambria Math"/>
-              </w:rPr>
-              <m:t>2</m:t>
+              <m:t>R2</m:t>
             </m:r>
           </m:sub>
         </m:sSub>
@@ -9066,13 +9157,7 @@
               <w:rPr>
                 <w:rFonts w:ascii="Cambria Math" w:hAnsi="Cambria Math"/>
               </w:rPr>
-              <m:t>R</m:t>
-            </m:r>
-            <m:r>
-              <w:rPr>
-                <w:rFonts w:ascii="Cambria Math" w:hAnsi="Cambria Math"/>
-              </w:rPr>
-              <m:t>3</m:t>
+              <m:t>R3</m:t>
             </m:r>
           </m:sub>
         </m:sSub>
@@ -9141,25 +9226,7 @@
               <w:rPr>
                 <w:rFonts w:ascii="Cambria Math" w:hAnsi="Cambria Math"/>
               </w:rPr>
-              <m:t>R</m:t>
-            </m:r>
-            <m:r>
-              <w:rPr>
-                <w:rFonts w:ascii="Cambria Math" w:hAnsi="Cambria Math"/>
-              </w:rPr>
-              <m:t>2</m:t>
-            </m:r>
-            <m:r>
-              <w:rPr>
-                <w:rFonts w:ascii="Cambria Math" w:hAnsi="Cambria Math"/>
-              </w:rPr>
-              <m:t>+R</m:t>
-            </m:r>
-            <m:r>
-              <w:rPr>
-                <w:rFonts w:ascii="Cambria Math" w:hAnsi="Cambria Math"/>
-              </w:rPr>
-              <m:t>3</m:t>
+              <m:t>R2+R3</m:t>
             </m:r>
           </m:den>
         </m:f>
@@ -9191,13 +9258,7 @@
               <w:rPr>
                 <w:rFonts w:ascii="Cambria Math" w:hAnsi="Cambria Math"/>
               </w:rPr>
-              <m:t>node</m:t>
-            </m:r>
-            <m:r>
-              <w:rPr>
-                <w:rFonts w:ascii="Cambria Math" w:hAnsi="Cambria Math"/>
-              </w:rPr>
-              <m:t>B</m:t>
+              <m:t>nodeB</m:t>
             </m:r>
           </m:sub>
         </m:sSub>
@@ -9564,18 +9625,27 @@
           <w:szCs w:val="26"/>
         </w:rPr>
       </w:pPr>
+      <w:proofErr w:type="gramStart"/>
       <w:r>
         <w:rPr>
           <w:sz w:val="24"/>
           <w:szCs w:val="26"/>
         </w:rPr>
-        <w:t xml:space="preserve">Thus concluding the methodology used to find the appropriate resistor values for the measurement circuit to as accurately as possible measure the PV panel </w:t>
-      </w:r>
+        <w:t>Thus</w:t>
+      </w:r>
+      <w:proofErr w:type="gramEnd"/>
       <w:r>
         <w:rPr>
           <w:sz w:val="24"/>
           <w:szCs w:val="26"/>
         </w:rPr>
+        <w:t xml:space="preserve"> concluding the methodology used to find the appropriate resistor values for the measurement circuit to as accurately as possible measure the PV panel </w:t>
+      </w:r>
+      <w:r>
+        <w:rPr>
+          <w:sz w:val="24"/>
+          <w:szCs w:val="26"/>
+        </w:rPr>
         <w:t>voltage and current.</w:t>
       </w:r>
     </w:p>
@@ -9607,7 +9677,25 @@
           <w:sz w:val="28"/>
           <w:szCs w:val="28"/>
         </w:rPr>
-        <w:t xml:space="preserve">3.7 LMT01 </w:t>
+        <w:t>3.</w:t>
+      </w:r>
+      <w:r>
+        <w:rPr>
+          <w:b/>
+          <w:bCs/>
+          <w:sz w:val="28"/>
+          <w:szCs w:val="28"/>
+        </w:rPr>
+        <w:t>9</w:t>
+      </w:r>
+      <w:r>
+        <w:rPr>
+          <w:b/>
+          <w:bCs/>
+          <w:sz w:val="28"/>
+          <w:szCs w:val="28"/>
+        </w:rPr>
+        <w:t xml:space="preserve"> LMT01 </w:t>
       </w:r>
       <w:r>
         <w:rPr>
@@ -9802,7 +9890,15 @@
         <w:ind w:firstLine="0"/>
       </w:pPr>
       <w:r>
-        <w:t xml:space="preserve">The LMT01 sensor outputs a current pulse that toggles between a high current of 125µA and a low current of 34µA. The LMT01 takes as input 5V source, with the minimum voltage across the sensor to be 5V, with the output of the sensor (VN) connected to pin PA15 on the MCU.  For the MCU pin to be able to detect the output voltage from the pulses, the current is converted to an appropriate voltage by calculating an required resistance value. This value determined by the equation: </w:t>
+        <w:t xml:space="preserve">The LMT01 sensor outputs a current pulse that toggles between a high current of 125µA and a low current of 34µA. The LMT01 takes as input 5V source, with the minimum voltage across the sensor to be 5V, with the output of the sensor (VN) connected to pin PA15 on the MCU.  For the MCU pin to be able to detect the output voltage from the pulses, the current is converted to an appropriate voltage by calculating </w:t>
+      </w:r>
+      <w:proofErr w:type="gramStart"/>
+      <w:r>
+        <w:t>an</w:t>
+      </w:r>
+      <w:proofErr w:type="gramEnd"/>
+      <w:r>
+        <w:t xml:space="preserve"> required resistance value. This value determined by the equation: </w:t>
       </w:r>
     </w:p>
     <w:p>
@@ -9895,7 +9991,15 @@
         <w:t>stm32f411re.pdf</w:t>
       </w:r>
       <w:r>
-        <w:t>). For VDD = 3.6V it is determined that the high input voltage should be greater than 2.52V and the low input voltage should be less than 1.08V maximum. Thus the minimum resistance value for the high current of 125µA is determined by:</w:t>
+        <w:t xml:space="preserve">). For VDD = 3.6V it is determined that the high input voltage should be greater than 2.52V and the low input voltage should be less than 1.08V maximum. </w:t>
+      </w:r>
+      <w:proofErr w:type="gramStart"/>
+      <w:r>
+        <w:t>Thus</w:t>
+      </w:r>
+      <w:proofErr w:type="gramEnd"/>
+      <w:r>
+        <w:t xml:space="preserve"> the minimum resistance value for the high current of 125µA is determined by:</w:t>
       </w:r>
     </w:p>
     <w:p>
@@ -10370,6 +10474,9 @@
     <w:p>
       <w:pPr>
         <w:ind w:firstLine="0"/>
+        <w:rPr>
+          <w:b/>
+        </w:rPr>
       </w:pPr>
       <m:oMathPara>
         <m:oMath>
@@ -10411,6 +10518,29 @@
         <w:rPr>
           <w:b/>
           <w:bCs/>
+          <w:color w:val="FF0000"/>
+          <w:sz w:val="28"/>
+          <w:szCs w:val="28"/>
+        </w:rPr>
+      </w:pPr>
+      <w:r>
+        <w:rPr>
+          <w:b/>
+          <w:bCs/>
+          <w:color w:val="FF0000"/>
+          <w:sz w:val="28"/>
+          <w:szCs w:val="28"/>
+        </w:rPr>
+        <w:lastRenderedPageBreak/>
+        <w:t>3.10 Active Load and RC filter</w:t>
+      </w:r>
+    </w:p>
+    <w:p>
+      <w:pPr>
+        <w:ind w:firstLine="0"/>
+        <w:rPr>
+          <w:b/>
+          <w:bCs/>
           <w:sz w:val="28"/>
           <w:szCs w:val="28"/>
         </w:rPr>
@@ -10445,250 +10575,6 @@
           <w:szCs w:val="28"/>
         </w:rPr>
         <w:t>4 Software Design and Implementation</w:t>
-      </w:r>
-    </w:p>
-    <w:p>
-      <w:pPr>
-        <w:ind w:firstLine="0"/>
-        <w:rPr>
-          <w:b/>
-          <w:bCs/>
-          <w:sz w:val="28"/>
-          <w:szCs w:val="28"/>
-        </w:rPr>
-      </w:pPr>
-    </w:p>
-    <w:p>
-      <w:pPr>
-        <w:ind w:firstLine="0"/>
-        <w:rPr>
-          <w:b/>
-          <w:bCs/>
-          <w:sz w:val="28"/>
-          <w:szCs w:val="28"/>
-        </w:rPr>
-      </w:pPr>
-      <w:r>
-        <w:rPr>
-          <w:b/>
-          <w:bCs/>
-          <w:sz w:val="28"/>
-          <w:szCs w:val="28"/>
-        </w:rPr>
-        <w:t>4.1 Software Interaction</w:t>
-      </w:r>
-    </w:p>
-    <w:p>
-      <w:pPr>
-        <w:ind w:firstLine="0"/>
-        <w:rPr>
-          <w:b/>
-          <w:bCs/>
-          <w:sz w:val="28"/>
-          <w:szCs w:val="28"/>
-        </w:rPr>
-      </w:pPr>
-    </w:p>
-    <w:p>
-      <w:pPr>
-        <w:ind w:firstLine="0"/>
-        <w:rPr>
-          <w:b/>
-          <w:bCs/>
-          <w:sz w:val="28"/>
-          <w:szCs w:val="28"/>
-        </w:rPr>
-      </w:pPr>
-      <w:r>
-        <w:rPr>
-          <w:b/>
-          <w:bCs/>
-          <w:sz w:val="28"/>
-          <w:szCs w:val="28"/>
-        </w:rPr>
-        <w:t xml:space="preserve">4.2 LCD Driver setup and </w:t>
-      </w:r>
-      <w:r>
-        <w:rPr>
-          <w:b/>
-          <w:bCs/>
-          <w:sz w:val="28"/>
-          <w:szCs w:val="28"/>
-        </w:rPr>
-        <w:t>integration</w:t>
-      </w:r>
-    </w:p>
-    <w:p>
-      <w:pPr>
-        <w:ind w:firstLine="0"/>
-        <w:rPr>
-          <w:b/>
-          <w:bCs/>
-          <w:sz w:val="28"/>
-          <w:szCs w:val="28"/>
-        </w:rPr>
-      </w:pPr>
-      <w:r>
-        <w:rPr>
-          <w:b/>
-          <w:bCs/>
-          <w:sz w:val="28"/>
-          <w:szCs w:val="28"/>
-        </w:rPr>
-        <w:t>//lcd driver setup</w:t>
-      </w:r>
-    </w:p>
-    <w:p>
-      <w:pPr>
-        <w:ind w:firstLine="0"/>
-        <w:rPr>
-          <w:b/>
-          <w:bCs/>
-          <w:sz w:val="28"/>
-          <w:szCs w:val="28"/>
-        </w:rPr>
-      </w:pPr>
-      <w:r>
-        <w:rPr>
-          <w:b/>
-          <w:bCs/>
-          <w:sz w:val="28"/>
-          <w:szCs w:val="28"/>
-        </w:rPr>
-        <w:t>//lcd modes</w:t>
-      </w:r>
-    </w:p>
-    <w:p>
-      <w:pPr>
-        <w:ind w:firstLine="0"/>
-        <w:rPr>
-          <w:b/>
-          <w:bCs/>
-          <w:sz w:val="28"/>
-          <w:szCs w:val="28"/>
-        </w:rPr>
-      </w:pPr>
-    </w:p>
-    <w:p>
-      <w:pPr>
-        <w:ind w:firstLine="0"/>
-        <w:rPr>
-          <w:b/>
-          <w:bCs/>
-          <w:sz w:val="28"/>
-          <w:szCs w:val="28"/>
-        </w:rPr>
-      </w:pPr>
-      <w:r>
-        <w:rPr>
-          <w:b/>
-          <w:bCs/>
-          <w:sz w:val="28"/>
-          <w:szCs w:val="28"/>
-        </w:rPr>
-        <w:t>4.3 Push button debouncing</w:t>
-      </w:r>
-    </w:p>
-    <w:p>
-      <w:pPr>
-        <w:ind w:firstLine="0"/>
-        <w:rPr>
-          <w:b/>
-          <w:bCs/>
-          <w:sz w:val="28"/>
-          <w:szCs w:val="28"/>
-        </w:rPr>
-      </w:pPr>
-    </w:p>
-    <w:p>
-      <w:pPr>
-        <w:ind w:firstLine="0"/>
-        <w:rPr>
-          <w:b/>
-          <w:bCs/>
-          <w:sz w:val="28"/>
-          <w:szCs w:val="28"/>
-        </w:rPr>
-      </w:pPr>
-      <w:r>
-        <w:rPr>
-          <w:b/>
-          <w:bCs/>
-          <w:sz w:val="28"/>
-          <w:szCs w:val="28"/>
-        </w:rPr>
-        <w:t>4.4 UART Communication</w:t>
-      </w:r>
-    </w:p>
-    <w:p>
-      <w:pPr>
-        <w:ind w:firstLine="0"/>
-        <w:rPr>
-          <w:b/>
-          <w:bCs/>
-          <w:sz w:val="28"/>
-          <w:szCs w:val="28"/>
-        </w:rPr>
-      </w:pPr>
-    </w:p>
-    <w:p>
-      <w:pPr>
-        <w:ind w:firstLine="0"/>
-        <w:rPr>
-          <w:b/>
-          <w:bCs/>
-          <w:sz w:val="28"/>
-          <w:szCs w:val="28"/>
-        </w:rPr>
-      </w:pPr>
-      <w:r>
-        <w:rPr>
-          <w:b/>
-          <w:bCs/>
-          <w:sz w:val="28"/>
-          <w:szCs w:val="28"/>
-        </w:rPr>
-        <w:t>4.5 ADC (Processing of data and use cases)</w:t>
-      </w:r>
-    </w:p>
-    <w:p>
-      <w:pPr>
-        <w:ind w:firstLine="0"/>
-        <w:rPr>
-          <w:b/>
-          <w:bCs/>
-          <w:sz w:val="28"/>
-          <w:szCs w:val="28"/>
-        </w:rPr>
-      </w:pPr>
-    </w:p>
-    <w:p>
-      <w:pPr>
-        <w:ind w:firstLine="0"/>
-        <w:rPr>
-          <w:b/>
-          <w:bCs/>
-          <w:sz w:val="28"/>
-          <w:szCs w:val="28"/>
-        </w:rPr>
-      </w:pPr>
-      <w:r>
-        <w:rPr>
-          <w:b/>
-          <w:bCs/>
-          <w:sz w:val="28"/>
-          <w:szCs w:val="28"/>
-        </w:rPr>
-        <w:t>4.6 LMT01</w:t>
-      </w:r>
-      <w:r>
-        <w:rPr>
-          <w:b/>
-          <w:bCs/>
-          <w:sz w:val="28"/>
-          <w:szCs w:val="28"/>
-        </w:rPr>
-        <w:t xml:space="preserve"> Software Design and System Interaction</w:t>
       </w:r>
     </w:p>
     <w:p>
@@ -10719,72 +10605,39 @@
           <w:sz w:val="24"/>
           <w:szCs w:val="26"/>
         </w:rPr>
-        <w:t>LMT01</w:t>
-      </w:r>
-      <w:r>
+        <w:t>4.1 Software Interaction</w:t>
+      </w:r>
+    </w:p>
+    <w:p>
+      <w:pPr>
+        <w:ind w:firstLine="0"/>
         <w:rPr>
           <w:b/>
           <w:bCs/>
           <w:sz w:val="24"/>
           <w:szCs w:val="26"/>
         </w:rPr>
-        <w:t xml:space="preserve"> </w:t>
-      </w:r>
-      <w:r>
+      </w:pPr>
+    </w:p>
+    <w:p>
+      <w:pPr>
+        <w:ind w:firstLine="0"/>
         <w:rPr>
           <w:b/>
           <w:bCs/>
           <w:sz w:val="24"/>
           <w:szCs w:val="26"/>
         </w:rPr>
-        <w:t>description</w:t>
-      </w:r>
-    </w:p>
-    <w:p>
-      <w:pPr>
-        <w:ind w:firstLine="0"/>
-        <w:rPr>
-          <w:b/>
-          <w:bCs/>
-        </w:rPr>
-      </w:pPr>
-    </w:p>
-    <w:p>
-      <w:pPr>
-        <w:ind w:firstLine="0"/>
-      </w:pPr>
-      <w:r>
-        <w:t>The LMT01 had a window period of maximum 104ms in which the measured temperature by the device will be output as pulses. At every 104ms window period, the temperature is to be determined, while being cautious of overlapping window period readings.</w:t>
-      </w:r>
-    </w:p>
-    <w:p>
-      <w:pPr>
-        <w:ind w:firstLine="0"/>
-      </w:pPr>
-    </w:p>
-    <w:p>
-      <w:pPr>
-        <w:ind w:firstLine="0"/>
-      </w:pPr>
-      <w:r>
-        <w:t>The output of the average temp of the LMT01is to be within 3 degrees of the measured temperature of the testing station. The temperature from the LMT01 sensor is to change appropriately when the sensor is touched. This requirement is met and is proved in the next section.</w:t>
-      </w:r>
-    </w:p>
-    <w:p>
-      <w:pPr>
-        <w:ind w:firstLine="0"/>
-      </w:pPr>
-    </w:p>
-    <w:p>
-      <w:pPr>
-        <w:ind w:firstLine="0"/>
+      </w:pPr>
+      <w:r>
         <w:rPr>
           <w:b/>
           <w:bCs/>
           <w:sz w:val="24"/>
           <w:szCs w:val="26"/>
         </w:rPr>
-      </w:pPr>
+        <w:t xml:space="preserve">4.2 </w:t>
+      </w:r>
       <w:r>
         <w:rPr>
           <w:b/>
@@ -10792,6 +10645,601 @@
           <w:sz w:val="24"/>
           <w:szCs w:val="26"/>
         </w:rPr>
+        <w:t>Debug LED+ system state indication logic</w:t>
+      </w:r>
+    </w:p>
+    <w:p>
+      <w:pPr>
+        <w:ind w:firstLine="0"/>
+        <w:rPr>
+          <w:b/>
+          <w:bCs/>
+          <w:sz w:val="24"/>
+          <w:szCs w:val="26"/>
+        </w:rPr>
+      </w:pPr>
+    </w:p>
+    <w:p>
+      <w:pPr>
+        <w:ind w:firstLine="0"/>
+      </w:pPr>
+      <w:r>
+        <w:t>Debug LEDS, D2, D3, D4 and D5 are used as a means to indicate to the user, the system state at any given time. LED D2 is to flash at rate of 100ms If an environment measure has been initiated, and stop flashing when the when the command has been sent again (either via push-buttons, or UART). Similarly LEDs D</w:t>
+      </w:r>
+      <w:proofErr w:type="gramStart"/>
+      <w:r>
+        <w:t>3 ,</w:t>
+      </w:r>
+      <w:proofErr w:type="gramEnd"/>
+      <w:r>
+        <w:t xml:space="preserve"> D4 and D5, are to flash at the rates specified in section</w:t>
+      </w:r>
+      <w:r>
+        <w:t xml:space="preserve"> 3.4.</w:t>
+      </w:r>
+    </w:p>
+    <w:p>
+      <w:pPr>
+        <w:ind w:firstLine="0"/>
+      </w:pPr>
+    </w:p>
+    <w:p>
+      <w:pPr>
+        <w:ind w:firstLine="0"/>
+      </w:pPr>
+      <w:r>
+        <w:t>The logic of the state machine responsible for switching between LEDs is in Appendix A.</w:t>
+      </w:r>
+    </w:p>
+    <w:p>
+      <w:pPr>
+        <w:ind w:firstLine="0"/>
+      </w:pPr>
+    </w:p>
+    <w:p>
+      <w:pPr>
+        <w:ind w:firstLine="0"/>
+        <w:jc w:val="center"/>
+      </w:pPr>
+      <w:r>
+        <w:rPr>
+          <w:noProof/>
+        </w:rPr>
+        <w:drawing>
+          <wp:inline distT="0" distB="0" distL="0" distR="0">
+            <wp:extent cx="3543207" cy="3339863"/>
+            <wp:effectExtent l="0" t="0" r="635" b="0"/>
+            <wp:docPr id="1902511983" name="Picture 1"/>
+            <wp:cNvGraphicFramePr>
+              <a:graphicFrameLocks xmlns:a="http://schemas.openxmlformats.org/drawingml/2006/main" noChangeAspect="1"/>
+            </wp:cNvGraphicFramePr>
+            <a:graphic xmlns:a="http://schemas.openxmlformats.org/drawingml/2006/main">
+              <a:graphicData uri="http://schemas.openxmlformats.org/drawingml/2006/picture">
+                <pic:pic xmlns:pic="http://schemas.openxmlformats.org/drawingml/2006/picture">
+                  <pic:nvPicPr>
+                    <pic:cNvPr id="0" name="Picture 1"/>
+                    <pic:cNvPicPr>
+                      <a:picLocks noChangeAspect="1" noChangeArrowheads="1"/>
+                    </pic:cNvPicPr>
+                  </pic:nvPicPr>
+                  <pic:blipFill>
+                    <a:blip r:embed="rId21" cstate="print">
+                      <a:extLst>
+                        <a:ext uri="{28A0092B-C50C-407E-A947-70E740481C1C}">
+                          <a14:useLocalDpi xmlns:a14="http://schemas.microsoft.com/office/drawing/2010/main" val="0"/>
+                        </a:ext>
+                      </a:extLst>
+                    </a:blip>
+                    <a:srcRect/>
+                    <a:stretch>
+                      <a:fillRect/>
+                    </a:stretch>
+                  </pic:blipFill>
+                  <pic:spPr bwMode="auto">
+                    <a:xfrm>
+                      <a:off x="0" y="0"/>
+                      <a:ext cx="3567198" cy="3362477"/>
+                    </a:xfrm>
+                    <a:prstGeom prst="rect">
+                      <a:avLst/>
+                    </a:prstGeom>
+                    <a:noFill/>
+                    <a:ln>
+                      <a:noFill/>
+                    </a:ln>
+                  </pic:spPr>
+                </pic:pic>
+              </a:graphicData>
+            </a:graphic>
+          </wp:inline>
+        </w:drawing>
+      </w:r>
+    </w:p>
+    <w:p>
+      <w:pPr>
+        <w:ind w:firstLine="0"/>
+        <w:rPr>
+          <w:b/>
+          <w:bCs/>
+          <w:sz w:val="24"/>
+          <w:szCs w:val="26"/>
+        </w:rPr>
+      </w:pPr>
+    </w:p>
+    <w:p>
+      <w:pPr>
+        <w:ind w:firstLine="0"/>
+        <w:rPr>
+          <w:b/>
+          <w:bCs/>
+          <w:sz w:val="24"/>
+          <w:szCs w:val="26"/>
+        </w:rPr>
+      </w:pPr>
+    </w:p>
+    <w:p>
+      <w:pPr>
+        <w:ind w:firstLine="0"/>
+        <w:rPr>
+          <w:b/>
+          <w:bCs/>
+          <w:sz w:val="24"/>
+          <w:szCs w:val="26"/>
+        </w:rPr>
+      </w:pPr>
+      <w:r>
+        <w:rPr>
+          <w:b/>
+          <w:bCs/>
+          <w:sz w:val="24"/>
+          <w:szCs w:val="26"/>
+        </w:rPr>
+        <w:t xml:space="preserve">4.3 </w:t>
+      </w:r>
+      <w:r>
+        <w:rPr>
+          <w:b/>
+          <w:bCs/>
+          <w:sz w:val="24"/>
+          <w:szCs w:val="26"/>
+        </w:rPr>
+        <w:t>Button bounce handling</w:t>
+      </w:r>
+    </w:p>
+    <w:p>
+      <w:pPr>
+        <w:ind w:firstLine="0"/>
+        <w:rPr>
+          <w:b/>
+          <w:bCs/>
+          <w:sz w:val="24"/>
+          <w:szCs w:val="26"/>
+        </w:rPr>
+      </w:pPr>
+    </w:p>
+    <w:p>
+      <w:pPr>
+        <w:ind w:firstLine="0"/>
+        <w:rPr>
+          <w:b/>
+          <w:bCs/>
+          <w:sz w:val="24"/>
+          <w:szCs w:val="26"/>
+        </w:rPr>
+      </w:pPr>
+    </w:p>
+    <w:p>
+      <w:pPr>
+        <w:ind w:firstLine="0"/>
+        <w:rPr>
+          <w:b/>
+          <w:bCs/>
+          <w:sz w:val="24"/>
+          <w:szCs w:val="26"/>
+        </w:rPr>
+      </w:pPr>
+    </w:p>
+    <w:p>
+      <w:pPr>
+        <w:ind w:firstLine="0"/>
+        <w:rPr>
+          <w:b/>
+          <w:bCs/>
+          <w:sz w:val="24"/>
+          <w:szCs w:val="26"/>
+        </w:rPr>
+      </w:pPr>
+    </w:p>
+    <w:p>
+      <w:pPr>
+        <w:ind w:firstLine="0"/>
+        <w:rPr>
+          <w:b/>
+          <w:bCs/>
+          <w:sz w:val="24"/>
+          <w:szCs w:val="26"/>
+        </w:rPr>
+      </w:pPr>
+      <w:r>
+        <w:rPr>
+          <w:b/>
+          <w:bCs/>
+          <w:sz w:val="24"/>
+          <w:szCs w:val="26"/>
+        </w:rPr>
+        <w:t>4.4 UART Communication</w:t>
+      </w:r>
+      <w:r>
+        <w:rPr>
+          <w:b/>
+          <w:bCs/>
+          <w:sz w:val="24"/>
+          <w:szCs w:val="26"/>
+        </w:rPr>
+        <w:t xml:space="preserve"> (protocol, data conversion)</w:t>
+      </w:r>
+    </w:p>
+    <w:p>
+      <w:pPr>
+        <w:ind w:firstLine="0"/>
+        <w:rPr>
+          <w:b/>
+          <w:bCs/>
+          <w:sz w:val="24"/>
+          <w:szCs w:val="26"/>
+        </w:rPr>
+      </w:pPr>
+    </w:p>
+    <w:p>
+      <w:pPr>
+        <w:ind w:firstLine="0"/>
+        <w:rPr>
+          <w:b/>
+          <w:bCs/>
+          <w:sz w:val="24"/>
+          <w:szCs w:val="26"/>
+        </w:rPr>
+      </w:pPr>
+      <w:r>
+        <w:rPr>
+          <w:b/>
+          <w:bCs/>
+          <w:sz w:val="24"/>
+          <w:szCs w:val="26"/>
+        </w:rPr>
+        <w:t xml:space="preserve">4.5 </w:t>
+      </w:r>
+      <w:r>
+        <w:rPr>
+          <w:b/>
+          <w:bCs/>
+          <w:sz w:val="24"/>
+          <w:szCs w:val="26"/>
+        </w:rPr>
+        <w:t>ADC, Setup, and channel Management</w:t>
+      </w:r>
+    </w:p>
+    <w:p>
+      <w:pPr>
+        <w:ind w:firstLine="0"/>
+        <w:rPr>
+          <w:b/>
+          <w:bCs/>
+          <w:sz w:val="24"/>
+          <w:szCs w:val="26"/>
+        </w:rPr>
+      </w:pPr>
+    </w:p>
+    <w:p>
+      <w:pPr>
+        <w:ind w:firstLine="0"/>
+        <w:rPr>
+          <w:b/>
+          <w:bCs/>
+          <w:sz w:val="24"/>
+          <w:szCs w:val="26"/>
+        </w:rPr>
+      </w:pPr>
+      <w:r>
+        <w:rPr>
+          <w:b/>
+          <w:bCs/>
+          <w:sz w:val="24"/>
+          <w:szCs w:val="26"/>
+        </w:rPr>
+        <w:t>4.</w:t>
+      </w:r>
+      <w:r>
+        <w:rPr>
+          <w:b/>
+          <w:bCs/>
+          <w:sz w:val="24"/>
+          <w:szCs w:val="26"/>
+        </w:rPr>
+        <w:t>6</w:t>
+      </w:r>
+      <w:r>
+        <w:rPr>
+          <w:b/>
+          <w:bCs/>
+          <w:sz w:val="24"/>
+          <w:szCs w:val="26"/>
+        </w:rPr>
+        <w:t xml:space="preserve"> </w:t>
+      </w:r>
+      <w:r>
+        <w:rPr>
+          <w:b/>
+          <w:bCs/>
+          <w:sz w:val="24"/>
+          <w:szCs w:val="26"/>
+        </w:rPr>
+        <w:t xml:space="preserve">Processing (convert &amp; calibrate): </w:t>
+      </w:r>
+      <w:proofErr w:type="spellStart"/>
+      <w:proofErr w:type="gramStart"/>
+      <w:r>
+        <w:rPr>
+          <w:b/>
+          <w:bCs/>
+          <w:sz w:val="24"/>
+          <w:szCs w:val="26"/>
+        </w:rPr>
+        <w:t>Temp,lux</w:t>
+      </w:r>
+      <w:proofErr w:type="spellEnd"/>
+      <w:proofErr w:type="gramEnd"/>
+      <w:r>
+        <w:rPr>
+          <w:b/>
+          <w:bCs/>
+          <w:sz w:val="24"/>
+          <w:szCs w:val="26"/>
+        </w:rPr>
+        <w:t>, V,I,P, Active Load, Efficiency</w:t>
+      </w:r>
+    </w:p>
+    <w:p>
+      <w:pPr>
+        <w:ind w:firstLine="0"/>
+        <w:rPr>
+          <w:b/>
+          <w:bCs/>
+          <w:sz w:val="24"/>
+          <w:szCs w:val="26"/>
+        </w:rPr>
+      </w:pPr>
+    </w:p>
+    <w:p>
+      <w:pPr>
+        <w:ind w:firstLine="0"/>
+        <w:rPr>
+          <w:b/>
+          <w:bCs/>
+          <w:sz w:val="24"/>
+          <w:szCs w:val="26"/>
+        </w:rPr>
+      </w:pPr>
+      <w:r>
+        <w:rPr>
+          <w:b/>
+          <w:bCs/>
+          <w:sz w:val="24"/>
+          <w:szCs w:val="26"/>
+        </w:rPr>
+        <w:t>4.7 LCD Interface</w:t>
+      </w:r>
+      <w:r>
+        <w:rPr>
+          <w:b/>
+          <w:bCs/>
+          <w:sz w:val="24"/>
+          <w:szCs w:val="26"/>
+        </w:rPr>
+        <w:t xml:space="preserve"> </w:t>
+      </w:r>
+      <w:r>
+        <w:rPr>
+          <w:b/>
+          <w:bCs/>
+          <w:sz w:val="24"/>
+          <w:szCs w:val="26"/>
+        </w:rPr>
+        <w:t>(control, data conversion)</w:t>
+      </w:r>
+    </w:p>
+    <w:p>
+      <w:pPr>
+        <w:ind w:firstLine="0"/>
+        <w:rPr>
+          <w:b/>
+          <w:bCs/>
+          <w:sz w:val="24"/>
+          <w:szCs w:val="26"/>
+        </w:rPr>
+      </w:pPr>
+    </w:p>
+    <w:p>
+      <w:pPr>
+        <w:ind w:firstLine="0"/>
+        <w:rPr>
+          <w:b/>
+          <w:bCs/>
+          <w:sz w:val="24"/>
+          <w:szCs w:val="26"/>
+        </w:rPr>
+      </w:pPr>
+      <w:r>
+        <w:rPr>
+          <w:b/>
+          <w:bCs/>
+          <w:sz w:val="24"/>
+          <w:szCs w:val="26"/>
+        </w:rPr>
+        <w:t>4.8 RTC handling and setting procedure</w:t>
+      </w:r>
+    </w:p>
+    <w:p>
+      <w:pPr>
+        <w:ind w:firstLine="0"/>
+        <w:rPr>
+          <w:b/>
+          <w:bCs/>
+          <w:sz w:val="24"/>
+          <w:szCs w:val="26"/>
+        </w:rPr>
+      </w:pPr>
+    </w:p>
+    <w:p>
+      <w:pPr>
+        <w:ind w:firstLine="0"/>
+        <w:rPr>
+          <w:b/>
+          <w:bCs/>
+          <w:sz w:val="24"/>
+          <w:szCs w:val="26"/>
+        </w:rPr>
+      </w:pPr>
+      <w:r>
+        <w:rPr>
+          <w:b/>
+          <w:bCs/>
+          <w:sz w:val="24"/>
+          <w:szCs w:val="26"/>
+        </w:rPr>
+        <w:t>4.6 LMT01</w:t>
+      </w:r>
+      <w:r>
+        <w:rPr>
+          <w:b/>
+          <w:bCs/>
+          <w:sz w:val="24"/>
+          <w:szCs w:val="26"/>
+        </w:rPr>
+        <w:t xml:space="preserve"> </w:t>
+      </w:r>
+      <w:r>
+        <w:rPr>
+          <w:b/>
+          <w:bCs/>
+          <w:sz w:val="24"/>
+          <w:szCs w:val="26"/>
+        </w:rPr>
+        <w:t xml:space="preserve">Interface, timing, </w:t>
+      </w:r>
+      <w:proofErr w:type="spellStart"/>
+      <w:r>
+        <w:rPr>
+          <w:b/>
+          <w:bCs/>
+          <w:sz w:val="24"/>
+          <w:szCs w:val="26"/>
+        </w:rPr>
+        <w:t>synchronisation</w:t>
+      </w:r>
+      <w:proofErr w:type="spellEnd"/>
+    </w:p>
+    <w:p>
+      <w:pPr>
+        <w:ind w:firstLine="0"/>
+        <w:rPr>
+          <w:b/>
+          <w:bCs/>
+          <w:sz w:val="28"/>
+          <w:szCs w:val="28"/>
+        </w:rPr>
+      </w:pPr>
+    </w:p>
+    <w:p>
+      <w:pPr>
+        <w:ind w:firstLine="0"/>
+        <w:rPr>
+          <w:b/>
+          <w:bCs/>
+          <w:sz w:val="24"/>
+          <w:szCs w:val="26"/>
+        </w:rPr>
+      </w:pPr>
+      <w:r>
+        <w:rPr>
+          <w:b/>
+          <w:bCs/>
+          <w:sz w:val="24"/>
+          <w:szCs w:val="26"/>
+        </w:rPr>
+        <w:t>LMT01</w:t>
+      </w:r>
+      <w:r>
+        <w:rPr>
+          <w:b/>
+          <w:bCs/>
+          <w:sz w:val="24"/>
+          <w:szCs w:val="26"/>
+        </w:rPr>
+        <w:t xml:space="preserve"> </w:t>
+      </w:r>
+      <w:r>
+        <w:rPr>
+          <w:b/>
+          <w:bCs/>
+          <w:sz w:val="24"/>
+          <w:szCs w:val="26"/>
+        </w:rPr>
+        <w:t>description</w:t>
+      </w:r>
+    </w:p>
+    <w:p>
+      <w:pPr>
+        <w:ind w:firstLine="0"/>
+        <w:rPr>
+          <w:b/>
+          <w:bCs/>
+        </w:rPr>
+      </w:pPr>
+    </w:p>
+    <w:p>
+      <w:pPr>
+        <w:ind w:firstLine="0"/>
+      </w:pPr>
+      <w:r>
+        <w:t>The LMT01 had a window period of maximum 104ms in which the measured temperature by the device will be output as pulses. At every 104ms window period, the temperature is to be determined, while being cautious of overlapping window period readings.</w:t>
+      </w:r>
+    </w:p>
+    <w:p>
+      <w:pPr>
+        <w:ind w:firstLine="0"/>
+      </w:pPr>
+    </w:p>
+    <w:p>
+      <w:pPr>
+        <w:ind w:firstLine="0"/>
+      </w:pPr>
+      <w:r>
+        <w:t>The output of the average temp of the LMT01is to be within 3 degrees of the measured temperature of the testing station. The temperature from the LMT01 sensor is to change appropriately when the sensor is touched. This requirement is met and is proved in the next section.</w:t>
+      </w:r>
+    </w:p>
+    <w:p>
+      <w:pPr>
+        <w:ind w:firstLine="0"/>
+      </w:pPr>
+    </w:p>
+    <w:p>
+      <w:pPr>
+        <w:ind w:firstLine="0"/>
+        <w:rPr>
+          <w:b/>
+          <w:bCs/>
+          <w:sz w:val="24"/>
+          <w:szCs w:val="26"/>
+        </w:rPr>
+      </w:pPr>
+      <w:r>
+        <w:rPr>
+          <w:b/>
+          <w:bCs/>
+          <w:sz w:val="24"/>
+          <w:szCs w:val="26"/>
+        </w:rPr>
         <w:t xml:space="preserve">Software design </w:t>
       </w:r>
     </w:p>
@@ -10809,7 +11257,6 @@
         <w:rPr>
           <w:noProof/>
         </w:rPr>
-        <w:lastRenderedPageBreak/>
         <w:drawing>
           <wp:inline distT="0" distB="0" distL="0" distR="0" wp14:anchorId="602D09D1" wp14:editId="3ADE91BC">
             <wp:extent cx="5731510" cy="4666615"/>
@@ -10828,7 +11275,7 @@
                     </pic:cNvPicPr>
                   </pic:nvPicPr>
                   <pic:blipFill>
-                    <a:blip r:embed="rId21" cstate="print">
+                    <a:blip r:embed="rId22" cstate="print">
                       <a:extLst>
                         <a:ext uri="{28A0092B-C50C-407E-A947-70E740481C1C}">
                           <a14:useLocalDpi xmlns:a14="http://schemas.microsoft.com/office/drawing/2010/main" val="0"/>
@@ -10985,7 +11432,15 @@
         <w:ind w:firstLine="0"/>
       </w:pPr>
       <w:r>
-        <w:t xml:space="preserve">The timer is started and the approach taken is to measure the time between consecutive pulses. Noting that within a window period, a pulse is expected every 12µs once the pulse train begins. For any measured time larger than 12µs, it means that the next pulse window has started, thus the count is to be restarted and the temperature to be recalculated. </w:t>
+        <w:t xml:space="preserve">The timer is started and the approach taken is to measure the time between consecutive pulses. Noting that within a window period, a pulse is expected every 12µs once the pulse train begins. For any measured </w:t>
+      </w:r>
+      <w:proofErr w:type="gramStart"/>
+      <w:r>
+        <w:t>time</w:t>
+      </w:r>
+      <w:proofErr w:type="gramEnd"/>
+      <w:r>
+        <w:t xml:space="preserve"> larger than 12µs, it means that the next pulse window has started, thus the count is to be restarted and the temperature to be recalculated. </w:t>
       </w:r>
     </w:p>
     <w:p>
@@ -11015,7 +11470,15 @@
         <w:ind w:firstLine="0"/>
       </w:pPr>
       <w:r>
-        <w:t>After the temperature has been converted, it’s value is stored (ready to be processed), the pulse count is reset, and the pulses at the next window period begins incrementing with every pulse received and again at the start of the next window period, the temperature is again re-calculated for previous window period.</w:t>
+        <w:t xml:space="preserve">After the temperature has been converted, </w:t>
+      </w:r>
+      <w:proofErr w:type="gramStart"/>
+      <w:r>
+        <w:t>it’s</w:t>
+      </w:r>
+      <w:proofErr w:type="gramEnd"/>
+      <w:r>
+        <w:t xml:space="preserve"> value is stored (ready to be processed), the pulse count is reset, and the pulses at the next window period begins incrementing with every pulse received and again at the start of the next window period, the temperature is again re-calculated for previous window period.</w:t>
       </w:r>
     </w:p>
     <w:p>
@@ -11061,7 +11524,7 @@
                     <pic:cNvPicPr/>
                   </pic:nvPicPr>
                   <pic:blipFill>
-                    <a:blip r:embed="rId22"/>
+                    <a:blip r:embed="rId23"/>
                     <a:stretch>
                       <a:fillRect/>
                     </a:stretch>
@@ -11161,7 +11624,7 @@
                     <pic:cNvPicPr/>
                   </pic:nvPicPr>
                   <pic:blipFill>
-                    <a:blip r:embed="rId23"/>
+                    <a:blip r:embed="rId24"/>
                     <a:stretch>
                       <a:fillRect/>
                     </a:stretch>
@@ -11370,6 +11833,7 @@
           <w:sz w:val="24"/>
           <w:szCs w:val="26"/>
         </w:rPr>
+        <w:lastRenderedPageBreak/>
         <w:t xml:space="preserve">Top push button - active low </w:t>
       </w:r>
     </w:p>
@@ -11419,7 +11883,7 @@
                     </pic:cNvPicPr>
                   </pic:nvPicPr>
                   <pic:blipFill rotWithShape="1">
-                    <a:blip r:embed="rId24" cstate="print">
+                    <a:blip r:embed="rId25" cstate="print">
                       <a:extLst>
                         <a:ext uri="{28A0092B-C50C-407E-A947-70E740481C1C}">
                           <a14:useLocalDpi xmlns:a14="http://schemas.microsoft.com/office/drawing/2010/main" val="0"/>
@@ -11482,7 +11946,7 @@
                     </pic:cNvPicPr>
                   </pic:nvPicPr>
                   <pic:blipFill rotWithShape="1">
-                    <a:blip r:embed="rId25" cstate="print">
+                    <a:blip r:embed="rId26" cstate="print">
                       <a:extLst>
                         <a:ext uri="{28A0092B-C50C-407E-A947-70E740481C1C}">
                           <a14:useLocalDpi xmlns:a14="http://schemas.microsoft.com/office/drawing/2010/main" val="0"/>
@@ -11680,7 +12144,7 @@
                     </pic:cNvPicPr>
                   </pic:nvPicPr>
                   <pic:blipFill rotWithShape="1">
-                    <a:blip r:embed="rId26" cstate="print">
+                    <a:blip r:embed="rId27" cstate="print">
                       <a:extLst>
                         <a:ext uri="{28A0092B-C50C-407E-A947-70E740481C1C}">
                           <a14:useLocalDpi xmlns:a14="http://schemas.microsoft.com/office/drawing/2010/main" val="0"/>
@@ -11915,6 +12379,7 @@
           <w:sz w:val="28"/>
           <w:szCs w:val="28"/>
         </w:rPr>
+        <w:lastRenderedPageBreak/>
         <w:t>Photodiode and Op-Amp</w:t>
       </w:r>
     </w:p>
@@ -11983,7 +12448,6 @@
         <w:rPr>
           <w:noProof/>
         </w:rPr>
-        <w:lastRenderedPageBreak/>
         <w:drawing>
           <wp:inline distT="0" distB="0" distL="0" distR="0" wp14:anchorId="7599C32A" wp14:editId="26E126BC">
             <wp:extent cx="2010061" cy="2065283"/>
@@ -12002,7 +12466,7 @@
                     </pic:cNvPicPr>
                   </pic:nvPicPr>
                   <pic:blipFill rotWithShape="1">
-                    <a:blip r:embed="rId27" cstate="print">
+                    <a:blip r:embed="rId28" cstate="print">
                       <a:extLst>
                         <a:ext uri="{28A0092B-C50C-407E-A947-70E740481C1C}">
                           <a14:useLocalDpi xmlns:a14="http://schemas.microsoft.com/office/drawing/2010/main" val="0"/>
@@ -12065,7 +12529,7 @@
                     </pic:cNvPicPr>
                   </pic:nvPicPr>
                   <pic:blipFill rotWithShape="1">
-                    <a:blip r:embed="rId28" cstate="print">
+                    <a:blip r:embed="rId29" cstate="print">
                       <a:extLst>
                         <a:ext uri="{28A0092B-C50C-407E-A947-70E740481C1C}">
                           <a14:useLocalDpi xmlns:a14="http://schemas.microsoft.com/office/drawing/2010/main" val="0"/>
@@ -12290,7 +12754,7 @@
                     </pic:cNvPicPr>
                   </pic:nvPicPr>
                   <pic:blipFill>
-                    <a:blip r:embed="rId29" cstate="print">
+                    <a:blip r:embed="rId30" cstate="print">
                       <a:extLst>
                         <a:ext uri="{28A0092B-C50C-407E-A947-70E740481C1C}">
                           <a14:useLocalDpi xmlns:a14="http://schemas.microsoft.com/office/drawing/2010/main" val="0"/>
@@ -12352,7 +12816,7 @@
                     </pic:cNvPicPr>
                   </pic:nvPicPr>
                   <pic:blipFill>
-                    <a:blip r:embed="rId30" cstate="print">
+                    <a:blip r:embed="rId31" cstate="print">
                       <a:extLst>
                         <a:ext uri="{28A0092B-C50C-407E-A947-70E740481C1C}">
                           <a14:useLocalDpi xmlns:a14="http://schemas.microsoft.com/office/drawing/2010/main" val="0"/>
@@ -12646,6 +13110,60 @@
     </w:p>
     <w:p>
       <w:pPr>
+        <w:ind w:firstLine="0"/>
+        <w:rPr>
+          <w:b/>
+          <w:bCs/>
+          <w:sz w:val="28"/>
+          <w:szCs w:val="28"/>
+        </w:rPr>
+      </w:pPr>
+    </w:p>
+    <w:p>
+      <w:pPr>
+        <w:ind w:firstLine="0"/>
+        <w:rPr>
+          <w:b/>
+          <w:bCs/>
+          <w:sz w:val="28"/>
+          <w:szCs w:val="28"/>
+        </w:rPr>
+      </w:pPr>
+      <w:r>
+        <w:rPr>
+          <w:b/>
+          <w:bCs/>
+          <w:sz w:val="28"/>
+          <w:szCs w:val="28"/>
+        </w:rPr>
+        <w:t>7 Appendix A</w:t>
+      </w:r>
+    </w:p>
+    <w:p>
+      <w:pPr>
+        <w:ind w:firstLine="0"/>
+        <w:rPr>
+          <w:b/>
+          <w:bCs/>
+          <w:sz w:val="28"/>
+          <w:szCs w:val="28"/>
+        </w:rPr>
+      </w:pPr>
+    </w:p>
+    <w:p>
+      <w:pPr>
+        <w:ind w:firstLine="0"/>
+        <w:rPr>
+          <w:b/>
+          <w:bCs/>
+          <w:sz w:val="28"/>
+          <w:szCs w:val="28"/>
+        </w:rPr>
+      </w:pPr>
+    </w:p>
+    <w:p>
+      <w:pPr>
+        <w:ind w:firstLine="0"/>
         <w:rPr>
           <w:b/>
           <w:bCs/>
@@ -13337,6 +13855,119 @@
     </w:lvl>
   </w:abstractNum>
   <w:abstractNum w:abstractNumId="4" w15:restartNumberingAfterBreak="0">
+    <w:nsid w:val="5A246422"/>
+    <w:multiLevelType w:val="hybridMultilevel"/>
+    <w:tmpl w:val="59101FA2"/>
+    <w:lvl w:ilvl="0" w:tplc="16C60BA6">
+      <w:start w:val="4"/>
+      <w:numFmt w:val="bullet"/>
+      <w:lvlText w:val="-"/>
+      <w:lvlJc w:val="left"/>
+      <w:pPr>
+        <w:ind w:left="420" w:hanging="360"/>
+      </w:pPr>
+      <w:rPr>
+        <w:rFonts w:ascii="Cambria" w:eastAsiaTheme="minorEastAsia" w:hAnsi="Cambria" w:cs="cmr12" w:hint="default"/>
+      </w:rPr>
+    </w:lvl>
+    <w:lvl w:ilvl="1" w:tplc="1C090003" w:tentative="1">
+      <w:start w:val="1"/>
+      <w:numFmt w:val="bullet"/>
+      <w:lvlText w:val="o"/>
+      <w:lvlJc w:val="left"/>
+      <w:pPr>
+        <w:ind w:left="1140" w:hanging="360"/>
+      </w:pPr>
+      <w:rPr>
+        <w:rFonts w:ascii="Courier New" w:hAnsi="Courier New" w:cs="Courier New" w:hint="default"/>
+      </w:rPr>
+    </w:lvl>
+    <w:lvl w:ilvl="2" w:tplc="1C090005" w:tentative="1">
+      <w:start w:val="1"/>
+      <w:numFmt w:val="bullet"/>
+      <w:lvlText w:val=""/>
+      <w:lvlJc w:val="left"/>
+      <w:pPr>
+        <w:ind w:left="1860" w:hanging="360"/>
+      </w:pPr>
+      <w:rPr>
+        <w:rFonts w:ascii="Wingdings" w:hAnsi="Wingdings" w:hint="default"/>
+      </w:rPr>
+    </w:lvl>
+    <w:lvl w:ilvl="3" w:tplc="1C090001" w:tentative="1">
+      <w:start w:val="1"/>
+      <w:numFmt w:val="bullet"/>
+      <w:lvlText w:val=""/>
+      <w:lvlJc w:val="left"/>
+      <w:pPr>
+        <w:ind w:left="2580" w:hanging="360"/>
+      </w:pPr>
+      <w:rPr>
+        <w:rFonts w:ascii="Symbol" w:hAnsi="Symbol" w:hint="default"/>
+      </w:rPr>
+    </w:lvl>
+    <w:lvl w:ilvl="4" w:tplc="1C090003" w:tentative="1">
+      <w:start w:val="1"/>
+      <w:numFmt w:val="bullet"/>
+      <w:lvlText w:val="o"/>
+      <w:lvlJc w:val="left"/>
+      <w:pPr>
+        <w:ind w:left="3300" w:hanging="360"/>
+      </w:pPr>
+      <w:rPr>
+        <w:rFonts w:ascii="Courier New" w:hAnsi="Courier New" w:cs="Courier New" w:hint="default"/>
+      </w:rPr>
+    </w:lvl>
+    <w:lvl w:ilvl="5" w:tplc="1C090005" w:tentative="1">
+      <w:start w:val="1"/>
+      <w:numFmt w:val="bullet"/>
+      <w:lvlText w:val=""/>
+      <w:lvlJc w:val="left"/>
+      <w:pPr>
+        <w:ind w:left="4020" w:hanging="360"/>
+      </w:pPr>
+      <w:rPr>
+        <w:rFonts w:ascii="Wingdings" w:hAnsi="Wingdings" w:hint="default"/>
+      </w:rPr>
+    </w:lvl>
+    <w:lvl w:ilvl="6" w:tplc="1C090001" w:tentative="1">
+      <w:start w:val="1"/>
+      <w:numFmt w:val="bullet"/>
+      <w:lvlText w:val=""/>
+      <w:lvlJc w:val="left"/>
+      <w:pPr>
+        <w:ind w:left="4740" w:hanging="360"/>
+      </w:pPr>
+      <w:rPr>
+        <w:rFonts w:ascii="Symbol" w:hAnsi="Symbol" w:hint="default"/>
+      </w:rPr>
+    </w:lvl>
+    <w:lvl w:ilvl="7" w:tplc="1C090003" w:tentative="1">
+      <w:start w:val="1"/>
+      <w:numFmt w:val="bullet"/>
+      <w:lvlText w:val="o"/>
+      <w:lvlJc w:val="left"/>
+      <w:pPr>
+        <w:ind w:left="5460" w:hanging="360"/>
+      </w:pPr>
+      <w:rPr>
+        <w:rFonts w:ascii="Courier New" w:hAnsi="Courier New" w:cs="Courier New" w:hint="default"/>
+      </w:rPr>
+    </w:lvl>
+    <w:lvl w:ilvl="8" w:tplc="1C090005" w:tentative="1">
+      <w:start w:val="1"/>
+      <w:numFmt w:val="bullet"/>
+      <w:lvlText w:val=""/>
+      <w:lvlJc w:val="left"/>
+      <w:pPr>
+        <w:ind w:left="6180" w:hanging="360"/>
+      </w:pPr>
+      <w:rPr>
+        <w:rFonts w:ascii="Wingdings" w:hAnsi="Wingdings" w:hint="default"/>
+      </w:rPr>
+    </w:lvl>
+  </w:abstractNum>
+  <w:abstractNum w:abstractNumId="5" w15:restartNumberingAfterBreak="0">
     <w:nsid w:val="63CE1904"/>
     <w:multiLevelType w:val="hybridMultilevel"/>
     <w:tmpl w:val="DDD4C310"/>
@@ -13425,7 +14056,7 @@
       </w:pPr>
     </w:lvl>
   </w:abstractNum>
-  <w:abstractNum w:abstractNumId="5" w15:restartNumberingAfterBreak="0">
+  <w:abstractNum w:abstractNumId="6" w15:restartNumberingAfterBreak="0">
     <w:nsid w:val="64A71E64"/>
     <w:multiLevelType w:val="hybridMultilevel"/>
     <w:tmpl w:val="35A45554"/>
@@ -13514,7 +14145,7 @@
       </w:pPr>
     </w:lvl>
   </w:abstractNum>
-  <w:abstractNum w:abstractNumId="6" w15:restartNumberingAfterBreak="0">
+  <w:abstractNum w:abstractNumId="7" w15:restartNumberingAfterBreak="0">
     <w:nsid w:val="6614510C"/>
     <w:multiLevelType w:val="hybridMultilevel"/>
     <w:tmpl w:val="F3A80834"/>
@@ -13600,7 +14231,7 @@
       </w:pPr>
     </w:lvl>
   </w:abstractNum>
-  <w:abstractNum w:abstractNumId="7" w15:restartNumberingAfterBreak="0">
+  <w:abstractNum w:abstractNumId="8" w15:restartNumberingAfterBreak="0">
     <w:nsid w:val="7E8176D4"/>
     <w:multiLevelType w:val="multilevel"/>
     <w:tmpl w:val="3AAAD726"/>
@@ -13718,7 +14349,7 @@
       </w:rPr>
     </w:lvl>
   </w:abstractNum>
-  <w:abstractNum w:abstractNumId="8" w15:restartNumberingAfterBreak="0">
+  <w:abstractNum w:abstractNumId="9" w15:restartNumberingAfterBreak="0">
     <w:nsid w:val="7E915812"/>
     <w:multiLevelType w:val="hybridMultilevel"/>
     <w:tmpl w:val="53AC6A4A"/>
@@ -13806,10 +14437,10 @@
     </w:lvl>
   </w:abstractNum>
   <w:num w:numId="1" w16cid:durableId="689062913">
-    <w:abstractNumId w:val="7"/>
+    <w:abstractNumId w:val="8"/>
   </w:num>
   <w:num w:numId="2" w16cid:durableId="23793227">
-    <w:abstractNumId w:val="8"/>
+    <w:abstractNumId w:val="9"/>
   </w:num>
   <w:num w:numId="3" w16cid:durableId="761949000">
     <w:abstractNumId w:val="2"/>
@@ -13818,7 +14449,7 @@
     <w:abstractNumId w:val="3"/>
   </w:num>
   <w:num w:numId="5" w16cid:durableId="514423491">
-    <w:abstractNumId w:val="6"/>
+    <w:abstractNumId w:val="7"/>
   </w:num>
   <w:num w:numId="6" w16cid:durableId="1671713273">
     <w:abstractNumId w:val="1"/>
@@ -13827,9 +14458,12 @@
     <w:abstractNumId w:val="0"/>
   </w:num>
   <w:num w:numId="8" w16cid:durableId="11348149">
+    <w:abstractNumId w:val="6"/>
+  </w:num>
+  <w:num w:numId="9" w16cid:durableId="2118795844">
     <w:abstractNumId w:val="5"/>
   </w:num>
-  <w:num w:numId="9" w16cid:durableId="2118795844">
+  <w:num w:numId="10" w16cid:durableId="1026561422">
     <w:abstractNumId w:val="4"/>
   </w:num>
 </w:numbering>
@@ -14235,7 +14869,7 @@
   <w:style w:type="paragraph" w:default="1" w:styleId="Normal">
     <w:name w:val="Normal"/>
     <w:qFormat/>
-    <w:rsid w:val="00AD3BBE"/>
+    <w:rsid w:val="00E26424"/>
     <w:pPr>
       <w:autoSpaceDE w:val="0"/>
       <w:autoSpaceDN w:val="0"/>
@@ -14255,6 +14889,7 @@
   <w:style w:type="character" w:default="1" w:styleId="DefaultParagraphFont">
     <w:name w:val="Default Paragraph Font"/>
     <w:uiPriority w:val="1"/>
+    <w:semiHidden/>
     <w:unhideWhenUsed/>
   </w:style>
   <w:style w:type="table" w:default="1" w:styleId="TableNormal">

</xml_diff>

<commit_message>
half way with software repor
</commit_message>
<xml_diff>
--- a/PV System Effiency Monitor Resources/REPORT/23765518 Final Report.docx
+++ b/PV System Effiency Monitor Resources/REPORT/23765518 Final Report.docx
@@ -374,21 +374,12 @@
           <w:szCs w:val="22"/>
         </w:rPr>
       </w:pPr>
-      <w:proofErr w:type="gramStart"/>
       <w:r>
         <w:rPr>
           <w:i/>
           <w:szCs w:val="22"/>
         </w:rPr>
-        <w:t>Accordingly</w:t>
-      </w:r>
-      <w:proofErr w:type="gramEnd"/>
-      <w:r>
-        <w:rPr>
-          <w:i/>
-          <w:szCs w:val="22"/>
-        </w:rPr>
-        <w:t xml:space="preserve"> all quotations and contributions from any source whatsoever (including the internet) have been cited fully. I understand that the reproduction of text without quotation marks (even when the source is cited) is plagiarism.</w:t>
+        <w:t>Accordingly all quotations and contributions from any source whatsoever (including the internet) have been cited fully. I understand that the reproduction of text without quotation marks (even when the source is cited) is plagiarism.</w:t>
       </w:r>
     </w:p>
     <w:p>
@@ -1620,19 +1611,54 @@
           <w:sz w:val="28"/>
           <w:szCs w:val="28"/>
         </w:rPr>
-        <w:t>……</w:t>
-      </w:r>
-      <w:proofErr w:type="gramStart"/>
-      <w:r>
-        <w:rPr>
-          <w:b/>
-          <w:bCs/>
-          <w:sz w:val="28"/>
-          <w:szCs w:val="28"/>
-        </w:rPr>
-        <w:t>…..</w:t>
-      </w:r>
-      <w:proofErr w:type="gramEnd"/>
+        <w:t>………..5</w:t>
+      </w:r>
+    </w:p>
+    <w:p>
+      <w:pPr>
+        <w:rPr>
+          <w:b/>
+          <w:bCs/>
+          <w:sz w:val="28"/>
+          <w:szCs w:val="28"/>
+        </w:rPr>
+      </w:pPr>
+      <w:r>
+        <w:rPr>
+          <w:b/>
+          <w:bCs/>
+          <w:sz w:val="28"/>
+          <w:szCs w:val="28"/>
+        </w:rPr>
+        <w:t>LED circuit…………………………………………………</w:t>
+      </w:r>
+      <w:r>
+        <w:rPr>
+          <w:b/>
+          <w:bCs/>
+          <w:sz w:val="28"/>
+          <w:szCs w:val="28"/>
+        </w:rPr>
+        <w:t>……..</w:t>
+      </w:r>
+      <w:r>
+        <w:rPr>
+          <w:b/>
+          <w:bCs/>
+          <w:sz w:val="28"/>
+          <w:szCs w:val="28"/>
+        </w:rPr>
+        <w:t>……………</w:t>
+      </w:r>
+      <w:r>
+        <w:rPr>
+          <w:b/>
+          <w:bCs/>
+          <w:sz w:val="28"/>
+          <w:szCs w:val="28"/>
+        </w:rPr>
+        <w:t>….</w:t>
+      </w:r>
       <w:r>
         <w:rPr>
           <w:b/>
@@ -1659,72 +1685,6 @@
           <w:sz w:val="28"/>
           <w:szCs w:val="28"/>
         </w:rPr>
-        <w:t>LED circuit…………………………………………………</w:t>
-      </w:r>
-      <w:r>
-        <w:rPr>
-          <w:b/>
-          <w:bCs/>
-          <w:sz w:val="28"/>
-          <w:szCs w:val="28"/>
-        </w:rPr>
-        <w:t>…</w:t>
-      </w:r>
-      <w:proofErr w:type="gramStart"/>
-      <w:r>
-        <w:rPr>
-          <w:b/>
-          <w:bCs/>
-          <w:sz w:val="28"/>
-          <w:szCs w:val="28"/>
-        </w:rPr>
-        <w:t>…..</w:t>
-      </w:r>
-      <w:proofErr w:type="gramEnd"/>
-      <w:r>
-        <w:rPr>
-          <w:b/>
-          <w:bCs/>
-          <w:sz w:val="28"/>
-          <w:szCs w:val="28"/>
-        </w:rPr>
-        <w:t>……………</w:t>
-      </w:r>
-      <w:r>
-        <w:rPr>
-          <w:b/>
-          <w:bCs/>
-          <w:sz w:val="28"/>
-          <w:szCs w:val="28"/>
-        </w:rPr>
-        <w:t>….</w:t>
-      </w:r>
-      <w:r>
-        <w:rPr>
-          <w:b/>
-          <w:bCs/>
-          <w:sz w:val="28"/>
-          <w:szCs w:val="28"/>
-        </w:rPr>
-        <w:t>5</w:t>
-      </w:r>
-    </w:p>
-    <w:p>
-      <w:pPr>
-        <w:rPr>
-          <w:b/>
-          <w:bCs/>
-          <w:sz w:val="28"/>
-          <w:szCs w:val="28"/>
-        </w:rPr>
-      </w:pPr>
-      <w:r>
-        <w:rPr>
-          <w:b/>
-          <w:bCs/>
-          <w:sz w:val="28"/>
-          <w:szCs w:val="28"/>
-        </w:rPr>
         <w:t>Task 2: Software Design Details……………………………</w:t>
       </w:r>
       <w:r>
@@ -1736,25 +1696,14 @@
         </w:rPr>
         <w:t>………</w:t>
       </w:r>
-      <w:proofErr w:type="gramStart"/>
-      <w:r>
-        <w:rPr>
-          <w:b/>
-          <w:bCs/>
-          <w:sz w:val="28"/>
-          <w:szCs w:val="28"/>
-        </w:rPr>
-        <w:t>…..</w:t>
-      </w:r>
-      <w:proofErr w:type="gramEnd"/>
-      <w:r>
-        <w:rPr>
-          <w:b/>
-          <w:bCs/>
-          <w:sz w:val="28"/>
-          <w:szCs w:val="28"/>
-        </w:rPr>
-        <w:t>6</w:t>
+      <w:r>
+        <w:rPr>
+          <w:b/>
+          <w:bCs/>
+          <w:sz w:val="28"/>
+          <w:szCs w:val="28"/>
+        </w:rPr>
+        <w:t>…..6</w:t>
       </w:r>
     </w:p>
     <w:p>
@@ -2009,27 +1958,7 @@
           <w:sz w:val="28"/>
           <w:szCs w:val="28"/>
         </w:rPr>
-        <w:t>circuit…………………………………….………………………………</w:t>
-      </w:r>
-      <w:proofErr w:type="gramStart"/>
-      <w:r>
-        <w:rPr>
-          <w:b/>
-          <w:bCs/>
-          <w:sz w:val="28"/>
-          <w:szCs w:val="28"/>
-        </w:rPr>
-        <w:t>…..</w:t>
-      </w:r>
-      <w:proofErr w:type="gramEnd"/>
-      <w:r>
-        <w:rPr>
-          <w:b/>
-          <w:bCs/>
-          <w:sz w:val="28"/>
-          <w:szCs w:val="28"/>
-        </w:rPr>
-        <w:t>9</w:t>
+        <w:t>circuit…………………………………….…………………………………..9</w:t>
       </w:r>
     </w:p>
     <w:p>
@@ -2052,25 +1981,14 @@
         </w:rPr>
         <w:t xml:space="preserve">   LMT01 Functionality: reaction to changing temperature</w:t>
       </w:r>
-      <w:proofErr w:type="gramStart"/>
-      <w:r>
-        <w:rPr>
-          <w:b/>
-          <w:bCs/>
-          <w:sz w:val="28"/>
-          <w:szCs w:val="28"/>
-        </w:rPr>
-        <w:t>…..</w:t>
-      </w:r>
-      <w:proofErr w:type="gramEnd"/>
-      <w:r>
-        <w:rPr>
-          <w:b/>
-          <w:bCs/>
-          <w:sz w:val="28"/>
-          <w:szCs w:val="28"/>
-        </w:rPr>
-        <w:t>9</w:t>
+      <w:r>
+        <w:rPr>
+          <w:b/>
+          <w:bCs/>
+          <w:sz w:val="28"/>
+          <w:szCs w:val="28"/>
+        </w:rPr>
+        <w:t>…..9</w:t>
       </w:r>
     </w:p>
     <w:p>
@@ -3184,15 +3102,7 @@
         <w:jc w:val="left"/>
       </w:pPr>
       <w:r>
-        <w:t xml:space="preserve">The system takes as input a 9v nominal supply voltage, from which the 7805 </w:t>
-      </w:r>
-      <w:proofErr w:type="gramStart"/>
-      <w:r>
-        <w:t>regulator</w:t>
-      </w:r>
-      <w:proofErr w:type="gramEnd"/>
-      <w:r>
-        <w:t xml:space="preserve"> in a T0220 package regulates the input voltage down to 5v. The circuit implementation is depicted in Figure 1 above. Components used in the 5v regulator circuit not only include the </w:t>
+        <w:t xml:space="preserve">The system takes as input a 9v nominal supply voltage, from which the 7805 regulator in a T0220 package regulates the input voltage down to 5v. The circuit implementation is depicted in Figure 1 above. Components used in the 5v regulator circuit not only include the </w:t>
       </w:r>
       <w:r>
         <w:t>7805-voltage</w:t>
@@ -3471,34 +3381,16 @@
           <w:i/>
           <w:iCs/>
         </w:rPr>
-        <w:t xml:space="preserve">system will implement a command interface by using the five push </w:t>
-      </w:r>
-      <w:proofErr w:type="gramStart"/>
-      <w:r>
-        <w:rPr>
+        <w:t>system will implement a command interface by using the five push buttons</w:t>
+      </w:r>
+      <w:r>
+        <w:rPr>
+          <w:b/>
+          <w:bCs/>
           <w:i/>
           <w:iCs/>
         </w:rPr>
-        <w:t>buttons</w:t>
-      </w:r>
-      <w:r>
-        <w:rPr>
-          <w:b/>
-          <w:bCs/>
-          <w:i/>
-          <w:iCs/>
-        </w:rPr>
-        <w:t xml:space="preserve"> .</w:t>
-      </w:r>
-      <w:proofErr w:type="gramEnd"/>
-      <w:r>
-        <w:rPr>
-          <w:b/>
-          <w:bCs/>
-          <w:i/>
-          <w:iCs/>
-        </w:rPr>
-        <w:t xml:space="preserve"> </w:t>
+        <w:t xml:space="preserve"> . </w:t>
       </w:r>
       <w:r>
         <w:rPr>
@@ -4292,15 +4184,7 @@
         <w:t>±8mA</w:t>
       </w:r>
       <w:r>
-        <w:t>, and can sink/source a maximum of ±25mA (stm32f411re.pdf</w:t>
-      </w:r>
-      <w:proofErr w:type="gramStart"/>
-      <w:r>
-        <w:t>) .</w:t>
-      </w:r>
-      <w:proofErr w:type="gramEnd"/>
-      <w:r>
-        <w:t xml:space="preserve"> To prevent any damage to the MCU pin the current is restricted to be 20mA. From this an appropriate resistance value is calculate using:</w:t>
+        <w:t>, and can sink/source a maximum of ±25mA (stm32f411re.pdf) . To prevent any damage to the MCU pin the current is restricted to be 20mA. From this an appropriate resistance value is calculate using:</w:t>
       </w:r>
     </w:p>
     <w:p>
@@ -4610,15 +4494,7 @@
         <w:ind w:firstLine="0"/>
       </w:pPr>
       <w:r>
-        <w:t xml:space="preserve">The maximum and minimum rated supply voltage for the LCD used is 4.3V and 3.1V respectively, with a typical operating voltage of 3.3V, </w:t>
-      </w:r>
-      <w:proofErr w:type="gramStart"/>
-      <w:r>
-        <w:t>To</w:t>
-      </w:r>
-      <w:proofErr w:type="gramEnd"/>
-      <w:r>
-        <w:t xml:space="preserve"> see characters clearer, the backlight it connected. Although connected to a 5v source, the backlight has a forward voltage of 3.3V, and typical forward current of 40mA and no explicit minimum current.  Bearing this in </w:t>
+        <w:t xml:space="preserve">The maximum and minimum rated supply voltage for the LCD used is 4.3V and 3.1V respectively, with a typical operating voltage of 3.3V, To see characters clearer, the backlight it connected. Although connected to a 5v source, the backlight has a forward voltage of 3.3V, and typical forward current of 40mA and no explicit minimum current.  Bearing this in </w:t>
       </w:r>
       <w:r>
         <w:t xml:space="preserve">mind </w:t>
@@ -4723,7 +4599,19 @@
         <w:ind w:firstLine="0"/>
       </w:pPr>
       <w:r>
-        <w:t>The current is limited to 10mA, using this an appropriate limiting resistor is calculated by:</w:t>
+        <w:t xml:space="preserve">The current is limited to </w:t>
+      </w:r>
+      <w:r>
+        <w:t>34</w:t>
+      </w:r>
+      <w:r>
+        <w:t>mA</w:t>
+      </w:r>
+      <w:r>
+        <w:t xml:space="preserve"> which is the typical currents supplied to the backlight. An</w:t>
+      </w:r>
+      <w:r>
+        <w:t xml:space="preserve"> appropriate limiting resistor is calculated by:</w:t>
       </w:r>
     </w:p>
     <w:p>
@@ -4832,7 +4720,13 @@
                 <w:rPr>
                   <w:rFonts w:ascii="Cambria Math" w:hAnsi="Cambria Math"/>
                 </w:rPr>
-                <m:t>10*</m:t>
+                <m:t>34</m:t>
+              </m:r>
+              <m:r>
+                <w:rPr>
+                  <w:rFonts w:ascii="Cambria Math" w:hAnsi="Cambria Math"/>
+                </w:rPr>
+                <m:t>*</m:t>
               </m:r>
               <m:sSup>
                 <m:sSupPr>
@@ -4898,7 +4792,13 @@
         <w:t>A current limiting resistor of 50 ohm was calculated. This</w:t>
       </w:r>
       <w:r>
-        <w:t xml:space="preserve"> limits the current to 10mA while at the same time illuminating the lcd at an appropriate intensity for a user to clearly see the values written on the screen.</w:t>
+        <w:t xml:space="preserve"> limits the current to </w:t>
+      </w:r>
+      <w:r>
+        <w:t>34</w:t>
+      </w:r>
+      <w:r>
+        <w:t>mA while at the same time illuminating the lcd at an appropriate intensity for a user to clearly see the values written on the screen.</w:t>
       </w:r>
     </w:p>
     <w:p>
@@ -5195,7 +5095,11 @@
         </m:r>
       </m:oMath>
       <w:r>
-        <w:t xml:space="preserve">. The output of the sensor is calibrated at </w:t>
+        <w:t xml:space="preserve">. </w:t>
+      </w:r>
+      <w:r>
+        <w:lastRenderedPageBreak/>
+        <w:t xml:space="preserve">The output of the sensor is calibrated at </w:t>
       </w:r>
       <m:oMath>
         <m:r>
@@ -5218,15 +5122,7 @@
         </m:r>
       </m:oMath>
       <w:r>
-        <w:t xml:space="preserve">. The analogue sensor circuit is </w:t>
-      </w:r>
-      <w:proofErr w:type="gramStart"/>
-      <w:r>
-        <w:t>has</w:t>
-      </w:r>
-      <w:proofErr w:type="gramEnd"/>
-      <w:r>
-        <w:t xml:space="preserve"> been designed to be able to measure the ambient temperature over the full range of </w:t>
+        <w:t xml:space="preserve">. The analogue sensor circuit is has been designed to be able to measure the ambient temperature over the full range of </w:t>
       </w:r>
       <m:oMath>
         <m:r>
@@ -5257,7 +5153,6 @@
         <w:jc w:val="left"/>
       </w:pPr>
       <w:r>
-        <w:lastRenderedPageBreak/>
         <w:t>To be able measure the temper</w:t>
       </w:r>
       <w:r>
@@ -5953,6 +5848,7 @@
         <w:rPr>
           <w:noProof/>
         </w:rPr>
+        <w:lastRenderedPageBreak/>
         <w:drawing>
           <wp:inline distT="0" distB="0" distL="0" distR="0">
             <wp:extent cx="1868649" cy="1663520"/>
@@ -6009,7 +5905,6 @@
         <w:jc w:val="center"/>
       </w:pPr>
       <w:r>
-        <w:lastRenderedPageBreak/>
         <w:t>Figure 6: Lux sensing circuit</w:t>
       </w:r>
     </w:p>
@@ -6029,18 +5924,10 @@
         <w:ind w:firstLine="0"/>
       </w:pPr>
       <w:r>
-        <w:t xml:space="preserve">Measurements will be conducted using an Osram SFH 203 PIN photodiode paired with an operational amplifier to create a photo-current-to-voltage converter circuit. The resulting output voltage will be connected to ADC </w:t>
-      </w:r>
-      <w:proofErr w:type="gramStart"/>
-      <w:r>
-        <w:t xml:space="preserve">pin </w:t>
-      </w:r>
-      <w:r>
-        <w:t xml:space="preserve"> CP</w:t>
-      </w:r>
-      <w:proofErr w:type="gramEnd"/>
-      <w:r>
-        <w:t xml:space="preserve">4 </w:t>
+        <w:t xml:space="preserve">Measurements will be conducted using an Osram SFH 203 PIN photodiode paired with an operational amplifier to create a photo-current-to-voltage converter circuit. The resulting output voltage will be connected to ADC pin </w:t>
+      </w:r>
+      <w:r>
+        <w:t xml:space="preserve"> CP4 </w:t>
       </w:r>
       <w:r>
         <w:t xml:space="preserve">on the STM32 microcontroller for </w:t>
@@ -6113,15 +6000,7 @@
       </w:r>
       <w:proofErr w:type="spellEnd"/>
       <w:r>
-        <w:t xml:space="preserve"> </w:t>
-      </w:r>
-      <w:proofErr w:type="gramStart"/>
-      <w:r>
-        <w:t>pin ,</w:t>
-      </w:r>
-      <w:proofErr w:type="gramEnd"/>
-      <w:r>
-        <w:t xml:space="preserve"> can take as input a maximum voltage of 3.6V, for this reason, the current to voltage photodiode circuit makes use of MCP602 op-Amp is used to protect the PIN by limiting the voltage output from the </w:t>
+        <w:t xml:space="preserve"> pin , can take as input a maximum voltage of 3.6V, for this reason, the current to voltage photodiode circuit makes use of MCP602 op-Amp is used to protect the PIN by limiting the voltage output from the </w:t>
       </w:r>
       <w:proofErr w:type="spellStart"/>
       <w:r>
@@ -6145,15 +6024,7 @@
         <w:t>The operational amplifier (op-amp) in the photodiode current-to-voltage converter circuit is used to convert the current generated by the photodiode into a proportional voltage. When light hits the photodiode, it generates a photo-current, which flows into the inverting input of the op-amp.</w:t>
       </w:r>
       <w:r>
-        <w:t xml:space="preserve"> The op-amp is configured as a transimpedance </w:t>
-      </w:r>
-      <w:proofErr w:type="gramStart"/>
-      <w:r>
-        <w:t>amplifier ,</w:t>
-      </w:r>
-      <w:proofErr w:type="gramEnd"/>
-      <w:r>
-        <w:t xml:space="preserve"> and it uses the feedback resistor Rf </w:t>
+        <w:t xml:space="preserve"> The op-amp is configured as a transimpedance amplifier , and it uses the feedback resistor Rf </w:t>
       </w:r>
       <w:r>
         <w:t>to convert the current output from the photodiode into a voltage at the output. The voltage output is given by the equation:</w:t>
@@ -6407,6 +6278,7 @@
         <w:rPr>
           <w:noProof/>
         </w:rPr>
+        <w:lastRenderedPageBreak/>
         <w:drawing>
           <wp:inline distT="0" distB="0" distL="0" distR="0">
             <wp:extent cx="2163677" cy="2742108"/>
@@ -6492,7 +6364,6 @@
             <w:rPr>
               <w:rFonts w:ascii="Cambria Math" w:hAnsi="Cambria Math"/>
             </w:rPr>
-            <w:lastRenderedPageBreak/>
             <m:t>log</m:t>
           </m:r>
           <m:sSub>
@@ -7452,7 +7323,6 @@
           <w:sz w:val="24"/>
           <w:szCs w:val="26"/>
         </w:rPr>
-        <w:lastRenderedPageBreak/>
         <w:t xml:space="preserve">Note: We’ll denote the terminal at top of the </w:t>
       </w:r>
       <w:proofErr w:type="spellStart"/>
@@ -7671,23 +7541,7 @@
           <w:sz w:val="24"/>
           <w:szCs w:val="26"/>
         </w:rPr>
-        <w:t xml:space="preserve">), through R4 and R5. Next 99% of the current it to flow through resistor </w:t>
-      </w:r>
-      <w:proofErr w:type="spellStart"/>
-      <w:r>
-        <w:rPr>
-          <w:sz w:val="24"/>
-          <w:szCs w:val="26"/>
-        </w:rPr>
-        <w:t>Rsense</w:t>
-      </w:r>
-      <w:proofErr w:type="spellEnd"/>
-      <w:r>
-        <w:rPr>
-          <w:sz w:val="24"/>
-          <w:szCs w:val="26"/>
-        </w:rPr>
-        <w:t xml:space="preserve"> (we denote this current by </w:t>
+        <w:t xml:space="preserve">), through R4 and R5. Next 99% of the current it to flow through resistor Rsense (we denote this current by </w:t>
       </w:r>
       <m:oMath>
         <m:sSub>
@@ -9625,21 +9479,12 @@
           <w:szCs w:val="26"/>
         </w:rPr>
       </w:pPr>
-      <w:proofErr w:type="gramStart"/>
       <w:r>
         <w:rPr>
           <w:sz w:val="24"/>
           <w:szCs w:val="26"/>
         </w:rPr>
-        <w:t>Thus</w:t>
-      </w:r>
-      <w:proofErr w:type="gramEnd"/>
-      <w:r>
-        <w:rPr>
-          <w:sz w:val="24"/>
-          <w:szCs w:val="26"/>
-        </w:rPr>
-        <w:t xml:space="preserve"> concluding the methodology used to find the appropriate resistor values for the measurement circuit to as accurately as possible measure the PV panel </w:t>
+        <w:t xml:space="preserve">Thus concluding the methodology used to find the appropriate resistor values for the measurement circuit to as accurately as possible measure the PV panel </w:t>
       </w:r>
       <w:r>
         <w:rPr>
@@ -9841,7 +9686,21 @@
           <w:b/>
           <w:bCs/>
         </w:rPr>
-        <w:t>Figure 1:  LMT01 top view and pin</w:t>
+        <w:t xml:space="preserve">Figure </w:t>
+      </w:r>
+      <w:r>
+        <w:rPr>
+          <w:b/>
+          <w:bCs/>
+        </w:rPr>
+        <w:t>9</w:t>
+      </w:r>
+      <w:r>
+        <w:rPr>
+          <w:b/>
+          <w:bCs/>
+        </w:rPr>
+        <w:t>:  LMT01 top view and pin</w:t>
       </w:r>
       <w:r>
         <w:rPr>
@@ -9855,7 +9714,21 @@
           <w:b/>
           <w:bCs/>
         </w:rPr>
-        <w:t>Figure 2: LMT01 micro-controller connection</w:t>
+        <w:t xml:space="preserve">Figure </w:t>
+      </w:r>
+      <w:r>
+        <w:rPr>
+          <w:b/>
+          <w:bCs/>
+        </w:rPr>
+        <w:t>10</w:t>
+      </w:r>
+      <w:r>
+        <w:rPr>
+          <w:b/>
+          <w:bCs/>
+        </w:rPr>
+        <w:t xml:space="preserve"> LMT01 micro-controller connection</w:t>
       </w:r>
     </w:p>
     <w:p>
@@ -9890,15 +9763,7 @@
         <w:ind w:firstLine="0"/>
       </w:pPr>
       <w:r>
-        <w:t xml:space="preserve">The LMT01 sensor outputs a current pulse that toggles between a high current of 125µA and a low current of 34µA. The LMT01 takes as input 5V source, with the minimum voltage across the sensor to be 5V, with the output of the sensor (VN) connected to pin PA15 on the MCU.  For the MCU pin to be able to detect the output voltage from the pulses, the current is converted to an appropriate voltage by calculating </w:t>
-      </w:r>
-      <w:proofErr w:type="gramStart"/>
-      <w:r>
-        <w:t>an</w:t>
-      </w:r>
-      <w:proofErr w:type="gramEnd"/>
-      <w:r>
-        <w:t xml:space="preserve"> required resistance value. This value determined by the equation: </w:t>
+        <w:t xml:space="preserve">The LMT01 sensor outputs a current pulse that toggles between a high current of 125µA and a low current of 34µA. The LMT01 takes as input 5V source, with the minimum voltage across the sensor to be 5V, with the output of the sensor (VN) connected to pin PA15 on the MCU.  For the MCU pin to be able to detect the output voltage from the pulses, the current is converted to an appropriate voltage by calculating an required resistance value. This value determined by the equation: </w:t>
       </w:r>
     </w:p>
     <w:p>
@@ -9991,15 +9856,11 @@
         <w:t>stm32f411re.pdf</w:t>
       </w:r>
       <w:r>
-        <w:t xml:space="preserve">). For VDD = 3.6V it is determined that the high input voltage should be greater than 2.52V and the low input voltage should be less than 1.08V maximum. </w:t>
-      </w:r>
-      <w:proofErr w:type="gramStart"/>
-      <w:r>
-        <w:t>Thus</w:t>
-      </w:r>
-      <w:proofErr w:type="gramEnd"/>
-      <w:r>
-        <w:t xml:space="preserve"> the minimum resistance value for the high current of 125µA is determined by:</w:t>
+        <w:t xml:space="preserve">). For VDD = 3.6V it is determined that the high input voltage should be </w:t>
+      </w:r>
+      <w:r>
+        <w:lastRenderedPageBreak/>
+        <w:t>greater than 2.52V and the low input voltage should be less than 1.08V maximum. Thus the minimum resistance value for the high current of 125µA is determined by:</w:t>
       </w:r>
     </w:p>
     <w:p>
@@ -10531,7 +10392,6 @@
           <w:sz w:val="28"/>
           <w:szCs w:val="28"/>
         </w:rPr>
-        <w:lastRenderedPageBreak/>
         <w:t>3.10 Active Load and RC filter</w:t>
       </w:r>
     </w:p>
@@ -10575,6 +10435,36 @@
           <w:szCs w:val="28"/>
         </w:rPr>
         <w:t>4 Software Design and Implementation</w:t>
+      </w:r>
+    </w:p>
+    <w:p>
+      <w:pPr>
+        <w:ind w:firstLine="0"/>
+        <w:rPr>
+          <w:b/>
+          <w:bCs/>
+          <w:szCs w:val="22"/>
+        </w:rPr>
+      </w:pPr>
+    </w:p>
+    <w:p>
+      <w:pPr>
+        <w:ind w:firstLine="0"/>
+        <w:rPr>
+          <w:szCs w:val="22"/>
+        </w:rPr>
+      </w:pPr>
+      <w:r>
+        <w:rPr>
+          <w:szCs w:val="22"/>
+        </w:rPr>
+        <w:t>The system is built to handle multiple inputs, each affecting its state. To manage this, regular checks are performed to see which inputs have been received, allowing the system to update its state and respond appropriately.</w:t>
+      </w:r>
+      <w:r>
+        <w:rPr>
+          <w:szCs w:val="22"/>
+        </w:rPr>
+        <w:t xml:space="preserve"> </w:t>
       </w:r>
     </w:p>
     <w:p>
@@ -10611,6 +10501,16 @@
     <w:p>
       <w:pPr>
         <w:ind w:firstLine="0"/>
+        <w:jc w:val="center"/>
+        <w:rPr>
+          <w:noProof/>
+        </w:rPr>
+      </w:pPr>
+    </w:p>
+    <w:p>
+      <w:pPr>
+        <w:ind w:firstLine="0"/>
+        <w:jc w:val="center"/>
         <w:rPr>
           <w:b/>
           <w:bCs/>
@@ -10618,34 +10518,94 @@
           <w:szCs w:val="26"/>
         </w:rPr>
       </w:pPr>
-    </w:p>
-    <w:p>
-      <w:pPr>
-        <w:ind w:firstLine="0"/>
-        <w:rPr>
-          <w:b/>
-          <w:bCs/>
+      <w:r>
+        <w:rPr>
+          <w:noProof/>
+        </w:rPr>
+        <w:drawing>
+          <wp:inline distT="0" distB="0" distL="0" distR="0">
+            <wp:extent cx="3122477" cy="2503932"/>
+            <wp:effectExtent l="0" t="0" r="1905" b="0"/>
+            <wp:docPr id="344450515" name="Picture 2"/>
+            <wp:cNvGraphicFramePr>
+              <a:graphicFrameLocks xmlns:a="http://schemas.openxmlformats.org/drawingml/2006/main" noChangeAspect="1"/>
+            </wp:cNvGraphicFramePr>
+            <a:graphic xmlns:a="http://schemas.openxmlformats.org/drawingml/2006/main">
+              <a:graphicData uri="http://schemas.openxmlformats.org/drawingml/2006/picture">
+                <pic:pic xmlns:pic="http://schemas.openxmlformats.org/drawingml/2006/picture">
+                  <pic:nvPicPr>
+                    <pic:cNvPr id="0" name="Picture 3"/>
+                    <pic:cNvPicPr>
+                      <a:picLocks noChangeAspect="1" noChangeArrowheads="1"/>
+                    </pic:cNvPicPr>
+                  </pic:nvPicPr>
+                  <pic:blipFill>
+                    <a:blip r:embed="rId21">
+                      <a:extLst>
+                        <a:ext uri="{28A0092B-C50C-407E-A947-70E740481C1C}">
+                          <a14:useLocalDpi xmlns:a14="http://schemas.microsoft.com/office/drawing/2010/main" val="0"/>
+                        </a:ext>
+                      </a:extLst>
+                    </a:blip>
+                    <a:srcRect/>
+                    <a:stretch>
+                      <a:fillRect/>
+                    </a:stretch>
+                  </pic:blipFill>
+                  <pic:spPr bwMode="auto">
+                    <a:xfrm>
+                      <a:off x="0" y="0"/>
+                      <a:ext cx="3130894" cy="2510682"/>
+                    </a:xfrm>
+                    <a:prstGeom prst="rect">
+                      <a:avLst/>
+                    </a:prstGeom>
+                    <a:noFill/>
+                    <a:ln>
+                      <a:noFill/>
+                    </a:ln>
+                  </pic:spPr>
+                </pic:pic>
+              </a:graphicData>
+            </a:graphic>
+          </wp:inline>
+        </w:drawing>
+      </w:r>
+    </w:p>
+    <w:p>
+      <w:pPr>
+        <w:ind w:firstLine="0"/>
+        <w:jc w:val="center"/>
+        <w:rPr>
           <w:sz w:val="24"/>
           <w:szCs w:val="26"/>
         </w:rPr>
       </w:pPr>
       <w:r>
         <w:rPr>
-          <w:b/>
-          <w:bCs/>
           <w:sz w:val="24"/>
           <w:szCs w:val="26"/>
         </w:rPr>
-        <w:t xml:space="preserve">4.2 </w:t>
-      </w:r>
-      <w:r>
-        <w:rPr>
-          <w:b/>
-          <w:bCs/>
+        <w:t>Figure 11: Software block diagram</w:t>
+      </w:r>
+    </w:p>
+    <w:p>
+      <w:pPr>
+        <w:ind w:firstLine="0"/>
+        <w:jc w:val="left"/>
+        <w:rPr>
           <w:sz w:val="24"/>
           <w:szCs w:val="26"/>
         </w:rPr>
-        <w:t>Debug LED+ system state indication logic</w:t>
+      </w:pPr>
+    </w:p>
+    <w:p>
+      <w:pPr>
+        <w:ind w:firstLine="0"/>
+        <w:jc w:val="left"/>
+      </w:pPr>
+      <w:r>
+        <w:t>Figure 13, encompasses most of the software interactions that occur in the system.  System inputs are denoted by the light blue blocs, system outputs or denoted by the green blocks.</w:t>
       </w:r>
     </w:p>
     <w:p>
@@ -10664,15 +10624,65 @@
         <w:ind w:firstLine="0"/>
       </w:pPr>
       <w:r>
-        <w:t>Debug LEDS, D2, D3, D4 and D5 are used as a means to indicate to the user, the system state at any given time. LED D2 is to flash at rate of 100ms If an environment measure has been initiated, and stop flashing when the when the command has been sent again (either via push-buttons, or UART). Similarly LEDs D</w:t>
-      </w:r>
-      <w:proofErr w:type="gramStart"/>
-      <w:r>
-        <w:t>3 ,</w:t>
-      </w:r>
-      <w:proofErr w:type="gramEnd"/>
-      <w:r>
-        <w:t xml:space="preserve"> D4 and D5, are to flash at the rates specified in section</w:t>
+        <w:t>Each of these interactions and more are discussed in the subsections that follow.</w:t>
+      </w:r>
+    </w:p>
+    <w:p>
+      <w:pPr>
+        <w:ind w:firstLine="0"/>
+        <w:rPr>
+          <w:b/>
+          <w:bCs/>
+          <w:szCs w:val="22"/>
+        </w:rPr>
+      </w:pPr>
+    </w:p>
+    <w:p>
+      <w:pPr>
+        <w:ind w:firstLine="0"/>
+        <w:rPr>
+          <w:b/>
+          <w:bCs/>
+          <w:sz w:val="24"/>
+          <w:szCs w:val="26"/>
+        </w:rPr>
+      </w:pPr>
+      <w:r>
+        <w:rPr>
+          <w:b/>
+          <w:bCs/>
+          <w:sz w:val="24"/>
+          <w:szCs w:val="26"/>
+        </w:rPr>
+        <w:t xml:space="preserve">4.2 </w:t>
+      </w:r>
+      <w:r>
+        <w:rPr>
+          <w:b/>
+          <w:bCs/>
+          <w:sz w:val="24"/>
+          <w:szCs w:val="26"/>
+        </w:rPr>
+        <w:t>Debug LED+ system state indication logic</w:t>
+      </w:r>
+    </w:p>
+    <w:p>
+      <w:pPr>
+        <w:ind w:firstLine="0"/>
+        <w:rPr>
+          <w:b/>
+          <w:bCs/>
+          <w:sz w:val="24"/>
+          <w:szCs w:val="26"/>
+        </w:rPr>
+      </w:pPr>
+    </w:p>
+    <w:p>
+      <w:pPr>
+        <w:ind w:firstLine="0"/>
+      </w:pPr>
+      <w:r>
+        <w:t>Debug LEDS, D2, D3, D4 and D5 are used as a means to indicate to the user, the system state at any given time. LED D2 is to flash at rate of 100ms If an environment measure has been initiated, and stop flashing when the when the command has been sent again (either via push-buttons, or UART). Similarly LEDs D3 , D4 and D5, are to flash at the rates specified in section</w:t>
       </w:r>
       <w:r>
         <w:t xml:space="preserve"> 3.4.</w:t>
@@ -10723,7 +10733,7 @@
                     </pic:cNvPicPr>
                   </pic:nvPicPr>
                   <pic:blipFill>
-                    <a:blip r:embed="rId21" cstate="print">
+                    <a:blip r:embed="rId22" cstate="print">
                       <a:extLst>
                         <a:ext uri="{28A0092B-C50C-407E-A947-70E740481C1C}">
                           <a14:useLocalDpi xmlns:a14="http://schemas.microsoft.com/office/drawing/2010/main" val="0"/>
@@ -10812,32 +10822,261 @@
         <w:rPr>
           <w:b/>
           <w:bCs/>
+          <w:szCs w:val="22"/>
+        </w:rPr>
+      </w:pPr>
+    </w:p>
+    <w:p>
+      <w:pPr>
+        <w:ind w:firstLine="0"/>
+        <w:rPr>
+          <w:szCs w:val="22"/>
+        </w:rPr>
+      </w:pPr>
+      <w:r>
+        <w:rPr>
+          <w:szCs w:val="22"/>
+        </w:rPr>
+        <w:t>Button debouncing is important because it stops false signals that happen when a button is pressed or released. Without it, a single press could be mistakenly registered as multiple presses, causing the system to behave unpredictably.</w:t>
+      </w:r>
+      <w:r>
+        <w:rPr>
+          <w:szCs w:val="22"/>
+        </w:rPr>
+        <w:t xml:space="preserve"> The state machine that handles debouncing in software is describe in figure 1:</w:t>
+      </w:r>
+    </w:p>
+    <w:p>
+      <w:pPr>
+        <w:ind w:firstLine="0"/>
+        <w:rPr>
+          <w:szCs w:val="22"/>
+        </w:rPr>
+      </w:pPr>
+    </w:p>
+    <w:p>
+      <w:pPr>
+        <w:ind w:firstLine="0"/>
+        <w:jc w:val="center"/>
+        <w:rPr>
+          <w:szCs w:val="22"/>
+        </w:rPr>
+      </w:pPr>
+      <w:r>
+        <w:rPr>
+          <w:noProof/>
+        </w:rPr>
+        <w:lastRenderedPageBreak/>
+        <w:drawing>
+          <wp:inline distT="0" distB="0" distL="0" distR="0">
+            <wp:extent cx="2953603" cy="2369820"/>
+            <wp:effectExtent l="0" t="0" r="0" b="0"/>
+            <wp:docPr id="181337200" name="Picture 3"/>
+            <wp:cNvGraphicFramePr>
+              <a:graphicFrameLocks xmlns:a="http://schemas.openxmlformats.org/drawingml/2006/main" noChangeAspect="1"/>
+            </wp:cNvGraphicFramePr>
+            <a:graphic xmlns:a="http://schemas.openxmlformats.org/drawingml/2006/main">
+              <a:graphicData uri="http://schemas.openxmlformats.org/drawingml/2006/picture">
+                <pic:pic xmlns:pic="http://schemas.openxmlformats.org/drawingml/2006/picture">
+                  <pic:nvPicPr>
+                    <pic:cNvPr id="0" name="Picture 5"/>
+                    <pic:cNvPicPr>
+                      <a:picLocks noChangeAspect="1" noChangeArrowheads="1"/>
+                    </pic:cNvPicPr>
+                  </pic:nvPicPr>
+                  <pic:blipFill>
+                    <a:blip r:embed="rId23" cstate="print">
+                      <a:extLst>
+                        <a:ext uri="{28A0092B-C50C-407E-A947-70E740481C1C}">
+                          <a14:useLocalDpi xmlns:a14="http://schemas.microsoft.com/office/drawing/2010/main" val="0"/>
+                        </a:ext>
+                      </a:extLst>
+                    </a:blip>
+                    <a:srcRect/>
+                    <a:stretch>
+                      <a:fillRect/>
+                    </a:stretch>
+                  </pic:blipFill>
+                  <pic:spPr bwMode="auto">
+                    <a:xfrm>
+                      <a:off x="0" y="0"/>
+                      <a:ext cx="2957350" cy="2372827"/>
+                    </a:xfrm>
+                    <a:prstGeom prst="rect">
+                      <a:avLst/>
+                    </a:prstGeom>
+                    <a:noFill/>
+                    <a:ln>
+                      <a:noFill/>
+                    </a:ln>
+                  </pic:spPr>
+                </pic:pic>
+              </a:graphicData>
+            </a:graphic>
+          </wp:inline>
+        </w:drawing>
+      </w:r>
+    </w:p>
+    <w:p>
+      <w:pPr>
+        <w:ind w:firstLine="0"/>
+        <w:jc w:val="center"/>
+        <w:rPr>
+          <w:szCs w:val="22"/>
+        </w:rPr>
+      </w:pPr>
+      <w:r>
+        <w:rPr>
+          <w:szCs w:val="22"/>
+        </w:rPr>
+        <w:t>Figure 12: Button debouncing</w:t>
+      </w:r>
+    </w:p>
+    <w:p>
+      <w:pPr>
+        <w:ind w:firstLine="0"/>
+        <w:jc w:val="center"/>
+        <w:rPr>
+          <w:szCs w:val="22"/>
+        </w:rPr>
+      </w:pPr>
+    </w:p>
+    <w:p>
+      <w:pPr>
+        <w:ind w:firstLine="0"/>
+        <w:rPr>
+          <w:szCs w:val="22"/>
+        </w:rPr>
+      </w:pPr>
+      <w:r>
+        <w:rPr>
+          <w:szCs w:val="22"/>
+        </w:rPr>
+        <w:t xml:space="preserve">The left, right, bottom, top and middle button have been connected to pins, </w:t>
+      </w:r>
+      <w:r>
+        <w:rPr>
+          <w:szCs w:val="22"/>
+        </w:rPr>
+        <w:t xml:space="preserve"> PB8, PA7, PB13, PB9,PA6. The pins have been setup as EXTI, to trigger on both rising and falling edge of the signal.</w:t>
+      </w:r>
+    </w:p>
+    <w:p>
+      <w:pPr>
+        <w:ind w:firstLine="0"/>
+        <w:rPr>
+          <w:szCs w:val="22"/>
+        </w:rPr>
+      </w:pPr>
+    </w:p>
+    <w:p>
+      <w:pPr>
+        <w:ind w:firstLine="0"/>
+        <w:rPr>
+          <w:szCs w:val="22"/>
+        </w:rPr>
+      </w:pPr>
+      <w:r>
+        <w:rPr>
+          <w:szCs w:val="22"/>
+        </w:rPr>
+        <w:t xml:space="preserve">The button circuit is an active low configuration, with the initial state of the signal always high (3.3V).  Mimicking this in code, a variable </w:t>
+      </w:r>
+      <w:proofErr w:type="spellStart"/>
+      <w:r>
+        <w:rPr>
+          <w:i/>
+          <w:iCs/>
+          <w:szCs w:val="22"/>
+        </w:rPr>
+        <w:t>previous_button_state</w:t>
+      </w:r>
+      <w:proofErr w:type="spellEnd"/>
+      <w:r>
+        <w:rPr>
+          <w:szCs w:val="22"/>
+        </w:rPr>
+        <w:t xml:space="preserve"> has been </w:t>
+      </w:r>
+      <w:proofErr w:type="spellStart"/>
+      <w:r>
+        <w:rPr>
+          <w:szCs w:val="22"/>
+        </w:rPr>
+        <w:t>intialised</w:t>
+      </w:r>
+      <w:proofErr w:type="spellEnd"/>
+      <w:r>
+        <w:rPr>
+          <w:szCs w:val="22"/>
+        </w:rPr>
+        <w:t xml:space="preserve"> to 1. When a button input has been receiv</w:t>
+      </w:r>
+      <w:r>
+        <w:rPr>
+          <w:szCs w:val="22"/>
+        </w:rPr>
+        <w:t>ed, the signal is ignored for 20ms so that the signal stabilizes.</w:t>
+      </w:r>
+      <w:r>
+        <w:rPr>
+          <w:szCs w:val="22"/>
+        </w:rPr>
+        <w:t xml:space="preserve"> After which a check is performed to update the state of the button state variable</w:t>
+      </w:r>
+      <w:r>
+        <w:rPr>
+          <w:szCs w:val="22"/>
+        </w:rPr>
+        <w:t>.</w:t>
+      </w:r>
+      <w:r>
+        <w:rPr>
+          <w:szCs w:val="22"/>
+        </w:rPr>
+        <w:t xml:space="preserve"> This is explained in the button debouncing state machine in Figure 12.</w:t>
+      </w:r>
+    </w:p>
+    <w:p>
+      <w:pPr>
+        <w:ind w:firstLine="0"/>
+        <w:rPr>
+          <w:szCs w:val="22"/>
+        </w:rPr>
+      </w:pPr>
+    </w:p>
+    <w:p>
+      <w:pPr>
+        <w:pStyle w:val="ListParagraph"/>
+        <w:numPr>
+          <w:ilvl w:val="1"/>
+          <w:numId w:val="8"/>
+        </w:numPr>
+        <w:rPr>
+          <w:b/>
+          <w:bCs/>
           <w:sz w:val="24"/>
           <w:szCs w:val="26"/>
         </w:rPr>
       </w:pPr>
-    </w:p>
-    <w:p>
-      <w:pPr>
-        <w:ind w:firstLine="0"/>
+      <w:r>
         <w:rPr>
           <w:b/>
           <w:bCs/>
           <w:sz w:val="24"/>
           <w:szCs w:val="26"/>
         </w:rPr>
-      </w:pPr>
-    </w:p>
-    <w:p>
-      <w:pPr>
-        <w:ind w:firstLine="0"/>
+        <w:t>UART Communication</w:t>
+      </w:r>
+      <w:r>
         <w:rPr>
           <w:b/>
           <w:bCs/>
           <w:sz w:val="24"/>
           <w:szCs w:val="26"/>
         </w:rPr>
-      </w:pPr>
+        <w:t xml:space="preserve"> (protocol, data conversion)</w:t>
+      </w:r>
     </w:p>
     <w:p>
       <w:pPr>
@@ -10854,29 +11093,207 @@
       <w:pPr>
         <w:ind w:firstLine="0"/>
         <w:rPr>
+          <w:i/>
+          <w:iCs/>
+        </w:rPr>
+      </w:pPr>
+      <w:r>
+        <w:rPr>
+          <w:b/>
+          <w:bCs/>
+        </w:rPr>
+        <w:t>Requirement</w:t>
+      </w:r>
+      <w:r>
+        <w:rPr>
           <w:b/>
           <w:bCs/>
           <w:sz w:val="24"/>
           <w:szCs w:val="26"/>
         </w:rPr>
-      </w:pPr>
-      <w:r>
+        <w:t xml:space="preserve">: </w:t>
+      </w:r>
+      <w:r>
+        <w:rPr>
+          <w:i/>
+          <w:iCs/>
+        </w:rPr>
+        <w:t>The device shall use a UART connection, in both transmit and receive modes. The device</w:t>
+      </w:r>
+      <w:r>
+        <w:rPr>
+          <w:i/>
+          <w:iCs/>
+        </w:rPr>
+        <w:t xml:space="preserve"> </w:t>
+      </w:r>
+      <w:r>
+        <w:rPr>
+          <w:i/>
+          <w:iCs/>
+        </w:rPr>
+        <w:t>shall operate in 8 data bits, one odd parity bit and one stop bits configuration, at a data</w:t>
+      </w:r>
+    </w:p>
+    <w:p>
+      <w:pPr>
+        <w:ind w:firstLine="0"/>
+        <w:rPr>
+          <w:i/>
+          <w:iCs/>
+        </w:rPr>
+      </w:pPr>
+      <w:r>
+        <w:rPr>
+          <w:i/>
+          <w:iCs/>
+        </w:rPr>
+        <w:t>rate of 115200 baud. The UART information, both transmitted and received, shall be formatted</w:t>
+      </w:r>
+    </w:p>
+    <w:p>
+      <w:pPr>
+        <w:ind w:firstLine="0"/>
+        <w:rPr>
+          <w:i/>
+          <w:iCs/>
+        </w:rPr>
+      </w:pPr>
+      <w:r>
+        <w:rPr>
+          <w:i/>
+          <w:iCs/>
+        </w:rPr>
+        <w:t>as per section</w:t>
+      </w:r>
+    </w:p>
+    <w:p>
+      <w:pPr>
+        <w:ind w:firstLine="0"/>
         <w:rPr>
           <w:b/>
           <w:bCs/>
           <w:sz w:val="24"/>
           <w:szCs w:val="26"/>
         </w:rPr>
-        <w:t>4.4 UART Communication</w:t>
-      </w:r>
-      <w:r>
+      </w:pPr>
+    </w:p>
+    <w:p>
+      <w:pPr>
+        <w:ind w:firstLine="0"/>
+        <w:jc w:val="center"/>
         <w:rPr>
           <w:b/>
           <w:bCs/>
           <w:sz w:val="24"/>
           <w:szCs w:val="26"/>
         </w:rPr>
-        <w:t xml:space="preserve"> (protocol, data conversion)</w:t>
+      </w:pPr>
+      <w:r>
+        <w:rPr>
+          <w:noProof/>
+        </w:rPr>
+        <w:drawing>
+          <wp:inline distT="0" distB="0" distL="0" distR="0">
+            <wp:extent cx="5731510" cy="2926080"/>
+            <wp:effectExtent l="0" t="0" r="2540" b="7620"/>
+            <wp:docPr id="1439416302" name="Picture 4"/>
+            <wp:cNvGraphicFramePr>
+              <a:graphicFrameLocks xmlns:a="http://schemas.openxmlformats.org/drawingml/2006/main" noChangeAspect="1"/>
+            </wp:cNvGraphicFramePr>
+            <a:graphic xmlns:a="http://schemas.openxmlformats.org/drawingml/2006/main">
+              <a:graphicData uri="http://schemas.openxmlformats.org/drawingml/2006/picture">
+                <pic:pic xmlns:pic="http://schemas.openxmlformats.org/drawingml/2006/picture">
+                  <pic:nvPicPr>
+                    <pic:cNvPr id="0" name="Picture 7"/>
+                    <pic:cNvPicPr>
+                      <a:picLocks noChangeAspect="1" noChangeArrowheads="1"/>
+                    </pic:cNvPicPr>
+                  </pic:nvPicPr>
+                  <pic:blipFill>
+                    <a:blip r:embed="rId24">
+                      <a:extLst>
+                        <a:ext uri="{28A0092B-C50C-407E-A947-70E740481C1C}">
+                          <a14:useLocalDpi xmlns:a14="http://schemas.microsoft.com/office/drawing/2010/main" val="0"/>
+                        </a:ext>
+                      </a:extLst>
+                    </a:blip>
+                    <a:srcRect/>
+                    <a:stretch>
+                      <a:fillRect/>
+                    </a:stretch>
+                  </pic:blipFill>
+                  <pic:spPr bwMode="auto">
+                    <a:xfrm>
+                      <a:off x="0" y="0"/>
+                      <a:ext cx="5731510" cy="2926080"/>
+                    </a:xfrm>
+                    <a:prstGeom prst="rect">
+                      <a:avLst/>
+                    </a:prstGeom>
+                    <a:noFill/>
+                    <a:ln>
+                      <a:noFill/>
+                    </a:ln>
+                  </pic:spPr>
+                </pic:pic>
+              </a:graphicData>
+            </a:graphic>
+          </wp:inline>
+        </w:drawing>
+      </w:r>
+    </w:p>
+    <w:p>
+      <w:pPr>
+        <w:ind w:firstLine="0"/>
+        <w:jc w:val="center"/>
+        <w:rPr>
+          <w:szCs w:val="22"/>
+        </w:rPr>
+      </w:pPr>
+      <w:r>
+        <w:rPr>
+          <w:szCs w:val="22"/>
+        </w:rPr>
+        <w:t>Figure 13: UART Receive and Transmit communication</w:t>
+      </w:r>
+    </w:p>
+    <w:p>
+      <w:pPr>
+        <w:ind w:firstLine="0"/>
+        <w:jc w:val="center"/>
+        <w:rPr>
+          <w:szCs w:val="22"/>
+        </w:rPr>
+      </w:pPr>
+    </w:p>
+    <w:p>
+      <w:pPr>
+        <w:ind w:firstLine="0"/>
+        <w:rPr>
+          <w:szCs w:val="22"/>
+        </w:rPr>
+      </w:pPr>
+      <w:r>
+        <w:rPr>
+          <w:szCs w:val="22"/>
+        </w:rPr>
+        <w:lastRenderedPageBreak/>
+        <w:t xml:space="preserve">GPIO PIN PA2 and PA3 have been configured as the UART transmit and receive pins respectively on the STM32Cube IDE. The UART parameter settings have been set to: </w:t>
+      </w:r>
+      <w:proofErr w:type="spellStart"/>
+      <w:r>
+        <w:rPr>
+          <w:szCs w:val="22"/>
+        </w:rPr>
+        <w:t>Buadrate</w:t>
+      </w:r>
+      <w:proofErr w:type="spellEnd"/>
+      <w:r>
+        <w:rPr>
+          <w:szCs w:val="22"/>
+        </w:rPr>
+        <w:t xml:space="preserve">: 115200, Word length: 9 bits (including parity), Parity: odd and stop bits: 1. These setting adhere to the system requirement.  The UART Communication has been configured to send and receive messages via interrupts. For this reason the USART2 global interrupt flag has been enable under the NVIC parameter settings. </w:t>
       </w:r>
     </w:p>
     <w:p>
@@ -10894,21 +11311,163 @@
       <w:pPr>
         <w:ind w:firstLine="0"/>
         <w:rPr>
+          <w:szCs w:val="22"/>
+        </w:rPr>
+      </w:pPr>
+      <w:r>
+        <w:rPr>
+          <w:szCs w:val="22"/>
+        </w:rPr>
+        <w:t>Using interrupts to check when a message is received, reduces the system burden. Instead</w:t>
+      </w:r>
+      <w:r>
+        <w:rPr>
+          <w:szCs w:val="22"/>
+        </w:rPr>
+        <w:t xml:space="preserve"> of continuously checking if a message has been received in the main loop, we receive messages via  interrupts using the </w:t>
+      </w:r>
+      <w:proofErr w:type="spellStart"/>
+      <w:r>
+        <w:rPr>
+          <w:szCs w:val="22"/>
+        </w:rPr>
+        <w:t>HAL_UART_Receive_IT</w:t>
+      </w:r>
+      <w:proofErr w:type="spellEnd"/>
+      <w:r>
+        <w:rPr>
+          <w:szCs w:val="22"/>
+        </w:rPr>
+        <w:t xml:space="preserve">() function which in turn calls the </w:t>
+      </w:r>
+      <w:proofErr w:type="spellStart"/>
+      <w:r>
+        <w:rPr>
+          <w:b/>
+          <w:bCs/>
+          <w:i/>
+          <w:iCs/>
+          <w:szCs w:val="22"/>
+        </w:rPr>
+        <w:t>HAL_UART_RxCpltCallback</w:t>
+      </w:r>
+      <w:proofErr w:type="spellEnd"/>
+      <w:r>
+        <w:rPr>
+          <w:b/>
+          <w:bCs/>
+          <w:i/>
+          <w:iCs/>
+          <w:szCs w:val="22"/>
+        </w:rPr>
+        <w:t>()</w:t>
+      </w:r>
+      <w:r>
+        <w:rPr>
+          <w:b/>
+          <w:bCs/>
+          <w:i/>
+          <w:iCs/>
+          <w:szCs w:val="22"/>
+        </w:rPr>
+        <w:t xml:space="preserve"> </w:t>
+      </w:r>
+      <w:r>
+        <w:rPr>
+          <w:szCs w:val="22"/>
+        </w:rPr>
+        <w:t xml:space="preserve">function that processes received bytes. Within this callback a check is performed to see if a valid command has been received. If true, a flag is set, and the system state is updated based on the command </w:t>
+      </w:r>
+      <w:proofErr w:type="spellStart"/>
+      <w:r>
+        <w:rPr>
+          <w:szCs w:val="22"/>
+        </w:rPr>
+        <w:t>recieved</w:t>
+      </w:r>
+      <w:proofErr w:type="spellEnd"/>
+      <w:r>
+        <w:rPr>
+          <w:szCs w:val="22"/>
+        </w:rPr>
+        <w:t>. After receiving a byte, the received bytes get added to an array, after which the receiver is reprimed to receive the next byte. If an invalid valid command has been received, the system ignores the command.</w:t>
+      </w:r>
+    </w:p>
+    <w:p>
+      <w:pPr>
+        <w:ind w:firstLine="0"/>
+        <w:rPr>
+          <w:szCs w:val="22"/>
+        </w:rPr>
+      </w:pPr>
+    </w:p>
+    <w:p>
+      <w:pPr>
+        <w:ind w:firstLine="0"/>
+        <w:rPr>
+          <w:szCs w:val="22"/>
+        </w:rPr>
+      </w:pPr>
+      <w:r>
+        <w:rPr>
+          <w:szCs w:val="22"/>
+        </w:rPr>
+        <w:t xml:space="preserve">Messages are transmitted via UART using the </w:t>
+      </w:r>
+      <w:proofErr w:type="spellStart"/>
+      <w:r>
+        <w:rPr>
+          <w:szCs w:val="22"/>
+        </w:rPr>
+        <w:t>HAL_UART_Transmit_IT</w:t>
+      </w:r>
+      <w:proofErr w:type="spellEnd"/>
+      <w:r>
+        <w:rPr>
+          <w:szCs w:val="22"/>
+        </w:rPr>
+        <w:t>() function. At the end of each measurement sequence, the results of the measurements are stored in a string, after which sent via UART</w:t>
+      </w:r>
+      <w:r>
+        <w:rPr>
+          <w:szCs w:val="22"/>
+        </w:rPr>
+        <w:t xml:space="preserve"> and LCD</w:t>
+      </w:r>
+      <w:r>
+        <w:rPr>
+          <w:szCs w:val="22"/>
+        </w:rPr>
+        <w:t>.</w:t>
+      </w:r>
+      <w:r>
+        <w:rPr>
+          <w:szCs w:val="22"/>
+        </w:rPr>
+        <w:t xml:space="preserve"> This gives the USER a visual representation of the state of the system.</w:t>
+      </w:r>
+    </w:p>
+    <w:p>
+      <w:pPr>
+        <w:ind w:firstLine="0"/>
+        <w:rPr>
           <w:b/>
           <w:bCs/>
           <w:sz w:val="24"/>
           <w:szCs w:val="26"/>
         </w:rPr>
       </w:pPr>
-      <w:r>
+    </w:p>
+    <w:p>
+      <w:pPr>
+        <w:ind w:firstLine="0"/>
         <w:rPr>
           <w:b/>
           <w:bCs/>
           <w:sz w:val="24"/>
           <w:szCs w:val="26"/>
         </w:rPr>
-        <w:t xml:space="preserve">4.5 </w:t>
-      </w:r>
+      </w:pPr>
       <w:r>
         <w:rPr>
           <w:b/>
@@ -10916,19 +11475,63 @@
           <w:sz w:val="24"/>
           <w:szCs w:val="26"/>
         </w:rPr>
-        <w:t>ADC, Setup, and channel Management</w:t>
-      </w:r>
-    </w:p>
-    <w:p>
-      <w:pPr>
-        <w:ind w:firstLine="0"/>
+        <w:t xml:space="preserve">4.5 </w:t>
+      </w:r>
+      <w:r>
         <w:rPr>
           <w:b/>
           <w:bCs/>
           <w:sz w:val="24"/>
           <w:szCs w:val="26"/>
         </w:rPr>
-      </w:pPr>
+        <w:t>ADC, Setup, and channel Management</w:t>
+      </w:r>
+    </w:p>
+    <w:p>
+      <w:pPr>
+        <w:ind w:firstLine="0"/>
+        <w:rPr>
+          <w:szCs w:val="22"/>
+        </w:rPr>
+      </w:pPr>
+    </w:p>
+    <w:p>
+      <w:pPr>
+        <w:ind w:firstLine="0"/>
+        <w:rPr>
+          <w:szCs w:val="22"/>
+        </w:rPr>
+      </w:pPr>
+      <w:r>
+        <w:rPr>
+          <w:szCs w:val="22"/>
+        </w:rPr>
+        <w:t xml:space="preserve">In this project, </w:t>
+      </w:r>
+      <w:r>
+        <w:rPr>
+          <w:szCs w:val="22"/>
+        </w:rPr>
+        <w:t>the</w:t>
+      </w:r>
+      <w:r>
+        <w:rPr>
+          <w:szCs w:val="22"/>
+        </w:rPr>
+        <w:t xml:space="preserve"> device measure</w:t>
+      </w:r>
+      <w:r>
+        <w:rPr>
+          <w:szCs w:val="22"/>
+        </w:rPr>
+        <w:t>s</w:t>
+      </w:r>
+      <w:r>
+        <w:rPr>
+          <w:szCs w:val="22"/>
+        </w:rPr>
+        <w:t xml:space="preserve"> four single input channels: the PV voltage (Voltage+), the voltage after the current sense resistor to calculate the PV current (Voltage-), the LM235 ambient temperature sensor, and the SFH203 photodiode output.</w:t>
+      </w:r>
     </w:p>
     <w:p>
       <w:pPr>
@@ -10940,135 +11543,270 @@
           <w:szCs w:val="26"/>
         </w:rPr>
       </w:pPr>
-      <w:r>
+    </w:p>
+    <w:p>
+      <w:pPr>
+        <w:ind w:firstLine="0"/>
         <w:rPr>
           <w:b/>
           <w:bCs/>
           <w:sz w:val="24"/>
           <w:szCs w:val="26"/>
         </w:rPr>
-        <w:t>4.</w:t>
-      </w:r>
-      <w:r>
+      </w:pPr>
+    </w:p>
+    <w:p>
+      <w:pPr>
+        <w:ind w:firstLine="0"/>
+        <w:jc w:val="center"/>
         <w:rPr>
           <w:b/>
           <w:bCs/>
           <w:sz w:val="24"/>
           <w:szCs w:val="26"/>
         </w:rPr>
-        <w:t>6</w:t>
-      </w:r>
-      <w:r>
+      </w:pPr>
+      <w:r>
+        <w:rPr>
+          <w:noProof/>
+        </w:rPr>
+        <w:drawing>
+          <wp:inline distT="0" distB="0" distL="0" distR="0">
+            <wp:extent cx="4051005" cy="2806890"/>
+            <wp:effectExtent l="0" t="0" r="6985" b="0"/>
+            <wp:docPr id="1055010181" name="Picture 2"/>
+            <wp:cNvGraphicFramePr>
+              <a:graphicFrameLocks xmlns:a="http://schemas.openxmlformats.org/drawingml/2006/main" noChangeAspect="1"/>
+            </wp:cNvGraphicFramePr>
+            <a:graphic xmlns:a="http://schemas.openxmlformats.org/drawingml/2006/main">
+              <a:graphicData uri="http://schemas.openxmlformats.org/drawingml/2006/picture">
+                <pic:pic xmlns:pic="http://schemas.openxmlformats.org/drawingml/2006/picture">
+                  <pic:nvPicPr>
+                    <pic:cNvPr id="0" name="Picture 3"/>
+                    <pic:cNvPicPr>
+                      <a:picLocks noChangeAspect="1" noChangeArrowheads="1"/>
+                    </pic:cNvPicPr>
+                  </pic:nvPicPr>
+                  <pic:blipFill>
+                    <a:blip r:embed="rId25">
+                      <a:extLst>
+                        <a:ext uri="{28A0092B-C50C-407E-A947-70E740481C1C}">
+                          <a14:useLocalDpi xmlns:a14="http://schemas.microsoft.com/office/drawing/2010/main" val="0"/>
+                        </a:ext>
+                      </a:extLst>
+                    </a:blip>
+                    <a:srcRect/>
+                    <a:stretch>
+                      <a:fillRect/>
+                    </a:stretch>
+                  </pic:blipFill>
+                  <pic:spPr bwMode="auto">
+                    <a:xfrm>
+                      <a:off x="0" y="0"/>
+                      <a:ext cx="4058828" cy="2812310"/>
+                    </a:xfrm>
+                    <a:prstGeom prst="rect">
+                      <a:avLst/>
+                    </a:prstGeom>
+                    <a:noFill/>
+                    <a:ln>
+                      <a:noFill/>
+                    </a:ln>
+                  </pic:spPr>
+                </pic:pic>
+              </a:graphicData>
+            </a:graphic>
+          </wp:inline>
+        </w:drawing>
+      </w:r>
+    </w:p>
+    <w:p>
+      <w:pPr>
+        <w:ind w:firstLine="0"/>
+        <w:jc w:val="center"/>
+        <w:rPr>
+          <w:szCs w:val="22"/>
+        </w:rPr>
+      </w:pPr>
+      <w:r>
+        <w:rPr>
+          <w:szCs w:val="22"/>
+        </w:rPr>
+        <w:t>Figure 14: ADC channel Management</w:t>
+      </w:r>
+    </w:p>
+    <w:p>
+      <w:pPr>
+        <w:ind w:firstLine="0"/>
         <w:rPr>
           <w:b/>
           <w:bCs/>
           <w:sz w:val="24"/>
           <w:szCs w:val="26"/>
         </w:rPr>
-        <w:t xml:space="preserve"> </w:t>
-      </w:r>
-      <w:r>
+      </w:pPr>
+    </w:p>
+    <w:p>
+      <w:pPr>
+        <w:ind w:firstLine="0"/>
         <w:rPr>
           <w:b/>
           <w:bCs/>
           <w:sz w:val="24"/>
           <w:szCs w:val="26"/>
         </w:rPr>
-        <w:t xml:space="preserve">Processing (convert &amp; calibrate): </w:t>
+      </w:pPr>
+    </w:p>
+    <w:p>
+      <w:pPr>
+        <w:ind w:firstLine="0"/>
+      </w:pPr>
+      <w:r>
+        <w:t>GPIO PINs</w:t>
+      </w:r>
+      <w:r>
+        <w:t xml:space="preserve"> PB1, PC5, PA0 and PC4 </w:t>
+      </w:r>
+      <w:r>
+        <w:t>have been configured as ADC inputs</w:t>
+      </w:r>
+      <w:r>
+        <w:t>.</w:t>
+      </w:r>
+      <w:r>
+        <w:t xml:space="preserve"> Connected to ADC1 channels 9, 15, 0 and 14 respectively. Default ADC parameter values were used for each pin. Because the STM32F411RE </w:t>
       </w:r>
       <w:proofErr w:type="spellStart"/>
-      <w:proofErr w:type="gramStart"/>
-      <w:r>
+      <w:r>
+        <w:t>Nucleo</w:t>
+      </w:r>
+      <w:proofErr w:type="spellEnd"/>
+      <w:r>
+        <w:t xml:space="preserve"> board has 1 ADC with 16 channels, it was not possible to have each channel running/processing the values from them, since only one </w:t>
+      </w:r>
+      <w:proofErr w:type="spellStart"/>
+      <w:r>
+        <w:t>adc</w:t>
+      </w:r>
+      <w:proofErr w:type="spellEnd"/>
+      <w:r>
+        <w:t xml:space="preserve"> could be active at any given time. </w:t>
+      </w:r>
+    </w:p>
+    <w:p>
+      <w:pPr>
+        <w:ind w:firstLine="0"/>
+      </w:pPr>
+    </w:p>
+    <w:p>
+      <w:pPr>
+        <w:ind w:firstLine="0"/>
+        <w:rPr>
+          <w:szCs w:val="22"/>
+        </w:rPr>
+      </w:pPr>
+      <w:r>
+        <w:lastRenderedPageBreak/>
+        <w:t xml:space="preserve">The solution to managing these different channels was to allow only one channel to be active at any given time. Depending on the state of the system, i.e. environment measure or panel measurement, to ADC channels would have to be read, and have their values processed. During the environment measure operation, </w:t>
+      </w:r>
+      <w:r>
+        <w:t>channel 0 and 14, connected to the outputs of lm235 and sfh203 photodiode are to be read. During the Panel measurement operation ADC channels 9 and 15 are connected to the Voltag</w:t>
+      </w:r>
+      <w:r>
+        <w:t>e</w:t>
+      </w:r>
+      <w:r>
+        <w:t xml:space="preserve">+ from the PV panel and the Voltage- from the </w:t>
+      </w:r>
+      <w:proofErr w:type="spellStart"/>
+      <w:r>
+        <w:t>Rsense</w:t>
+      </w:r>
+      <w:proofErr w:type="spellEnd"/>
+      <w:r>
+        <w:t xml:space="preserve"> resistor.</w:t>
+      </w:r>
+    </w:p>
+    <w:p>
+      <w:pPr>
+        <w:ind w:firstLine="0"/>
         <w:rPr>
           <w:b/>
           <w:bCs/>
           <w:sz w:val="24"/>
           <w:szCs w:val="26"/>
         </w:rPr>
-        <w:t>Temp,lux</w:t>
-      </w:r>
-      <w:proofErr w:type="spellEnd"/>
-      <w:proofErr w:type="gramEnd"/>
-      <w:r>
-        <w:rPr>
-          <w:b/>
-          <w:bCs/>
+      </w:pPr>
+    </w:p>
+    <w:p>
+      <w:pPr>
+        <w:ind w:firstLine="0"/>
+        <w:rPr>
           <w:sz w:val="24"/>
           <w:szCs w:val="26"/>
         </w:rPr>
-        <w:t>, V,I,P, Active Load, Efficiency</w:t>
-      </w:r>
-    </w:p>
-    <w:p>
-      <w:pPr>
-        <w:ind w:firstLine="0"/>
-        <w:rPr>
-          <w:b/>
-          <w:bCs/>
+      </w:pPr>
+      <w:r>
+        <w:rPr>
           <w:sz w:val="24"/>
           <w:szCs w:val="26"/>
         </w:rPr>
-      </w:pPr>
-    </w:p>
-    <w:p>
-      <w:pPr>
-        <w:ind w:firstLine="0"/>
-        <w:rPr>
-          <w:b/>
-          <w:bCs/>
+        <w:t xml:space="preserve">The next section discusses the processing these values read from the </w:t>
+      </w:r>
+      <w:proofErr w:type="spellStart"/>
+      <w:r>
+        <w:rPr>
           <w:sz w:val="24"/>
           <w:szCs w:val="26"/>
         </w:rPr>
-      </w:pPr>
-      <w:r>
-        <w:rPr>
-          <w:b/>
-          <w:bCs/>
+        <w:t>adc</w:t>
+      </w:r>
+      <w:proofErr w:type="spellEnd"/>
+      <w:r>
+        <w:rPr>
           <w:sz w:val="24"/>
           <w:szCs w:val="26"/>
         </w:rPr>
-        <w:t>4.7 LCD Interface</w:t>
-      </w:r>
-      <w:r>
-        <w:rPr>
-          <w:b/>
-          <w:bCs/>
+        <w:t xml:space="preserve"> to determine the ambient temperature, current, lux and voltage.</w:t>
+      </w:r>
+    </w:p>
+    <w:p>
+      <w:pPr>
+        <w:ind w:firstLine="0"/>
+        <w:rPr>
           <w:sz w:val="24"/>
           <w:szCs w:val="26"/>
         </w:rPr>
-        <w:t xml:space="preserve"> </w:t>
-      </w:r>
-      <w:r>
+      </w:pPr>
+    </w:p>
+    <w:p>
+      <w:pPr>
+        <w:ind w:firstLine="0"/>
         <w:rPr>
           <w:b/>
           <w:bCs/>
           <w:sz w:val="24"/>
           <w:szCs w:val="26"/>
         </w:rPr>
-        <w:t>(control, data conversion)</w:t>
-      </w:r>
-    </w:p>
-    <w:p>
-      <w:pPr>
-        <w:ind w:firstLine="0"/>
+      </w:pPr>
+      <w:r>
         <w:rPr>
           <w:b/>
           <w:bCs/>
           <w:sz w:val="24"/>
           <w:szCs w:val="26"/>
         </w:rPr>
-      </w:pPr>
-    </w:p>
-    <w:p>
-      <w:pPr>
-        <w:ind w:firstLine="0"/>
+        <w:t>4.</w:t>
+      </w:r>
+      <w:r>
         <w:rPr>
           <w:b/>
           <w:bCs/>
           <w:sz w:val="24"/>
           <w:szCs w:val="26"/>
         </w:rPr>
-      </w:pPr>
+        <w:t>6</w:t>
+      </w:r>
       <w:r>
         <w:rPr>
           <w:b/>
@@ -11076,30 +11814,26 @@
           <w:sz w:val="24"/>
           <w:szCs w:val="26"/>
         </w:rPr>
-        <w:t>4.8 RTC handling and setting procedure</w:t>
-      </w:r>
-    </w:p>
-    <w:p>
-      <w:pPr>
-        <w:ind w:firstLine="0"/>
+        <w:t xml:space="preserve"> </w:t>
+      </w:r>
+      <w:r>
         <w:rPr>
           <w:b/>
           <w:bCs/>
           <w:sz w:val="24"/>
           <w:szCs w:val="26"/>
         </w:rPr>
-      </w:pPr>
-    </w:p>
-    <w:p>
-      <w:pPr>
-        <w:ind w:firstLine="0"/>
+        <w:t>Processing (convert &amp; calibrate): Temp,</w:t>
+      </w:r>
+      <w:r>
         <w:rPr>
           <w:b/>
           <w:bCs/>
           <w:sz w:val="24"/>
           <w:szCs w:val="26"/>
         </w:rPr>
-      </w:pPr>
+        <w:t xml:space="preserve"> </w:t>
+      </w:r>
       <w:r>
         <w:rPr>
           <w:b/>
@@ -11107,27 +11841,30 @@
           <w:sz w:val="24"/>
           <w:szCs w:val="26"/>
         </w:rPr>
-        <w:t>4.6 LMT01</w:t>
-      </w:r>
-      <w:r>
+        <w:t>lux, V,I,P, Active Load, Efficiency</w:t>
+      </w:r>
+    </w:p>
+    <w:p>
+      <w:pPr>
+        <w:ind w:firstLine="0"/>
         <w:rPr>
           <w:b/>
           <w:bCs/>
           <w:sz w:val="24"/>
           <w:szCs w:val="26"/>
         </w:rPr>
-        <w:t xml:space="preserve"> </w:t>
-      </w:r>
-      <w:r>
+      </w:pPr>
+    </w:p>
+    <w:p>
+      <w:pPr>
+        <w:ind w:firstLine="0"/>
         <w:rPr>
           <w:b/>
           <w:bCs/>
           <w:sz w:val="24"/>
           <w:szCs w:val="26"/>
         </w:rPr>
-        <w:t xml:space="preserve">Interface, timing, </w:t>
-      </w:r>
-      <w:proofErr w:type="spellStart"/>
+      </w:pPr>
       <w:r>
         <w:rPr>
           <w:b/>
@@ -11135,31 +11872,17 @@
           <w:sz w:val="24"/>
           <w:szCs w:val="26"/>
         </w:rPr>
-        <w:t>synchronisation</w:t>
-      </w:r>
-      <w:proofErr w:type="spellEnd"/>
-    </w:p>
-    <w:p>
-      <w:pPr>
-        <w:ind w:firstLine="0"/>
-        <w:rPr>
-          <w:b/>
-          <w:bCs/>
-          <w:sz w:val="28"/>
-          <w:szCs w:val="28"/>
-        </w:rPr>
-      </w:pPr>
-    </w:p>
-    <w:p>
-      <w:pPr>
-        <w:ind w:firstLine="0"/>
+        <w:t>4.7 LCD Interface</w:t>
+      </w:r>
+      <w:r>
         <w:rPr>
           <w:b/>
           <w:bCs/>
           <w:sz w:val="24"/>
           <w:szCs w:val="26"/>
         </w:rPr>
-      </w:pPr>
+        <w:t xml:space="preserve"> </w:t>
+      </w:r>
       <w:r>
         <w:rPr>
           <w:b/>
@@ -11167,79 +11890,201 @@
           <w:sz w:val="24"/>
           <w:szCs w:val="26"/>
         </w:rPr>
-        <w:t>LMT01</w:t>
-      </w:r>
-      <w:r>
+        <w:t>(control, data conversion)</w:t>
+      </w:r>
+    </w:p>
+    <w:p>
+      <w:pPr>
+        <w:ind w:firstLine="0"/>
         <w:rPr>
           <w:b/>
           <w:bCs/>
           <w:sz w:val="24"/>
           <w:szCs w:val="26"/>
         </w:rPr>
-        <w:t xml:space="preserve"> </w:t>
-      </w:r>
-      <w:r>
+      </w:pPr>
+    </w:p>
+    <w:p>
+      <w:pPr>
+        <w:ind w:firstLine="0"/>
         <w:rPr>
           <w:b/>
           <w:bCs/>
           <w:sz w:val="24"/>
           <w:szCs w:val="26"/>
         </w:rPr>
-        <w:t>description</w:t>
-      </w:r>
-    </w:p>
-    <w:p>
-      <w:pPr>
-        <w:ind w:firstLine="0"/>
-        <w:rPr>
-          <w:b/>
-          <w:bCs/>
-        </w:rPr>
-      </w:pPr>
-    </w:p>
-    <w:p>
-      <w:pPr>
-        <w:ind w:firstLine="0"/>
-      </w:pPr>
-      <w:r>
-        <w:t>The LMT01 had a window period of maximum 104ms in which the measured temperature by the device will be output as pulses. At every 104ms window period, the temperature is to be determined, while being cautious of overlapping window period readings.</w:t>
-      </w:r>
-    </w:p>
-    <w:p>
-      <w:pPr>
-        <w:ind w:firstLine="0"/>
-      </w:pPr>
-    </w:p>
-    <w:p>
-      <w:pPr>
-        <w:ind w:firstLine="0"/>
-      </w:pPr>
-      <w:r>
-        <w:t>The output of the average temp of the LMT01is to be within 3 degrees of the measured temperature of the testing station. The temperature from the LMT01 sensor is to change appropriately when the sensor is touched. This requirement is met and is proved in the next section.</w:t>
-      </w:r>
-    </w:p>
-    <w:p>
-      <w:pPr>
-        <w:ind w:firstLine="0"/>
-      </w:pPr>
-    </w:p>
-    <w:p>
-      <w:pPr>
-        <w:ind w:firstLine="0"/>
+      </w:pPr>
+      <w:r>
         <w:rPr>
           <w:b/>
           <w:bCs/>
           <w:sz w:val="24"/>
           <w:szCs w:val="26"/>
         </w:rPr>
-      </w:pPr>
-      <w:r>
+        <w:t>4.8 RTC handling and setting procedure</w:t>
+      </w:r>
+    </w:p>
+    <w:p>
+      <w:pPr>
+        <w:ind w:firstLine="0"/>
         <w:rPr>
           <w:b/>
           <w:bCs/>
           <w:sz w:val="24"/>
           <w:szCs w:val="26"/>
         </w:rPr>
+      </w:pPr>
+    </w:p>
+    <w:p>
+      <w:pPr>
+        <w:ind w:firstLine="0"/>
+        <w:rPr>
+          <w:b/>
+          <w:bCs/>
+          <w:sz w:val="24"/>
+          <w:szCs w:val="26"/>
+        </w:rPr>
+      </w:pPr>
+      <w:r>
+        <w:rPr>
+          <w:b/>
+          <w:bCs/>
+          <w:sz w:val="24"/>
+          <w:szCs w:val="26"/>
+        </w:rPr>
+        <w:t>4.6 LMT01</w:t>
+      </w:r>
+      <w:r>
+        <w:rPr>
+          <w:b/>
+          <w:bCs/>
+          <w:sz w:val="24"/>
+          <w:szCs w:val="26"/>
+        </w:rPr>
+        <w:t xml:space="preserve"> </w:t>
+      </w:r>
+      <w:r>
+        <w:rPr>
+          <w:b/>
+          <w:bCs/>
+          <w:sz w:val="24"/>
+          <w:szCs w:val="26"/>
+        </w:rPr>
+        <w:t xml:space="preserve">Interface, timing, </w:t>
+      </w:r>
+      <w:proofErr w:type="spellStart"/>
+      <w:r>
+        <w:rPr>
+          <w:b/>
+          <w:bCs/>
+          <w:sz w:val="24"/>
+          <w:szCs w:val="26"/>
+        </w:rPr>
+        <w:t>synchronisation</w:t>
+      </w:r>
+      <w:proofErr w:type="spellEnd"/>
+    </w:p>
+    <w:p>
+      <w:pPr>
+        <w:ind w:firstLine="0"/>
+        <w:rPr>
+          <w:b/>
+          <w:bCs/>
+          <w:sz w:val="28"/>
+          <w:szCs w:val="28"/>
+        </w:rPr>
+      </w:pPr>
+    </w:p>
+    <w:p>
+      <w:pPr>
+        <w:ind w:firstLine="0"/>
+        <w:rPr>
+          <w:b/>
+          <w:bCs/>
+          <w:sz w:val="24"/>
+          <w:szCs w:val="26"/>
+        </w:rPr>
+      </w:pPr>
+      <w:r>
+        <w:rPr>
+          <w:b/>
+          <w:bCs/>
+          <w:sz w:val="24"/>
+          <w:szCs w:val="26"/>
+        </w:rPr>
+        <w:t>LMT01</w:t>
+      </w:r>
+      <w:r>
+        <w:rPr>
+          <w:b/>
+          <w:bCs/>
+          <w:sz w:val="24"/>
+          <w:szCs w:val="26"/>
+        </w:rPr>
+        <w:t xml:space="preserve"> </w:t>
+      </w:r>
+      <w:r>
+        <w:rPr>
+          <w:b/>
+          <w:bCs/>
+          <w:sz w:val="24"/>
+          <w:szCs w:val="26"/>
+        </w:rPr>
+        <w:t>description</w:t>
+      </w:r>
+    </w:p>
+    <w:p>
+      <w:pPr>
+        <w:ind w:firstLine="0"/>
+        <w:rPr>
+          <w:b/>
+          <w:bCs/>
+        </w:rPr>
+      </w:pPr>
+    </w:p>
+    <w:p>
+      <w:pPr>
+        <w:ind w:firstLine="0"/>
+      </w:pPr>
+      <w:r>
+        <w:t>The LMT01 had a window period of maximum 104ms in which the measured temperature by the device will be output as pulses. At every 104ms window period, the temperature is to be determined, while being cautious of overlapping window period readings.</w:t>
+      </w:r>
+    </w:p>
+    <w:p>
+      <w:pPr>
+        <w:ind w:firstLine="0"/>
+      </w:pPr>
+    </w:p>
+    <w:p>
+      <w:pPr>
+        <w:ind w:firstLine="0"/>
+      </w:pPr>
+      <w:r>
+        <w:t>The output of the average temp of the LMT01is to be within 3 degrees of the measured temperature of the testing station. The temperature from the LMT01 sensor is to change appropriately when the sensor is touched. This requirement is met and is proved in the next section.</w:t>
+      </w:r>
+    </w:p>
+    <w:p>
+      <w:pPr>
+        <w:ind w:firstLine="0"/>
+      </w:pPr>
+    </w:p>
+    <w:p>
+      <w:pPr>
+        <w:ind w:firstLine="0"/>
+        <w:rPr>
+          <w:b/>
+          <w:bCs/>
+          <w:sz w:val="24"/>
+          <w:szCs w:val="26"/>
+        </w:rPr>
+      </w:pPr>
+      <w:r>
+        <w:rPr>
+          <w:b/>
+          <w:bCs/>
+          <w:sz w:val="24"/>
+          <w:szCs w:val="26"/>
+        </w:rPr>
         <w:t xml:space="preserve">Software design </w:t>
       </w:r>
     </w:p>
@@ -11257,6 +12102,7 @@
         <w:rPr>
           <w:noProof/>
         </w:rPr>
+        <w:lastRenderedPageBreak/>
         <w:drawing>
           <wp:inline distT="0" distB="0" distL="0" distR="0" wp14:anchorId="602D09D1" wp14:editId="3ADE91BC">
             <wp:extent cx="5731510" cy="4666615"/>
@@ -11275,7 +12121,7 @@
                     </pic:cNvPicPr>
                   </pic:nvPicPr>
                   <pic:blipFill>
-                    <a:blip r:embed="rId22" cstate="print">
+                    <a:blip r:embed="rId26" cstate="print">
                       <a:extLst>
                         <a:ext uri="{28A0092B-C50C-407E-A947-70E740481C1C}">
                           <a14:useLocalDpi xmlns:a14="http://schemas.microsoft.com/office/drawing/2010/main" val="0"/>
@@ -11432,15 +12278,7 @@
         <w:ind w:firstLine="0"/>
       </w:pPr>
       <w:r>
-        <w:t xml:space="preserve">The timer is started and the approach taken is to measure the time between consecutive pulses. Noting that within a window period, a pulse is expected every 12µs once the pulse train begins. For any measured </w:t>
-      </w:r>
-      <w:proofErr w:type="gramStart"/>
-      <w:r>
-        <w:t>time</w:t>
-      </w:r>
-      <w:proofErr w:type="gramEnd"/>
-      <w:r>
-        <w:t xml:space="preserve"> larger than 12µs, it means that the next pulse window has started, thus the count is to be restarted and the temperature to be recalculated. </w:t>
+        <w:t xml:space="preserve">The timer is started and the approach taken is to measure the time between consecutive pulses. Noting that within a window period, a pulse is expected every 12µs once the pulse train begins. For any measured time larger than 12µs, it means that the next pulse window has started, thus the count is to be restarted and the temperature to be recalculated. </w:t>
       </w:r>
     </w:p>
     <w:p>
@@ -11470,15 +12308,7 @@
         <w:ind w:firstLine="0"/>
       </w:pPr>
       <w:r>
-        <w:t xml:space="preserve">After the temperature has been converted, </w:t>
-      </w:r>
-      <w:proofErr w:type="gramStart"/>
-      <w:r>
-        <w:t>it’s</w:t>
-      </w:r>
-      <w:proofErr w:type="gramEnd"/>
-      <w:r>
-        <w:t xml:space="preserve"> value is stored (ready to be processed), the pulse count is reset, and the pulses at the next window period begins incrementing with every pulse received and again at the start of the next window period, the temperature is again re-calculated for previous window period.</w:t>
+        <w:t>After the temperature has been converted, it’s value is stored (ready to be processed), the pulse count is reset, and the pulses at the next window period begins incrementing with every pulse received and again at the start of the next window period, the temperature is again re-calculated for previous window period.</w:t>
       </w:r>
     </w:p>
     <w:p>
@@ -11524,7 +12354,7 @@
                     <pic:cNvPicPr/>
                   </pic:nvPicPr>
                   <pic:blipFill>
-                    <a:blip r:embed="rId23"/>
+                    <a:blip r:embed="rId27"/>
                     <a:stretch>
                       <a:fillRect/>
                     </a:stretch>
@@ -11624,7 +12454,7 @@
                     <pic:cNvPicPr/>
                   </pic:nvPicPr>
                   <pic:blipFill>
-                    <a:blip r:embed="rId24"/>
+                    <a:blip r:embed="rId28"/>
                     <a:stretch>
                       <a:fillRect/>
                     </a:stretch>
@@ -11833,7 +12663,6 @@
           <w:sz w:val="24"/>
           <w:szCs w:val="26"/>
         </w:rPr>
-        <w:lastRenderedPageBreak/>
         <w:t xml:space="preserve">Top push button - active low </w:t>
       </w:r>
     </w:p>
@@ -11883,7 +12712,7 @@
                     </pic:cNvPicPr>
                   </pic:nvPicPr>
                   <pic:blipFill rotWithShape="1">
-                    <a:blip r:embed="rId25" cstate="print">
+                    <a:blip r:embed="rId29" cstate="print">
                       <a:extLst>
                         <a:ext uri="{28A0092B-C50C-407E-A947-70E740481C1C}">
                           <a14:useLocalDpi xmlns:a14="http://schemas.microsoft.com/office/drawing/2010/main" val="0"/>
@@ -11946,7 +12775,7 @@
                     </pic:cNvPicPr>
                   </pic:nvPicPr>
                   <pic:blipFill rotWithShape="1">
-                    <a:blip r:embed="rId26" cstate="print">
+                    <a:blip r:embed="rId30" cstate="print">
                       <a:extLst>
                         <a:ext uri="{28A0092B-C50C-407E-A947-70E740481C1C}">
                           <a14:useLocalDpi xmlns:a14="http://schemas.microsoft.com/office/drawing/2010/main" val="0"/>
@@ -12144,7 +12973,7 @@
                     </pic:cNvPicPr>
                   </pic:nvPicPr>
                   <pic:blipFill rotWithShape="1">
-                    <a:blip r:embed="rId27" cstate="print">
+                    <a:blip r:embed="rId31" cstate="print">
                       <a:extLst>
                         <a:ext uri="{28A0092B-C50C-407E-A947-70E740481C1C}">
                           <a14:useLocalDpi xmlns:a14="http://schemas.microsoft.com/office/drawing/2010/main" val="0"/>
@@ -12379,7 +13208,6 @@
           <w:sz w:val="28"/>
           <w:szCs w:val="28"/>
         </w:rPr>
-        <w:lastRenderedPageBreak/>
         <w:t>Photodiode and Op-Amp</w:t>
       </w:r>
     </w:p>
@@ -12448,6 +13276,7 @@
         <w:rPr>
           <w:noProof/>
         </w:rPr>
+        <w:lastRenderedPageBreak/>
         <w:drawing>
           <wp:inline distT="0" distB="0" distL="0" distR="0" wp14:anchorId="7599C32A" wp14:editId="26E126BC">
             <wp:extent cx="2010061" cy="2065283"/>
@@ -12466,7 +13295,7 @@
                     </pic:cNvPicPr>
                   </pic:nvPicPr>
                   <pic:blipFill rotWithShape="1">
-                    <a:blip r:embed="rId28" cstate="print">
+                    <a:blip r:embed="rId32" cstate="print">
                       <a:extLst>
                         <a:ext uri="{28A0092B-C50C-407E-A947-70E740481C1C}">
                           <a14:useLocalDpi xmlns:a14="http://schemas.microsoft.com/office/drawing/2010/main" val="0"/>
@@ -12529,7 +13358,7 @@
                     </pic:cNvPicPr>
                   </pic:nvPicPr>
                   <pic:blipFill rotWithShape="1">
-                    <a:blip r:embed="rId29" cstate="print">
+                    <a:blip r:embed="rId33" cstate="print">
                       <a:extLst>
                         <a:ext uri="{28A0092B-C50C-407E-A947-70E740481C1C}">
                           <a14:useLocalDpi xmlns:a14="http://schemas.microsoft.com/office/drawing/2010/main" val="0"/>
@@ -12754,7 +13583,7 @@
                     </pic:cNvPicPr>
                   </pic:nvPicPr>
                   <pic:blipFill>
-                    <a:blip r:embed="rId30" cstate="print">
+                    <a:blip r:embed="rId34" cstate="print">
                       <a:extLst>
                         <a:ext uri="{28A0092B-C50C-407E-A947-70E740481C1C}">
                           <a14:useLocalDpi xmlns:a14="http://schemas.microsoft.com/office/drawing/2010/main" val="0"/>
@@ -12816,7 +13645,7 @@
                     </pic:cNvPicPr>
                   </pic:nvPicPr>
                   <pic:blipFill>
-                    <a:blip r:embed="rId31" cstate="print">
+                    <a:blip r:embed="rId35" cstate="print">
                       <a:extLst>
                         <a:ext uri="{28A0092B-C50C-407E-A947-70E740481C1C}">
                           <a14:useLocalDpi xmlns:a14="http://schemas.microsoft.com/office/drawing/2010/main" val="0"/>
@@ -13107,6 +13936,39 @@
         </w:rPr>
         <w:t>6.2 Possible Improvements</w:t>
       </w:r>
+    </w:p>
+    <w:p>
+      <w:pPr>
+        <w:ind w:firstLine="0"/>
+        <w:rPr>
+          <w:b/>
+          <w:bCs/>
+          <w:sz w:val="28"/>
+          <w:szCs w:val="28"/>
+        </w:rPr>
+      </w:pPr>
+    </w:p>
+    <w:p>
+      <w:pPr>
+        <w:ind w:firstLine="0"/>
+        <w:rPr>
+          <w:b/>
+          <w:bCs/>
+          <w:sz w:val="28"/>
+          <w:szCs w:val="28"/>
+        </w:rPr>
+      </w:pPr>
+    </w:p>
+    <w:p>
+      <w:pPr>
+        <w:ind w:firstLine="0"/>
+        <w:rPr>
+          <w:b/>
+          <w:bCs/>
+          <w:sz w:val="28"/>
+          <w:szCs w:val="28"/>
+        </w:rPr>
+      </w:pPr>
     </w:p>
     <w:p>
       <w:pPr>
@@ -14058,9 +14920,9 @@
   </w:abstractNum>
   <w:abstractNum w:abstractNumId="6" w15:restartNumberingAfterBreak="0">
     <w:nsid w:val="64A71E64"/>
-    <w:multiLevelType w:val="hybridMultilevel"/>
-    <w:tmpl w:val="35A45554"/>
-    <w:lvl w:ilvl="0" w:tplc="C5A843B8">
+    <w:multiLevelType w:val="multilevel"/>
+    <w:tmpl w:val="898404D2"/>
+    <w:lvl w:ilvl="0">
       <w:start w:val="1"/>
       <w:numFmt w:val="decimal"/>
       <w:lvlText w:val="%1."/>
@@ -14072,77 +14934,109 @@
         <w:rFonts w:hint="default"/>
       </w:rPr>
     </w:lvl>
-    <w:lvl w:ilvl="1" w:tplc="1C090019" w:tentative="1">
-      <w:start w:val="1"/>
-      <w:numFmt w:val="lowerLetter"/>
-      <w:lvlText w:val="%2."/>
+    <w:lvl w:ilvl="1">
+      <w:start w:val="4"/>
+      <w:numFmt w:val="decimal"/>
+      <w:isLgl/>
+      <w:lvlText w:val="%1.%2"/>
       <w:lvlJc w:val="left"/>
       <w:pPr>
-        <w:ind w:left="1364" w:hanging="360"/>
-      </w:pPr>
+        <w:ind w:left="689" w:hanging="405"/>
+      </w:pPr>
+      <w:rPr>
+        <w:rFonts w:hint="default"/>
+      </w:rPr>
     </w:lvl>
-    <w:lvl w:ilvl="2" w:tplc="1C09001B" w:tentative="1">
-      <w:start w:val="1"/>
-      <w:numFmt w:val="lowerRoman"/>
-      <w:lvlText w:val="%3."/>
-      <w:lvlJc w:val="right"/>
-      <w:pPr>
-        <w:ind w:left="2084" w:hanging="180"/>
-      </w:pPr>
-    </w:lvl>
-    <w:lvl w:ilvl="3" w:tplc="1C09000F" w:tentative="1">
+    <w:lvl w:ilvl="2">
       <w:start w:val="1"/>
       <w:numFmt w:val="decimal"/>
-      <w:lvlText w:val="%4."/>
+      <w:isLgl/>
+      <w:lvlText w:val="%1.%2.%3"/>
       <w:lvlJc w:val="left"/>
       <w:pPr>
-        <w:ind w:left="2804" w:hanging="360"/>
-      </w:pPr>
+        <w:ind w:left="1004" w:hanging="720"/>
+      </w:pPr>
+      <w:rPr>
+        <w:rFonts w:hint="default"/>
+      </w:rPr>
     </w:lvl>
-    <w:lvl w:ilvl="4" w:tplc="1C090019" w:tentative="1">
-      <w:start w:val="1"/>
-      <w:numFmt w:val="lowerLetter"/>
-      <w:lvlText w:val="%5."/>
-      <w:lvlJc w:val="left"/>
-      <w:pPr>
-        <w:ind w:left="3524" w:hanging="360"/>
-      </w:pPr>
-    </w:lvl>
-    <w:lvl w:ilvl="5" w:tplc="1C09001B" w:tentative="1">
-      <w:start w:val="1"/>
-      <w:numFmt w:val="lowerRoman"/>
-      <w:lvlText w:val="%6."/>
-      <w:lvlJc w:val="right"/>
-      <w:pPr>
-        <w:ind w:left="4244" w:hanging="180"/>
-      </w:pPr>
-    </w:lvl>
-    <w:lvl w:ilvl="6" w:tplc="1C09000F" w:tentative="1">
+    <w:lvl w:ilvl="3">
       <w:start w:val="1"/>
       <w:numFmt w:val="decimal"/>
-      <w:lvlText w:val="%7."/>
+      <w:isLgl/>
+      <w:lvlText w:val="%1.%2.%3.%4"/>
       <w:lvlJc w:val="left"/>
       <w:pPr>
-        <w:ind w:left="4964" w:hanging="360"/>
-      </w:pPr>
+        <w:ind w:left="1364" w:hanging="1080"/>
+      </w:pPr>
+      <w:rPr>
+        <w:rFonts w:hint="default"/>
+      </w:rPr>
     </w:lvl>
-    <w:lvl w:ilvl="7" w:tplc="1C090019" w:tentative="1">
+    <w:lvl w:ilvl="4">
       <w:start w:val="1"/>
-      <w:numFmt w:val="lowerLetter"/>
-      <w:lvlText w:val="%8."/>
+      <w:numFmt w:val="decimal"/>
+      <w:isLgl/>
+      <w:lvlText w:val="%1.%2.%3.%4.%5"/>
       <w:lvlJc w:val="left"/>
       <w:pPr>
-        <w:ind w:left="5684" w:hanging="360"/>
-      </w:pPr>
+        <w:ind w:left="1364" w:hanging="1080"/>
+      </w:pPr>
+      <w:rPr>
+        <w:rFonts w:hint="default"/>
+      </w:rPr>
     </w:lvl>
-    <w:lvl w:ilvl="8" w:tplc="1C09001B" w:tentative="1">
+    <w:lvl w:ilvl="5">
       <w:start w:val="1"/>
-      <w:numFmt w:val="lowerRoman"/>
-      <w:lvlText w:val="%9."/>
-      <w:lvlJc w:val="right"/>
-      <w:pPr>
-        <w:ind w:left="6404" w:hanging="180"/>
-      </w:pPr>
+      <w:numFmt w:val="decimal"/>
+      <w:isLgl/>
+      <w:lvlText w:val="%1.%2.%3.%4.%5.%6"/>
+      <w:lvlJc w:val="left"/>
+      <w:pPr>
+        <w:ind w:left="1724" w:hanging="1440"/>
+      </w:pPr>
+      <w:rPr>
+        <w:rFonts w:hint="default"/>
+      </w:rPr>
+    </w:lvl>
+    <w:lvl w:ilvl="6">
+      <w:start w:val="1"/>
+      <w:numFmt w:val="decimal"/>
+      <w:isLgl/>
+      <w:lvlText w:val="%1.%2.%3.%4.%5.%6.%7"/>
+      <w:lvlJc w:val="left"/>
+      <w:pPr>
+        <w:ind w:left="1724" w:hanging="1440"/>
+      </w:pPr>
+      <w:rPr>
+        <w:rFonts w:hint="default"/>
+      </w:rPr>
+    </w:lvl>
+    <w:lvl w:ilvl="7">
+      <w:start w:val="1"/>
+      <w:numFmt w:val="decimal"/>
+      <w:isLgl/>
+      <w:lvlText w:val="%1.%2.%3.%4.%5.%6.%7.%8"/>
+      <w:lvlJc w:val="left"/>
+      <w:pPr>
+        <w:ind w:left="2084" w:hanging="1800"/>
+      </w:pPr>
+      <w:rPr>
+        <w:rFonts w:hint="default"/>
+      </w:rPr>
+    </w:lvl>
+    <w:lvl w:ilvl="8">
+      <w:start w:val="1"/>
+      <w:numFmt w:val="decimal"/>
+      <w:isLgl/>
+      <w:lvlText w:val="%1.%2.%3.%4.%5.%6.%7.%8.%9"/>
+      <w:lvlJc w:val="left"/>
+      <w:pPr>
+        <w:ind w:left="2084" w:hanging="1800"/>
+      </w:pPr>
+      <w:rPr>
+        <w:rFonts w:hint="default"/>
+      </w:rPr>
     </w:lvl>
   </w:abstractNum>
   <w:abstractNum w:abstractNumId="7" w15:restartNumberingAfterBreak="0">

</xml_diff>